<commit_message>
them yeu cau phi chuc nang va he thong
them yeu cau phi chuc nang va he thong
</commit_message>
<xml_diff>
--- a/baocaolan1.docx
+++ b/baocaolan1.docx
@@ -792,6 +792,13 @@
                 <w:lang w:val="en-US"/>
               </w:rPr>
             </w:pPr>
+            <w:r>
+              <w:rPr>
+                <w:rFonts w:eastAsia="SimSun"/>
+                <w:lang w:val="en-US"/>
+              </w:rPr>
+              <w:t>12/4/2017</w:t>
+            </w:r>
           </w:p>
         </w:tc>
         <w:tc>
@@ -814,6 +821,13 @@
                 <w:lang w:val="en-US"/>
               </w:rPr>
             </w:pPr>
+            <w:r>
+              <w:rPr>
+                <w:rFonts w:eastAsia="SimSun"/>
+                <w:lang w:val="en-US"/>
+              </w:rPr>
+              <w:t>1.01</w:t>
+            </w:r>
           </w:p>
         </w:tc>
         <w:tc>
@@ -836,6 +850,13 @@
                 <w:lang w:val="en-US"/>
               </w:rPr>
             </w:pPr>
+            <w:r>
+              <w:rPr>
+                <w:rFonts w:eastAsia="SimSun"/>
+                <w:lang w:val="en-US"/>
+              </w:rPr>
+              <w:t xml:space="preserve">Cập nhật yêu cầu phi chức năng </w:t>
+            </w:r>
           </w:p>
         </w:tc>
         <w:tc>
@@ -2581,6 +2602,9 @@
         <w:spacing w:before="240" w:after="240" w:line="276" w:lineRule="auto"/>
         <w:ind w:left="900" w:hanging="540"/>
         <w:contextualSpacing/>
+        <w:rPr>
+          <w:lang w:val="en-US"/>
+        </w:rPr>
       </w:pPr>
       <w:bookmarkStart w:id="7" w:name="_Toc334194235"/>
       <w:r>
@@ -2590,37 +2614,84 @@
     </w:p>
     <w:p>
       <w:pPr>
-        <w:spacing w:line="360" w:lineRule="auto"/>
-        <w:ind w:left="720"/>
-        <w:jc w:val="both"/>
-        <w:rPr>
-          <w:i/>
-          <w:color w:val="0000FF"/>
-          <w:lang w:val="en-US"/>
-        </w:rPr>
-      </w:pPr>
-      <w:r>
-        <w:rPr>
-          <w:i/>
-          <w:color w:val="0000FF"/>
-        </w:rPr>
-        <w:t>[</w:t>
-      </w:r>
-      <w:r>
-        <w:rPr>
-          <w:i/>
-          <w:color w:val="0000FF"/>
-        </w:rPr>
-        <w:t>Giới hạn môi trường hoạt động mà hệ thống hỗ trợ. Ví dụ: client: Web browser hỗ trợ HTML5, server: Apache… ]</w:t>
-      </w:r>
-      <w:r>
-        <w:rPr>
-          <w:i/>
-          <w:color w:val="0000FF"/>
-          <w:lang w:val="en-US"/>
-        </w:rPr>
-        <w:t>//Sơn rành làm dùm phần này</w:t>
-      </w:r>
+        <w:rPr>
+          <w:lang w:val="en-US"/>
+        </w:rPr>
+      </w:pPr>
+      <w:r>
+        <w:rPr>
+          <w:lang w:val="en-US"/>
+        </w:rPr>
+        <w:t xml:space="preserve">Hệ thống quản lý nhà sách chạy trên nền tảng </w:t>
+      </w:r>
+      <w:proofErr w:type="gramStart"/>
+      <w:r>
+        <w:rPr>
+          <w:lang w:val="en-US"/>
+        </w:rPr>
+        <w:t>website  của</w:t>
+      </w:r>
+      <w:proofErr w:type="gramEnd"/>
+      <w:r>
+        <w:rPr>
+          <w:lang w:val="en-US"/>
+        </w:rPr>
+        <w:t xml:space="preserve"> amazon service aws EC2.</w:t>
+      </w:r>
+    </w:p>
+    <w:p>
+      <w:pPr>
+        <w:rPr>
+          <w:lang w:val="en-US"/>
+        </w:rPr>
+      </w:pPr>
+      <w:r>
+        <w:rPr>
+          <w:lang w:val="en-US"/>
+        </w:rPr>
+        <w:t>Webserver nginx hoặc appche xampp</w:t>
+      </w:r>
+      <w:proofErr w:type="gramStart"/>
+      <w:r>
+        <w:rPr>
+          <w:lang w:val="en-US"/>
+        </w:rPr>
+        <w:t>,wampp</w:t>
+      </w:r>
+      <w:proofErr w:type="gramEnd"/>
+      <w:r>
+        <w:rPr>
+          <w:lang w:val="en-US"/>
+        </w:rPr>
+        <w:t>, hệ thống dữ liệu mysql.</w:t>
+      </w:r>
+    </w:p>
+    <w:p>
+      <w:pPr>
+        <w:rPr>
+          <w:lang w:val="en-US"/>
+        </w:rPr>
+      </w:pPr>
+      <w:proofErr w:type="gramStart"/>
+      <w:r>
+        <w:rPr>
+          <w:lang w:val="en-US"/>
+        </w:rPr>
+        <w:t xml:space="preserve">Yêu </w:t>
+      </w:r>
+      <w:r>
+        <w:rPr>
+          <w:lang w:val="en-US"/>
+        </w:rPr>
+        <w:t xml:space="preserve">cầu người sử dụng, </w:t>
+      </w:r>
+      <w:r>
+        <w:rPr>
+          <w:lang w:val="en-US"/>
+        </w:rPr>
+        <w:t>cần có kết nối internet và trình duyệt browser là có thể sử dụng hệ thống.</w:t>
+      </w:r>
+      <w:proofErr w:type="gramEnd"/>
     </w:p>
     <w:p>
       <w:pPr>
@@ -2639,7 +2710,6 @@
     <w:p>
       <w:pPr>
         <w:spacing w:line="360" w:lineRule="auto"/>
-        <w:ind w:left="720"/>
         <w:jc w:val="both"/>
         <w:rPr>
           <w:i/>
@@ -2651,16 +2721,117 @@
         <w:rPr>
           <w:i/>
           <w:color w:val="0000FF"/>
-        </w:rPr>
-        <w:t>[</w:t>
-      </w:r>
-      <w:r>
-        <w:rPr>
-          <w:i/>
-          <w:color w:val="0000FF"/>
-        </w:rPr>
-        <w:t>Các yêu cầu ràng buộc về thiết kế, cài đặt và triển khai. Ví dụ: ngôn ngữ lập trình Java, cơ sở dữ liệu Oracle, chuẩn tài liệu…]</w:t>
-      </w:r>
+          <w:lang w:val="en-US"/>
+        </w:rPr>
+        <w:t xml:space="preserve">Giao diện: Dễ sử </w:t>
+      </w:r>
+      <w:proofErr w:type="gramStart"/>
+      <w:r>
+        <w:rPr>
+          <w:i/>
+          <w:color w:val="0000FF"/>
+          <w:lang w:val="en-US"/>
+        </w:rPr>
+        <w:t>dụng ,</w:t>
+      </w:r>
+      <w:proofErr w:type="gramEnd"/>
+      <w:r>
+        <w:rPr>
+          <w:i/>
+          <w:color w:val="0000FF"/>
+          <w:lang w:val="en-US"/>
+        </w:rPr>
+        <w:t xml:space="preserve"> theo xu hướng đơn giản</w:t>
+      </w:r>
+      <w:bookmarkStart w:id="9" w:name="_GoBack"/>
+      <w:bookmarkEnd w:id="9"/>
+    </w:p>
+    <w:p>
+      <w:pPr>
+        <w:spacing w:line="360" w:lineRule="auto"/>
+        <w:jc w:val="both"/>
+        <w:rPr>
+          <w:i/>
+          <w:color w:val="0000FF"/>
+          <w:lang w:val="en-US"/>
+        </w:rPr>
+      </w:pPr>
+      <w:r>
+        <w:rPr>
+          <w:i/>
+          <w:color w:val="0000FF"/>
+          <w:lang w:val="en-US"/>
+        </w:rPr>
+        <w:t>Hệ thống: lưu trữ và chạy website trên nền tảng clound của amazon webservice.</w:t>
+      </w:r>
+    </w:p>
+    <w:p>
+      <w:pPr>
+        <w:spacing w:line="360" w:lineRule="auto"/>
+        <w:jc w:val="both"/>
+        <w:rPr>
+          <w:i/>
+          <w:color w:val="0000FF"/>
+          <w:lang w:val="en-US"/>
+        </w:rPr>
+      </w:pPr>
+      <w:r>
+        <w:rPr>
+          <w:i/>
+          <w:color w:val="0000FF"/>
+          <w:lang w:val="en-US"/>
+        </w:rPr>
+        <w:t>Ngôn ngữ: ngôn ngữ php ứng dụng framework với mô hình mvc</w:t>
+      </w:r>
+    </w:p>
+    <w:p>
+      <w:pPr>
+        <w:spacing w:line="360" w:lineRule="auto"/>
+        <w:jc w:val="both"/>
+        <w:rPr>
+          <w:i/>
+          <w:color w:val="0000FF"/>
+          <w:lang w:val="en-US"/>
+        </w:rPr>
+      </w:pPr>
+      <w:r>
+        <w:rPr>
+          <w:i/>
+          <w:color w:val="0000FF"/>
+          <w:lang w:val="en-US"/>
+        </w:rPr>
+        <w:t>Ngôn ngữ truy vấn: sử dụng mysql trong truy vấn dữ liệu</w:t>
+      </w:r>
+    </w:p>
+    <w:p>
+      <w:pPr>
+        <w:spacing w:line="360" w:lineRule="auto"/>
+        <w:jc w:val="both"/>
+        <w:rPr>
+          <w:i/>
+          <w:color w:val="0000FF"/>
+          <w:lang w:val="en-US"/>
+        </w:rPr>
+      </w:pPr>
+      <w:r>
+        <w:rPr>
+          <w:i/>
+          <w:color w:val="0000FF"/>
+          <w:lang w:val="en-US"/>
+        </w:rPr>
+        <w:t>Bảo mật: ứng dụng mã hóa sha255 để mã hóa dữ liệu</w:t>
+      </w:r>
+    </w:p>
+    <w:p>
+      <w:pPr>
+        <w:spacing w:line="360" w:lineRule="auto"/>
+        <w:jc w:val="both"/>
+        <w:rPr>
+          <w:i/>
+          <w:color w:val="0000FF"/>
+          <w:lang w:val="en-US"/>
+        </w:rPr>
+      </w:pPr>
     </w:p>
     <w:p>
       <w:pPr>
@@ -2682,11 +2853,11 @@
         <w:ind w:left="900" w:hanging="540"/>
         <w:contextualSpacing/>
       </w:pPr>
-      <w:bookmarkStart w:id="9" w:name="_Toc334194237"/>
+      <w:bookmarkStart w:id="10" w:name="_Toc334194237"/>
       <w:r>
         <w:t>Các giả định và phụ thuộc</w:t>
       </w:r>
-      <w:bookmarkEnd w:id="9"/>
+      <w:bookmarkEnd w:id="10"/>
     </w:p>
     <w:p>
       <w:pPr>
@@ -2698,9 +2869,8 @@
           <w:sz w:val="28"/>
         </w:rPr>
       </w:pPr>
-      <w:bookmarkStart w:id="10" w:name="_Toc334194238"/>
-      <w:r>
-        <w:lastRenderedPageBreak/>
+      <w:bookmarkStart w:id="11" w:name="_Toc334194238"/>
+      <w:r>
         <w:br w:type="page"/>
       </w:r>
     </w:p>
@@ -2716,7 +2886,7 @@
         <w:lastRenderedPageBreak/>
         <w:t>Yêu cầu phần mềm</w:t>
       </w:r>
-      <w:bookmarkEnd w:id="10"/>
+      <w:bookmarkEnd w:id="11"/>
     </w:p>
     <w:p>
       <w:pPr>
@@ -2726,11 +2896,11 @@
         <w:ind w:left="900" w:hanging="540"/>
         <w:contextualSpacing/>
       </w:pPr>
-      <w:bookmarkStart w:id="11" w:name="_Toc334194239"/>
+      <w:bookmarkStart w:id="12" w:name="_Toc334194239"/>
       <w:r>
         <w:t>Đặc tả yêu cầu chức năng</w:t>
       </w:r>
-      <w:bookmarkEnd w:id="11"/>
+      <w:bookmarkEnd w:id="12"/>
     </w:p>
     <w:p>
       <w:pPr>
@@ -5580,8 +5750,6 @@
           <w:lang w:val="en-US"/>
         </w:rPr>
       </w:pPr>
-      <w:bookmarkStart w:id="12" w:name="_GoBack"/>
-      <w:bookmarkEnd w:id="12"/>
     </w:p>
     <w:p>
       <w:pPr>
@@ -5590,6 +5758,9 @@
         <w:spacing w:before="240" w:after="240" w:line="276" w:lineRule="auto"/>
         <w:ind w:left="900" w:hanging="540"/>
         <w:contextualSpacing/>
+        <w:rPr>
+          <w:lang w:val="en-US"/>
+        </w:rPr>
       </w:pPr>
       <w:bookmarkStart w:id="13" w:name="_Toc334194245"/>
       <w:r>
@@ -5599,43 +5770,58 @@
     </w:p>
     <w:p>
       <w:pPr>
-        <w:spacing w:line="360" w:lineRule="auto"/>
-        <w:ind w:left="720"/>
-        <w:jc w:val="both"/>
-        <w:rPr>
-          <w:i/>
-          <w:color w:val="0000FF"/>
-        </w:rPr>
-      </w:pPr>
-      <w:r>
-        <w:rPr>
-          <w:i/>
-          <w:color w:val="0000FF"/>
-        </w:rPr>
-        <w:t>[</w:t>
-      </w:r>
-      <w:r>
-        <w:rPr>
-          <w:i/>
-          <w:color w:val="0000FF"/>
-        </w:rPr>
-        <w:t xml:space="preserve">Mô tả các yêu cầu </w:t>
-      </w:r>
-      <w:r>
-        <w:rPr>
-          <w:i/>
-          <w:color w:val="0000FF"/>
-          <w:lang w:val="en-US"/>
-        </w:rPr>
-        <w:t xml:space="preserve">phi </w:t>
-      </w:r>
-      <w:r>
-        <w:rPr>
-          <w:i/>
-          <w:color w:val="0000FF"/>
-        </w:rPr>
-        <w:t>chức năng của hệ thống bằng ngôn ngữ tự nhiên]</w:t>
-      </w:r>
+        <w:rPr>
+          <w:lang w:val="en-US"/>
+        </w:rPr>
+      </w:pPr>
+      <w:r>
+        <w:rPr>
+          <w:lang w:val="en-US"/>
+        </w:rPr>
+        <w:t>Hệ thống được xây dựng trên ngôn ngữ web php với framework codeingniter</w:t>
+      </w:r>
+      <w:proofErr w:type="gramStart"/>
+      <w:r>
+        <w:rPr>
+          <w:lang w:val="en-US"/>
+        </w:rPr>
+        <w:t>,nên</w:t>
+      </w:r>
+      <w:proofErr w:type="gramEnd"/>
+      <w:r>
+        <w:rPr>
+          <w:lang w:val="en-US"/>
+        </w:rPr>
+        <w:t xml:space="preserve"> đồi hỏi quá trình load dữ liệu nhanh dưới 3s, giao diện trực quan dễ sử dụng, người quản lý có thể thay đổi các thông số cấu hình của hệ thống  một cách dễ dàng, hệ thống phải được mã hóa một số thông tin cần thiết của khách hàng </w:t>
+      </w:r>
+      <w:r>
+        <w:rPr>
+          <w:lang w:val="en-US"/>
+        </w:rPr>
+        <w:t xml:space="preserve">và phải vượt qua các cơ chế bảo mật thông thường để không bị tấn công  bởi những kẻ xấu. Hệ thống </w:t>
+      </w:r>
+      <w:proofErr w:type="gramStart"/>
+      <w:r>
+        <w:rPr>
+          <w:lang w:val="en-US"/>
+        </w:rPr>
+        <w:t>sẽ  cho</w:t>
+      </w:r>
+      <w:proofErr w:type="gramEnd"/>
+      <w:r>
+        <w:rPr>
+          <w:lang w:val="en-US"/>
+        </w:rPr>
+        <w:t xml:space="preserve"> phép backup dữ liệu và kiểm soát thông qua membership và system file log của hệ thống..</w:t>
+      </w:r>
+      <w:proofErr w:type="gramStart"/>
+      <w:r>
+        <w:rPr>
+          <w:lang w:val="en-US"/>
+        </w:rPr>
+        <w:t>vvv</w:t>
+      </w:r>
+      <w:proofErr w:type="gramEnd"/>
     </w:p>
     <w:p>
       <w:pPr>
@@ -7123,7 +7309,7 @@
               <w:rStyle w:val="PageNumber"/>
               <w:noProof/>
             </w:rPr>
-            <w:t>8</w:t>
+            <w:t>3</w:t>
           </w:r>
           <w:r>
             <w:rPr>

</xml_diff>

<commit_message>
thêm đặc tả use case login, logout and report
author: son
</commit_message>
<xml_diff>
--- a/baocaolan1.docx
+++ b/baocaolan1.docx
@@ -1,6 +1,6 @@
 
 <file path=word/document.xml><?xml version="1.0" encoding="utf-8"?>
-<w:document xmlns:wpc="http://schemas.microsoft.com/office/word/2010/wordprocessingCanvas" xmlns:mc="http://schemas.openxmlformats.org/markup-compatibility/2006" xmlns:o="urn:schemas-microsoft-com:office:office" xmlns:r="http://schemas.openxmlformats.org/officeDocument/2006/relationships" xmlns:m="http://schemas.openxmlformats.org/officeDocument/2006/math" xmlns:v="urn:schemas-microsoft-com:vml" xmlns:wp14="http://schemas.microsoft.com/office/word/2010/wordprocessingDrawing" xmlns:wp="http://schemas.openxmlformats.org/drawingml/2006/wordprocessingDrawing" xmlns:w10="urn:schemas-microsoft-com:office:word" xmlns:w="http://schemas.openxmlformats.org/wordprocessingml/2006/main" xmlns:w14="http://schemas.microsoft.com/office/word/2010/wordml" xmlns:w15="http://schemas.microsoft.com/office/word/2012/wordml" xmlns:wpg="http://schemas.microsoft.com/office/word/2010/wordprocessingGroup" xmlns:wpi="http://schemas.microsoft.com/office/word/2010/wordprocessingInk" xmlns:wne="http://schemas.microsoft.com/office/word/2006/wordml" xmlns:wps="http://schemas.microsoft.com/office/word/2010/wordprocessingShape" mc:Ignorable="w14 w15 wp14">
+<w:document xmlns:wpc="http://schemas.microsoft.com/office/word/2010/wordprocessingCanvas" xmlns:mc="http://schemas.openxmlformats.org/markup-compatibility/2006" xmlns:o="urn:schemas-microsoft-com:office:office" xmlns:r="http://schemas.openxmlformats.org/officeDocument/2006/relationships" xmlns:m="http://schemas.openxmlformats.org/officeDocument/2006/math" xmlns:v="urn:schemas-microsoft-com:vml" xmlns:wp14="http://schemas.microsoft.com/office/word/2010/wordprocessingDrawing" xmlns:wp="http://schemas.openxmlformats.org/drawingml/2006/wordprocessingDrawing" xmlns:w10="urn:schemas-microsoft-com:office:word" xmlns:w="http://schemas.openxmlformats.org/wordprocessingml/2006/main" xmlns:w14="http://schemas.microsoft.com/office/word/2010/wordml" xmlns:wpg="http://schemas.microsoft.com/office/word/2010/wordprocessingGroup" xmlns:wpi="http://schemas.microsoft.com/office/word/2010/wordprocessingInk" xmlns:wne="http://schemas.microsoft.com/office/word/2006/wordml" xmlns:wps="http://schemas.microsoft.com/office/word/2010/wordprocessingShape" mc:Ignorable="w14 wp14">
   <w:body>
     <w:p>
       <w:pPr>
@@ -357,7 +357,7 @@
           <w:lang w:val="en-US"/>
         </w:rPr>
         <w:sectPr>
-          <w:headerReference w:type="default" r:id="rId7"/>
+          <w:headerReference w:type="default" r:id="rId8"/>
           <w:pgSz w:w="11907" w:h="16839" w:code="9"/>
           <w:pgMar w:top="1440" w:right="1440" w:bottom="1440" w:left="1440" w:header="720" w:footer="720" w:gutter="0"/>
           <w:cols w:space="720"/>
@@ -1671,8 +1671,18 @@
           <w:color w:val="0000FF"/>
           <w:lang w:val="en-US"/>
         </w:rPr>
-        <w:t>Phần mềm bao gồm các chức năng sau :</w:t>
+        <w:t xml:space="preserve">Phần mềm bao gồm các chức năng </w:t>
       </w:r>
+      <w:proofErr w:type="gramStart"/>
+      <w:r>
+        <w:rPr>
+          <w:i/>
+          <w:color w:val="0000FF"/>
+          <w:lang w:val="en-US"/>
+        </w:rPr>
+        <w:t>sau :</w:t>
+      </w:r>
+      <w:proofErr w:type="gramEnd"/>
     </w:p>
     <w:p>
       <w:pPr>
@@ -1759,7 +1769,23 @@
           <w:color w:val="0000FF"/>
           <w:lang w:val="en-US"/>
         </w:rPr>
-        <w:t>Lập phiếu thu tiền.</w:t>
+        <w:t xml:space="preserve">Lập phiếu </w:t>
+      </w:r>
+      <w:proofErr w:type="gramStart"/>
+      <w:r>
+        <w:rPr>
+          <w:color w:val="0000FF"/>
+          <w:lang w:val="en-US"/>
+        </w:rPr>
+        <w:t>thu</w:t>
+      </w:r>
+      <w:proofErr w:type="gramEnd"/>
+      <w:r>
+        <w:rPr>
+          <w:color w:val="0000FF"/>
+          <w:lang w:val="en-US"/>
+        </w:rPr>
+        <w:t xml:space="preserve"> tiền.</w:t>
       </w:r>
     </w:p>
     <w:p>
@@ -2596,7 +2622,21 @@
         <w:rPr>
           <w:lang w:val="en-US"/>
         </w:rPr>
-        <w:t>Hệ thống quản lý nhà sách chạy trên nền tảng website  của amazon service aws EC2.</w:t>
+        <w:t xml:space="preserve">Hệ thống quản lý nhà sách chạy trên nền tảng </w:t>
+      </w:r>
+      <w:proofErr w:type="gramStart"/>
+      <w:r>
+        <w:rPr>
+          <w:lang w:val="en-US"/>
+        </w:rPr>
+        <w:t>website  của</w:t>
+      </w:r>
+      <w:proofErr w:type="gramEnd"/>
+      <w:r>
+        <w:rPr>
+          <w:lang w:val="en-US"/>
+        </w:rPr>
+        <w:t xml:space="preserve"> amazon service aws EC2.</w:t>
       </w:r>
     </w:p>
     <w:p>
@@ -2609,7 +2649,21 @@
         <w:rPr>
           <w:lang w:val="en-US"/>
         </w:rPr>
-        <w:t>Webserver nginx hoặc appche xampp,wampp, hệ thống dữ liệu mysql.</w:t>
+        <w:t>Webserver nginx hoặc appche xampp</w:t>
+      </w:r>
+      <w:proofErr w:type="gramStart"/>
+      <w:r>
+        <w:rPr>
+          <w:lang w:val="en-US"/>
+        </w:rPr>
+        <w:t>,wampp</w:t>
+      </w:r>
+      <w:proofErr w:type="gramEnd"/>
+      <w:r>
+        <w:rPr>
+          <w:lang w:val="en-US"/>
+        </w:rPr>
+        <w:t>, hệ thống dữ liệu mysql.</w:t>
       </w:r>
     </w:p>
     <w:p>
@@ -2618,6 +2672,7 @@
           <w:lang w:val="en-US"/>
         </w:rPr>
       </w:pPr>
+      <w:proofErr w:type="gramStart"/>
       <w:r>
         <w:rPr>
           <w:lang w:val="en-US"/>
@@ -2636,6 +2691,7 @@
         </w:rPr>
         <w:t>cần có kết nối internet và trình duyệt browser là có thể sử dụng hệ thống.</w:t>
       </w:r>
+      <w:proofErr w:type="gramEnd"/>
     </w:p>
     <w:p>
       <w:pPr>
@@ -2667,7 +2723,25 @@
           <w:color w:val="0000FF"/>
           <w:lang w:val="en-US"/>
         </w:rPr>
-        <w:t>Giao diện: Dễ sử dụng , theo xu hướng đơn giản</w:t>
+        <w:t xml:space="preserve">Giao diện: Dễ sử </w:t>
+      </w:r>
+      <w:proofErr w:type="gramStart"/>
+      <w:r>
+        <w:rPr>
+          <w:i/>
+          <w:color w:val="0000FF"/>
+          <w:lang w:val="en-US"/>
+        </w:rPr>
+        <w:t>dụng ,</w:t>
+      </w:r>
+      <w:proofErr w:type="gramEnd"/>
+      <w:r>
+        <w:rPr>
+          <w:i/>
+          <w:color w:val="0000FF"/>
+          <w:lang w:val="en-US"/>
+        </w:rPr>
+        <w:t xml:space="preserve"> theo xu hướng đơn giản</w:t>
       </w:r>
     </w:p>
     <w:p>
@@ -2894,13 +2968,23 @@
           <w:lang w:val="en-US"/>
         </w:rPr>
       </w:pPr>
+      <w:proofErr w:type="gramStart"/>
       <w:r>
         <w:rPr>
           <w:i/>
           <w:color w:val="0000FF"/>
           <w:lang w:val="en-US"/>
         </w:rPr>
-        <w:t>1.Lập danh sách khách hàng thành viên</w:t>
+        <w:t>1.Lập</w:t>
+      </w:r>
+      <w:proofErr w:type="gramEnd"/>
+      <w:r>
+        <w:rPr>
+          <w:i/>
+          <w:color w:val="0000FF"/>
+          <w:lang w:val="en-US"/>
+        </w:rPr>
+        <w:t xml:space="preserve"> danh sách khách hàng thành viên</w:t>
       </w:r>
     </w:p>
     <w:p>
@@ -2920,7 +3004,25 @@
           <w:color w:val="0000FF"/>
           <w:lang w:val="en-US"/>
         </w:rPr>
-        <w:t>Khi có khách hàng muốn đăng ký thành viên.Nhân viên đăng ký thành viên cho khách hàng bằng cách yêu cầu khách hàng cung cấp các thông tin như :Họ tên ,chứng minh thư, số điện thoại và địa chỉ.</w:t>
+        <w:t xml:space="preserve">Khi có khách hàng muốn đăng ký thành viên.Nhân viên đăng ký thành viên cho khách hàng bằng cách yêu cầu khách hàng cung cấp các thông tin </w:t>
+      </w:r>
+      <w:proofErr w:type="gramStart"/>
+      <w:r>
+        <w:rPr>
+          <w:i/>
+          <w:color w:val="0000FF"/>
+          <w:lang w:val="en-US"/>
+        </w:rPr>
+        <w:t>như :Họ</w:t>
+      </w:r>
+      <w:proofErr w:type="gramEnd"/>
+      <w:r>
+        <w:rPr>
+          <w:i/>
+          <w:color w:val="0000FF"/>
+          <w:lang w:val="en-US"/>
+        </w:rPr>
+        <w:t xml:space="preserve"> tên ,chứng minh thư, số điện thoại và địa chỉ.</w:t>
       </w:r>
     </w:p>
     <w:p>
@@ -2968,7 +3070,25 @@
           <w:color w:val="0000FF"/>
           <w:lang w:val="en-US"/>
         </w:rPr>
-        <w:t xml:space="preserve">Khi nhà sách nhập sách mới về thì nhân viên quản lý sẽ lập phiếu nhập sách để ghi các thông tin như ngày nhập sách, tên sách ,thể loại tác giả , số lượng </w:t>
+        <w:t xml:space="preserve">Khi nhà sách nhập sách mới về thì nhân viên quản lý sẽ lập phiếu nhập sách để ghi các thông tin như ngày nhập sách, tên </w:t>
+      </w:r>
+      <w:proofErr w:type="gramStart"/>
+      <w:r>
+        <w:rPr>
+          <w:i/>
+          <w:color w:val="0000FF"/>
+          <w:lang w:val="en-US"/>
+        </w:rPr>
+        <w:t>sách ,</w:t>
+      </w:r>
+      <w:proofErr w:type="gramEnd"/>
+      <w:r>
+        <w:rPr>
+          <w:i/>
+          <w:color w:val="0000FF"/>
+          <w:lang w:val="en-US"/>
+        </w:rPr>
+        <w:t xml:space="preserve">thể loại tác giả , số lượng </w:t>
       </w:r>
       <w:r>
         <w:rPr>
@@ -3425,7 +3545,50 @@
         </w:rPr>
       </w:pPr>
       <w:r>
-        <w:t>QĐ1: Số lượng nhập ít nhất lá 150. Chỉ nhập các đầu sách có lượng tồn ít hơn 300.</w:t>
+        <w:t xml:space="preserve">QĐ1: Số lượng nhập ít nhất lá 150. </w:t>
+      </w:r>
+      <w:proofErr w:type="gramStart"/>
+      <w:r>
+        <w:t>Chỉ nhập các đầu sách có lượng tồn ít hơn 300.</w:t>
+      </w:r>
+      <w:proofErr w:type="gramEnd"/>
+    </w:p>
+    <w:p>
+      <w:pPr>
+        <w:spacing w:line="360" w:lineRule="auto"/>
+        <w:ind w:left="720"/>
+        <w:jc w:val="both"/>
+        <w:rPr>
+          <w:b/>
+          <w:color w:val="0000FF"/>
+          <w:lang w:val="en-US"/>
+        </w:rPr>
+      </w:pPr>
+      <w:proofErr w:type="gramStart"/>
+      <w:r>
+        <w:rPr>
+          <w:b/>
+          <w:color w:val="0000FF"/>
+          <w:lang w:val="en-US"/>
+        </w:rPr>
+        <w:t>3</w:t>
+      </w:r>
+      <w:r>
+        <w:rPr>
+          <w:b/>
+          <w:color w:val="0000FF"/>
+          <w:lang w:val="en-US"/>
+        </w:rPr>
+        <w:t>.Lập</w:t>
+      </w:r>
+      <w:proofErr w:type="gramEnd"/>
+      <w:r>
+        <w:rPr>
+          <w:b/>
+          <w:color w:val="0000FF"/>
+          <w:lang w:val="en-US"/>
+        </w:rPr>
+        <w:t xml:space="preserve"> hóa đơn bán sách</w:t>
       </w:r>
     </w:p>
     <w:p>
@@ -3434,34 +3597,6 @@
         <w:ind w:left="720"/>
         <w:jc w:val="both"/>
         <w:rPr>
-          <w:b/>
-          <w:color w:val="0000FF"/>
-          <w:lang w:val="en-US"/>
-        </w:rPr>
-      </w:pPr>
-      <w:r>
-        <w:rPr>
-          <w:b/>
-          <w:color w:val="0000FF"/>
-          <w:lang w:val="en-US"/>
-        </w:rPr>
-        <w:t>3</w:t>
-      </w:r>
-      <w:r>
-        <w:rPr>
-          <w:b/>
-          <w:color w:val="0000FF"/>
-          <w:lang w:val="en-US"/>
-        </w:rPr>
-        <w:t>.Lập hóa đơn bán sách</w:t>
-      </w:r>
-    </w:p>
-    <w:p>
-      <w:pPr>
-        <w:spacing w:line="360" w:lineRule="auto"/>
-        <w:ind w:left="720"/>
-        <w:jc w:val="both"/>
-        <w:rPr>
           <w:i/>
           <w:color w:val="0000FF"/>
           <w:lang w:val="en-US"/>
@@ -3473,7 +3608,25 @@
           <w:color w:val="0000FF"/>
           <w:lang w:val="en-US"/>
         </w:rPr>
-        <w:t>Khi có khách háng mua sách nhân viên sẽ lập hóa đơn bán sách bao gồm các thông tin :Họ tên khách hàng ,ngày lập hóa đơn</w:t>
+        <w:t xml:space="preserve">Khi có khách háng mua sách nhân viên sẽ lập hóa đơn bán sách bao gồm các thông </w:t>
+      </w:r>
+      <w:proofErr w:type="gramStart"/>
+      <w:r>
+        <w:rPr>
+          <w:i/>
+          <w:color w:val="0000FF"/>
+          <w:lang w:val="en-US"/>
+        </w:rPr>
+        <w:t>tin :</w:t>
+      </w:r>
+      <w:proofErr w:type="gramEnd"/>
+      <w:r>
+        <w:rPr>
+          <w:i/>
+          <w:color w:val="0000FF"/>
+          <w:lang w:val="en-US"/>
+        </w:rPr>
+        <w:t>Họ tên khách hàng ,ngày lập hóa đơn</w:t>
       </w:r>
       <w:r>
         <w:rPr>
@@ -3972,6 +4125,7 @@
           <w:lang w:val="en-US"/>
         </w:rPr>
       </w:pPr>
+      <w:proofErr w:type="gramStart"/>
       <w:r>
         <w:rPr>
           <w:i/>
@@ -3988,6 +4142,7 @@
         </w:rPr>
         <w:t xml:space="preserve"> Lập danh sách sách.</w:t>
       </w:r>
+      <w:proofErr w:type="gramEnd"/>
     </w:p>
     <w:p>
       <w:pPr>
@@ -4006,7 +4161,25 @@
           <w:color w:val="0000FF"/>
           <w:lang w:val="en-US"/>
         </w:rPr>
-        <w:t>Danh sách sách chứa tât cả các thông tin của các loại sách có trong cửa hàng khi có một đầu sách mới nhập về nhân viên sẽ thêm thông tin sách mới vào danh sách sách bao gồm mã sách , tên sách , thể loại ,tác giả và số lượng khi có một sách không phát hành nửa nhân viên sẽ xóa thông tin sách đó khỏi danh sách sách.</w:t>
+        <w:t xml:space="preserve">Danh sách sách chứa tât cả các thông tin của các loại sách có trong cửa hàng khi có một đầu sách mới nhập về nhân viên sẽ thêm thông tin sách mới vào danh sách sách bao gồm mã </w:t>
+      </w:r>
+      <w:proofErr w:type="gramStart"/>
+      <w:r>
+        <w:rPr>
+          <w:i/>
+          <w:color w:val="0000FF"/>
+          <w:lang w:val="en-US"/>
+        </w:rPr>
+        <w:t>sách ,</w:t>
+      </w:r>
+      <w:proofErr w:type="gramEnd"/>
+      <w:r>
+        <w:rPr>
+          <w:i/>
+          <w:color w:val="0000FF"/>
+          <w:lang w:val="en-US"/>
+        </w:rPr>
+        <w:t xml:space="preserve"> tên sách , thể loại ,tác giả và số lượng khi có một sách không phát hành nửa nhân viên sẽ xóa thông tin sách đó khỏi danh sách sách.</w:t>
       </w:r>
     </w:p>
     <w:p>
@@ -4420,13 +4593,23 @@
           <w:lang w:val="en-US"/>
         </w:rPr>
       </w:pPr>
+      <w:proofErr w:type="gramStart"/>
       <w:r>
         <w:rPr>
           <w:i/>
           <w:color w:val="0000FF"/>
           <w:lang w:val="en-US"/>
         </w:rPr>
-        <w:t>5.Tra cứu sách</w:t>
+        <w:t>5.Tra</w:t>
+      </w:r>
+      <w:proofErr w:type="gramEnd"/>
+      <w:r>
+        <w:rPr>
+          <w:i/>
+          <w:color w:val="0000FF"/>
+          <w:lang w:val="en-US"/>
+        </w:rPr>
+        <w:t xml:space="preserve"> cứu sách</w:t>
       </w:r>
     </w:p>
     <w:p>
@@ -4446,7 +4629,25 @@
           <w:color w:val="0000FF"/>
           <w:lang w:val="en-US"/>
         </w:rPr>
-        <w:t>Khi cần biết thông tin về một sách nào đó nhân viên sẽ tra cứu thông tin sách , các thông tin bao gồm tra cứu theo mã sách , tên sách, số lượng , tác giả , thể loại .</w:t>
+        <w:t xml:space="preserve">Khi cần biết thông tin về một sách nào đó nhân viên sẽ tra cứu thông tin </w:t>
+      </w:r>
+      <w:proofErr w:type="gramStart"/>
+      <w:r>
+        <w:rPr>
+          <w:i/>
+          <w:color w:val="0000FF"/>
+          <w:lang w:val="en-US"/>
+        </w:rPr>
+        <w:t>sách ,</w:t>
+      </w:r>
+      <w:proofErr w:type="gramEnd"/>
+      <w:r>
+        <w:rPr>
+          <w:i/>
+          <w:color w:val="0000FF"/>
+          <w:lang w:val="en-US"/>
+        </w:rPr>
+        <w:t xml:space="preserve"> các thông tin bao gồm tra cứu theo mã sách , tên sách, số lượng , tác giả , thể loại .</w:t>
       </w:r>
     </w:p>
     <w:p>
@@ -4474,7 +4675,25 @@
           <w:color w:val="0000FF"/>
           <w:lang w:val="en-US"/>
         </w:rPr>
-        <w:t xml:space="preserve"> Lập phiếu thu tiền </w:t>
+        <w:t xml:space="preserve"> Lập phiếu </w:t>
+      </w:r>
+      <w:proofErr w:type="gramStart"/>
+      <w:r>
+        <w:rPr>
+          <w:i/>
+          <w:color w:val="0000FF"/>
+          <w:lang w:val="en-US"/>
+        </w:rPr>
+        <w:t>thu</w:t>
+      </w:r>
+      <w:proofErr w:type="gramEnd"/>
+      <w:r>
+        <w:rPr>
+          <w:i/>
+          <w:color w:val="0000FF"/>
+          <w:lang w:val="en-US"/>
+        </w:rPr>
+        <w:t xml:space="preserve"> tiền </w:t>
       </w:r>
     </w:p>
     <w:p>
@@ -4552,7 +4771,25 @@
           <w:lang w:val="en-US"/>
         </w:rPr>
         <w:tab/>
-        <w:t>và báo  cáo công nợ .Các thông tin báo cáo tồn bao gồmmã sách, tên sách , số lượng tồn đầu , số lượng phát sinh , tồn cuối.Các thông tin báo cáo công nợ gồm mã khách hàng , tên khách hàng,nợ đầu , phát sinh , nợ cuối</w:t>
+        <w:t xml:space="preserve">và </w:t>
+      </w:r>
+      <w:proofErr w:type="gramStart"/>
+      <w:r>
+        <w:rPr>
+          <w:i/>
+          <w:color w:val="0000FF"/>
+          <w:lang w:val="en-US"/>
+        </w:rPr>
+        <w:t>báo  cáo</w:t>
+      </w:r>
+      <w:proofErr w:type="gramEnd"/>
+      <w:r>
+        <w:rPr>
+          <w:i/>
+          <w:color w:val="0000FF"/>
+          <w:lang w:val="en-US"/>
+        </w:rPr>
+        <w:t xml:space="preserve"> công nợ .Các thông tin báo cáo tồn bao gồmmã sách, tên sách , số lượng tồn đầu , số lượng phát sinh , tồn cuối.Các thông tin báo cáo công nợ gồm mã khách hàng , tên khách hàng,nợ đầu , phát sinh , nợ cuối</w:t>
       </w:r>
     </w:p>
     <w:tbl>
@@ -5399,8 +5636,18 @@
           <w:color w:val="0000FF"/>
           <w:lang w:val="en-US"/>
         </w:rPr>
-        <w:t>7 Thay đổi quy định .</w:t>
+        <w:t xml:space="preserve">7 Thay đổi quy </w:t>
       </w:r>
+      <w:proofErr w:type="gramStart"/>
+      <w:r>
+        <w:rPr>
+          <w:i/>
+          <w:color w:val="0000FF"/>
+          <w:lang w:val="en-US"/>
+        </w:rPr>
+        <w:t>định .</w:t>
+      </w:r>
+      <w:proofErr w:type="gramEnd"/>
     </w:p>
     <w:p>
       <w:pPr>
@@ -5428,7 +5675,15 @@
         <w:spacing w:before="0" w:after="0"/>
       </w:pPr>
       <w:r>
-        <w:t xml:space="preserve">QĐ6: Người dùng có thể thay đổi các qui định như sau : </w:t>
+        <w:t xml:space="preserve">QĐ6: Người dùng có thể thay đổi các qui định như </w:t>
+      </w:r>
+      <w:proofErr w:type="gramStart"/>
+      <w:r>
+        <w:t>sau :</w:t>
+      </w:r>
+      <w:proofErr w:type="gramEnd"/>
+      <w:r>
+        <w:t xml:space="preserve"> </w:t>
       </w:r>
     </w:p>
     <w:p>
@@ -5437,7 +5692,15 @@
         <w:spacing w:before="0" w:after="0"/>
       </w:pPr>
       <w:r>
-        <w:t xml:space="preserve">      + QĐ1 : Thay đổi số lượng nhập tối thiểu, lượng tồn tối thiểu trước khi nhập.</w:t>
+        <w:t xml:space="preserve">      + </w:t>
+      </w:r>
+      <w:proofErr w:type="gramStart"/>
+      <w:r>
+        <w:t>QĐ1 :</w:t>
+      </w:r>
+      <w:proofErr w:type="gramEnd"/>
+      <w:r>
+        <w:t xml:space="preserve"> Thay đổi số lượng nhập tối thiểu, lượng tồn tối thiểu trước khi nhập.</w:t>
       </w:r>
     </w:p>
     <w:p>
@@ -5446,7 +5709,15 @@
         <w:spacing w:before="0" w:after="0"/>
       </w:pPr>
       <w:r>
-        <w:t xml:space="preserve">      + QĐ2 : Thay đổi tiền nợ tối đa, lượng tồn tối thiểu sau khi bán .</w:t>
+        <w:t xml:space="preserve">      + </w:t>
+      </w:r>
+      <w:proofErr w:type="gramStart"/>
+      <w:r>
+        <w:t>QĐ2 :</w:t>
+      </w:r>
+      <w:proofErr w:type="gramEnd"/>
+      <w:r>
+        <w:t xml:space="preserve"> Thay đổi tiền nợ tối đa, lượng tồn tối thiểu sau khi bán .</w:t>
       </w:r>
     </w:p>
     <w:p>
@@ -5455,7 +5726,15 @@
         <w:spacing w:before="0" w:after="0"/>
       </w:pPr>
       <w:r>
-        <w:t xml:space="preserve">      + QĐ4 : Sử dụng hay không sử dụng qui định này. </w:t>
+        <w:t xml:space="preserve">      + </w:t>
+      </w:r>
+      <w:proofErr w:type="gramStart"/>
+      <w:r>
+        <w:t>QĐ4 :</w:t>
+      </w:r>
+      <w:proofErr w:type="gramEnd"/>
+      <w:r>
+        <w:t xml:space="preserve"> Sử dụng hay không sử dụng qui định này. </w:t>
       </w:r>
     </w:p>
     <w:p>
@@ -5497,14 +5776,50 @@
         <w:rPr>
           <w:lang w:val="en-US"/>
         </w:rPr>
-        <w:t xml:space="preserve">Hệ thống được xây dựng trên ngôn ngữ web php với framework codeingniter,nên đồi hỏi quá trình load dữ liệu nhanh dưới 3s, giao diện trực quan dễ sử dụng, người quản lý có thể thay đổi các thông số cấu hình của hệ thống  một cách dễ dàng, hệ thống phải được mã hóa một số thông tin cần thiết của khách hàng </w:t>
+        <w:t>Hệ thống được xây dựng trên ngôn ngữ web php với framework codeingniter</w:t>
+      </w:r>
+      <w:proofErr w:type="gramStart"/>
+      <w:r>
+        <w:rPr>
+          <w:lang w:val="en-US"/>
+        </w:rPr>
+        <w:t>,nên</w:t>
+      </w:r>
+      <w:proofErr w:type="gramEnd"/>
+      <w:r>
+        <w:rPr>
+          <w:lang w:val="en-US"/>
+        </w:rPr>
+        <w:t xml:space="preserve"> đồi hỏi quá trình load dữ liệu nhanh dưới 3s, giao diện trực quan dễ sử dụng, người quản lý có thể thay đổi các thông số cấu hình của hệ thống  một cách dễ dàng, hệ thống phải được mã hóa một số thông tin cần thiết của khách hàng </w:t>
       </w:r>
       <w:r>
         <w:rPr>
           <w:lang w:val="en-US"/>
         </w:rPr>
-        <w:t>và phải vượt qua các cơ chế bảo mật thông thường để không bị tấn công  bởi những kẻ xấu. Hệ thống sẽ  cho phép backup dữ liệu và kiểm soát thông qua membership và system file log của hệ thống..vvv</w:t>
+        <w:t xml:space="preserve">và phải vượt qua các cơ chế bảo mật thông thường để không bị tấn công  bởi những kẻ xấu. Hệ thống </w:t>
       </w:r>
+      <w:proofErr w:type="gramStart"/>
+      <w:r>
+        <w:rPr>
+          <w:lang w:val="en-US"/>
+        </w:rPr>
+        <w:t>sẽ  cho</w:t>
+      </w:r>
+      <w:proofErr w:type="gramEnd"/>
+      <w:r>
+        <w:rPr>
+          <w:lang w:val="en-US"/>
+        </w:rPr>
+        <w:t xml:space="preserve"> phép backup dữ liệu và kiểm soát thông qua membership và system file log của hệ thống..</w:t>
+      </w:r>
+      <w:proofErr w:type="gramStart"/>
+      <w:r>
+        <w:rPr>
+          <w:lang w:val="en-US"/>
+        </w:rPr>
+        <w:t>vvv</w:t>
+      </w:r>
+      <w:proofErr w:type="gramEnd"/>
     </w:p>
     <w:p>
       <w:pPr>
@@ -6583,6 +6898,27 @@
                 <w:rFonts w:eastAsia="SimSun"/>
               </w:rPr>
             </w:pPr>
+            <w:r>
+              <w:rPr>
+                <w:rStyle w:val="apple-converted-space"/>
+                <w:rFonts w:ascii="Arial" w:hAnsi="Arial" w:cs="Arial"/>
+                <w:color w:val="333333"/>
+                <w:sz w:val="22"/>
+                <w:szCs w:val="22"/>
+                <w:shd w:val="clear" w:color="auto" w:fill="FFFFFF"/>
+              </w:rPr>
+              <w:t> </w:t>
+            </w:r>
+            <w:r>
+              <w:rPr>
+                <w:rFonts w:ascii="Arial" w:hAnsi="Arial" w:cs="Arial"/>
+                <w:color w:val="333333"/>
+                <w:sz w:val="22"/>
+                <w:szCs w:val="22"/>
+                <w:shd w:val="clear" w:color="auto" w:fill="FFFFFF"/>
+              </w:rPr>
+              <w:t>Đảm bảo xác thực thông tin người sử dụng và an toàn bảo mật hệ thống</w:t>
+            </w:r>
           </w:p>
         </w:tc>
       </w:tr>
@@ -6633,10 +6969,90 @@
           </w:tcPr>
           <w:p>
             <w:pPr>
-              <w:rPr>
-                <w:rFonts w:eastAsia="SimSun"/>
-              </w:rPr>
-            </w:pPr>
+              <w:pStyle w:val="ListParagraph"/>
+              <w:numPr>
+                <w:ilvl w:val="0"/>
+                <w:numId w:val="23"/>
+              </w:numPr>
+              <w:rPr>
+                <w:rFonts w:eastAsia="SimSun"/>
+                <w:lang w:val="en-US"/>
+              </w:rPr>
+            </w:pPr>
+            <w:r>
+              <w:rPr>
+                <w:rFonts w:eastAsia="SimSun"/>
+                <w:lang w:val="en-US"/>
+              </w:rPr>
+              <w:t>N</w:t>
+            </w:r>
+            <w:r>
+              <w:rPr>
+                <w:rFonts w:eastAsia="SimSun"/>
+                <w:lang w:val="en-US"/>
+              </w:rPr>
+              <w:t>gười dùng chọn chức năng đăng nhập của hệ thống</w:t>
+            </w:r>
+          </w:p>
+          <w:p>
+            <w:pPr>
+              <w:pStyle w:val="ListParagraph"/>
+              <w:numPr>
+                <w:ilvl w:val="0"/>
+                <w:numId w:val="23"/>
+              </w:numPr>
+              <w:rPr>
+                <w:rFonts w:eastAsia="SimSun"/>
+                <w:lang w:val="en-US"/>
+              </w:rPr>
+            </w:pPr>
+            <w:r>
+              <w:rPr>
+                <w:rFonts w:eastAsia="SimSun"/>
+                <w:lang w:val="en-US"/>
+              </w:rPr>
+              <w:t>Người dùng nhập username và password và nhấn submit</w:t>
+            </w:r>
+          </w:p>
+          <w:p>
+            <w:pPr>
+              <w:pStyle w:val="ListParagraph"/>
+              <w:numPr>
+                <w:ilvl w:val="0"/>
+                <w:numId w:val="23"/>
+              </w:numPr>
+              <w:rPr>
+                <w:rFonts w:eastAsia="SimSun"/>
+                <w:lang w:val="en-US"/>
+              </w:rPr>
+            </w:pPr>
+            <w:r>
+              <w:rPr>
+                <w:rFonts w:eastAsia="SimSun"/>
+                <w:lang w:val="en-US"/>
+              </w:rPr>
+              <w:t>Hệ thống sẽ kiểm tra xem người dùng đăng nhập thành công</w:t>
+            </w:r>
+          </w:p>
+          <w:p>
+            <w:pPr>
+              <w:pStyle w:val="ListParagraph"/>
+              <w:numPr>
+                <w:ilvl w:val="0"/>
+                <w:numId w:val="23"/>
+              </w:numPr>
+              <w:rPr>
+                <w:rFonts w:eastAsia="SimSun"/>
+                <w:lang w:val="en-US"/>
+              </w:rPr>
+            </w:pPr>
+            <w:r>
+              <w:rPr>
+                <w:rFonts w:eastAsia="SimSun"/>
+                <w:lang w:val="en-US"/>
+              </w:rPr>
+              <w:t>Hệ thống chuyển hướng người dùng tới trang quản lý nhà sách</w:t>
+            </w:r>
           </w:p>
         </w:tc>
       </w:tr>
@@ -6687,10 +7103,43 @@
           </w:tcPr>
           <w:p>
             <w:pPr>
-              <w:rPr>
-                <w:rFonts w:eastAsia="SimSun"/>
-              </w:rPr>
-            </w:pPr>
+              <w:pStyle w:val="ListParagraph"/>
+              <w:numPr>
+                <w:ilvl w:val="0"/>
+                <w:numId w:val="25"/>
+              </w:numPr>
+              <w:rPr>
+                <w:rFonts w:eastAsia="SimSun"/>
+                <w:lang w:val="en-US"/>
+              </w:rPr>
+            </w:pPr>
+            <w:r>
+              <w:rPr>
+                <w:rFonts w:eastAsia="SimSun"/>
+                <w:lang w:val="en-US"/>
+              </w:rPr>
+              <w:t>Người dùng đăng nhập thất bại</w:t>
+            </w:r>
+          </w:p>
+          <w:p>
+            <w:pPr>
+              <w:pStyle w:val="ListParagraph"/>
+              <w:numPr>
+                <w:ilvl w:val="0"/>
+                <w:numId w:val="25"/>
+              </w:numPr>
+              <w:rPr>
+                <w:rFonts w:eastAsia="SimSun"/>
+                <w:lang w:val="en-US"/>
+              </w:rPr>
+            </w:pPr>
+            <w:r>
+              <w:rPr>
+                <w:rFonts w:eastAsia="SimSun"/>
+                <w:lang w:val="en-US"/>
+              </w:rPr>
+              <w:t>Hệ thống hiển thị thông  báo lỗi và yêu cầu người dùng đăng nhập lại</w:t>
+            </w:r>
           </w:p>
         </w:tc>
       </w:tr>
@@ -6795,10 +7244,45 @@
           </w:tcPr>
           <w:p>
             <w:pPr>
-              <w:rPr>
-                <w:rFonts w:eastAsia="SimSun"/>
-              </w:rPr>
-            </w:pPr>
+              <w:pStyle w:val="ListParagraph"/>
+              <w:numPr>
+                <w:ilvl w:val="0"/>
+                <w:numId w:val="9"/>
+              </w:numPr>
+              <w:rPr>
+                <w:i/>
+                <w:szCs w:val="24"/>
+                <w:lang w:val="en-US"/>
+              </w:rPr>
+            </w:pPr>
+            <w:r>
+              <w:rPr>
+                <w:i/>
+                <w:szCs w:val="24"/>
+                <w:lang w:val="en-US"/>
+              </w:rPr>
+              <w:t>Giao diện dễ dùng.</w:t>
+            </w:r>
+          </w:p>
+          <w:p>
+            <w:pPr>
+              <w:pStyle w:val="ListParagraph"/>
+              <w:numPr>
+                <w:ilvl w:val="0"/>
+                <w:numId w:val="9"/>
+              </w:numPr>
+              <w:rPr>
+                <w:rFonts w:eastAsia="SimSun"/>
+              </w:rPr>
+            </w:pPr>
+            <w:r>
+              <w:rPr>
+                <w:i/>
+                <w:szCs w:val="24"/>
+                <w:lang w:val="en-US"/>
+              </w:rPr>
+              <w:t>Thời gian trả kết quả nhanh chóng trong vòng 30s.</w:t>
+            </w:r>
           </w:p>
         </w:tc>
       </w:tr>
@@ -6985,8 +7469,16 @@
             <w:pPr>
               <w:rPr>
                 <w:rFonts w:eastAsia="SimSun"/>
-              </w:rPr>
-            </w:pPr>
+                <w:lang w:val="en-US"/>
+              </w:rPr>
+            </w:pPr>
+            <w:r>
+              <w:rPr>
+                <w:rFonts w:eastAsia="SimSun"/>
+                <w:lang w:val="en-US"/>
+              </w:rPr>
+              <w:t>Chức năng thoát khỏi hệ thống</w:t>
+            </w:r>
           </w:p>
         </w:tc>
       </w:tr>
@@ -7037,10 +7529,63 @@
           </w:tcPr>
           <w:p>
             <w:pPr>
-              <w:rPr>
-                <w:rFonts w:eastAsia="SimSun"/>
-              </w:rPr>
-            </w:pPr>
+              <w:pStyle w:val="ListParagraph"/>
+              <w:numPr>
+                <w:ilvl w:val="0"/>
+                <w:numId w:val="26"/>
+              </w:numPr>
+              <w:rPr>
+                <w:rFonts w:eastAsia="SimSun"/>
+                <w:lang w:val="en-US"/>
+              </w:rPr>
+            </w:pPr>
+            <w:r>
+              <w:rPr>
+                <w:rFonts w:eastAsia="SimSun"/>
+                <w:lang w:val="en-US"/>
+              </w:rPr>
+              <w:t>Người dùng chọn chức năng logout của hệ thống</w:t>
+            </w:r>
+          </w:p>
+          <w:p>
+            <w:pPr>
+              <w:pStyle w:val="ListParagraph"/>
+              <w:numPr>
+                <w:ilvl w:val="0"/>
+                <w:numId w:val="26"/>
+              </w:numPr>
+              <w:rPr>
+                <w:rFonts w:eastAsia="SimSun"/>
+                <w:lang w:val="en-US"/>
+              </w:rPr>
+            </w:pPr>
+            <w:r>
+              <w:rPr>
+                <w:rFonts w:eastAsia="SimSun"/>
+                <w:lang w:val="en-US"/>
+              </w:rPr>
+              <w:t>Hệ thống xác nhận người dùng đã logout</w:t>
+            </w:r>
+          </w:p>
+          <w:p>
+            <w:pPr>
+              <w:pStyle w:val="ListParagraph"/>
+              <w:numPr>
+                <w:ilvl w:val="0"/>
+                <w:numId w:val="26"/>
+              </w:numPr>
+              <w:rPr>
+                <w:rFonts w:eastAsia="SimSun"/>
+                <w:lang w:val="en-US"/>
+              </w:rPr>
+            </w:pPr>
+            <w:r>
+              <w:rPr>
+                <w:rFonts w:eastAsia="SimSun"/>
+                <w:lang w:val="en-US"/>
+              </w:rPr>
+              <w:t>Hệ thống chuyển người dùng đến trang đăng nhập</w:t>
+            </w:r>
           </w:p>
         </w:tc>
       </w:tr>
@@ -7091,10 +7636,22 @@
           </w:tcPr>
           <w:p>
             <w:pPr>
-              <w:rPr>
-                <w:rFonts w:eastAsia="SimSun"/>
-              </w:rPr>
-            </w:pPr>
+              <w:pStyle w:val="ListParagraph"/>
+              <w:numPr>
+                <w:ilvl w:val="0"/>
+                <w:numId w:val="27"/>
+              </w:numPr>
+              <w:rPr>
+                <w:rFonts w:eastAsia="SimSun"/>
+              </w:rPr>
+            </w:pPr>
+            <w:r>
+              <w:rPr>
+                <w:rFonts w:eastAsia="SimSun"/>
+                <w:lang w:val="en-US"/>
+              </w:rPr>
+              <w:t>Hệ thống sẽ xóa session của người dùng tại phiên làm việc đó</w:t>
+            </w:r>
           </w:p>
         </w:tc>
       </w:tr>
@@ -7145,10 +7702,22 @@
           </w:tcPr>
           <w:p>
             <w:pPr>
-              <w:rPr>
-                <w:rFonts w:eastAsia="SimSun"/>
-              </w:rPr>
-            </w:pPr>
+              <w:pStyle w:val="ListParagraph"/>
+              <w:numPr>
+                <w:ilvl w:val="0"/>
+                <w:numId w:val="27"/>
+              </w:numPr>
+              <w:rPr>
+                <w:rFonts w:eastAsia="SimSun"/>
+              </w:rPr>
+            </w:pPr>
+            <w:r>
+              <w:rPr>
+                <w:rFonts w:eastAsia="SimSun"/>
+                <w:lang w:val="en-US"/>
+              </w:rPr>
+              <w:t>Người dùng phải đăng nhập vào hệ thống</w:t>
+            </w:r>
           </w:p>
         </w:tc>
       </w:tr>
@@ -7199,10 +7768,45 @@
           </w:tcPr>
           <w:p>
             <w:pPr>
-              <w:rPr>
-                <w:rFonts w:eastAsia="SimSun"/>
-              </w:rPr>
-            </w:pPr>
+              <w:pStyle w:val="ListParagraph"/>
+              <w:numPr>
+                <w:ilvl w:val="0"/>
+                <w:numId w:val="9"/>
+              </w:numPr>
+              <w:rPr>
+                <w:i/>
+                <w:szCs w:val="24"/>
+                <w:lang w:val="en-US"/>
+              </w:rPr>
+            </w:pPr>
+            <w:r>
+              <w:rPr>
+                <w:i/>
+                <w:szCs w:val="24"/>
+                <w:lang w:val="en-US"/>
+              </w:rPr>
+              <w:t>Giao diện dễ dùng.</w:t>
+            </w:r>
+          </w:p>
+          <w:p>
+            <w:pPr>
+              <w:pStyle w:val="ListParagraph"/>
+              <w:numPr>
+                <w:ilvl w:val="0"/>
+                <w:numId w:val="9"/>
+              </w:numPr>
+              <w:rPr>
+                <w:rFonts w:eastAsia="SimSun"/>
+              </w:rPr>
+            </w:pPr>
+            <w:r>
+              <w:rPr>
+                <w:i/>
+                <w:szCs w:val="24"/>
+                <w:lang w:val="en-US"/>
+              </w:rPr>
+              <w:t>Thời gian trả kết quả nhanh chóng trong vòng 30s.</w:t>
+            </w:r>
           </w:p>
         </w:tc>
       </w:tr>
@@ -7556,6 +8160,7 @@
                 <w:rFonts w:eastAsia="SimSun"/>
                 <w:i/>
               </w:rPr>
+              <w:lastRenderedPageBreak/>
               <w:t>Các dòng sự kiện khác</w:t>
             </w:r>
           </w:p>
@@ -7729,7 +8334,6 @@
                 <w:i/>
                 <w:lang w:val="en-US"/>
               </w:rPr>
-              <w:lastRenderedPageBreak/>
               <w:t>Điều kiện tiên quyết</w:t>
             </w:r>
           </w:p>
@@ -8109,7 +8713,25 @@
                 <w:szCs w:val="24"/>
                 <w:lang w:val="en-US"/>
               </w:rPr>
-              <w:t>Hệ thống yêu cầu nhập thông tin của sách muốn thêm vào hệ thống (mã sách, tên sách, thể loại, tác giả,…).</w:t>
+              <w:t>Hệ thống yêu cầu nhập thông tin của sách muốn thêm vào hệ thống (mã sách, tên sách, thể loại, tác giả</w:t>
+            </w:r>
+            <w:proofErr w:type="gramStart"/>
+            <w:r>
+              <w:rPr>
+                <w:i/>
+                <w:szCs w:val="24"/>
+                <w:lang w:val="en-US"/>
+              </w:rPr>
+              <w:t>,…</w:t>
+            </w:r>
+            <w:proofErr w:type="gramEnd"/>
+            <w:r>
+              <w:rPr>
+                <w:i/>
+                <w:szCs w:val="24"/>
+                <w:lang w:val="en-US"/>
+              </w:rPr>
+              <w:t>).</w:t>
             </w:r>
           </w:p>
           <w:p>
@@ -8836,6 +9458,7 @@
                 <w:szCs w:val="24"/>
                 <w:lang w:val="en-US"/>
               </w:rPr>
+              <w:lastRenderedPageBreak/>
               <w:t>Nhân viên thay đổi các thông tin của sách từ kết quả trả về của hệ thống</w:t>
             </w:r>
           </w:p>
@@ -8992,7 +9615,25 @@
                 <w:szCs w:val="24"/>
                 <w:lang w:val="en-US"/>
               </w:rPr>
-              <w:t>Hệ thống thông báo không tìm thấy sách theo thông tin cung cấp.</w:t>
+              <w:t xml:space="preserve">Hệ thống thông báo không tìm thấy sách </w:t>
+            </w:r>
+            <w:proofErr w:type="gramStart"/>
+            <w:r>
+              <w:rPr>
+                <w:i/>
+                <w:szCs w:val="24"/>
+                <w:lang w:val="en-US"/>
+              </w:rPr>
+              <w:t>theo</w:t>
+            </w:r>
+            <w:proofErr w:type="gramEnd"/>
+            <w:r>
+              <w:rPr>
+                <w:i/>
+                <w:szCs w:val="24"/>
+                <w:lang w:val="en-US"/>
+              </w:rPr>
+              <w:t xml:space="preserve"> thông tin cung cấp.</w:t>
             </w:r>
           </w:p>
           <w:p>
@@ -9036,7 +9677,25 @@
                 <w:szCs w:val="24"/>
                 <w:lang w:val="en-US"/>
               </w:rPr>
-              <w:t>Thông tin thay đổi sách không hợp lệ (trùng mã, trùng tên,..)</w:t>
+              <w:t>Thông tin thay đổi sách không hợp lệ (trùng mã, trùng tên</w:t>
+            </w:r>
+            <w:proofErr w:type="gramStart"/>
+            <w:r>
+              <w:rPr>
+                <w:i/>
+                <w:szCs w:val="24"/>
+                <w:lang w:val="en-US"/>
+              </w:rPr>
+              <w:t>,..</w:t>
+            </w:r>
+            <w:proofErr w:type="gramEnd"/>
+            <w:r>
+              <w:rPr>
+                <w:i/>
+                <w:szCs w:val="24"/>
+                <w:lang w:val="en-US"/>
+              </w:rPr>
+              <w:t>)</w:t>
             </w:r>
           </w:p>
           <w:p>
@@ -9496,7 +10155,25 @@
                 <w:szCs w:val="24"/>
                 <w:lang w:val="en-US"/>
               </w:rPr>
-              <w:t>Hệ thống yêu cầu cung cấp mã sách cần xóa  để tra cứu thông tin về sách này.</w:t>
+              <w:t xml:space="preserve">Hệ thống yêu cầu cung cấp mã sách cần </w:t>
+            </w:r>
+            <w:proofErr w:type="gramStart"/>
+            <w:r>
+              <w:rPr>
+                <w:i/>
+                <w:szCs w:val="24"/>
+                <w:lang w:val="en-US"/>
+              </w:rPr>
+              <w:t>xóa  để</w:t>
+            </w:r>
+            <w:proofErr w:type="gramEnd"/>
+            <w:r>
+              <w:rPr>
+                <w:i/>
+                <w:szCs w:val="24"/>
+                <w:lang w:val="en-US"/>
+              </w:rPr>
+              <w:t xml:space="preserve"> tra cứu thông tin về sách này.</w:t>
             </w:r>
           </w:p>
           <w:p>
@@ -9739,7 +10416,25 @@
                 <w:szCs w:val="24"/>
                 <w:lang w:val="en-US"/>
               </w:rPr>
-              <w:t>Hệ thống thông báo không tìm thấy sách theo thông tin cung cấp.</w:t>
+              <w:t xml:space="preserve">Hệ thống thông báo không tìm thấy sách </w:t>
+            </w:r>
+            <w:proofErr w:type="gramStart"/>
+            <w:r>
+              <w:rPr>
+                <w:i/>
+                <w:szCs w:val="24"/>
+                <w:lang w:val="en-US"/>
+              </w:rPr>
+              <w:t>theo</w:t>
+            </w:r>
+            <w:proofErr w:type="gramEnd"/>
+            <w:r>
+              <w:rPr>
+                <w:i/>
+                <w:szCs w:val="24"/>
+                <w:lang w:val="en-US"/>
+              </w:rPr>
+              <w:t xml:space="preserve"> thông tin cung cấp.</w:t>
             </w:r>
           </w:p>
         </w:tc>
@@ -10057,6 +10752,7 @@
                 <w:rFonts w:eastAsia="SimSun"/>
                 <w:i/>
               </w:rPr>
+              <w:lastRenderedPageBreak/>
               <w:t>Tóm tắt</w:t>
             </w:r>
           </w:p>
@@ -10155,7 +10851,25 @@
                 <w:szCs w:val="24"/>
                 <w:lang w:val="en-US"/>
               </w:rPr>
-              <w:t>Hệ thống yêu cầu cung cấp thông tin tất cả các sách khách hàng mua (bao gồm mã thành viên nếu có, mã sách,tên sách,…)</w:t>
+              <w:t>Hệ thống yêu cầu cung cấp thông tin tất cả các sách khách hàng mua (bao gồm mã thành viên nếu có, mã sách</w:t>
+            </w:r>
+            <w:proofErr w:type="gramStart"/>
+            <w:r>
+              <w:rPr>
+                <w:i/>
+                <w:szCs w:val="24"/>
+                <w:lang w:val="en-US"/>
+              </w:rPr>
+              <w:t>,tên</w:t>
+            </w:r>
+            <w:proofErr w:type="gramEnd"/>
+            <w:r>
+              <w:rPr>
+                <w:i/>
+                <w:szCs w:val="24"/>
+                <w:lang w:val="en-US"/>
+              </w:rPr>
+              <w:t xml:space="preserve"> sách,…)</w:t>
             </w:r>
           </w:p>
           <w:p>
@@ -10221,7 +10935,6 @@
                 <w:szCs w:val="24"/>
                 <w:lang w:val="en-US"/>
               </w:rPr>
-              <w:lastRenderedPageBreak/>
               <w:t>Hệ thống thực hiện xử lý yêu cầu xuất hóa đơn</w:t>
             </w:r>
           </w:p>
@@ -10277,7 +10990,6 @@
                 <w:rFonts w:eastAsia="SimSun"/>
                 <w:i/>
               </w:rPr>
-              <w:lastRenderedPageBreak/>
               <w:t>Các dòng sự kiện khác</w:t>
             </w:r>
           </w:p>
@@ -11290,6 +12002,7 @@
                 <w:i/>
                 <w:lang w:val="en-US"/>
               </w:rPr>
+              <w:lastRenderedPageBreak/>
               <w:t>Điều kiện tiên quyết</w:t>
             </w:r>
           </w:p>
@@ -11437,7 +12150,6 @@
                 <w:b/>
                 <w:i/>
               </w:rPr>
-              <w:lastRenderedPageBreak/>
               <w:t>Use case ID</w:t>
             </w:r>
           </w:p>
@@ -11546,8 +12258,6 @@
               </w:rPr>
               <w:t>Lập báo cáo tháng</w:t>
             </w:r>
-            <w:bookmarkStart w:id="18" w:name="_GoBack"/>
-            <w:bookmarkEnd w:id="18"/>
           </w:p>
         </w:tc>
       </w:tr>
@@ -11604,6 +12314,14 @@
                 <w:lang w:val="en-US"/>
               </w:rPr>
             </w:pPr>
+            <w:r>
+              <w:rPr>
+                <w:i/>
+                <w:szCs w:val="24"/>
+                <w:lang w:val="en-US"/>
+              </w:rPr>
+              <w:t>Chức năng thống kê báo cáo doanh thu theo từng tháng</w:t>
+            </w:r>
           </w:p>
         </w:tc>
       </w:tr>
@@ -11663,6 +12381,80 @@
                 <w:lang w:val="en-US"/>
               </w:rPr>
             </w:pPr>
+            <w:r>
+              <w:rPr>
+                <w:i/>
+                <w:szCs w:val="24"/>
+                <w:lang w:val="en-US"/>
+              </w:rPr>
+              <w:t>Người dùng chọn chức năng báo cáo tháng</w:t>
+            </w:r>
+          </w:p>
+          <w:p>
+            <w:pPr>
+              <w:pStyle w:val="ListParagraph"/>
+              <w:numPr>
+                <w:ilvl w:val="0"/>
+                <w:numId w:val="14"/>
+              </w:numPr>
+              <w:rPr>
+                <w:i/>
+                <w:szCs w:val="24"/>
+                <w:lang w:val="en-US"/>
+              </w:rPr>
+            </w:pPr>
+            <w:r>
+              <w:rPr>
+                <w:i/>
+                <w:szCs w:val="24"/>
+                <w:lang w:val="en-US"/>
+              </w:rPr>
+              <w:t>Hệ thống yêu cầu người dùng  chọn phương thức báo cáo, và dữ liệu cần báo cáo là gì</w:t>
+            </w:r>
+          </w:p>
+          <w:p>
+            <w:pPr>
+              <w:pStyle w:val="ListParagraph"/>
+              <w:numPr>
+                <w:ilvl w:val="0"/>
+                <w:numId w:val="14"/>
+              </w:numPr>
+              <w:rPr>
+                <w:i/>
+                <w:szCs w:val="24"/>
+                <w:lang w:val="en-US"/>
+              </w:rPr>
+            </w:pPr>
+            <w:r>
+              <w:rPr>
+                <w:i/>
+                <w:szCs w:val="24"/>
+                <w:lang w:val="en-US"/>
+              </w:rPr>
+              <w:t>Hệ thống sẽ truy vấn  cơ sở dữ liệu lấy thông tin cần để xác nhận báo cáo</w:t>
+            </w:r>
+          </w:p>
+          <w:p>
+            <w:pPr>
+              <w:pStyle w:val="ListParagraph"/>
+              <w:numPr>
+                <w:ilvl w:val="0"/>
+                <w:numId w:val="14"/>
+              </w:numPr>
+              <w:rPr>
+                <w:i/>
+                <w:szCs w:val="24"/>
+                <w:lang w:val="en-US"/>
+              </w:rPr>
+            </w:pPr>
+            <w:r>
+              <w:rPr>
+                <w:i/>
+                <w:szCs w:val="24"/>
+                <w:lang w:val="en-US"/>
+              </w:rPr>
+              <w:t>Hệ thống hiển thị các số liệu báo cáo cho người dùng</w:t>
+            </w:r>
           </w:p>
         </w:tc>
       </w:tr>
@@ -11717,6 +12509,16 @@
                 <w:lang w:val="en-US"/>
               </w:rPr>
             </w:pPr>
+            <w:bookmarkStart w:id="18" w:name="_GoBack"/>
+            <w:bookmarkEnd w:id="18"/>
+            <w:r>
+              <w:rPr>
+                <w:i/>
+                <w:szCs w:val="24"/>
+                <w:lang w:val="en-US"/>
+              </w:rPr>
+              <w:t>Không có</w:t>
+            </w:r>
           </w:p>
         </w:tc>
       </w:tr>
@@ -11773,6 +12575,14 @@
                 <w:lang w:val="en-US"/>
               </w:rPr>
             </w:pPr>
+            <w:r>
+              <w:rPr>
+                <w:i/>
+                <w:szCs w:val="24"/>
+                <w:lang w:val="en-US"/>
+              </w:rPr>
+              <w:t>Đăng nhập vào hệ thống</w:t>
+            </w:r>
           </w:p>
         </w:tc>
       </w:tr>
@@ -11832,6 +12642,36 @@
                 <w:lang w:val="en-US"/>
               </w:rPr>
             </w:pPr>
+            <w:r>
+              <w:rPr>
+                <w:i/>
+                <w:szCs w:val="24"/>
+                <w:lang w:val="en-US"/>
+              </w:rPr>
+              <w:t>Báo cáo chi tiết</w:t>
+            </w:r>
+          </w:p>
+          <w:p>
+            <w:pPr>
+              <w:pStyle w:val="ListParagraph"/>
+              <w:numPr>
+                <w:ilvl w:val="0"/>
+                <w:numId w:val="9"/>
+              </w:numPr>
+              <w:rPr>
+                <w:i/>
+                <w:szCs w:val="24"/>
+                <w:lang w:val="en-US"/>
+              </w:rPr>
+            </w:pPr>
+            <w:r>
+              <w:rPr>
+                <w:i/>
+                <w:szCs w:val="24"/>
+                <w:lang w:val="en-US"/>
+              </w:rPr>
+              <w:t>Có thể xuất ra pdf và in chi tiết báo cáo</w:t>
+            </w:r>
           </w:p>
         </w:tc>
       </w:tr>
@@ -12420,6 +13260,7 @@
                 <w:rFonts w:eastAsia="SimSun"/>
                 <w:i/>
               </w:rPr>
+              <w:lastRenderedPageBreak/>
               <w:t>Tên</w:t>
             </w:r>
           </w:p>
@@ -12708,7 +13549,6 @@
                 <w:rFonts w:eastAsia="SimSun"/>
                 <w:i/>
               </w:rPr>
-              <w:lastRenderedPageBreak/>
               <w:t>Điều kiện tiên quyết</w:t>
             </w:r>
           </w:p>
@@ -13695,6 +14535,7 @@
                 <w:rFonts w:eastAsia="SimSun"/>
                 <w:i/>
               </w:rPr>
+              <w:lastRenderedPageBreak/>
               <w:t>Điều kiện tiên quyết</w:t>
             </w:r>
           </w:p>
@@ -13964,7 +14805,6 @@
                 <w:rFonts w:eastAsia="SimSun"/>
                 <w:i/>
               </w:rPr>
-              <w:lastRenderedPageBreak/>
               <w:t>Tóm tắt</w:t>
             </w:r>
           </w:p>
@@ -14951,6 +15791,7 @@
                 <w:rFonts w:eastAsia="SimSun"/>
                 <w:i/>
               </w:rPr>
+              <w:lastRenderedPageBreak/>
               <w:t>Tóm tắt</w:t>
             </w:r>
           </w:p>
@@ -15239,7 +16080,6 @@
                 <w:rFonts w:eastAsia="SimSun"/>
                 <w:i/>
               </w:rPr>
-              <w:lastRenderedPageBreak/>
               <w:t>Các yêu cầu đặc biệt</w:t>
             </w:r>
           </w:p>
@@ -16226,6 +17066,7 @@
                 <w:rFonts w:eastAsia="SimSun"/>
                 <w:i/>
               </w:rPr>
+              <w:lastRenderedPageBreak/>
               <w:t>Các yêu cầu đặc biệt</w:t>
             </w:r>
           </w:p>
@@ -16273,8 +17114,8 @@
       </w:pPr>
     </w:p>
     <w:sectPr>
-      <w:headerReference w:type="default" r:id="rId8"/>
-      <w:footerReference w:type="default" r:id="rId9"/>
+      <w:headerReference w:type="default" r:id="rId9"/>
+      <w:footerReference w:type="default" r:id="rId10"/>
       <w:pgSz w:w="11907" w:h="16839" w:code="9"/>
       <w:pgMar w:top="1440" w:right="1440" w:bottom="1440" w:left="1440" w:header="720" w:footer="720" w:gutter="0"/>
       <w:pgNumType w:start="1"/>
@@ -16286,7 +17127,7 @@
 </file>
 
 <file path=word/endnotes.xml><?xml version="1.0" encoding="utf-8"?>
-<w:endnotes xmlns:wpc="http://schemas.microsoft.com/office/word/2010/wordprocessingCanvas" xmlns:mc="http://schemas.openxmlformats.org/markup-compatibility/2006" xmlns:o="urn:schemas-microsoft-com:office:office" xmlns:r="http://schemas.openxmlformats.org/officeDocument/2006/relationships" xmlns:m="http://schemas.openxmlformats.org/officeDocument/2006/math" xmlns:v="urn:schemas-microsoft-com:vml" xmlns:wp14="http://schemas.microsoft.com/office/word/2010/wordprocessingDrawing" xmlns:wp="http://schemas.openxmlformats.org/drawingml/2006/wordprocessingDrawing" xmlns:w10="urn:schemas-microsoft-com:office:word" xmlns:w="http://schemas.openxmlformats.org/wordprocessingml/2006/main" xmlns:w14="http://schemas.microsoft.com/office/word/2010/wordml" xmlns:w15="http://schemas.microsoft.com/office/word/2012/wordml" xmlns:wpg="http://schemas.microsoft.com/office/word/2010/wordprocessingGroup" xmlns:wpi="http://schemas.microsoft.com/office/word/2010/wordprocessingInk" xmlns:wne="http://schemas.microsoft.com/office/word/2006/wordml" xmlns:wps="http://schemas.microsoft.com/office/word/2010/wordprocessingShape" mc:Ignorable="w14 w15 wp14">
+<w:endnotes xmlns:wpc="http://schemas.microsoft.com/office/word/2010/wordprocessingCanvas" xmlns:mc="http://schemas.openxmlformats.org/markup-compatibility/2006" xmlns:o="urn:schemas-microsoft-com:office:office" xmlns:r="http://schemas.openxmlformats.org/officeDocument/2006/relationships" xmlns:m="http://schemas.openxmlformats.org/officeDocument/2006/math" xmlns:v="urn:schemas-microsoft-com:vml" xmlns:wp14="http://schemas.microsoft.com/office/word/2010/wordprocessingDrawing" xmlns:wp="http://schemas.openxmlformats.org/drawingml/2006/wordprocessingDrawing" xmlns:w10="urn:schemas-microsoft-com:office:word" xmlns:w="http://schemas.openxmlformats.org/wordprocessingml/2006/main" xmlns:w14="http://schemas.microsoft.com/office/word/2010/wordml" xmlns:wpg="http://schemas.microsoft.com/office/word/2010/wordprocessingGroup" xmlns:wpi="http://schemas.microsoft.com/office/word/2010/wordprocessingInk" xmlns:wne="http://schemas.microsoft.com/office/word/2006/wordml" xmlns:wps="http://schemas.microsoft.com/office/word/2010/wordprocessingShape" mc:Ignorable="w14 wp14">
   <w:endnote w:type="separator" w:id="-1">
     <w:p>
       <w:r>
@@ -16305,7 +17146,7 @@
 </file>
 
 <file path=word/footer1.xml><?xml version="1.0" encoding="utf-8"?>
-<w:ftr xmlns:wpc="http://schemas.microsoft.com/office/word/2010/wordprocessingCanvas" xmlns:mc="http://schemas.openxmlformats.org/markup-compatibility/2006" xmlns:o="urn:schemas-microsoft-com:office:office" xmlns:r="http://schemas.openxmlformats.org/officeDocument/2006/relationships" xmlns:m="http://schemas.openxmlformats.org/officeDocument/2006/math" xmlns:v="urn:schemas-microsoft-com:vml" xmlns:wp14="http://schemas.microsoft.com/office/word/2010/wordprocessingDrawing" xmlns:wp="http://schemas.openxmlformats.org/drawingml/2006/wordprocessingDrawing" xmlns:w10="urn:schemas-microsoft-com:office:word" xmlns:w="http://schemas.openxmlformats.org/wordprocessingml/2006/main" xmlns:w14="http://schemas.microsoft.com/office/word/2010/wordml" xmlns:w15="http://schemas.microsoft.com/office/word/2012/wordml" xmlns:wpg="http://schemas.microsoft.com/office/word/2010/wordprocessingGroup" xmlns:wpi="http://schemas.microsoft.com/office/word/2010/wordprocessingInk" xmlns:wne="http://schemas.microsoft.com/office/word/2006/wordml" xmlns:wps="http://schemas.microsoft.com/office/word/2010/wordprocessingShape" mc:Ignorable="w14 w15 wp14">
+<w:ftr xmlns:wpc="http://schemas.microsoft.com/office/word/2010/wordprocessingCanvas" xmlns:mc="http://schemas.openxmlformats.org/markup-compatibility/2006" xmlns:o="urn:schemas-microsoft-com:office:office" xmlns:r="http://schemas.openxmlformats.org/officeDocument/2006/relationships" xmlns:m="http://schemas.openxmlformats.org/officeDocument/2006/math" xmlns:v="urn:schemas-microsoft-com:vml" xmlns:wp14="http://schemas.microsoft.com/office/word/2010/wordprocessingDrawing" xmlns:wp="http://schemas.openxmlformats.org/drawingml/2006/wordprocessingDrawing" xmlns:w10="urn:schemas-microsoft-com:office:word" xmlns:w="http://schemas.openxmlformats.org/wordprocessingml/2006/main" xmlns:w14="http://schemas.microsoft.com/office/word/2010/wordml" xmlns:wpg="http://schemas.microsoft.com/office/word/2010/wordprocessingGroup" xmlns:wpi="http://schemas.microsoft.com/office/word/2010/wordprocessingInk" xmlns:wne="http://schemas.microsoft.com/office/word/2006/wordml" xmlns:wps="http://schemas.microsoft.com/office/word/2010/wordprocessingShape" mc:Ignorable="w14 wp14">
   <w:tbl>
     <w:tblPr>
       <w:tblW w:w="0" w:type="auto"/>
@@ -16413,7 +17254,7 @@
 </file>
 
 <file path=word/footnotes.xml><?xml version="1.0" encoding="utf-8"?>
-<w:footnotes xmlns:wpc="http://schemas.microsoft.com/office/word/2010/wordprocessingCanvas" xmlns:mc="http://schemas.openxmlformats.org/markup-compatibility/2006" xmlns:o="urn:schemas-microsoft-com:office:office" xmlns:r="http://schemas.openxmlformats.org/officeDocument/2006/relationships" xmlns:m="http://schemas.openxmlformats.org/officeDocument/2006/math" xmlns:v="urn:schemas-microsoft-com:vml" xmlns:wp14="http://schemas.microsoft.com/office/word/2010/wordprocessingDrawing" xmlns:wp="http://schemas.openxmlformats.org/drawingml/2006/wordprocessingDrawing" xmlns:w10="urn:schemas-microsoft-com:office:word" xmlns:w="http://schemas.openxmlformats.org/wordprocessingml/2006/main" xmlns:w14="http://schemas.microsoft.com/office/word/2010/wordml" xmlns:w15="http://schemas.microsoft.com/office/word/2012/wordml" xmlns:wpg="http://schemas.microsoft.com/office/word/2010/wordprocessingGroup" xmlns:wpi="http://schemas.microsoft.com/office/word/2010/wordprocessingInk" xmlns:wne="http://schemas.microsoft.com/office/word/2006/wordml" xmlns:wps="http://schemas.microsoft.com/office/word/2010/wordprocessingShape" mc:Ignorable="w14 w15 wp14">
+<w:footnotes xmlns:wpc="http://schemas.microsoft.com/office/word/2010/wordprocessingCanvas" xmlns:mc="http://schemas.openxmlformats.org/markup-compatibility/2006" xmlns:o="urn:schemas-microsoft-com:office:office" xmlns:r="http://schemas.openxmlformats.org/officeDocument/2006/relationships" xmlns:m="http://schemas.openxmlformats.org/officeDocument/2006/math" xmlns:v="urn:schemas-microsoft-com:vml" xmlns:wp14="http://schemas.microsoft.com/office/word/2010/wordprocessingDrawing" xmlns:wp="http://schemas.openxmlformats.org/drawingml/2006/wordprocessingDrawing" xmlns:w10="urn:schemas-microsoft-com:office:word" xmlns:w="http://schemas.openxmlformats.org/wordprocessingml/2006/main" xmlns:w14="http://schemas.microsoft.com/office/word/2010/wordml" xmlns:wpg="http://schemas.microsoft.com/office/word/2010/wordprocessingGroup" xmlns:wpi="http://schemas.microsoft.com/office/word/2010/wordprocessingInk" xmlns:wne="http://schemas.microsoft.com/office/word/2006/wordml" xmlns:wps="http://schemas.microsoft.com/office/word/2010/wordprocessingShape" mc:Ignorable="w14 wp14">
   <w:footnote w:type="separator" w:id="-1">
     <w:p>
       <w:r>
@@ -16432,7 +17273,7 @@
 </file>
 
 <file path=word/header1.xml><?xml version="1.0" encoding="utf-8"?>
-<w:hdr xmlns:wpc="http://schemas.microsoft.com/office/word/2010/wordprocessingCanvas" xmlns:mc="http://schemas.openxmlformats.org/markup-compatibility/2006" xmlns:o="urn:schemas-microsoft-com:office:office" xmlns:r="http://schemas.openxmlformats.org/officeDocument/2006/relationships" xmlns:m="http://schemas.openxmlformats.org/officeDocument/2006/math" xmlns:v="urn:schemas-microsoft-com:vml" xmlns:wp14="http://schemas.microsoft.com/office/word/2010/wordprocessingDrawing" xmlns:wp="http://schemas.openxmlformats.org/drawingml/2006/wordprocessingDrawing" xmlns:w10="urn:schemas-microsoft-com:office:word" xmlns:w="http://schemas.openxmlformats.org/wordprocessingml/2006/main" xmlns:w14="http://schemas.microsoft.com/office/word/2010/wordml" xmlns:w15="http://schemas.microsoft.com/office/word/2012/wordml" xmlns:wpg="http://schemas.microsoft.com/office/word/2010/wordprocessingGroup" xmlns:wpi="http://schemas.microsoft.com/office/word/2010/wordprocessingInk" xmlns:wne="http://schemas.microsoft.com/office/word/2006/wordml" xmlns:wps="http://schemas.microsoft.com/office/word/2010/wordprocessingShape" mc:Ignorable="w14 w15 wp14">
+<w:hdr xmlns:wpc="http://schemas.microsoft.com/office/word/2010/wordprocessingCanvas" xmlns:mc="http://schemas.openxmlformats.org/markup-compatibility/2006" xmlns:o="urn:schemas-microsoft-com:office:office" xmlns:r="http://schemas.openxmlformats.org/officeDocument/2006/relationships" xmlns:m="http://schemas.openxmlformats.org/officeDocument/2006/math" xmlns:v="urn:schemas-microsoft-com:vml" xmlns:wp14="http://schemas.microsoft.com/office/word/2010/wordprocessingDrawing" xmlns:wp="http://schemas.openxmlformats.org/drawingml/2006/wordprocessingDrawing" xmlns:w10="urn:schemas-microsoft-com:office:word" xmlns:w="http://schemas.openxmlformats.org/wordprocessingml/2006/main" xmlns:w14="http://schemas.microsoft.com/office/word/2010/wordml" xmlns:wpg="http://schemas.microsoft.com/office/word/2010/wordprocessingGroup" xmlns:wpi="http://schemas.microsoft.com/office/word/2010/wordprocessingInk" xmlns:wne="http://schemas.microsoft.com/office/word/2006/wordml" xmlns:wps="http://schemas.microsoft.com/office/word/2010/wordprocessingShape" mc:Ignorable="w14 wp14">
   <w:p>
     <w:r>
       <w:rPr>
@@ -16580,7 +17421,7 @@
             </wp:anchor>
           </w:drawing>
         </mc:Choice>
-        <mc:Fallback>
+        <mc:Fallback xmlns:w15="http://schemas.microsoft.com/office/word/2012/wordml">
           <w:pict>
             <v:shape w14:anchorId="4BFCCEC9" id="Freeform 1" o:spid="_x0000_s1026" style="position:absolute;margin-left:-1.65pt;margin-top:1.35pt;width:93.15pt;height:839pt;flip:x;z-index:251661312;visibility:visible;mso-wrap-style:square;mso-width-percent:0;mso-height-percent:0;mso-wrap-distance-left:9pt;mso-wrap-distance-top:0;mso-wrap-distance-right:9pt;mso-wrap-distance-bottom:0;mso-position-horizontal:absolute;mso-position-horizontal-relative:page;mso-position-vertical:absolute;mso-position-vertical-relative:page;mso-width-percent:0;mso-height-percent:0;mso-width-relative:page;mso-height-relative:page;v-text-anchor:top" coordsize="502,3168" o:gfxdata="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" path="m502,c93,,93,,93,,146,383,323,1900,,3168v502,,502,,502,l502,xe" fillcolor="#8db3e2" stroked="f" strokecolor="#212120">
               <v:fill color2="#1f497d" rotate="t" focus="100%" type="gradient"/>
@@ -17002,7 +17843,7 @@
 </file>
 
 <file path=word/header2.xml><?xml version="1.0" encoding="utf-8"?>
-<w:hdr xmlns:wpc="http://schemas.microsoft.com/office/word/2010/wordprocessingCanvas" xmlns:mc="http://schemas.openxmlformats.org/markup-compatibility/2006" xmlns:o="urn:schemas-microsoft-com:office:office" xmlns:r="http://schemas.openxmlformats.org/officeDocument/2006/relationships" xmlns:m="http://schemas.openxmlformats.org/officeDocument/2006/math" xmlns:v="urn:schemas-microsoft-com:vml" xmlns:wp14="http://schemas.microsoft.com/office/word/2010/wordprocessingDrawing" xmlns:wp="http://schemas.openxmlformats.org/drawingml/2006/wordprocessingDrawing" xmlns:w10="urn:schemas-microsoft-com:office:word" xmlns:w="http://schemas.openxmlformats.org/wordprocessingml/2006/main" xmlns:w14="http://schemas.microsoft.com/office/word/2010/wordml" xmlns:w15="http://schemas.microsoft.com/office/word/2012/wordml" xmlns:wpg="http://schemas.microsoft.com/office/word/2010/wordprocessingGroup" xmlns:wpi="http://schemas.microsoft.com/office/word/2010/wordprocessingInk" xmlns:wne="http://schemas.microsoft.com/office/word/2006/wordml" xmlns:wps="http://schemas.microsoft.com/office/word/2010/wordprocessingShape" mc:Ignorable="w14 w15 wp14">
+<w:hdr xmlns:wpc="http://schemas.microsoft.com/office/word/2010/wordprocessingCanvas" xmlns:mc="http://schemas.openxmlformats.org/markup-compatibility/2006" xmlns:o="urn:schemas-microsoft-com:office:office" xmlns:r="http://schemas.openxmlformats.org/officeDocument/2006/relationships" xmlns:m="http://schemas.openxmlformats.org/officeDocument/2006/math" xmlns:v="urn:schemas-microsoft-com:vml" xmlns:wp14="http://schemas.microsoft.com/office/word/2010/wordprocessingDrawing" xmlns:wp="http://schemas.openxmlformats.org/drawingml/2006/wordprocessingDrawing" xmlns:w10="urn:schemas-microsoft-com:office:word" xmlns:w="http://schemas.openxmlformats.org/wordprocessingml/2006/main" xmlns:w14="http://schemas.microsoft.com/office/word/2010/wordml" xmlns:wpg="http://schemas.microsoft.com/office/word/2010/wordprocessingGroup" xmlns:wpi="http://schemas.microsoft.com/office/word/2010/wordprocessingInk" xmlns:wne="http://schemas.microsoft.com/office/word/2006/wordml" xmlns:wps="http://schemas.microsoft.com/office/word/2010/wordprocessingShape" mc:Ignorable="w14 wp14">
   <w:tbl>
     <w:tblPr>
       <w:tblW w:w="9468" w:type="dxa"/>
@@ -17133,7 +17974,7 @@
 </file>
 
 <file path=word/numbering.xml><?xml version="1.0" encoding="utf-8"?>
-<w:numbering xmlns:wpc="http://schemas.microsoft.com/office/word/2010/wordprocessingCanvas" xmlns:mc="http://schemas.openxmlformats.org/markup-compatibility/2006" xmlns:o="urn:schemas-microsoft-com:office:office" xmlns:r="http://schemas.openxmlformats.org/officeDocument/2006/relationships" xmlns:m="http://schemas.openxmlformats.org/officeDocument/2006/math" xmlns:v="urn:schemas-microsoft-com:vml" xmlns:wp14="http://schemas.microsoft.com/office/word/2010/wordprocessingDrawing" xmlns:wp="http://schemas.openxmlformats.org/drawingml/2006/wordprocessingDrawing" xmlns:w10="urn:schemas-microsoft-com:office:word" xmlns:w="http://schemas.openxmlformats.org/wordprocessingml/2006/main" xmlns:w14="http://schemas.microsoft.com/office/word/2010/wordml" xmlns:w15="http://schemas.microsoft.com/office/word/2012/wordml" xmlns:wpg="http://schemas.microsoft.com/office/word/2010/wordprocessingGroup" xmlns:wpi="http://schemas.microsoft.com/office/word/2010/wordprocessingInk" xmlns:wne="http://schemas.microsoft.com/office/word/2006/wordml" xmlns:wps="http://schemas.microsoft.com/office/word/2010/wordprocessingShape" mc:Ignorable="w14 w15 wp14">
+<w:numbering xmlns:wpc="http://schemas.microsoft.com/office/word/2010/wordprocessingCanvas" xmlns:mc="http://schemas.openxmlformats.org/markup-compatibility/2006" xmlns:o="urn:schemas-microsoft-com:office:office" xmlns:r="http://schemas.openxmlformats.org/officeDocument/2006/relationships" xmlns:m="http://schemas.openxmlformats.org/officeDocument/2006/math" xmlns:v="urn:schemas-microsoft-com:vml" xmlns:wp14="http://schemas.microsoft.com/office/word/2010/wordprocessingDrawing" xmlns:wp="http://schemas.openxmlformats.org/drawingml/2006/wordprocessingDrawing" xmlns:w10="urn:schemas-microsoft-com:office:word" xmlns:w="http://schemas.openxmlformats.org/wordprocessingml/2006/main" xmlns:w14="http://schemas.microsoft.com/office/word/2010/wordml" xmlns:wpg="http://schemas.microsoft.com/office/word/2010/wordprocessingGroup" xmlns:wpi="http://schemas.microsoft.com/office/word/2010/wordprocessingInk" xmlns:wne="http://schemas.microsoft.com/office/word/2006/wordml" xmlns:wps="http://schemas.microsoft.com/office/word/2010/wordprocessingShape" mc:Ignorable="w14 wp14">
   <w:abstractNum w:abstractNumId="0">
     <w:nsid w:val="FFFFFFFB"/>
     <w:multiLevelType w:val="multilevel"/>
@@ -17325,6 +18166,345 @@
     </w:lvl>
   </w:abstractNum>
   <w:abstractNum w:abstractNumId="2">
+    <w:nsid w:val="036E3763"/>
+    <w:multiLevelType w:val="hybridMultilevel"/>
+    <w:tmpl w:val="890876CE"/>
+    <w:lvl w:ilvl="0" w:tplc="04090001">
+      <w:start w:val="1"/>
+      <w:numFmt w:val="bullet"/>
+      <w:lvlText w:val=""/>
+      <w:lvlJc w:val="left"/>
+      <w:pPr>
+        <w:ind w:left="720" w:hanging="360"/>
+      </w:pPr>
+      <w:rPr>
+        <w:rFonts w:ascii="Symbol" w:hAnsi="Symbol" w:hint="default"/>
+      </w:rPr>
+    </w:lvl>
+    <w:lvl w:ilvl="1" w:tplc="04090003" w:tentative="1">
+      <w:start w:val="1"/>
+      <w:numFmt w:val="bullet"/>
+      <w:lvlText w:val="o"/>
+      <w:lvlJc w:val="left"/>
+      <w:pPr>
+        <w:ind w:left="1440" w:hanging="360"/>
+      </w:pPr>
+      <w:rPr>
+        <w:rFonts w:ascii="Courier New" w:hAnsi="Courier New" w:cs="Courier New" w:hint="default"/>
+      </w:rPr>
+    </w:lvl>
+    <w:lvl w:ilvl="2" w:tplc="04090005" w:tentative="1">
+      <w:start w:val="1"/>
+      <w:numFmt w:val="bullet"/>
+      <w:lvlText w:val=""/>
+      <w:lvlJc w:val="left"/>
+      <w:pPr>
+        <w:ind w:left="2160" w:hanging="360"/>
+      </w:pPr>
+      <w:rPr>
+        <w:rFonts w:ascii="Wingdings" w:hAnsi="Wingdings" w:hint="default"/>
+      </w:rPr>
+    </w:lvl>
+    <w:lvl w:ilvl="3" w:tplc="04090001" w:tentative="1">
+      <w:start w:val="1"/>
+      <w:numFmt w:val="bullet"/>
+      <w:lvlText w:val=""/>
+      <w:lvlJc w:val="left"/>
+      <w:pPr>
+        <w:ind w:left="2880" w:hanging="360"/>
+      </w:pPr>
+      <w:rPr>
+        <w:rFonts w:ascii="Symbol" w:hAnsi="Symbol" w:hint="default"/>
+      </w:rPr>
+    </w:lvl>
+    <w:lvl w:ilvl="4" w:tplc="04090003" w:tentative="1">
+      <w:start w:val="1"/>
+      <w:numFmt w:val="bullet"/>
+      <w:lvlText w:val="o"/>
+      <w:lvlJc w:val="left"/>
+      <w:pPr>
+        <w:ind w:left="3600" w:hanging="360"/>
+      </w:pPr>
+      <w:rPr>
+        <w:rFonts w:ascii="Courier New" w:hAnsi="Courier New" w:cs="Courier New" w:hint="default"/>
+      </w:rPr>
+    </w:lvl>
+    <w:lvl w:ilvl="5" w:tplc="04090005" w:tentative="1">
+      <w:start w:val="1"/>
+      <w:numFmt w:val="bullet"/>
+      <w:lvlText w:val=""/>
+      <w:lvlJc w:val="left"/>
+      <w:pPr>
+        <w:ind w:left="4320" w:hanging="360"/>
+      </w:pPr>
+      <w:rPr>
+        <w:rFonts w:ascii="Wingdings" w:hAnsi="Wingdings" w:hint="default"/>
+      </w:rPr>
+    </w:lvl>
+    <w:lvl w:ilvl="6" w:tplc="04090001" w:tentative="1">
+      <w:start w:val="1"/>
+      <w:numFmt w:val="bullet"/>
+      <w:lvlText w:val=""/>
+      <w:lvlJc w:val="left"/>
+      <w:pPr>
+        <w:ind w:left="5040" w:hanging="360"/>
+      </w:pPr>
+      <w:rPr>
+        <w:rFonts w:ascii="Symbol" w:hAnsi="Symbol" w:hint="default"/>
+      </w:rPr>
+    </w:lvl>
+    <w:lvl w:ilvl="7" w:tplc="04090003" w:tentative="1">
+      <w:start w:val="1"/>
+      <w:numFmt w:val="bullet"/>
+      <w:lvlText w:val="o"/>
+      <w:lvlJc w:val="left"/>
+      <w:pPr>
+        <w:ind w:left="5760" w:hanging="360"/>
+      </w:pPr>
+      <w:rPr>
+        <w:rFonts w:ascii="Courier New" w:hAnsi="Courier New" w:cs="Courier New" w:hint="default"/>
+      </w:rPr>
+    </w:lvl>
+    <w:lvl w:ilvl="8" w:tplc="04090005" w:tentative="1">
+      <w:start w:val="1"/>
+      <w:numFmt w:val="bullet"/>
+      <w:lvlText w:val=""/>
+      <w:lvlJc w:val="left"/>
+      <w:pPr>
+        <w:ind w:left="6480" w:hanging="360"/>
+      </w:pPr>
+      <w:rPr>
+        <w:rFonts w:ascii="Wingdings" w:hAnsi="Wingdings" w:hint="default"/>
+      </w:rPr>
+    </w:lvl>
+  </w:abstractNum>
+  <w:abstractNum w:abstractNumId="3">
+    <w:nsid w:val="066A2E75"/>
+    <w:multiLevelType w:val="hybridMultilevel"/>
+    <w:tmpl w:val="F514C884"/>
+    <w:lvl w:ilvl="0" w:tplc="04090001">
+      <w:start w:val="1"/>
+      <w:numFmt w:val="bullet"/>
+      <w:lvlText w:val=""/>
+      <w:lvlJc w:val="left"/>
+      <w:pPr>
+        <w:ind w:left="720" w:hanging="360"/>
+      </w:pPr>
+      <w:rPr>
+        <w:rFonts w:ascii="Symbol" w:hAnsi="Symbol" w:hint="default"/>
+      </w:rPr>
+    </w:lvl>
+    <w:lvl w:ilvl="1" w:tplc="04090003" w:tentative="1">
+      <w:start w:val="1"/>
+      <w:numFmt w:val="bullet"/>
+      <w:lvlText w:val="o"/>
+      <w:lvlJc w:val="left"/>
+      <w:pPr>
+        <w:ind w:left="1440" w:hanging="360"/>
+      </w:pPr>
+      <w:rPr>
+        <w:rFonts w:ascii="Courier New" w:hAnsi="Courier New" w:cs="Courier New" w:hint="default"/>
+      </w:rPr>
+    </w:lvl>
+    <w:lvl w:ilvl="2" w:tplc="04090005" w:tentative="1">
+      <w:start w:val="1"/>
+      <w:numFmt w:val="bullet"/>
+      <w:lvlText w:val=""/>
+      <w:lvlJc w:val="left"/>
+      <w:pPr>
+        <w:ind w:left="2160" w:hanging="360"/>
+      </w:pPr>
+      <w:rPr>
+        <w:rFonts w:ascii="Wingdings" w:hAnsi="Wingdings" w:hint="default"/>
+      </w:rPr>
+    </w:lvl>
+    <w:lvl w:ilvl="3" w:tplc="04090001" w:tentative="1">
+      <w:start w:val="1"/>
+      <w:numFmt w:val="bullet"/>
+      <w:lvlText w:val=""/>
+      <w:lvlJc w:val="left"/>
+      <w:pPr>
+        <w:ind w:left="2880" w:hanging="360"/>
+      </w:pPr>
+      <w:rPr>
+        <w:rFonts w:ascii="Symbol" w:hAnsi="Symbol" w:hint="default"/>
+      </w:rPr>
+    </w:lvl>
+    <w:lvl w:ilvl="4" w:tplc="04090003" w:tentative="1">
+      <w:start w:val="1"/>
+      <w:numFmt w:val="bullet"/>
+      <w:lvlText w:val="o"/>
+      <w:lvlJc w:val="left"/>
+      <w:pPr>
+        <w:ind w:left="3600" w:hanging="360"/>
+      </w:pPr>
+      <w:rPr>
+        <w:rFonts w:ascii="Courier New" w:hAnsi="Courier New" w:cs="Courier New" w:hint="default"/>
+      </w:rPr>
+    </w:lvl>
+    <w:lvl w:ilvl="5" w:tplc="04090005" w:tentative="1">
+      <w:start w:val="1"/>
+      <w:numFmt w:val="bullet"/>
+      <w:lvlText w:val=""/>
+      <w:lvlJc w:val="left"/>
+      <w:pPr>
+        <w:ind w:left="4320" w:hanging="360"/>
+      </w:pPr>
+      <w:rPr>
+        <w:rFonts w:ascii="Wingdings" w:hAnsi="Wingdings" w:hint="default"/>
+      </w:rPr>
+    </w:lvl>
+    <w:lvl w:ilvl="6" w:tplc="04090001" w:tentative="1">
+      <w:start w:val="1"/>
+      <w:numFmt w:val="bullet"/>
+      <w:lvlText w:val=""/>
+      <w:lvlJc w:val="left"/>
+      <w:pPr>
+        <w:ind w:left="5040" w:hanging="360"/>
+      </w:pPr>
+      <w:rPr>
+        <w:rFonts w:ascii="Symbol" w:hAnsi="Symbol" w:hint="default"/>
+      </w:rPr>
+    </w:lvl>
+    <w:lvl w:ilvl="7" w:tplc="04090003" w:tentative="1">
+      <w:start w:val="1"/>
+      <w:numFmt w:val="bullet"/>
+      <w:lvlText w:val="o"/>
+      <w:lvlJc w:val="left"/>
+      <w:pPr>
+        <w:ind w:left="5760" w:hanging="360"/>
+      </w:pPr>
+      <w:rPr>
+        <w:rFonts w:ascii="Courier New" w:hAnsi="Courier New" w:cs="Courier New" w:hint="default"/>
+      </w:rPr>
+    </w:lvl>
+    <w:lvl w:ilvl="8" w:tplc="04090005" w:tentative="1">
+      <w:start w:val="1"/>
+      <w:numFmt w:val="bullet"/>
+      <w:lvlText w:val=""/>
+      <w:lvlJc w:val="left"/>
+      <w:pPr>
+        <w:ind w:left="6480" w:hanging="360"/>
+      </w:pPr>
+      <w:rPr>
+        <w:rFonts w:ascii="Wingdings" w:hAnsi="Wingdings" w:hint="default"/>
+      </w:rPr>
+    </w:lvl>
+  </w:abstractNum>
+  <w:abstractNum w:abstractNumId="4">
+    <w:nsid w:val="072A1197"/>
+    <w:multiLevelType w:val="hybridMultilevel"/>
+    <w:tmpl w:val="246A534C"/>
+    <w:lvl w:ilvl="0" w:tplc="04090001">
+      <w:start w:val="1"/>
+      <w:numFmt w:val="bullet"/>
+      <w:lvlText w:val=""/>
+      <w:lvlJc w:val="left"/>
+      <w:pPr>
+        <w:ind w:left="720" w:hanging="360"/>
+      </w:pPr>
+      <w:rPr>
+        <w:rFonts w:ascii="Symbol" w:hAnsi="Symbol" w:hint="default"/>
+      </w:rPr>
+    </w:lvl>
+    <w:lvl w:ilvl="1" w:tplc="04090003" w:tentative="1">
+      <w:start w:val="1"/>
+      <w:numFmt w:val="bullet"/>
+      <w:lvlText w:val="o"/>
+      <w:lvlJc w:val="left"/>
+      <w:pPr>
+        <w:ind w:left="1440" w:hanging="360"/>
+      </w:pPr>
+      <w:rPr>
+        <w:rFonts w:ascii="Courier New" w:hAnsi="Courier New" w:cs="Courier New" w:hint="default"/>
+      </w:rPr>
+    </w:lvl>
+    <w:lvl w:ilvl="2" w:tplc="04090005" w:tentative="1">
+      <w:start w:val="1"/>
+      <w:numFmt w:val="bullet"/>
+      <w:lvlText w:val=""/>
+      <w:lvlJc w:val="left"/>
+      <w:pPr>
+        <w:ind w:left="2160" w:hanging="360"/>
+      </w:pPr>
+      <w:rPr>
+        <w:rFonts w:ascii="Wingdings" w:hAnsi="Wingdings" w:hint="default"/>
+      </w:rPr>
+    </w:lvl>
+    <w:lvl w:ilvl="3" w:tplc="04090001" w:tentative="1">
+      <w:start w:val="1"/>
+      <w:numFmt w:val="bullet"/>
+      <w:lvlText w:val=""/>
+      <w:lvlJc w:val="left"/>
+      <w:pPr>
+        <w:ind w:left="2880" w:hanging="360"/>
+      </w:pPr>
+      <w:rPr>
+        <w:rFonts w:ascii="Symbol" w:hAnsi="Symbol" w:hint="default"/>
+      </w:rPr>
+    </w:lvl>
+    <w:lvl w:ilvl="4" w:tplc="04090003" w:tentative="1">
+      <w:start w:val="1"/>
+      <w:numFmt w:val="bullet"/>
+      <w:lvlText w:val="o"/>
+      <w:lvlJc w:val="left"/>
+      <w:pPr>
+        <w:ind w:left="3600" w:hanging="360"/>
+      </w:pPr>
+      <w:rPr>
+        <w:rFonts w:ascii="Courier New" w:hAnsi="Courier New" w:cs="Courier New" w:hint="default"/>
+      </w:rPr>
+    </w:lvl>
+    <w:lvl w:ilvl="5" w:tplc="04090005" w:tentative="1">
+      <w:start w:val="1"/>
+      <w:numFmt w:val="bullet"/>
+      <w:lvlText w:val=""/>
+      <w:lvlJc w:val="left"/>
+      <w:pPr>
+        <w:ind w:left="4320" w:hanging="360"/>
+      </w:pPr>
+      <w:rPr>
+        <w:rFonts w:ascii="Wingdings" w:hAnsi="Wingdings" w:hint="default"/>
+      </w:rPr>
+    </w:lvl>
+    <w:lvl w:ilvl="6" w:tplc="04090001" w:tentative="1">
+      <w:start w:val="1"/>
+      <w:numFmt w:val="bullet"/>
+      <w:lvlText w:val=""/>
+      <w:lvlJc w:val="left"/>
+      <w:pPr>
+        <w:ind w:left="5040" w:hanging="360"/>
+      </w:pPr>
+      <w:rPr>
+        <w:rFonts w:ascii="Symbol" w:hAnsi="Symbol" w:hint="default"/>
+      </w:rPr>
+    </w:lvl>
+    <w:lvl w:ilvl="7" w:tplc="04090003" w:tentative="1">
+      <w:start w:val="1"/>
+      <w:numFmt w:val="bullet"/>
+      <w:lvlText w:val="o"/>
+      <w:lvlJc w:val="left"/>
+      <w:pPr>
+        <w:ind w:left="5760" w:hanging="360"/>
+      </w:pPr>
+      <w:rPr>
+        <w:rFonts w:ascii="Courier New" w:hAnsi="Courier New" w:cs="Courier New" w:hint="default"/>
+      </w:rPr>
+    </w:lvl>
+    <w:lvl w:ilvl="8" w:tplc="04090005" w:tentative="1">
+      <w:start w:val="1"/>
+      <w:numFmt w:val="bullet"/>
+      <w:lvlText w:val=""/>
+      <w:lvlJc w:val="left"/>
+      <w:pPr>
+        <w:ind w:left="6480" w:hanging="360"/>
+      </w:pPr>
+      <w:rPr>
+        <w:rFonts w:ascii="Wingdings" w:hAnsi="Wingdings" w:hint="default"/>
+      </w:rPr>
+    </w:lvl>
+  </w:abstractNum>
+  <w:abstractNum w:abstractNumId="5">
     <w:nsid w:val="08D16699"/>
     <w:multiLevelType w:val="hybridMultilevel"/>
     <w:tmpl w:val="77C8B44C"/>
@@ -17437,7 +18617,233 @@
       </w:rPr>
     </w:lvl>
   </w:abstractNum>
-  <w:abstractNum w:abstractNumId="3">
+  <w:abstractNum w:abstractNumId="6">
+    <w:nsid w:val="0D692D2B"/>
+    <w:multiLevelType w:val="hybridMultilevel"/>
+    <w:tmpl w:val="1D88380A"/>
+    <w:lvl w:ilvl="0" w:tplc="04090001">
+      <w:start w:val="1"/>
+      <w:numFmt w:val="bullet"/>
+      <w:lvlText w:val=""/>
+      <w:lvlJc w:val="left"/>
+      <w:pPr>
+        <w:ind w:left="720" w:hanging="360"/>
+      </w:pPr>
+      <w:rPr>
+        <w:rFonts w:ascii="Symbol" w:hAnsi="Symbol" w:hint="default"/>
+      </w:rPr>
+    </w:lvl>
+    <w:lvl w:ilvl="1" w:tplc="04090003" w:tentative="1">
+      <w:start w:val="1"/>
+      <w:numFmt w:val="bullet"/>
+      <w:lvlText w:val="o"/>
+      <w:lvlJc w:val="left"/>
+      <w:pPr>
+        <w:ind w:left="1440" w:hanging="360"/>
+      </w:pPr>
+      <w:rPr>
+        <w:rFonts w:ascii="Courier New" w:hAnsi="Courier New" w:cs="Courier New" w:hint="default"/>
+      </w:rPr>
+    </w:lvl>
+    <w:lvl w:ilvl="2" w:tplc="04090005" w:tentative="1">
+      <w:start w:val="1"/>
+      <w:numFmt w:val="bullet"/>
+      <w:lvlText w:val=""/>
+      <w:lvlJc w:val="left"/>
+      <w:pPr>
+        <w:ind w:left="2160" w:hanging="360"/>
+      </w:pPr>
+      <w:rPr>
+        <w:rFonts w:ascii="Wingdings" w:hAnsi="Wingdings" w:hint="default"/>
+      </w:rPr>
+    </w:lvl>
+    <w:lvl w:ilvl="3" w:tplc="04090001" w:tentative="1">
+      <w:start w:val="1"/>
+      <w:numFmt w:val="bullet"/>
+      <w:lvlText w:val=""/>
+      <w:lvlJc w:val="left"/>
+      <w:pPr>
+        <w:ind w:left="2880" w:hanging="360"/>
+      </w:pPr>
+      <w:rPr>
+        <w:rFonts w:ascii="Symbol" w:hAnsi="Symbol" w:hint="default"/>
+      </w:rPr>
+    </w:lvl>
+    <w:lvl w:ilvl="4" w:tplc="04090003" w:tentative="1">
+      <w:start w:val="1"/>
+      <w:numFmt w:val="bullet"/>
+      <w:lvlText w:val="o"/>
+      <w:lvlJc w:val="left"/>
+      <w:pPr>
+        <w:ind w:left="3600" w:hanging="360"/>
+      </w:pPr>
+      <w:rPr>
+        <w:rFonts w:ascii="Courier New" w:hAnsi="Courier New" w:cs="Courier New" w:hint="default"/>
+      </w:rPr>
+    </w:lvl>
+    <w:lvl w:ilvl="5" w:tplc="04090005" w:tentative="1">
+      <w:start w:val="1"/>
+      <w:numFmt w:val="bullet"/>
+      <w:lvlText w:val=""/>
+      <w:lvlJc w:val="left"/>
+      <w:pPr>
+        <w:ind w:left="4320" w:hanging="360"/>
+      </w:pPr>
+      <w:rPr>
+        <w:rFonts w:ascii="Wingdings" w:hAnsi="Wingdings" w:hint="default"/>
+      </w:rPr>
+    </w:lvl>
+    <w:lvl w:ilvl="6" w:tplc="04090001" w:tentative="1">
+      <w:start w:val="1"/>
+      <w:numFmt w:val="bullet"/>
+      <w:lvlText w:val=""/>
+      <w:lvlJc w:val="left"/>
+      <w:pPr>
+        <w:ind w:left="5040" w:hanging="360"/>
+      </w:pPr>
+      <w:rPr>
+        <w:rFonts w:ascii="Symbol" w:hAnsi="Symbol" w:hint="default"/>
+      </w:rPr>
+    </w:lvl>
+    <w:lvl w:ilvl="7" w:tplc="04090003" w:tentative="1">
+      <w:start w:val="1"/>
+      <w:numFmt w:val="bullet"/>
+      <w:lvlText w:val="o"/>
+      <w:lvlJc w:val="left"/>
+      <w:pPr>
+        <w:ind w:left="5760" w:hanging="360"/>
+      </w:pPr>
+      <w:rPr>
+        <w:rFonts w:ascii="Courier New" w:hAnsi="Courier New" w:cs="Courier New" w:hint="default"/>
+      </w:rPr>
+    </w:lvl>
+    <w:lvl w:ilvl="8" w:tplc="04090005" w:tentative="1">
+      <w:start w:val="1"/>
+      <w:numFmt w:val="bullet"/>
+      <w:lvlText w:val=""/>
+      <w:lvlJc w:val="left"/>
+      <w:pPr>
+        <w:ind w:left="6480" w:hanging="360"/>
+      </w:pPr>
+      <w:rPr>
+        <w:rFonts w:ascii="Wingdings" w:hAnsi="Wingdings" w:hint="default"/>
+      </w:rPr>
+    </w:lvl>
+  </w:abstractNum>
+  <w:abstractNum w:abstractNumId="7">
+    <w:nsid w:val="1B7E75BC"/>
+    <w:multiLevelType w:val="hybridMultilevel"/>
+    <w:tmpl w:val="04625E0C"/>
+    <w:lvl w:ilvl="0" w:tplc="04090001">
+      <w:start w:val="1"/>
+      <w:numFmt w:val="bullet"/>
+      <w:lvlText w:val=""/>
+      <w:lvlJc w:val="left"/>
+      <w:pPr>
+        <w:ind w:left="720" w:hanging="360"/>
+      </w:pPr>
+      <w:rPr>
+        <w:rFonts w:ascii="Symbol" w:hAnsi="Symbol" w:hint="default"/>
+      </w:rPr>
+    </w:lvl>
+    <w:lvl w:ilvl="1" w:tplc="04090003" w:tentative="1">
+      <w:start w:val="1"/>
+      <w:numFmt w:val="bullet"/>
+      <w:lvlText w:val="o"/>
+      <w:lvlJc w:val="left"/>
+      <w:pPr>
+        <w:ind w:left="1440" w:hanging="360"/>
+      </w:pPr>
+      <w:rPr>
+        <w:rFonts w:ascii="Courier New" w:hAnsi="Courier New" w:cs="Courier New" w:hint="default"/>
+      </w:rPr>
+    </w:lvl>
+    <w:lvl w:ilvl="2" w:tplc="04090005" w:tentative="1">
+      <w:start w:val="1"/>
+      <w:numFmt w:val="bullet"/>
+      <w:lvlText w:val=""/>
+      <w:lvlJc w:val="left"/>
+      <w:pPr>
+        <w:ind w:left="2160" w:hanging="360"/>
+      </w:pPr>
+      <w:rPr>
+        <w:rFonts w:ascii="Wingdings" w:hAnsi="Wingdings" w:hint="default"/>
+      </w:rPr>
+    </w:lvl>
+    <w:lvl w:ilvl="3" w:tplc="04090001" w:tentative="1">
+      <w:start w:val="1"/>
+      <w:numFmt w:val="bullet"/>
+      <w:lvlText w:val=""/>
+      <w:lvlJc w:val="left"/>
+      <w:pPr>
+        <w:ind w:left="2880" w:hanging="360"/>
+      </w:pPr>
+      <w:rPr>
+        <w:rFonts w:ascii="Symbol" w:hAnsi="Symbol" w:hint="default"/>
+      </w:rPr>
+    </w:lvl>
+    <w:lvl w:ilvl="4" w:tplc="04090003" w:tentative="1">
+      <w:start w:val="1"/>
+      <w:numFmt w:val="bullet"/>
+      <w:lvlText w:val="o"/>
+      <w:lvlJc w:val="left"/>
+      <w:pPr>
+        <w:ind w:left="3600" w:hanging="360"/>
+      </w:pPr>
+      <w:rPr>
+        <w:rFonts w:ascii="Courier New" w:hAnsi="Courier New" w:cs="Courier New" w:hint="default"/>
+      </w:rPr>
+    </w:lvl>
+    <w:lvl w:ilvl="5" w:tplc="04090005" w:tentative="1">
+      <w:start w:val="1"/>
+      <w:numFmt w:val="bullet"/>
+      <w:lvlText w:val=""/>
+      <w:lvlJc w:val="left"/>
+      <w:pPr>
+        <w:ind w:left="4320" w:hanging="360"/>
+      </w:pPr>
+      <w:rPr>
+        <w:rFonts w:ascii="Wingdings" w:hAnsi="Wingdings" w:hint="default"/>
+      </w:rPr>
+    </w:lvl>
+    <w:lvl w:ilvl="6" w:tplc="04090001" w:tentative="1">
+      <w:start w:val="1"/>
+      <w:numFmt w:val="bullet"/>
+      <w:lvlText w:val=""/>
+      <w:lvlJc w:val="left"/>
+      <w:pPr>
+        <w:ind w:left="5040" w:hanging="360"/>
+      </w:pPr>
+      <w:rPr>
+        <w:rFonts w:ascii="Symbol" w:hAnsi="Symbol" w:hint="default"/>
+      </w:rPr>
+    </w:lvl>
+    <w:lvl w:ilvl="7" w:tplc="04090003" w:tentative="1">
+      <w:start w:val="1"/>
+      <w:numFmt w:val="bullet"/>
+      <w:lvlText w:val="o"/>
+      <w:lvlJc w:val="left"/>
+      <w:pPr>
+        <w:ind w:left="5760" w:hanging="360"/>
+      </w:pPr>
+      <w:rPr>
+        <w:rFonts w:ascii="Courier New" w:hAnsi="Courier New" w:cs="Courier New" w:hint="default"/>
+      </w:rPr>
+    </w:lvl>
+    <w:lvl w:ilvl="8" w:tplc="04090005" w:tentative="1">
+      <w:start w:val="1"/>
+      <w:numFmt w:val="bullet"/>
+      <w:lvlText w:val=""/>
+      <w:lvlJc w:val="left"/>
+      <w:pPr>
+        <w:ind w:left="6480" w:hanging="360"/>
+      </w:pPr>
+      <w:rPr>
+        <w:rFonts w:ascii="Wingdings" w:hAnsi="Wingdings" w:hint="default"/>
+      </w:rPr>
+    </w:lvl>
+  </w:abstractNum>
+  <w:abstractNum w:abstractNumId="8">
     <w:nsid w:val="1F1062CB"/>
     <w:multiLevelType w:val="hybridMultilevel"/>
     <w:tmpl w:val="A740D032"/>
@@ -17550,7 +18956,7 @@
       </w:rPr>
     </w:lvl>
   </w:abstractNum>
-  <w:abstractNum w:abstractNumId="4">
+  <w:abstractNum w:abstractNumId="9">
     <w:nsid w:val="244E0C6B"/>
     <w:multiLevelType w:val="hybridMultilevel"/>
     <w:tmpl w:val="5D2CBD06"/>
@@ -17663,7 +19069,7 @@
       </w:rPr>
     </w:lvl>
   </w:abstractNum>
-  <w:abstractNum w:abstractNumId="5">
+  <w:abstractNum w:abstractNumId="10">
     <w:nsid w:val="2CBB3951"/>
     <w:multiLevelType w:val="hybridMultilevel"/>
     <w:tmpl w:val="2B8AB716"/>
@@ -17776,7 +19182,120 @@
       </w:rPr>
     </w:lvl>
   </w:abstractNum>
-  <w:abstractNum w:abstractNumId="6">
+  <w:abstractNum w:abstractNumId="11">
+    <w:nsid w:val="2D3B6526"/>
+    <w:multiLevelType w:val="hybridMultilevel"/>
+    <w:tmpl w:val="55BED6F4"/>
+    <w:lvl w:ilvl="0" w:tplc="04090001">
+      <w:start w:val="1"/>
+      <w:numFmt w:val="bullet"/>
+      <w:lvlText w:val=""/>
+      <w:lvlJc w:val="left"/>
+      <w:pPr>
+        <w:ind w:left="2160" w:hanging="360"/>
+      </w:pPr>
+      <w:rPr>
+        <w:rFonts w:ascii="Symbol" w:hAnsi="Symbol" w:hint="default"/>
+      </w:rPr>
+    </w:lvl>
+    <w:lvl w:ilvl="1" w:tplc="04090003" w:tentative="1">
+      <w:start w:val="1"/>
+      <w:numFmt w:val="bullet"/>
+      <w:lvlText w:val="o"/>
+      <w:lvlJc w:val="left"/>
+      <w:pPr>
+        <w:ind w:left="2880" w:hanging="360"/>
+      </w:pPr>
+      <w:rPr>
+        <w:rFonts w:ascii="Courier New" w:hAnsi="Courier New" w:cs="Courier New" w:hint="default"/>
+      </w:rPr>
+    </w:lvl>
+    <w:lvl w:ilvl="2" w:tplc="04090005" w:tentative="1">
+      <w:start w:val="1"/>
+      <w:numFmt w:val="bullet"/>
+      <w:lvlText w:val=""/>
+      <w:lvlJc w:val="left"/>
+      <w:pPr>
+        <w:ind w:left="3600" w:hanging="360"/>
+      </w:pPr>
+      <w:rPr>
+        <w:rFonts w:ascii="Wingdings" w:hAnsi="Wingdings" w:hint="default"/>
+      </w:rPr>
+    </w:lvl>
+    <w:lvl w:ilvl="3" w:tplc="04090001" w:tentative="1">
+      <w:start w:val="1"/>
+      <w:numFmt w:val="bullet"/>
+      <w:lvlText w:val=""/>
+      <w:lvlJc w:val="left"/>
+      <w:pPr>
+        <w:ind w:left="4320" w:hanging="360"/>
+      </w:pPr>
+      <w:rPr>
+        <w:rFonts w:ascii="Symbol" w:hAnsi="Symbol" w:hint="default"/>
+      </w:rPr>
+    </w:lvl>
+    <w:lvl w:ilvl="4" w:tplc="04090003" w:tentative="1">
+      <w:start w:val="1"/>
+      <w:numFmt w:val="bullet"/>
+      <w:lvlText w:val="o"/>
+      <w:lvlJc w:val="left"/>
+      <w:pPr>
+        <w:ind w:left="5040" w:hanging="360"/>
+      </w:pPr>
+      <w:rPr>
+        <w:rFonts w:ascii="Courier New" w:hAnsi="Courier New" w:cs="Courier New" w:hint="default"/>
+      </w:rPr>
+    </w:lvl>
+    <w:lvl w:ilvl="5" w:tplc="04090005" w:tentative="1">
+      <w:start w:val="1"/>
+      <w:numFmt w:val="bullet"/>
+      <w:lvlText w:val=""/>
+      <w:lvlJc w:val="left"/>
+      <w:pPr>
+        <w:ind w:left="5760" w:hanging="360"/>
+      </w:pPr>
+      <w:rPr>
+        <w:rFonts w:ascii="Wingdings" w:hAnsi="Wingdings" w:hint="default"/>
+      </w:rPr>
+    </w:lvl>
+    <w:lvl w:ilvl="6" w:tplc="04090001" w:tentative="1">
+      <w:start w:val="1"/>
+      <w:numFmt w:val="bullet"/>
+      <w:lvlText w:val=""/>
+      <w:lvlJc w:val="left"/>
+      <w:pPr>
+        <w:ind w:left="6480" w:hanging="360"/>
+      </w:pPr>
+      <w:rPr>
+        <w:rFonts w:ascii="Symbol" w:hAnsi="Symbol" w:hint="default"/>
+      </w:rPr>
+    </w:lvl>
+    <w:lvl w:ilvl="7" w:tplc="04090003" w:tentative="1">
+      <w:start w:val="1"/>
+      <w:numFmt w:val="bullet"/>
+      <w:lvlText w:val="o"/>
+      <w:lvlJc w:val="left"/>
+      <w:pPr>
+        <w:ind w:left="7200" w:hanging="360"/>
+      </w:pPr>
+      <w:rPr>
+        <w:rFonts w:ascii="Courier New" w:hAnsi="Courier New" w:cs="Courier New" w:hint="default"/>
+      </w:rPr>
+    </w:lvl>
+    <w:lvl w:ilvl="8" w:tplc="04090005" w:tentative="1">
+      <w:start w:val="1"/>
+      <w:numFmt w:val="bullet"/>
+      <w:lvlText w:val=""/>
+      <w:lvlJc w:val="left"/>
+      <w:pPr>
+        <w:ind w:left="7920" w:hanging="360"/>
+      </w:pPr>
+      <w:rPr>
+        <w:rFonts w:ascii="Wingdings" w:hAnsi="Wingdings" w:hint="default"/>
+      </w:rPr>
+    </w:lvl>
+  </w:abstractNum>
+  <w:abstractNum w:abstractNumId="12">
     <w:nsid w:val="2F34290F"/>
     <w:multiLevelType w:val="hybridMultilevel"/>
     <w:tmpl w:val="9E3E3AFC"/>
@@ -17889,7 +19408,7 @@
       </w:rPr>
     </w:lvl>
   </w:abstractNum>
-  <w:abstractNum w:abstractNumId="7">
+  <w:abstractNum w:abstractNumId="13">
     <w:nsid w:val="2F9D546A"/>
     <w:multiLevelType w:val="hybridMultilevel"/>
     <w:tmpl w:val="79D0B382"/>
@@ -18002,7 +19521,7 @@
       </w:rPr>
     </w:lvl>
   </w:abstractNum>
-  <w:abstractNum w:abstractNumId="8">
+  <w:abstractNum w:abstractNumId="14">
     <w:nsid w:val="31140F92"/>
     <w:multiLevelType w:val="hybridMultilevel"/>
     <w:tmpl w:val="0BB8FE26"/>
@@ -18115,10 +19634,10 @@
       </w:rPr>
     </w:lvl>
   </w:abstractNum>
-  <w:abstractNum w:abstractNumId="9">
+  <w:abstractNum w:abstractNumId="15">
     <w:nsid w:val="35EF47E2"/>
     <w:multiLevelType w:val="hybridMultilevel"/>
-    <w:tmpl w:val="2DC69070"/>
+    <w:tmpl w:val="E1287C5A"/>
     <w:lvl w:ilvl="0" w:tplc="04090001">
       <w:start w:val="1"/>
       <w:numFmt w:val="bullet"/>
@@ -18228,7 +19747,7 @@
       </w:rPr>
     </w:lvl>
   </w:abstractNum>
-  <w:abstractNum w:abstractNumId="10">
+  <w:abstractNum w:abstractNumId="16">
     <w:nsid w:val="3844503A"/>
     <w:multiLevelType w:val="hybridMultilevel"/>
     <w:tmpl w:val="F1A025F6"/>
@@ -18341,7 +19860,7 @@
       </w:rPr>
     </w:lvl>
   </w:abstractNum>
-  <w:abstractNum w:abstractNumId="11">
+  <w:abstractNum w:abstractNumId="17">
     <w:nsid w:val="3983177B"/>
     <w:multiLevelType w:val="hybridMultilevel"/>
     <w:tmpl w:val="08D883E6"/>
@@ -18454,7 +19973,7 @@
       </w:rPr>
     </w:lvl>
   </w:abstractNum>
-  <w:abstractNum w:abstractNumId="12">
+  <w:abstractNum w:abstractNumId="18">
     <w:nsid w:val="3ACC63EC"/>
     <w:multiLevelType w:val="hybridMultilevel"/>
     <w:tmpl w:val="955A33F4"/>
@@ -18567,7 +20086,7 @@
       </w:rPr>
     </w:lvl>
   </w:abstractNum>
-  <w:abstractNum w:abstractNumId="13">
+  <w:abstractNum w:abstractNumId="19">
     <w:nsid w:val="42770765"/>
     <w:multiLevelType w:val="hybridMultilevel"/>
     <w:tmpl w:val="5EDEFC4A"/>
@@ -18680,7 +20199,7 @@
       </w:rPr>
     </w:lvl>
   </w:abstractNum>
-  <w:abstractNum w:abstractNumId="14">
+  <w:abstractNum w:abstractNumId="20">
     <w:nsid w:val="4325253D"/>
     <w:multiLevelType w:val="hybridMultilevel"/>
     <w:tmpl w:val="09E604D8"/>
@@ -18793,7 +20312,7 @@
       </w:rPr>
     </w:lvl>
   </w:abstractNum>
-  <w:abstractNum w:abstractNumId="15">
+  <w:abstractNum w:abstractNumId="21">
     <w:nsid w:val="45DD61BD"/>
     <w:multiLevelType w:val="hybridMultilevel"/>
     <w:tmpl w:val="0A7A36D8"/>
@@ -18906,7 +20425,7 @@
       </w:rPr>
     </w:lvl>
   </w:abstractNum>
-  <w:abstractNum w:abstractNumId="16">
+  <w:abstractNum w:abstractNumId="22">
     <w:nsid w:val="47415235"/>
     <w:multiLevelType w:val="hybridMultilevel"/>
     <w:tmpl w:val="0068EB28"/>
@@ -19046,7 +20565,7 @@
       </w:rPr>
     </w:lvl>
   </w:abstractNum>
-  <w:abstractNum w:abstractNumId="17">
+  <w:abstractNum w:abstractNumId="23">
     <w:nsid w:val="5A2F0953"/>
     <w:multiLevelType w:val="singleLevel"/>
     <w:tmpl w:val="76681128"/>
@@ -19066,7 +20585,120 @@
       </w:rPr>
     </w:lvl>
   </w:abstractNum>
-  <w:abstractNum w:abstractNumId="18">
+  <w:abstractNum w:abstractNumId="24">
+    <w:nsid w:val="5C265D5E"/>
+    <w:multiLevelType w:val="hybridMultilevel"/>
+    <w:tmpl w:val="72F6DE50"/>
+    <w:lvl w:ilvl="0" w:tplc="04090001">
+      <w:start w:val="1"/>
+      <w:numFmt w:val="bullet"/>
+      <w:lvlText w:val=""/>
+      <w:lvlJc w:val="left"/>
+      <w:pPr>
+        <w:ind w:left="720" w:hanging="360"/>
+      </w:pPr>
+      <w:rPr>
+        <w:rFonts w:ascii="Symbol" w:hAnsi="Symbol" w:hint="default"/>
+      </w:rPr>
+    </w:lvl>
+    <w:lvl w:ilvl="1" w:tplc="04090003" w:tentative="1">
+      <w:start w:val="1"/>
+      <w:numFmt w:val="bullet"/>
+      <w:lvlText w:val="o"/>
+      <w:lvlJc w:val="left"/>
+      <w:pPr>
+        <w:ind w:left="1440" w:hanging="360"/>
+      </w:pPr>
+      <w:rPr>
+        <w:rFonts w:ascii="Courier New" w:hAnsi="Courier New" w:cs="Courier New" w:hint="default"/>
+      </w:rPr>
+    </w:lvl>
+    <w:lvl w:ilvl="2" w:tplc="04090005" w:tentative="1">
+      <w:start w:val="1"/>
+      <w:numFmt w:val="bullet"/>
+      <w:lvlText w:val=""/>
+      <w:lvlJc w:val="left"/>
+      <w:pPr>
+        <w:ind w:left="2160" w:hanging="360"/>
+      </w:pPr>
+      <w:rPr>
+        <w:rFonts w:ascii="Wingdings" w:hAnsi="Wingdings" w:hint="default"/>
+      </w:rPr>
+    </w:lvl>
+    <w:lvl w:ilvl="3" w:tplc="04090001" w:tentative="1">
+      <w:start w:val="1"/>
+      <w:numFmt w:val="bullet"/>
+      <w:lvlText w:val=""/>
+      <w:lvlJc w:val="left"/>
+      <w:pPr>
+        <w:ind w:left="2880" w:hanging="360"/>
+      </w:pPr>
+      <w:rPr>
+        <w:rFonts w:ascii="Symbol" w:hAnsi="Symbol" w:hint="default"/>
+      </w:rPr>
+    </w:lvl>
+    <w:lvl w:ilvl="4" w:tplc="04090003" w:tentative="1">
+      <w:start w:val="1"/>
+      <w:numFmt w:val="bullet"/>
+      <w:lvlText w:val="o"/>
+      <w:lvlJc w:val="left"/>
+      <w:pPr>
+        <w:ind w:left="3600" w:hanging="360"/>
+      </w:pPr>
+      <w:rPr>
+        <w:rFonts w:ascii="Courier New" w:hAnsi="Courier New" w:cs="Courier New" w:hint="default"/>
+      </w:rPr>
+    </w:lvl>
+    <w:lvl w:ilvl="5" w:tplc="04090005" w:tentative="1">
+      <w:start w:val="1"/>
+      <w:numFmt w:val="bullet"/>
+      <w:lvlText w:val=""/>
+      <w:lvlJc w:val="left"/>
+      <w:pPr>
+        <w:ind w:left="4320" w:hanging="360"/>
+      </w:pPr>
+      <w:rPr>
+        <w:rFonts w:ascii="Wingdings" w:hAnsi="Wingdings" w:hint="default"/>
+      </w:rPr>
+    </w:lvl>
+    <w:lvl w:ilvl="6" w:tplc="04090001" w:tentative="1">
+      <w:start w:val="1"/>
+      <w:numFmt w:val="bullet"/>
+      <w:lvlText w:val=""/>
+      <w:lvlJc w:val="left"/>
+      <w:pPr>
+        <w:ind w:left="5040" w:hanging="360"/>
+      </w:pPr>
+      <w:rPr>
+        <w:rFonts w:ascii="Symbol" w:hAnsi="Symbol" w:hint="default"/>
+      </w:rPr>
+    </w:lvl>
+    <w:lvl w:ilvl="7" w:tplc="04090003" w:tentative="1">
+      <w:start w:val="1"/>
+      <w:numFmt w:val="bullet"/>
+      <w:lvlText w:val="o"/>
+      <w:lvlJc w:val="left"/>
+      <w:pPr>
+        <w:ind w:left="5760" w:hanging="360"/>
+      </w:pPr>
+      <w:rPr>
+        <w:rFonts w:ascii="Courier New" w:hAnsi="Courier New" w:cs="Courier New" w:hint="default"/>
+      </w:rPr>
+    </w:lvl>
+    <w:lvl w:ilvl="8" w:tplc="04090005" w:tentative="1">
+      <w:start w:val="1"/>
+      <w:numFmt w:val="bullet"/>
+      <w:lvlText w:val=""/>
+      <w:lvlJc w:val="left"/>
+      <w:pPr>
+        <w:ind w:left="6480" w:hanging="360"/>
+      </w:pPr>
+      <w:rPr>
+        <w:rFonts w:ascii="Wingdings" w:hAnsi="Wingdings" w:hint="default"/>
+      </w:rPr>
+    </w:lvl>
+  </w:abstractNum>
+  <w:abstractNum w:abstractNumId="25">
     <w:nsid w:val="61414E23"/>
     <w:multiLevelType w:val="hybridMultilevel"/>
     <w:tmpl w:val="B05062F0"/>
@@ -19179,7 +20811,7 @@
       </w:rPr>
     </w:lvl>
   </w:abstractNum>
-  <w:abstractNum w:abstractNumId="19">
+  <w:abstractNum w:abstractNumId="26">
     <w:nsid w:val="61E734C6"/>
     <w:multiLevelType w:val="hybridMultilevel"/>
     <w:tmpl w:val="8D348BE0"/>
@@ -19292,7 +20924,7 @@
       </w:rPr>
     </w:lvl>
   </w:abstractNum>
-  <w:abstractNum w:abstractNumId="20">
+  <w:abstractNum w:abstractNumId="27">
     <w:nsid w:val="70622B57"/>
     <w:multiLevelType w:val="hybridMultilevel"/>
     <w:tmpl w:val="CCF6A1D2"/>
@@ -19405,7 +21037,7 @@
       </w:rPr>
     </w:lvl>
   </w:abstractNum>
-  <w:abstractNum w:abstractNumId="21">
+  <w:abstractNum w:abstractNumId="28">
     <w:nsid w:val="7C482614"/>
     <w:multiLevelType w:val="hybridMultilevel"/>
     <w:tmpl w:val="55D2D68A"/>
@@ -19512,6 +21144,119 @@
       <w:lvlJc w:val="left"/>
       <w:pPr>
         <w:ind w:left="6480" w:hanging="360"/>
+      </w:pPr>
+      <w:rPr>
+        <w:rFonts w:ascii="Wingdings" w:hAnsi="Wingdings" w:hint="default"/>
+      </w:rPr>
+    </w:lvl>
+  </w:abstractNum>
+  <w:abstractNum w:abstractNumId="29">
+    <w:nsid w:val="7D4A457E"/>
+    <w:multiLevelType w:val="hybridMultilevel"/>
+    <w:tmpl w:val="874612C0"/>
+    <w:lvl w:ilvl="0" w:tplc="04090001">
+      <w:start w:val="1"/>
+      <w:numFmt w:val="bullet"/>
+      <w:lvlText w:val=""/>
+      <w:lvlJc w:val="left"/>
+      <w:pPr>
+        <w:ind w:left="1440" w:hanging="360"/>
+      </w:pPr>
+      <w:rPr>
+        <w:rFonts w:ascii="Symbol" w:hAnsi="Symbol" w:hint="default"/>
+      </w:rPr>
+    </w:lvl>
+    <w:lvl w:ilvl="1" w:tplc="04090003" w:tentative="1">
+      <w:start w:val="1"/>
+      <w:numFmt w:val="bullet"/>
+      <w:lvlText w:val="o"/>
+      <w:lvlJc w:val="left"/>
+      <w:pPr>
+        <w:ind w:left="2160" w:hanging="360"/>
+      </w:pPr>
+      <w:rPr>
+        <w:rFonts w:ascii="Courier New" w:hAnsi="Courier New" w:cs="Courier New" w:hint="default"/>
+      </w:rPr>
+    </w:lvl>
+    <w:lvl w:ilvl="2" w:tplc="04090005" w:tentative="1">
+      <w:start w:val="1"/>
+      <w:numFmt w:val="bullet"/>
+      <w:lvlText w:val=""/>
+      <w:lvlJc w:val="left"/>
+      <w:pPr>
+        <w:ind w:left="2880" w:hanging="360"/>
+      </w:pPr>
+      <w:rPr>
+        <w:rFonts w:ascii="Wingdings" w:hAnsi="Wingdings" w:hint="default"/>
+      </w:rPr>
+    </w:lvl>
+    <w:lvl w:ilvl="3" w:tplc="04090001" w:tentative="1">
+      <w:start w:val="1"/>
+      <w:numFmt w:val="bullet"/>
+      <w:lvlText w:val=""/>
+      <w:lvlJc w:val="left"/>
+      <w:pPr>
+        <w:ind w:left="3600" w:hanging="360"/>
+      </w:pPr>
+      <w:rPr>
+        <w:rFonts w:ascii="Symbol" w:hAnsi="Symbol" w:hint="default"/>
+      </w:rPr>
+    </w:lvl>
+    <w:lvl w:ilvl="4" w:tplc="04090003" w:tentative="1">
+      <w:start w:val="1"/>
+      <w:numFmt w:val="bullet"/>
+      <w:lvlText w:val="o"/>
+      <w:lvlJc w:val="left"/>
+      <w:pPr>
+        <w:ind w:left="4320" w:hanging="360"/>
+      </w:pPr>
+      <w:rPr>
+        <w:rFonts w:ascii="Courier New" w:hAnsi="Courier New" w:cs="Courier New" w:hint="default"/>
+      </w:rPr>
+    </w:lvl>
+    <w:lvl w:ilvl="5" w:tplc="04090005" w:tentative="1">
+      <w:start w:val="1"/>
+      <w:numFmt w:val="bullet"/>
+      <w:lvlText w:val=""/>
+      <w:lvlJc w:val="left"/>
+      <w:pPr>
+        <w:ind w:left="5040" w:hanging="360"/>
+      </w:pPr>
+      <w:rPr>
+        <w:rFonts w:ascii="Wingdings" w:hAnsi="Wingdings" w:hint="default"/>
+      </w:rPr>
+    </w:lvl>
+    <w:lvl w:ilvl="6" w:tplc="04090001" w:tentative="1">
+      <w:start w:val="1"/>
+      <w:numFmt w:val="bullet"/>
+      <w:lvlText w:val=""/>
+      <w:lvlJc w:val="left"/>
+      <w:pPr>
+        <w:ind w:left="5760" w:hanging="360"/>
+      </w:pPr>
+      <w:rPr>
+        <w:rFonts w:ascii="Symbol" w:hAnsi="Symbol" w:hint="default"/>
+      </w:rPr>
+    </w:lvl>
+    <w:lvl w:ilvl="7" w:tplc="04090003" w:tentative="1">
+      <w:start w:val="1"/>
+      <w:numFmt w:val="bullet"/>
+      <w:lvlText w:val="o"/>
+      <w:lvlJc w:val="left"/>
+      <w:pPr>
+        <w:ind w:left="6480" w:hanging="360"/>
+      </w:pPr>
+      <w:rPr>
+        <w:rFonts w:ascii="Courier New" w:hAnsi="Courier New" w:cs="Courier New" w:hint="default"/>
+      </w:rPr>
+    </w:lvl>
+    <w:lvl w:ilvl="8" w:tplc="04090005" w:tentative="1">
+      <w:start w:val="1"/>
+      <w:numFmt w:val="bullet"/>
+      <w:lvlText w:val=""/>
+      <w:lvlJc w:val="left"/>
+      <w:pPr>
+        <w:ind w:left="7200" w:hanging="360"/>
       </w:pPr>
       <w:rPr>
         <w:rFonts w:ascii="Wingdings" w:hAnsi="Wingdings" w:hint="default"/>
@@ -19522,66 +21267,90 @@
     <w:abstractNumId w:val="0"/>
   </w:num>
   <w:num w:numId="2">
-    <w:abstractNumId w:val="17"/>
+    <w:abstractNumId w:val="23"/>
   </w:num>
   <w:num w:numId="3">
+    <w:abstractNumId w:val="22"/>
+  </w:num>
+  <w:num w:numId="4">
+    <w:abstractNumId w:val="13"/>
+  </w:num>
+  <w:num w:numId="5">
+    <w:abstractNumId w:val="21"/>
+  </w:num>
+  <w:num w:numId="6">
+    <w:abstractNumId w:val="9"/>
+  </w:num>
+  <w:num w:numId="7">
+    <w:abstractNumId w:val="5"/>
+  </w:num>
+  <w:num w:numId="8">
+    <w:abstractNumId w:val="8"/>
+  </w:num>
+  <w:num w:numId="9">
+    <w:abstractNumId w:val="15"/>
+  </w:num>
+  <w:num w:numId="10">
+    <w:abstractNumId w:val="20"/>
+  </w:num>
+  <w:num w:numId="11">
+    <w:abstractNumId w:val="25"/>
+  </w:num>
+  <w:num w:numId="12">
+    <w:abstractNumId w:val="27"/>
+  </w:num>
+  <w:num w:numId="13">
+    <w:abstractNumId w:val="26"/>
+  </w:num>
+  <w:num w:numId="14">
+    <w:abstractNumId w:val="28"/>
+  </w:num>
+  <w:num w:numId="15">
+    <w:abstractNumId w:val="19"/>
+  </w:num>
+  <w:num w:numId="16">
+    <w:abstractNumId w:val="12"/>
+  </w:num>
+  <w:num w:numId="17">
     <w:abstractNumId w:val="16"/>
   </w:num>
-  <w:num w:numId="4">
-    <w:abstractNumId w:val="7"/>
-  </w:num>
-  <w:num w:numId="5">
-    <w:abstractNumId w:val="15"/>
-  </w:num>
-  <w:num w:numId="6">
-    <w:abstractNumId w:val="4"/>
-  </w:num>
-  <w:num w:numId="7">
-    <w:abstractNumId w:val="2"/>
-  </w:num>
-  <w:num w:numId="8">
-    <w:abstractNumId w:val="3"/>
-  </w:num>
-  <w:num w:numId="9">
-    <w:abstractNumId w:val="9"/>
-  </w:num>
-  <w:num w:numId="10">
-    <w:abstractNumId w:val="14"/>
-  </w:num>
-  <w:num w:numId="11">
-    <w:abstractNumId w:val="18"/>
-  </w:num>
-  <w:num w:numId="12">
-    <w:abstractNumId w:val="20"/>
-  </w:num>
-  <w:num w:numId="13">
-    <w:abstractNumId w:val="19"/>
-  </w:num>
-  <w:num w:numId="14">
-    <w:abstractNumId w:val="21"/>
-  </w:num>
-  <w:num w:numId="15">
-    <w:abstractNumId w:val="13"/>
-  </w:num>
-  <w:num w:numId="16">
-    <w:abstractNumId w:val="6"/>
-  </w:num>
-  <w:num w:numId="17">
+  <w:num w:numId="18">
     <w:abstractNumId w:val="10"/>
-  </w:num>
-  <w:num w:numId="18">
-    <w:abstractNumId w:val="5"/>
   </w:num>
   <w:num w:numId="19">
     <w:abstractNumId w:val="1"/>
   </w:num>
   <w:num w:numId="20">
-    <w:abstractNumId w:val="12"/>
+    <w:abstractNumId w:val="18"/>
   </w:num>
   <w:num w:numId="21">
-    <w:abstractNumId w:val="8"/>
+    <w:abstractNumId w:val="14"/>
   </w:num>
   <w:num w:numId="22">
+    <w:abstractNumId w:val="17"/>
+  </w:num>
+  <w:num w:numId="23">
+    <w:abstractNumId w:val="24"/>
+  </w:num>
+  <w:num w:numId="24">
+    <w:abstractNumId w:val="7"/>
+  </w:num>
+  <w:num w:numId="25">
+    <w:abstractNumId w:val="4"/>
+  </w:num>
+  <w:num w:numId="26">
+    <w:abstractNumId w:val="3"/>
+  </w:num>
+  <w:num w:numId="27">
+    <w:abstractNumId w:val="2"/>
+  </w:num>
+  <w:num w:numId="28">
+    <w:abstractNumId w:val="6"/>
+  </w:num>
+  <w:num w:numId="29">
+    <w:abstractNumId w:val="29"/>
+  </w:num>
+  <w:num w:numId="30">
     <w:abstractNumId w:val="11"/>
   </w:num>
   <w:numIdMacAtCleanup w:val="22"/>
@@ -19589,7 +21358,7 @@
 </file>
 
 <file path=word/styles.xml><?xml version="1.0" encoding="utf-8"?>
-<w:styles xmlns:mc="http://schemas.openxmlformats.org/markup-compatibility/2006" xmlns:r="http://schemas.openxmlformats.org/officeDocument/2006/relationships" xmlns:w="http://schemas.openxmlformats.org/wordprocessingml/2006/main" xmlns:w14="http://schemas.microsoft.com/office/word/2010/wordml" xmlns:w15="http://schemas.microsoft.com/office/word/2012/wordml" mc:Ignorable="w14 w15">
+<w:styles xmlns:mc="http://schemas.openxmlformats.org/markup-compatibility/2006" xmlns:r="http://schemas.openxmlformats.org/officeDocument/2006/relationships" xmlns:w="http://schemas.openxmlformats.org/wordprocessingml/2006/main" xmlns:w14="http://schemas.microsoft.com/office/word/2010/wordml" mc:Ignorable="w14">
   <w:docDefaults>
     <w:rPrDefault>
       <w:rPr>
@@ -19599,371 +21368,141 @@
     </w:rPrDefault>
     <w:pPrDefault/>
   </w:docDefaults>
-  <w:latentStyles w:defLockedState="0" w:defUIPriority="0" w:defSemiHidden="0" w:defUnhideWhenUsed="0" w:defQFormat="0" w:count="371">
-    <w:lsdException w:name="Normal" w:qFormat="1"/>
-    <w:lsdException w:name="heading 1" w:qFormat="1"/>
-    <w:lsdException w:name="heading 2" w:qFormat="1"/>
-    <w:lsdException w:name="heading 3" w:qFormat="1"/>
-    <w:lsdException w:name="heading 4" w:qFormat="1"/>
-    <w:lsdException w:name="heading 5" w:qFormat="1"/>
-    <w:lsdException w:name="heading 6" w:qFormat="1"/>
-    <w:lsdException w:name="heading 7" w:semiHidden="1" w:unhideWhenUsed="1" w:qFormat="1"/>
-    <w:lsdException w:name="heading 8" w:semiHidden="1" w:unhideWhenUsed="1" w:qFormat="1"/>
-    <w:lsdException w:name="heading 9" w:semiHidden="1" w:unhideWhenUsed="1" w:qFormat="1"/>
-    <w:lsdException w:name="index 1" w:semiHidden="1" w:unhideWhenUsed="1"/>
-    <w:lsdException w:name="index 2" w:semiHidden="1" w:unhideWhenUsed="1"/>
-    <w:lsdException w:name="index 3" w:semiHidden="1" w:unhideWhenUsed="1"/>
-    <w:lsdException w:name="index 4" w:semiHidden="1" w:unhideWhenUsed="1"/>
-    <w:lsdException w:name="index 5" w:semiHidden="1" w:unhideWhenUsed="1"/>
-    <w:lsdException w:name="index 6" w:semiHidden="1" w:unhideWhenUsed="1"/>
-    <w:lsdException w:name="index 7" w:semiHidden="1" w:unhideWhenUsed="1"/>
-    <w:lsdException w:name="index 8" w:semiHidden="1" w:unhideWhenUsed="1"/>
-    <w:lsdException w:name="index 9" w:semiHidden="1" w:unhideWhenUsed="1"/>
-    <w:lsdException w:name="toc 1" w:semiHidden="1" w:unhideWhenUsed="1"/>
-    <w:lsdException w:name="toc 2" w:semiHidden="1" w:unhideWhenUsed="1"/>
-    <w:lsdException w:name="toc 3" w:semiHidden="1" w:unhideWhenUsed="1"/>
-    <w:lsdException w:name="toc 4" w:semiHidden="1" w:unhideWhenUsed="1"/>
-    <w:lsdException w:name="toc 5" w:semiHidden="1" w:unhideWhenUsed="1"/>
-    <w:lsdException w:name="toc 6" w:semiHidden="1" w:unhideWhenUsed="1"/>
-    <w:lsdException w:name="toc 7" w:semiHidden="1" w:unhideWhenUsed="1"/>
-    <w:lsdException w:name="toc 8" w:semiHidden="1" w:unhideWhenUsed="1"/>
-    <w:lsdException w:name="toc 9" w:semiHidden="1" w:unhideWhenUsed="1"/>
-    <w:lsdException w:name="Normal Indent" w:semiHidden="1" w:unhideWhenUsed="1"/>
-    <w:lsdException w:name="footnote text" w:semiHidden="1" w:unhideWhenUsed="1"/>
-    <w:lsdException w:name="annotation text" w:semiHidden="1" w:unhideWhenUsed="1"/>
-    <w:lsdException w:name="header" w:semiHidden="1" w:unhideWhenUsed="1"/>
-    <w:lsdException w:name="footer" w:semiHidden="1" w:unhideWhenUsed="1"/>
-    <w:lsdException w:name="index heading" w:semiHidden="1" w:unhideWhenUsed="1"/>
-    <w:lsdException w:name="caption" w:semiHidden="1" w:unhideWhenUsed="1" w:qFormat="1"/>
-    <w:lsdException w:name="table of figures" w:semiHidden="1" w:unhideWhenUsed="1"/>
-    <w:lsdException w:name="envelope address" w:semiHidden="1" w:unhideWhenUsed="1"/>
-    <w:lsdException w:name="envelope return" w:semiHidden="1" w:unhideWhenUsed="1"/>
-    <w:lsdException w:name="footnote reference" w:semiHidden="1" w:unhideWhenUsed="1"/>
-    <w:lsdException w:name="annotation reference" w:semiHidden="1" w:unhideWhenUsed="1"/>
-    <w:lsdException w:name="line number" w:semiHidden="1" w:unhideWhenUsed="1"/>
-    <w:lsdException w:name="page number" w:semiHidden="1" w:unhideWhenUsed="1"/>
-    <w:lsdException w:name="endnote reference" w:semiHidden="1" w:unhideWhenUsed="1"/>
-    <w:lsdException w:name="endnote text" w:semiHidden="1" w:unhideWhenUsed="1"/>
-    <w:lsdException w:name="table of authorities" w:semiHidden="1" w:unhideWhenUsed="1"/>
-    <w:lsdException w:name="macro" w:semiHidden="1" w:unhideWhenUsed="1"/>
-    <w:lsdException w:name="toa heading" w:semiHidden="1" w:unhideWhenUsed="1"/>
-    <w:lsdException w:name="List" w:semiHidden="1" w:unhideWhenUsed="1"/>
-    <w:lsdException w:name="List Bullet" w:semiHidden="1" w:unhideWhenUsed="1"/>
-    <w:lsdException w:name="List 2" w:semiHidden="1" w:unhideWhenUsed="1"/>
-    <w:lsdException w:name="List 3" w:semiHidden="1" w:unhideWhenUsed="1"/>
-    <w:lsdException w:name="List Bullet 2" w:semiHidden="1" w:unhideWhenUsed="1"/>
-    <w:lsdException w:name="List Bullet 3" w:semiHidden="1" w:unhideWhenUsed="1"/>
-    <w:lsdException w:name="List Bullet 4" w:semiHidden="1" w:unhideWhenUsed="1"/>
-    <w:lsdException w:name="List Bullet 5" w:semiHidden="1" w:unhideWhenUsed="1"/>
-    <w:lsdException w:name="List Number 2" w:semiHidden="1" w:unhideWhenUsed="1"/>
-    <w:lsdException w:name="List Number 3" w:semiHidden="1" w:unhideWhenUsed="1"/>
-    <w:lsdException w:name="List Number 4" w:semiHidden="1" w:unhideWhenUsed="1"/>
-    <w:lsdException w:name="List Number 5" w:semiHidden="1" w:unhideWhenUsed="1"/>
-    <w:lsdException w:name="Title" w:qFormat="1"/>
-    <w:lsdException w:name="Closing" w:semiHidden="1" w:unhideWhenUsed="1"/>
-    <w:lsdException w:name="Signature" w:semiHidden="1" w:unhideWhenUsed="1"/>
-    <w:lsdException w:name="Default Paragraph Font" w:semiHidden="1" w:unhideWhenUsed="1"/>
-    <w:lsdException w:name="Body Text" w:semiHidden="1" w:unhideWhenUsed="1"/>
-    <w:lsdException w:name="Body Text Indent" w:semiHidden="1" w:unhideWhenUsed="1"/>
-    <w:lsdException w:name="List Continue" w:semiHidden="1" w:unhideWhenUsed="1"/>
-    <w:lsdException w:name="List Continue 2" w:semiHidden="1" w:unhideWhenUsed="1"/>
-    <w:lsdException w:name="List Continue 3" w:semiHidden="1" w:unhideWhenUsed="1"/>
-    <w:lsdException w:name="List Continue 4" w:semiHidden="1" w:unhideWhenUsed="1"/>
-    <w:lsdException w:name="List Continue 5" w:semiHidden="1" w:unhideWhenUsed="1"/>
-    <w:lsdException w:name="Message Header" w:semiHidden="1" w:unhideWhenUsed="1"/>
-    <w:lsdException w:name="Subtitle" w:qFormat="1"/>
-    <w:lsdException w:name="Body Text First Indent 2" w:semiHidden="1" w:unhideWhenUsed="1"/>
-    <w:lsdException w:name="Note Heading" w:semiHidden="1" w:unhideWhenUsed="1"/>
-    <w:lsdException w:name="Body Text 2" w:semiHidden="1" w:unhideWhenUsed="1"/>
-    <w:lsdException w:name="Body Text 3" w:semiHidden="1" w:unhideWhenUsed="1"/>
-    <w:lsdException w:name="Body Text Indent 2" w:semiHidden="1" w:unhideWhenUsed="1"/>
-    <w:lsdException w:name="Body Text Indent 3" w:semiHidden="1" w:unhideWhenUsed="1"/>
-    <w:lsdException w:name="Block Text" w:semiHidden="1" w:unhideWhenUsed="1"/>
-    <w:lsdException w:name="Hyperlink" w:semiHidden="1" w:unhideWhenUsed="1"/>
-    <w:lsdException w:name="FollowedHyperlink" w:semiHidden="1" w:unhideWhenUsed="1"/>
-    <w:lsdException w:name="Strong" w:qFormat="1"/>
-    <w:lsdException w:name="Emphasis" w:uiPriority="20" w:qFormat="1"/>
-    <w:lsdException w:name="Document Map" w:semiHidden="1" w:unhideWhenUsed="1"/>
-    <w:lsdException w:name="Plain Text" w:semiHidden="1" w:unhideWhenUsed="1"/>
-    <w:lsdException w:name="E-mail Signature" w:semiHidden="1" w:unhideWhenUsed="1"/>
-    <w:lsdException w:name="HTML Top of Form" w:semiHidden="1" w:unhideWhenUsed="1"/>
-    <w:lsdException w:name="HTML Bottom of Form" w:semiHidden="1" w:unhideWhenUsed="1"/>
-    <w:lsdException w:name="Normal (Web)" w:semiHidden="1" w:uiPriority="99" w:unhideWhenUsed="1"/>
-    <w:lsdException w:name="HTML Acronym" w:semiHidden="1" w:unhideWhenUsed="1"/>
-    <w:lsdException w:name="HTML Address" w:semiHidden="1" w:unhideWhenUsed="1"/>
-    <w:lsdException w:name="HTML Cite" w:semiHidden="1" w:unhideWhenUsed="1"/>
-    <w:lsdException w:name="HTML Code" w:semiHidden="1" w:unhideWhenUsed="1"/>
-    <w:lsdException w:name="HTML Definition" w:semiHidden="1" w:unhideWhenUsed="1"/>
-    <w:lsdException w:name="HTML Keyboard" w:semiHidden="1" w:unhideWhenUsed="1"/>
-    <w:lsdException w:name="HTML Preformatted" w:semiHidden="1" w:unhideWhenUsed="1"/>
-    <w:lsdException w:name="HTML Sample" w:semiHidden="1" w:unhideWhenUsed="1"/>
-    <w:lsdException w:name="HTML Typewriter" w:semiHidden="1" w:unhideWhenUsed="1"/>
-    <w:lsdException w:name="HTML Variable" w:semiHidden="1" w:unhideWhenUsed="1"/>
-    <w:lsdException w:name="Normal Table" w:semiHidden="1" w:unhideWhenUsed="1"/>
-    <w:lsdException w:name="annotation subject" w:semiHidden="1" w:unhideWhenUsed="1"/>
-    <w:lsdException w:name="No List" w:semiHidden="1" w:unhideWhenUsed="1"/>
-    <w:lsdException w:name="Outline List 1" w:semiHidden="1" w:unhideWhenUsed="1"/>
-    <w:lsdException w:name="Outline List 2" w:semiHidden="1" w:unhideWhenUsed="1"/>
-    <w:lsdException w:name="Outline List 3" w:semiHidden="1" w:unhideWhenUsed="1"/>
-    <w:lsdException w:name="Table Simple 1" w:semiHidden="1" w:unhideWhenUsed="1"/>
-    <w:lsdException w:name="Table Simple 2" w:semiHidden="1" w:unhideWhenUsed="1"/>
-    <w:lsdException w:name="Table Simple 3" w:semiHidden="1" w:unhideWhenUsed="1"/>
-    <w:lsdException w:name="Table Classic 1" w:semiHidden="1" w:unhideWhenUsed="1"/>
-    <w:lsdException w:name="Table Classic 2" w:semiHidden="1" w:unhideWhenUsed="1"/>
-    <w:lsdException w:name="Table Classic 3" w:semiHidden="1" w:unhideWhenUsed="1"/>
-    <w:lsdException w:name="Table Classic 4" w:semiHidden="1" w:unhideWhenUsed="1"/>
-    <w:lsdException w:name="Table Colorful 1" w:semiHidden="1" w:unhideWhenUsed="1"/>
-    <w:lsdException w:name="Table Colorful 2" w:semiHidden="1" w:unhideWhenUsed="1"/>
-    <w:lsdException w:name="Table Colorful 3" w:semiHidden="1" w:unhideWhenUsed="1"/>
-    <w:lsdException w:name="Table Columns 1" w:semiHidden="1" w:unhideWhenUsed="1"/>
-    <w:lsdException w:name="Table Columns 2" w:semiHidden="1" w:unhideWhenUsed="1"/>
-    <w:lsdException w:name="Table Columns 3" w:semiHidden="1" w:unhideWhenUsed="1"/>
-    <w:lsdException w:name="Table Columns 4" w:semiHidden="1" w:unhideWhenUsed="1"/>
-    <w:lsdException w:name="Table Columns 5" w:semiHidden="1" w:unhideWhenUsed="1"/>
-    <w:lsdException w:name="Table Grid 1" w:semiHidden="1" w:unhideWhenUsed="1"/>
-    <w:lsdException w:name="Table Grid 2" w:semiHidden="1" w:unhideWhenUsed="1"/>
-    <w:lsdException w:name="Table Grid 3" w:semiHidden="1" w:unhideWhenUsed="1"/>
-    <w:lsdException w:name="Table Grid 4" w:semiHidden="1" w:unhideWhenUsed="1"/>
-    <w:lsdException w:name="Table Grid 5" w:semiHidden="1" w:unhideWhenUsed="1"/>
-    <w:lsdException w:name="Table Grid 6" w:semiHidden="1" w:unhideWhenUsed="1"/>
-    <w:lsdException w:name="Table Grid 7" w:semiHidden="1" w:unhideWhenUsed="1"/>
-    <w:lsdException w:name="Table Grid 8" w:semiHidden="1" w:unhideWhenUsed="1"/>
-    <w:lsdException w:name="Table List 1" w:semiHidden="1" w:unhideWhenUsed="1"/>
-    <w:lsdException w:name="Table List 2" w:semiHidden="1" w:unhideWhenUsed="1"/>
-    <w:lsdException w:name="Table List 3" w:semiHidden="1" w:unhideWhenUsed="1"/>
-    <w:lsdException w:name="Table List 4" w:semiHidden="1" w:unhideWhenUsed="1"/>
-    <w:lsdException w:name="Table List 5" w:semiHidden="1" w:unhideWhenUsed="1"/>
-    <w:lsdException w:name="Table List 6" w:semiHidden="1" w:unhideWhenUsed="1"/>
-    <w:lsdException w:name="Table List 7" w:semiHidden="1" w:unhideWhenUsed="1"/>
-    <w:lsdException w:name="Table List 8" w:semiHidden="1" w:unhideWhenUsed="1"/>
-    <w:lsdException w:name="Table 3D effects 1" w:semiHidden="1" w:unhideWhenUsed="1"/>
-    <w:lsdException w:name="Table 3D effects 2" w:semiHidden="1" w:unhideWhenUsed="1"/>
-    <w:lsdException w:name="Table 3D effects 3" w:semiHidden="1" w:unhideWhenUsed="1"/>
-    <w:lsdException w:name="Table Contemporary" w:semiHidden="1" w:unhideWhenUsed="1"/>
-    <w:lsdException w:name="Table Elegant" w:semiHidden="1" w:unhideWhenUsed="1"/>
-    <w:lsdException w:name="Table Professional" w:semiHidden="1" w:unhideWhenUsed="1"/>
-    <w:lsdException w:name="Table Subtle 1" w:semiHidden="1" w:unhideWhenUsed="1"/>
-    <w:lsdException w:name="Table Subtle 2" w:semiHidden="1" w:unhideWhenUsed="1"/>
-    <w:lsdException w:name="Table Web 1" w:semiHidden="1" w:unhideWhenUsed="1"/>
-    <w:lsdException w:name="Table Web 2" w:semiHidden="1" w:unhideWhenUsed="1"/>
-    <w:lsdException w:name="Table Web 3" w:semiHidden="1" w:unhideWhenUsed="1"/>
-    <w:lsdException w:name="Balloon Text" w:semiHidden="1" w:unhideWhenUsed="1"/>
-    <w:lsdException w:name="Table Theme" w:semiHidden="1" w:unhideWhenUsed="1"/>
-    <w:lsdException w:name="Placeholder Text" w:semiHidden="1" w:uiPriority="99"/>
-    <w:lsdException w:name="No Spacing" w:uiPriority="1" w:qFormat="1"/>
-    <w:lsdException w:name="Light Shading" w:uiPriority="60"/>
-    <w:lsdException w:name="Light List" w:uiPriority="61"/>
-    <w:lsdException w:name="Light Grid" w:uiPriority="62"/>
-    <w:lsdException w:name="Medium Shading 1" w:uiPriority="63"/>
-    <w:lsdException w:name="Medium Shading 2" w:uiPriority="64"/>
-    <w:lsdException w:name="Medium List 1" w:uiPriority="65"/>
-    <w:lsdException w:name="Medium List 2" w:uiPriority="66"/>
-    <w:lsdException w:name="Medium Grid 1" w:uiPriority="67"/>
-    <w:lsdException w:name="Medium Grid 2" w:uiPriority="68"/>
-    <w:lsdException w:name="Medium Grid 3" w:uiPriority="69"/>
-    <w:lsdException w:name="Dark List" w:uiPriority="70"/>
-    <w:lsdException w:name="Colorful Shading" w:uiPriority="71"/>
-    <w:lsdException w:name="Colorful List" w:uiPriority="72"/>
-    <w:lsdException w:name="Colorful Grid" w:uiPriority="73"/>
-    <w:lsdException w:name="Light Shading Accent 1" w:uiPriority="60"/>
-    <w:lsdException w:name="Light List Accent 1" w:uiPriority="61"/>
-    <w:lsdException w:name="Light Grid Accent 1" w:uiPriority="62"/>
-    <w:lsdException w:name="Medium Shading 1 Accent 1" w:uiPriority="63"/>
-    <w:lsdException w:name="Medium Shading 2 Accent 1" w:uiPriority="64"/>
-    <w:lsdException w:name="Medium List 1 Accent 1" w:uiPriority="65"/>
-    <w:lsdException w:name="Revision" w:semiHidden="1" w:uiPriority="99"/>
-    <w:lsdException w:name="List Paragraph" w:uiPriority="34" w:qFormat="1"/>
-    <w:lsdException w:name="Quote" w:uiPriority="29" w:qFormat="1"/>
-    <w:lsdException w:name="Intense Quote" w:uiPriority="30" w:qFormat="1"/>
-    <w:lsdException w:name="Medium List 2 Accent 1" w:uiPriority="66"/>
-    <w:lsdException w:name="Medium Grid 1 Accent 1" w:uiPriority="67"/>
-    <w:lsdException w:name="Medium Grid 2 Accent 1" w:uiPriority="68"/>
-    <w:lsdException w:name="Medium Grid 3 Accent 1" w:uiPriority="69"/>
-    <w:lsdException w:name="Dark List Accent 1" w:uiPriority="70"/>
-    <w:lsdException w:name="Colorful Shading Accent 1" w:uiPriority="71"/>
-    <w:lsdException w:name="Colorful List Accent 1" w:uiPriority="72"/>
-    <w:lsdException w:name="Colorful Grid Accent 1" w:uiPriority="73"/>
-    <w:lsdException w:name="Light Shading Accent 2" w:uiPriority="60"/>
-    <w:lsdException w:name="Light List Accent 2" w:uiPriority="61"/>
-    <w:lsdException w:name="Light Grid Accent 2" w:uiPriority="62"/>
-    <w:lsdException w:name="Medium Shading 1 Accent 2" w:uiPriority="63"/>
-    <w:lsdException w:name="Medium Shading 2 Accent 2" w:uiPriority="64"/>
-    <w:lsdException w:name="Medium List 1 Accent 2" w:uiPriority="65"/>
-    <w:lsdException w:name="Medium List 2 Accent 2" w:uiPriority="66"/>
-    <w:lsdException w:name="Medium Grid 1 Accent 2" w:uiPriority="67"/>
-    <w:lsdException w:name="Medium Grid 2 Accent 2" w:uiPriority="68"/>
-    <w:lsdException w:name="Medium Grid 3 Accent 2" w:uiPriority="69"/>
-    <w:lsdException w:name="Dark List Accent 2" w:uiPriority="70"/>
-    <w:lsdException w:name="Colorful Shading Accent 2" w:uiPriority="71"/>
-    <w:lsdException w:name="Colorful List Accent 2" w:uiPriority="72"/>
-    <w:lsdException w:name="Colorful Grid Accent 2" w:uiPriority="73"/>
-    <w:lsdException w:name="Light Shading Accent 3" w:uiPriority="60"/>
-    <w:lsdException w:name="Light List Accent 3" w:uiPriority="61"/>
-    <w:lsdException w:name="Light Grid Accent 3" w:uiPriority="62"/>
-    <w:lsdException w:name="Medium Shading 1 Accent 3" w:uiPriority="63"/>
-    <w:lsdException w:name="Medium Shading 2 Accent 3" w:uiPriority="64"/>
-    <w:lsdException w:name="Medium List 1 Accent 3" w:uiPriority="65"/>
-    <w:lsdException w:name="Medium List 2 Accent 3" w:uiPriority="66"/>
-    <w:lsdException w:name="Medium Grid 1 Accent 3" w:uiPriority="67"/>
-    <w:lsdException w:name="Medium Grid 2 Accent 3" w:uiPriority="68"/>
-    <w:lsdException w:name="Medium Grid 3 Accent 3" w:uiPriority="69"/>
-    <w:lsdException w:name="Dark List Accent 3" w:uiPriority="70"/>
-    <w:lsdException w:name="Colorful Shading Accent 3" w:uiPriority="71"/>
-    <w:lsdException w:name="Colorful List Accent 3" w:uiPriority="72"/>
-    <w:lsdException w:name="Colorful Grid Accent 3" w:uiPriority="73"/>
-    <w:lsdException w:name="Light Shading Accent 4" w:uiPriority="60"/>
-    <w:lsdException w:name="Light List Accent 4" w:uiPriority="61"/>
-    <w:lsdException w:name="Light Grid Accent 4" w:uiPriority="62"/>
-    <w:lsdException w:name="Medium Shading 1 Accent 4" w:uiPriority="63"/>
-    <w:lsdException w:name="Medium Shading 2 Accent 4" w:uiPriority="64"/>
-    <w:lsdException w:name="Medium List 1 Accent 4" w:uiPriority="65"/>
-    <w:lsdException w:name="Medium List 2 Accent 4" w:uiPriority="66"/>
-    <w:lsdException w:name="Medium Grid 1 Accent 4" w:uiPriority="67"/>
-    <w:lsdException w:name="Medium Grid 2 Accent 4" w:uiPriority="68"/>
-    <w:lsdException w:name="Medium Grid 3 Accent 4" w:uiPriority="69"/>
-    <w:lsdException w:name="Dark List Accent 4" w:uiPriority="70"/>
-    <w:lsdException w:name="Colorful Shading Accent 4" w:uiPriority="71"/>
-    <w:lsdException w:name="Colorful List Accent 4" w:uiPriority="72"/>
-    <w:lsdException w:name="Colorful Grid Accent 4" w:uiPriority="73"/>
-    <w:lsdException w:name="Light Shading Accent 5" w:uiPriority="60"/>
-    <w:lsdException w:name="Light List Accent 5" w:uiPriority="61"/>
-    <w:lsdException w:name="Light Grid Accent 5" w:uiPriority="62"/>
-    <w:lsdException w:name="Medium Shading 1 Accent 5" w:uiPriority="63"/>
-    <w:lsdException w:name="Medium Shading 2 Accent 5" w:uiPriority="64"/>
-    <w:lsdException w:name="Medium List 1 Accent 5" w:uiPriority="65"/>
-    <w:lsdException w:name="Medium List 2 Accent 5" w:uiPriority="66"/>
-    <w:lsdException w:name="Medium Grid 1 Accent 5" w:uiPriority="67"/>
-    <w:lsdException w:name="Medium Grid 2 Accent 5" w:uiPriority="68"/>
-    <w:lsdException w:name="Medium Grid 3 Accent 5" w:uiPriority="69"/>
-    <w:lsdException w:name="Dark List Accent 5" w:uiPriority="70"/>
-    <w:lsdException w:name="Colorful Shading Accent 5" w:uiPriority="71"/>
-    <w:lsdException w:name="Colorful List Accent 5" w:uiPriority="72"/>
-    <w:lsdException w:name="Colorful Grid Accent 5" w:uiPriority="73"/>
-    <w:lsdException w:name="Light Shading Accent 6" w:uiPriority="60"/>
-    <w:lsdException w:name="Light List Accent 6" w:uiPriority="61"/>
-    <w:lsdException w:name="Light Grid Accent 6" w:uiPriority="62"/>
-    <w:lsdException w:name="Medium Shading 1 Accent 6" w:uiPriority="63"/>
-    <w:lsdException w:name="Medium Shading 2 Accent 6" w:uiPriority="64"/>
-    <w:lsdException w:name="Medium List 1 Accent 6" w:uiPriority="65"/>
-    <w:lsdException w:name="Medium List 2 Accent 6" w:uiPriority="66"/>
-    <w:lsdException w:name="Medium Grid 1 Accent 6" w:uiPriority="67"/>
-    <w:lsdException w:name="Medium Grid 2 Accent 6" w:uiPriority="68"/>
-    <w:lsdException w:name="Medium Grid 3 Accent 6" w:uiPriority="69"/>
-    <w:lsdException w:name="Dark List Accent 6" w:uiPriority="70"/>
-    <w:lsdException w:name="Colorful Shading Accent 6" w:uiPriority="71"/>
-    <w:lsdException w:name="Colorful List Accent 6" w:uiPriority="72"/>
-    <w:lsdException w:name="Colorful Grid Accent 6" w:uiPriority="73"/>
-    <w:lsdException w:name="Subtle Emphasis" w:uiPriority="19" w:qFormat="1"/>
-    <w:lsdException w:name="Intense Emphasis" w:uiPriority="21" w:qFormat="1"/>
-    <w:lsdException w:name="Subtle Reference" w:uiPriority="31" w:qFormat="1"/>
-    <w:lsdException w:name="Intense Reference" w:uiPriority="32" w:qFormat="1"/>
-    <w:lsdException w:name="Book Title" w:uiPriority="33" w:qFormat="1"/>
-    <w:lsdException w:name="Bibliography" w:semiHidden="1" w:uiPriority="37" w:unhideWhenUsed="1"/>
-    <w:lsdException w:name="TOC Heading" w:semiHidden="1" w:uiPriority="39" w:unhideWhenUsed="1" w:qFormat="1"/>
-    <w:lsdException w:name="Plain Table 1" w:uiPriority="41"/>
-    <w:lsdException w:name="Plain Table 2" w:uiPriority="42"/>
-    <w:lsdException w:name="Plain Table 3" w:uiPriority="43"/>
-    <w:lsdException w:name="Plain Table 4" w:uiPriority="44"/>
-    <w:lsdException w:name="Plain Table 5" w:uiPriority="45"/>
-    <w:lsdException w:name="Grid Table Light" w:uiPriority="40"/>
-    <w:lsdException w:name="Grid Table 1 Light" w:uiPriority="46"/>
-    <w:lsdException w:name="Grid Table 2" w:uiPriority="47"/>
-    <w:lsdException w:name="Grid Table 3" w:uiPriority="48"/>
-    <w:lsdException w:name="Grid Table 4" w:uiPriority="49"/>
-    <w:lsdException w:name="Grid Table 5 Dark" w:uiPriority="50"/>
-    <w:lsdException w:name="Grid Table 6 Colorful" w:uiPriority="51"/>
-    <w:lsdException w:name="Grid Table 7 Colorful" w:uiPriority="52"/>
-    <w:lsdException w:name="Grid Table 1 Light Accent 1" w:uiPriority="46"/>
-    <w:lsdException w:name="Grid Table 2 Accent 1" w:uiPriority="47"/>
-    <w:lsdException w:name="Grid Table 3 Accent 1" w:uiPriority="48"/>
-    <w:lsdException w:name="Grid Table 4 Accent 1" w:uiPriority="49"/>
-    <w:lsdException w:name="Grid Table 5 Dark Accent 1" w:uiPriority="50"/>
-    <w:lsdException w:name="Grid Table 6 Colorful Accent 1" w:uiPriority="51"/>
-    <w:lsdException w:name="Grid Table 7 Colorful Accent 1" w:uiPriority="52"/>
-    <w:lsdException w:name="Grid Table 1 Light Accent 2" w:uiPriority="46"/>
-    <w:lsdException w:name="Grid Table 2 Accent 2" w:uiPriority="47"/>
-    <w:lsdException w:name="Grid Table 3 Accent 2" w:uiPriority="48"/>
-    <w:lsdException w:name="Grid Table 4 Accent 2" w:uiPriority="49"/>
-    <w:lsdException w:name="Grid Table 5 Dark Accent 2" w:uiPriority="50"/>
-    <w:lsdException w:name="Grid Table 6 Colorful Accent 2" w:uiPriority="51"/>
-    <w:lsdException w:name="Grid Table 7 Colorful Accent 2" w:uiPriority="52"/>
-    <w:lsdException w:name="Grid Table 1 Light Accent 3" w:uiPriority="46"/>
-    <w:lsdException w:name="Grid Table 2 Accent 3" w:uiPriority="47"/>
-    <w:lsdException w:name="Grid Table 3 Accent 3" w:uiPriority="48"/>
-    <w:lsdException w:name="Grid Table 4 Accent 3" w:uiPriority="49"/>
-    <w:lsdException w:name="Grid Table 5 Dark Accent 3" w:uiPriority="50"/>
-    <w:lsdException w:name="Grid Table 6 Colorful Accent 3" w:uiPriority="51"/>
-    <w:lsdException w:name="Grid Table 7 Colorful Accent 3" w:uiPriority="52"/>
-    <w:lsdException w:name="Grid Table 1 Light Accent 4" w:uiPriority="46"/>
-    <w:lsdException w:name="Grid Table 2 Accent 4" w:uiPriority="47"/>
-    <w:lsdException w:name="Grid Table 3 Accent 4" w:uiPriority="48"/>
-    <w:lsdException w:name="Grid Table 4 Accent 4" w:uiPriority="49"/>
-    <w:lsdException w:name="Grid Table 5 Dark Accent 4" w:uiPriority="50"/>
-    <w:lsdException w:name="Grid Table 6 Colorful Accent 4" w:uiPriority="51"/>
-    <w:lsdException w:name="Grid Table 7 Colorful Accent 4" w:uiPriority="52"/>
-    <w:lsdException w:name="Grid Table 1 Light Accent 5" w:uiPriority="46"/>
-    <w:lsdException w:name="Grid Table 2 Accent 5" w:uiPriority="47"/>
-    <w:lsdException w:name="Grid Table 3 Accent 5" w:uiPriority="48"/>
-    <w:lsdException w:name="Grid Table 4 Accent 5" w:uiPriority="49"/>
-    <w:lsdException w:name="Grid Table 5 Dark Accent 5" w:uiPriority="50"/>
-    <w:lsdException w:name="Grid Table 6 Colorful Accent 5" w:uiPriority="51"/>
-    <w:lsdException w:name="Grid Table 7 Colorful Accent 5" w:uiPriority="52"/>
-    <w:lsdException w:name="Grid Table 1 Light Accent 6" w:uiPriority="46"/>
-    <w:lsdException w:name="Grid Table 2 Accent 6" w:uiPriority="47"/>
-    <w:lsdException w:name="Grid Table 3 Accent 6" w:uiPriority="48"/>
-    <w:lsdException w:name="Grid Table 4 Accent 6" w:uiPriority="49"/>
-    <w:lsdException w:name="Grid Table 5 Dark Accent 6" w:uiPriority="50"/>
-    <w:lsdException w:name="Grid Table 6 Colorful Accent 6" w:uiPriority="51"/>
-    <w:lsdException w:name="Grid Table 7 Colorful Accent 6" w:uiPriority="52"/>
-    <w:lsdException w:name="List Table 1 Light" w:uiPriority="46"/>
-    <w:lsdException w:name="List Table 2" w:uiPriority="47"/>
-    <w:lsdException w:name="List Table 3" w:uiPriority="48"/>
-    <w:lsdException w:name="List Table 4" w:uiPriority="49"/>
-    <w:lsdException w:name="List Table 5 Dark" w:uiPriority="50"/>
-    <w:lsdException w:name="List Table 6 Colorful" w:uiPriority="51"/>
-    <w:lsdException w:name="List Table 7 Colorful" w:uiPriority="52"/>
-    <w:lsdException w:name="List Table 1 Light Accent 1" w:uiPriority="46"/>
-    <w:lsdException w:name="List Table 2 Accent 1" w:uiPriority="47"/>
-    <w:lsdException w:name="List Table 3 Accent 1" w:uiPriority="48"/>
-    <w:lsdException w:name="List Table 4 Accent 1" w:uiPriority="49"/>
-    <w:lsdException w:name="List Table 5 Dark Accent 1" w:uiPriority="50"/>
-    <w:lsdException w:name="List Table 6 Colorful Accent 1" w:uiPriority="51"/>
-    <w:lsdException w:name="List Table 7 Colorful Accent 1" w:uiPriority="52"/>
-    <w:lsdException w:name="List Table 1 Light Accent 2" w:uiPriority="46"/>
-    <w:lsdException w:name="List Table 2 Accent 2" w:uiPriority="47"/>
-    <w:lsdException w:name="List Table 3 Accent 2" w:uiPriority="48"/>
-    <w:lsdException w:name="List Table 4 Accent 2" w:uiPriority="49"/>
-    <w:lsdException w:name="List Table 5 Dark Accent 2" w:uiPriority="50"/>
-    <w:lsdException w:name="List Table 6 Colorful Accent 2" w:uiPriority="51"/>
-    <w:lsdException w:name="List Table 7 Colorful Accent 2" w:uiPriority="52"/>
-    <w:lsdException w:name="List Table 1 Light Accent 3" w:uiPriority="46"/>
-    <w:lsdException w:name="List Table 2 Accent 3" w:uiPriority="47"/>
-    <w:lsdException w:name="List Table 3 Accent 3" w:uiPriority="48"/>
-    <w:lsdException w:name="List Table 4 Accent 3" w:uiPriority="49"/>
-    <w:lsdException w:name="List Table 5 Dark Accent 3" w:uiPriority="50"/>
-    <w:lsdException w:name="List Table 6 Colorful Accent 3" w:uiPriority="51"/>
-    <w:lsdException w:name="List Table 7 Colorful Accent 3" w:uiPriority="52"/>
-    <w:lsdException w:name="List Table 1 Light Accent 4" w:uiPriority="46"/>
-    <w:lsdException w:name="List Table 2 Accent 4" w:uiPriority="47"/>
-    <w:lsdException w:name="List Table 3 Accent 4" w:uiPriority="48"/>
-    <w:lsdException w:name="List Table 4 Accent 4" w:uiPriority="49"/>
-    <w:lsdException w:name="List Table 5 Dark Accent 4" w:uiPriority="50"/>
-    <w:lsdException w:name="List Table 6 Colorful Accent 4" w:uiPriority="51"/>
-    <w:lsdException w:name="List Table 7 Colorful Accent 4" w:uiPriority="52"/>
-    <w:lsdException w:name="List Table 1 Light Accent 5" w:uiPriority="46"/>
-    <w:lsdException w:name="List Table 2 Accent 5" w:uiPriority="47"/>
-    <w:lsdException w:name="List Table 3 Accent 5" w:uiPriority="48"/>
-    <w:lsdException w:name="List Table 4 Accent 5" w:uiPriority="49"/>
-    <w:lsdException w:name="List Table 5 Dark Accent 5" w:uiPriority="50"/>
-    <w:lsdException w:name="List Table 6 Colorful Accent 5" w:uiPriority="51"/>
-    <w:lsdException w:name="List Table 7 Colorful Accent 5" w:uiPriority="52"/>
-    <w:lsdException w:name="List Table 1 Light Accent 6" w:uiPriority="46"/>
-    <w:lsdException w:name="List Table 2 Accent 6" w:uiPriority="47"/>
-    <w:lsdException w:name="List Table 3 Accent 6" w:uiPriority="48"/>
-    <w:lsdException w:name="List Table 4 Accent 6" w:uiPriority="49"/>
-    <w:lsdException w:name="List Table 5 Dark Accent 6" w:uiPriority="50"/>
-    <w:lsdException w:name="List Table 6 Colorful Accent 6" w:uiPriority="51"/>
-    <w:lsdException w:name="List Table 7 Colorful Accent 6" w:uiPriority="52"/>
+  <w:latentStyles w:defLockedState="0" w:defUIPriority="0" w:defSemiHidden="1" w:defUnhideWhenUsed="1" w:defQFormat="0" w:count="267">
+    <w:lsdException w:name="Normal" w:semiHidden="0" w:unhideWhenUsed="0" w:qFormat="1"/>
+    <w:lsdException w:name="heading 1" w:semiHidden="0" w:unhideWhenUsed="0" w:qFormat="1"/>
+    <w:lsdException w:name="heading 2" w:semiHidden="0" w:unhideWhenUsed="0" w:qFormat="1"/>
+    <w:lsdException w:name="heading 3" w:semiHidden="0" w:unhideWhenUsed="0" w:qFormat="1"/>
+    <w:lsdException w:name="heading 4" w:semiHidden="0" w:unhideWhenUsed="0" w:qFormat="1"/>
+    <w:lsdException w:name="heading 5" w:semiHidden="0" w:unhideWhenUsed="0" w:qFormat="1"/>
+    <w:lsdException w:name="heading 6" w:semiHidden="0" w:unhideWhenUsed="0" w:qFormat="1"/>
+    <w:lsdException w:name="heading 7" w:qFormat="1"/>
+    <w:lsdException w:name="heading 8" w:qFormat="1"/>
+    <w:lsdException w:name="heading 9" w:qFormat="1"/>
+    <w:lsdException w:name="caption" w:qFormat="1"/>
+    <w:lsdException w:name="List Number" w:semiHidden="0" w:unhideWhenUsed="0"/>
+    <w:lsdException w:name="List 4" w:semiHidden="0" w:unhideWhenUsed="0"/>
+    <w:lsdException w:name="List 5" w:semiHidden="0" w:unhideWhenUsed="0"/>
+    <w:lsdException w:name="Title" w:semiHidden="0" w:unhideWhenUsed="0" w:qFormat="1"/>
+    <w:lsdException w:name="Subtitle" w:semiHidden="0" w:unhideWhenUsed="0" w:qFormat="1"/>
+    <w:lsdException w:name="Salutation" w:semiHidden="0" w:unhideWhenUsed="0"/>
+    <w:lsdException w:name="Date" w:semiHidden="0" w:unhideWhenUsed="0"/>
+    <w:lsdException w:name="Body Text First Indent" w:semiHidden="0" w:unhideWhenUsed="0"/>
+    <w:lsdException w:name="Strong" w:semiHidden="0" w:unhideWhenUsed="0" w:qFormat="1"/>
+    <w:lsdException w:name="Emphasis" w:semiHidden="0" w:uiPriority="20" w:unhideWhenUsed="0" w:qFormat="1"/>
+    <w:lsdException w:name="Normal (Web)" w:uiPriority="99"/>
+    <w:lsdException w:name="Table Grid" w:semiHidden="0" w:unhideWhenUsed="0"/>
+    <w:lsdException w:name="Placeholder Text" w:uiPriority="99" w:unhideWhenUsed="0"/>
+    <w:lsdException w:name="No Spacing" w:semiHidden="0" w:uiPriority="1" w:unhideWhenUsed="0" w:qFormat="1"/>
+    <w:lsdException w:name="Light Shading" w:semiHidden="0" w:uiPriority="60" w:unhideWhenUsed="0"/>
+    <w:lsdException w:name="Light List" w:semiHidden="0" w:uiPriority="61" w:unhideWhenUsed="0"/>
+    <w:lsdException w:name="Light Grid" w:semiHidden="0" w:uiPriority="62" w:unhideWhenUsed="0"/>
+    <w:lsdException w:name="Medium Shading 1" w:semiHidden="0" w:uiPriority="63" w:unhideWhenUsed="0"/>
+    <w:lsdException w:name="Medium Shading 2" w:semiHidden="0" w:uiPriority="64" w:unhideWhenUsed="0"/>
+    <w:lsdException w:name="Medium List 1" w:semiHidden="0" w:uiPriority="65" w:unhideWhenUsed="0"/>
+    <w:lsdException w:name="Medium List 2" w:semiHidden="0" w:uiPriority="66" w:unhideWhenUsed="0"/>
+    <w:lsdException w:name="Medium Grid 1" w:semiHidden="0" w:uiPriority="67" w:unhideWhenUsed="0"/>
+    <w:lsdException w:name="Medium Grid 2" w:semiHidden="0" w:uiPriority="68" w:unhideWhenUsed="0"/>
+    <w:lsdException w:name="Medium Grid 3" w:semiHidden="0" w:uiPriority="69" w:unhideWhenUsed="0"/>
+    <w:lsdException w:name="Dark List" w:semiHidden="0" w:uiPriority="70" w:unhideWhenUsed="0"/>
+    <w:lsdException w:name="Colorful Shading" w:semiHidden="0" w:uiPriority="71" w:unhideWhenUsed="0"/>
+    <w:lsdException w:name="Colorful List" w:semiHidden="0" w:uiPriority="72" w:unhideWhenUsed="0"/>
+    <w:lsdException w:name="Colorful Grid" w:semiHidden="0" w:uiPriority="73" w:unhideWhenUsed="0"/>
+    <w:lsdException w:name="Light Shading Accent 1" w:semiHidden="0" w:uiPriority="60" w:unhideWhenUsed="0"/>
+    <w:lsdException w:name="Light List Accent 1" w:semiHidden="0" w:uiPriority="61" w:unhideWhenUsed="0"/>
+    <w:lsdException w:name="Light Grid Accent 1" w:semiHidden="0" w:uiPriority="62" w:unhideWhenUsed="0"/>
+    <w:lsdException w:name="Medium Shading 1 Accent 1" w:semiHidden="0" w:uiPriority="63" w:unhideWhenUsed="0"/>
+    <w:lsdException w:name="Medium Shading 2 Accent 1" w:semiHidden="0" w:uiPriority="64" w:unhideWhenUsed="0"/>
+    <w:lsdException w:name="Medium List 1 Accent 1" w:semiHidden="0" w:uiPriority="65" w:unhideWhenUsed="0"/>
+    <w:lsdException w:name="Revision" w:uiPriority="99" w:unhideWhenUsed="0"/>
+    <w:lsdException w:name="List Paragraph" w:semiHidden="0" w:uiPriority="34" w:unhideWhenUsed="0" w:qFormat="1"/>
+    <w:lsdException w:name="Quote" w:semiHidden="0" w:uiPriority="29" w:unhideWhenUsed="0" w:qFormat="1"/>
+    <w:lsdException w:name="Intense Quote" w:semiHidden="0" w:uiPriority="30" w:unhideWhenUsed="0" w:qFormat="1"/>
+    <w:lsdException w:name="Medium List 2 Accent 1" w:semiHidden="0" w:uiPriority="66" w:unhideWhenUsed="0"/>
+    <w:lsdException w:name="Medium Grid 1 Accent 1" w:semiHidden="0" w:uiPriority="67" w:unhideWhenUsed="0"/>
+    <w:lsdException w:name="Medium Grid 2 Accent 1" w:semiHidden="0" w:uiPriority="68" w:unhideWhenUsed="0"/>
+    <w:lsdException w:name="Medium Grid 3 Accent 1" w:semiHidden="0" w:uiPriority="69" w:unhideWhenUsed="0"/>
+    <w:lsdException w:name="Dark List Accent 1" w:semiHidden="0" w:uiPriority="70" w:unhideWhenUsed="0"/>
+    <w:lsdException w:name="Colorful Shading Accent 1" w:semiHidden="0" w:uiPriority="71" w:unhideWhenUsed="0"/>
+    <w:lsdException w:name="Colorful List Accent 1" w:semiHidden="0" w:uiPriority="72" w:unhideWhenUsed="0"/>
+    <w:lsdException w:name="Colorful Grid Accent 1" w:semiHidden="0" w:uiPriority="73" w:unhideWhenUsed="0"/>
+    <w:lsdException w:name="Light Shading Accent 2" w:semiHidden="0" w:uiPriority="60" w:unhideWhenUsed="0"/>
+    <w:lsdException w:name="Light List Accent 2" w:semiHidden="0" w:uiPriority="61" w:unhideWhenUsed="0"/>
+    <w:lsdException w:name="Light Grid Accent 2" w:semiHidden="0" w:uiPriority="62" w:unhideWhenUsed="0"/>
+    <w:lsdException w:name="Medium Shading 1 Accent 2" w:semiHidden="0" w:uiPriority="63" w:unhideWhenUsed="0"/>
+    <w:lsdException w:name="Medium Shading 2 Accent 2" w:semiHidden="0" w:uiPriority="64" w:unhideWhenUsed="0"/>
+    <w:lsdException w:name="Medium List 1 Accent 2" w:semiHidden="0" w:uiPriority="65" w:unhideWhenUsed="0"/>
+    <w:lsdException w:name="Medium List 2 Accent 2" w:semiHidden="0" w:uiPriority="66" w:unhideWhenUsed="0"/>
+    <w:lsdException w:name="Medium Grid 1 Accent 2" w:semiHidden="0" w:uiPriority="67" w:unhideWhenUsed="0"/>
+    <w:lsdException w:name="Medium Grid 2 Accent 2" w:semiHidden="0" w:uiPriority="68" w:unhideWhenUsed="0"/>
+    <w:lsdException w:name="Medium Grid 3 Accent 2" w:semiHidden="0" w:uiPriority="69" w:unhideWhenUsed="0"/>
+    <w:lsdException w:name="Dark List Accent 2" w:semiHidden="0" w:uiPriority="70" w:unhideWhenUsed="0"/>
+    <w:lsdException w:name="Colorful Shading Accent 2" w:semiHidden="0" w:uiPriority="71" w:unhideWhenUsed="0"/>
+    <w:lsdException w:name="Colorful List Accent 2" w:semiHidden="0" w:uiPriority="72" w:unhideWhenUsed="0"/>
+    <w:lsdException w:name="Colorful Grid Accent 2" w:semiHidden="0" w:uiPriority="73" w:unhideWhenUsed="0"/>
+    <w:lsdException w:name="Light Shading Accent 3" w:semiHidden="0" w:uiPriority="60" w:unhideWhenUsed="0"/>
+    <w:lsdException w:name="Light List Accent 3" w:semiHidden="0" w:uiPriority="61" w:unhideWhenUsed="0"/>
+    <w:lsdException w:name="Light Grid Accent 3" w:semiHidden="0" w:uiPriority="62" w:unhideWhenUsed="0"/>
+    <w:lsdException w:name="Medium Shading 1 Accent 3" w:semiHidden="0" w:uiPriority="63" w:unhideWhenUsed="0"/>
+    <w:lsdException w:name="Medium Shading 2 Accent 3" w:semiHidden="0" w:uiPriority="64" w:unhideWhenUsed="0"/>
+    <w:lsdException w:name="Medium List 1 Accent 3" w:semiHidden="0" w:uiPriority="65" w:unhideWhenUsed="0"/>
+    <w:lsdException w:name="Medium List 2 Accent 3" w:semiHidden="0" w:uiPriority="66" w:unhideWhenUsed="0"/>
+    <w:lsdException w:name="Medium Grid 1 Accent 3" w:semiHidden="0" w:uiPriority="67" w:unhideWhenUsed="0"/>
+    <w:lsdException w:name="Medium Grid 2 Accent 3" w:semiHidden="0" w:uiPriority="68" w:unhideWhenUsed="0"/>
+    <w:lsdException w:name="Medium Grid 3 Accent 3" w:semiHidden="0" w:uiPriority="69" w:unhideWhenUsed="0"/>
+    <w:lsdException w:name="Dark List Accent 3" w:semiHidden="0" w:uiPriority="70" w:unhideWhenUsed="0"/>
+    <w:lsdException w:name="Colorful Shading Accent 3" w:semiHidden="0" w:uiPriority="71" w:unhideWhenUsed="0"/>
+    <w:lsdException w:name="Colorful List Accent 3" w:semiHidden="0" w:uiPriority="72" w:unhideWhenUsed="0"/>
+    <w:lsdException w:name="Colorful Grid Accent 3" w:semiHidden="0" w:uiPriority="73" w:unhideWhenUsed="0"/>
+    <w:lsdException w:name="Light Shading Accent 4" w:semiHidden="0" w:uiPriority="60" w:unhideWhenUsed="0"/>
+    <w:lsdException w:name="Light List Accent 4" w:semiHidden="0" w:uiPriority="61" w:unhideWhenUsed="0"/>
+    <w:lsdException w:name="Light Grid Accent 4" w:semiHidden="0" w:uiPriority="62" w:unhideWhenUsed="0"/>
+    <w:lsdException w:name="Medium Shading 1 Accent 4" w:semiHidden="0" w:uiPriority="63" w:unhideWhenUsed="0"/>
+    <w:lsdException w:name="Medium Shading 2 Accent 4" w:semiHidden="0" w:uiPriority="64" w:unhideWhenUsed="0"/>
+    <w:lsdException w:name="Medium List 1 Accent 4" w:semiHidden="0" w:uiPriority="65" w:unhideWhenUsed="0"/>
+    <w:lsdException w:name="Medium List 2 Accent 4" w:semiHidden="0" w:uiPriority="66" w:unhideWhenUsed="0"/>
+    <w:lsdException w:name="Medium Grid 1 Accent 4" w:semiHidden="0" w:uiPriority="67" w:unhideWhenUsed="0"/>
+    <w:lsdException w:name="Medium Grid 2 Accent 4" w:semiHidden="0" w:uiPriority="68" w:unhideWhenUsed="0"/>
+    <w:lsdException w:name="Medium Grid 3 Accent 4" w:semiHidden="0" w:uiPriority="69" w:unhideWhenUsed="0"/>
+    <w:lsdException w:name="Dark List Accent 4" w:semiHidden="0" w:uiPriority="70" w:unhideWhenUsed="0"/>
+    <w:lsdException w:name="Colorful Shading Accent 4" w:semiHidden="0" w:uiPriority="71" w:unhideWhenUsed="0"/>
+    <w:lsdException w:name="Colorful List Accent 4" w:semiHidden="0" w:uiPriority="72" w:unhideWhenUsed="0"/>
+    <w:lsdException w:name="Colorful Grid Accent 4" w:semiHidden="0" w:uiPriority="73" w:unhideWhenUsed="0"/>
+    <w:lsdException w:name="Light Shading Accent 5" w:semiHidden="0" w:uiPriority="60" w:unhideWhenUsed="0"/>
+    <w:lsdException w:name="Light List Accent 5" w:semiHidden="0" w:uiPriority="61" w:unhideWhenUsed="0"/>
+    <w:lsdException w:name="Light Grid Accent 5" w:semiHidden="0" w:uiPriority="62" w:unhideWhenUsed="0"/>
+    <w:lsdException w:name="Medium Shading 1 Accent 5" w:semiHidden="0" w:uiPriority="63" w:unhideWhenUsed="0"/>
+    <w:lsdException w:name="Medium Shading 2 Accent 5" w:semiHidden="0" w:uiPriority="64" w:unhideWhenUsed="0"/>
+    <w:lsdException w:name="Medium List 1 Accent 5" w:semiHidden="0" w:uiPriority="65" w:unhideWhenUsed="0"/>
+    <w:lsdException w:name="Medium List 2 Accent 5" w:semiHidden="0" w:uiPriority="66" w:unhideWhenUsed="0"/>
+    <w:lsdException w:name="Medium Grid 1 Accent 5" w:semiHidden="0" w:uiPriority="67" w:unhideWhenUsed="0"/>
+    <w:lsdException w:name="Medium Grid 2 Accent 5" w:semiHidden="0" w:uiPriority="68" w:unhideWhenUsed="0"/>
+    <w:lsdException w:name="Medium Grid 3 Accent 5" w:semiHidden="0" w:uiPriority="69" w:unhideWhenUsed="0"/>
+    <w:lsdException w:name="Dark List Accent 5" w:semiHidden="0" w:uiPriority="70" w:unhideWhenUsed="0"/>
+    <w:lsdException w:name="Colorful Shading Accent 5" w:semiHidden="0" w:uiPriority="71" w:unhideWhenUsed="0"/>
+    <w:lsdException w:name="Colorful List Accent 5" w:semiHidden="0" w:uiPriority="72" w:unhideWhenUsed="0"/>
+    <w:lsdException w:name="Colorful Grid Accent 5" w:semiHidden="0" w:uiPriority="73" w:unhideWhenUsed="0"/>
+    <w:lsdException w:name="Light Shading Accent 6" w:semiHidden="0" w:uiPriority="60" w:unhideWhenUsed="0"/>
+    <w:lsdException w:name="Light List Accent 6" w:semiHidden="0" w:uiPriority="61" w:unhideWhenUsed="0"/>
+    <w:lsdException w:name="Light Grid Accent 6" w:semiHidden="0" w:uiPriority="62" w:unhideWhenUsed="0"/>
+    <w:lsdException w:name="Medium Shading 1 Accent 6" w:semiHidden="0" w:uiPriority="63" w:unhideWhenUsed="0"/>
+    <w:lsdException w:name="Medium Shading 2 Accent 6" w:semiHidden="0" w:uiPriority="64" w:unhideWhenUsed="0"/>
+    <w:lsdException w:name="Medium List 1 Accent 6" w:semiHidden="0" w:uiPriority="65" w:unhideWhenUsed="0"/>
+    <w:lsdException w:name="Medium List 2 Accent 6" w:semiHidden="0" w:uiPriority="66" w:unhideWhenUsed="0"/>
+    <w:lsdException w:name="Medium Grid 1 Accent 6" w:semiHidden="0" w:uiPriority="67" w:unhideWhenUsed="0"/>
+    <w:lsdException w:name="Medium Grid 2 Accent 6" w:semiHidden="0" w:uiPriority="68" w:unhideWhenUsed="0"/>
+    <w:lsdException w:name="Medium Grid 3 Accent 6" w:semiHidden="0" w:uiPriority="69" w:unhideWhenUsed="0"/>
+    <w:lsdException w:name="Dark List Accent 6" w:semiHidden="0" w:uiPriority="70" w:unhideWhenUsed="0"/>
+    <w:lsdException w:name="Colorful Shading Accent 6" w:semiHidden="0" w:uiPriority="71" w:unhideWhenUsed="0"/>
+    <w:lsdException w:name="Colorful List Accent 6" w:semiHidden="0" w:uiPriority="72" w:unhideWhenUsed="0"/>
+    <w:lsdException w:name="Colorful Grid Accent 6" w:semiHidden="0" w:uiPriority="73" w:unhideWhenUsed="0"/>
+    <w:lsdException w:name="Subtle Emphasis" w:semiHidden="0" w:uiPriority="19" w:unhideWhenUsed="0" w:qFormat="1"/>
+    <w:lsdException w:name="Intense Emphasis" w:semiHidden="0" w:uiPriority="21" w:unhideWhenUsed="0" w:qFormat="1"/>
+    <w:lsdException w:name="Subtle Reference" w:semiHidden="0" w:uiPriority="31" w:unhideWhenUsed="0" w:qFormat="1"/>
+    <w:lsdException w:name="Intense Reference" w:semiHidden="0" w:uiPriority="32" w:unhideWhenUsed="0" w:qFormat="1"/>
+    <w:lsdException w:name="Book Title" w:semiHidden="0" w:uiPriority="33" w:unhideWhenUsed="0" w:qFormat="1"/>
+    <w:lsdException w:name="Bibliography" w:uiPriority="37"/>
+    <w:lsdException w:name="TOC Heading" w:uiPriority="39" w:qFormat="1"/>
   </w:latentStyles>
   <w:style w:type="paragraph" w:default="1" w:styleId="Normal">
     <w:name w:val="Normal"/>
@@ -20473,6 +22012,7 @@
       <w:spacing w:line="240" w:lineRule="atLeast"/>
     </w:pPr>
     <w:tblPr>
+      <w:tblInd w:w="0" w:type="dxa"/>
       <w:tblBorders>
         <w:top w:val="single" w:sz="4" w:space="0" w:color="auto"/>
         <w:left w:val="single" w:sz="4" w:space="0" w:color="auto"/>
@@ -20481,6 +22021,12 @@
         <w:insideH w:val="single" w:sz="4" w:space="0" w:color="auto"/>
         <w:insideV w:val="single" w:sz="4" w:space="0" w:color="auto"/>
       </w:tblBorders>
+      <w:tblCellMar>
+        <w:top w:w="0" w:type="dxa"/>
+        <w:left w:w="108" w:type="dxa"/>
+        <w:bottom w:w="0" w:type="dxa"/>
+        <w:right w:w="108" w:type="dxa"/>
+      </w:tblCellMar>
     </w:tblPr>
   </w:style>
   <w:style w:type="paragraph" w:styleId="NormalWeb">
@@ -20599,6 +22145,808 @@
       <w:sz w:val="21"/>
       <w:lang w:val="en-US"/>
     </w:rPr>
+  </w:style>
+  <w:style w:type="character" w:customStyle="1" w:styleId="apple-converted-space">
+    <w:name w:val="apple-converted-space"/>
+    <w:basedOn w:val="DefaultParagraphFont"/>
+    <w:rsid w:val="00C010F3"/>
+  </w:style>
+</w:styles>
+</file>
+
+<file path=word/stylesWithEffects.xml><?xml version="1.0" encoding="utf-8"?>
+<w:styles xmlns:wpc="http://schemas.microsoft.com/office/word/2010/wordprocessingCanvas" xmlns:mc="http://schemas.openxmlformats.org/markup-compatibility/2006" xmlns:o="urn:schemas-microsoft-com:office:office" xmlns:r="http://schemas.openxmlformats.org/officeDocument/2006/relationships" xmlns:m="http://schemas.openxmlformats.org/officeDocument/2006/math" xmlns:v="urn:schemas-microsoft-com:vml" xmlns:wp14="http://schemas.microsoft.com/office/word/2010/wordprocessingDrawing" xmlns:wp="http://schemas.openxmlformats.org/drawingml/2006/wordprocessingDrawing" xmlns:w10="urn:schemas-microsoft-com:office:word" xmlns:w="http://schemas.openxmlformats.org/wordprocessingml/2006/main" xmlns:w14="http://schemas.microsoft.com/office/word/2010/wordml" xmlns:wpg="http://schemas.microsoft.com/office/word/2010/wordprocessingGroup" xmlns:wpi="http://schemas.microsoft.com/office/word/2010/wordprocessingInk" xmlns:wne="http://schemas.microsoft.com/office/word/2006/wordml" xmlns:wps="http://schemas.microsoft.com/office/word/2010/wordprocessingShape" mc:Ignorable="w14 wp14">
+  <w:docDefaults>
+    <w:rPrDefault>
+      <w:rPr>
+        <w:rFonts w:ascii="Times New Roman" w:eastAsia="Times New Roman" w:hAnsi="Times New Roman" w:cs="Times New Roman"/>
+        <w:lang w:val="en-US" w:eastAsia="en-US" w:bidi="ar-SA"/>
+      </w:rPr>
+    </w:rPrDefault>
+    <w:pPrDefault/>
+  </w:docDefaults>
+  <w:latentStyles w:defLockedState="0" w:defUIPriority="0" w:defSemiHidden="1" w:defUnhideWhenUsed="1" w:defQFormat="0" w:count="267">
+    <w:lsdException w:name="Normal" w:semiHidden="0" w:unhideWhenUsed="0" w:qFormat="1"/>
+    <w:lsdException w:name="heading 1" w:semiHidden="0" w:unhideWhenUsed="0" w:qFormat="1"/>
+    <w:lsdException w:name="heading 2" w:semiHidden="0" w:unhideWhenUsed="0" w:qFormat="1"/>
+    <w:lsdException w:name="heading 3" w:semiHidden="0" w:unhideWhenUsed="0" w:qFormat="1"/>
+    <w:lsdException w:name="heading 4" w:semiHidden="0" w:unhideWhenUsed="0" w:qFormat="1"/>
+    <w:lsdException w:name="heading 5" w:semiHidden="0" w:unhideWhenUsed="0" w:qFormat="1"/>
+    <w:lsdException w:name="heading 6" w:semiHidden="0" w:unhideWhenUsed="0" w:qFormat="1"/>
+    <w:lsdException w:name="heading 7" w:qFormat="1"/>
+    <w:lsdException w:name="heading 8" w:qFormat="1"/>
+    <w:lsdException w:name="heading 9" w:qFormat="1"/>
+    <w:lsdException w:name="caption" w:qFormat="1"/>
+    <w:lsdException w:name="List Number" w:semiHidden="0" w:unhideWhenUsed="0"/>
+    <w:lsdException w:name="List 4" w:semiHidden="0" w:unhideWhenUsed="0"/>
+    <w:lsdException w:name="List 5" w:semiHidden="0" w:unhideWhenUsed="0"/>
+    <w:lsdException w:name="Title" w:semiHidden="0" w:unhideWhenUsed="0" w:qFormat="1"/>
+    <w:lsdException w:name="Subtitle" w:semiHidden="0" w:unhideWhenUsed="0" w:qFormat="1"/>
+    <w:lsdException w:name="Salutation" w:semiHidden="0" w:unhideWhenUsed="0"/>
+    <w:lsdException w:name="Date" w:semiHidden="0" w:unhideWhenUsed="0"/>
+    <w:lsdException w:name="Body Text First Indent" w:semiHidden="0" w:unhideWhenUsed="0"/>
+    <w:lsdException w:name="Strong" w:semiHidden="0" w:unhideWhenUsed="0" w:qFormat="1"/>
+    <w:lsdException w:name="Emphasis" w:semiHidden="0" w:uiPriority="20" w:unhideWhenUsed="0" w:qFormat="1"/>
+    <w:lsdException w:name="Normal (Web)" w:uiPriority="99"/>
+    <w:lsdException w:name="Table Grid" w:semiHidden="0" w:unhideWhenUsed="0"/>
+    <w:lsdException w:name="Placeholder Text" w:uiPriority="99" w:unhideWhenUsed="0"/>
+    <w:lsdException w:name="No Spacing" w:semiHidden="0" w:uiPriority="1" w:unhideWhenUsed="0" w:qFormat="1"/>
+    <w:lsdException w:name="Light Shading" w:semiHidden="0" w:uiPriority="60" w:unhideWhenUsed="0"/>
+    <w:lsdException w:name="Light List" w:semiHidden="0" w:uiPriority="61" w:unhideWhenUsed="0"/>
+    <w:lsdException w:name="Light Grid" w:semiHidden="0" w:uiPriority="62" w:unhideWhenUsed="0"/>
+    <w:lsdException w:name="Medium Shading 1" w:semiHidden="0" w:uiPriority="63" w:unhideWhenUsed="0"/>
+    <w:lsdException w:name="Medium Shading 2" w:semiHidden="0" w:uiPriority="64" w:unhideWhenUsed="0"/>
+    <w:lsdException w:name="Medium List 1" w:semiHidden="0" w:uiPriority="65" w:unhideWhenUsed="0"/>
+    <w:lsdException w:name="Medium List 2" w:semiHidden="0" w:uiPriority="66" w:unhideWhenUsed="0"/>
+    <w:lsdException w:name="Medium Grid 1" w:semiHidden="0" w:uiPriority="67" w:unhideWhenUsed="0"/>
+    <w:lsdException w:name="Medium Grid 2" w:semiHidden="0" w:uiPriority="68" w:unhideWhenUsed="0"/>
+    <w:lsdException w:name="Medium Grid 3" w:semiHidden="0" w:uiPriority="69" w:unhideWhenUsed="0"/>
+    <w:lsdException w:name="Dark List" w:semiHidden="0" w:uiPriority="70" w:unhideWhenUsed="0"/>
+    <w:lsdException w:name="Colorful Shading" w:semiHidden="0" w:uiPriority="71" w:unhideWhenUsed="0"/>
+    <w:lsdException w:name="Colorful List" w:semiHidden="0" w:uiPriority="72" w:unhideWhenUsed="0"/>
+    <w:lsdException w:name="Colorful Grid" w:semiHidden="0" w:uiPriority="73" w:unhideWhenUsed="0"/>
+    <w:lsdException w:name="Light Shading Accent 1" w:semiHidden="0" w:uiPriority="60" w:unhideWhenUsed="0"/>
+    <w:lsdException w:name="Light List Accent 1" w:semiHidden="0" w:uiPriority="61" w:unhideWhenUsed="0"/>
+    <w:lsdException w:name="Light Grid Accent 1" w:semiHidden="0" w:uiPriority="62" w:unhideWhenUsed="0"/>
+    <w:lsdException w:name="Medium Shading 1 Accent 1" w:semiHidden="0" w:uiPriority="63" w:unhideWhenUsed="0"/>
+    <w:lsdException w:name="Medium Shading 2 Accent 1" w:semiHidden="0" w:uiPriority="64" w:unhideWhenUsed="0"/>
+    <w:lsdException w:name="Medium List 1 Accent 1" w:semiHidden="0" w:uiPriority="65" w:unhideWhenUsed="0"/>
+    <w:lsdException w:name="Revision" w:uiPriority="99" w:unhideWhenUsed="0"/>
+    <w:lsdException w:name="List Paragraph" w:semiHidden="0" w:uiPriority="34" w:unhideWhenUsed="0" w:qFormat="1"/>
+    <w:lsdException w:name="Quote" w:semiHidden="0" w:uiPriority="29" w:unhideWhenUsed="0" w:qFormat="1"/>
+    <w:lsdException w:name="Intense Quote" w:semiHidden="0" w:uiPriority="30" w:unhideWhenUsed="0" w:qFormat="1"/>
+    <w:lsdException w:name="Medium List 2 Accent 1" w:semiHidden="0" w:uiPriority="66" w:unhideWhenUsed="0"/>
+    <w:lsdException w:name="Medium Grid 1 Accent 1" w:semiHidden="0" w:uiPriority="67" w:unhideWhenUsed="0"/>
+    <w:lsdException w:name="Medium Grid 2 Accent 1" w:semiHidden="0" w:uiPriority="68" w:unhideWhenUsed="0"/>
+    <w:lsdException w:name="Medium Grid 3 Accent 1" w:semiHidden="0" w:uiPriority="69" w:unhideWhenUsed="0"/>
+    <w:lsdException w:name="Dark List Accent 1" w:semiHidden="0" w:uiPriority="70" w:unhideWhenUsed="0"/>
+    <w:lsdException w:name="Colorful Shading Accent 1" w:semiHidden="0" w:uiPriority="71" w:unhideWhenUsed="0"/>
+    <w:lsdException w:name="Colorful List Accent 1" w:semiHidden="0" w:uiPriority="72" w:unhideWhenUsed="0"/>
+    <w:lsdException w:name="Colorful Grid Accent 1" w:semiHidden="0" w:uiPriority="73" w:unhideWhenUsed="0"/>
+    <w:lsdException w:name="Light Shading Accent 2" w:semiHidden="0" w:uiPriority="60" w:unhideWhenUsed="0"/>
+    <w:lsdException w:name="Light List Accent 2" w:semiHidden="0" w:uiPriority="61" w:unhideWhenUsed="0"/>
+    <w:lsdException w:name="Light Grid Accent 2" w:semiHidden="0" w:uiPriority="62" w:unhideWhenUsed="0"/>
+    <w:lsdException w:name="Medium Shading 1 Accent 2" w:semiHidden="0" w:uiPriority="63" w:unhideWhenUsed="0"/>
+    <w:lsdException w:name="Medium Shading 2 Accent 2" w:semiHidden="0" w:uiPriority="64" w:unhideWhenUsed="0"/>
+    <w:lsdException w:name="Medium List 1 Accent 2" w:semiHidden="0" w:uiPriority="65" w:unhideWhenUsed="0"/>
+    <w:lsdException w:name="Medium List 2 Accent 2" w:semiHidden="0" w:uiPriority="66" w:unhideWhenUsed="0"/>
+    <w:lsdException w:name="Medium Grid 1 Accent 2" w:semiHidden="0" w:uiPriority="67" w:unhideWhenUsed="0"/>
+    <w:lsdException w:name="Medium Grid 2 Accent 2" w:semiHidden="0" w:uiPriority="68" w:unhideWhenUsed="0"/>
+    <w:lsdException w:name="Medium Grid 3 Accent 2" w:semiHidden="0" w:uiPriority="69" w:unhideWhenUsed="0"/>
+    <w:lsdException w:name="Dark List Accent 2" w:semiHidden="0" w:uiPriority="70" w:unhideWhenUsed="0"/>
+    <w:lsdException w:name="Colorful Shading Accent 2" w:semiHidden="0" w:uiPriority="71" w:unhideWhenUsed="0"/>
+    <w:lsdException w:name="Colorful List Accent 2" w:semiHidden="0" w:uiPriority="72" w:unhideWhenUsed="0"/>
+    <w:lsdException w:name="Colorful Grid Accent 2" w:semiHidden="0" w:uiPriority="73" w:unhideWhenUsed="0"/>
+    <w:lsdException w:name="Light Shading Accent 3" w:semiHidden="0" w:uiPriority="60" w:unhideWhenUsed="0"/>
+    <w:lsdException w:name="Light List Accent 3" w:semiHidden="0" w:uiPriority="61" w:unhideWhenUsed="0"/>
+    <w:lsdException w:name="Light Grid Accent 3" w:semiHidden="0" w:uiPriority="62" w:unhideWhenUsed="0"/>
+    <w:lsdException w:name="Medium Shading 1 Accent 3" w:semiHidden="0" w:uiPriority="63" w:unhideWhenUsed="0"/>
+    <w:lsdException w:name="Medium Shading 2 Accent 3" w:semiHidden="0" w:uiPriority="64" w:unhideWhenUsed="0"/>
+    <w:lsdException w:name="Medium List 1 Accent 3" w:semiHidden="0" w:uiPriority="65" w:unhideWhenUsed="0"/>
+    <w:lsdException w:name="Medium List 2 Accent 3" w:semiHidden="0" w:uiPriority="66" w:unhideWhenUsed="0"/>
+    <w:lsdException w:name="Medium Grid 1 Accent 3" w:semiHidden="0" w:uiPriority="67" w:unhideWhenUsed="0"/>
+    <w:lsdException w:name="Medium Grid 2 Accent 3" w:semiHidden="0" w:uiPriority="68" w:unhideWhenUsed="0"/>
+    <w:lsdException w:name="Medium Grid 3 Accent 3" w:semiHidden="0" w:uiPriority="69" w:unhideWhenUsed="0"/>
+    <w:lsdException w:name="Dark List Accent 3" w:semiHidden="0" w:uiPriority="70" w:unhideWhenUsed="0"/>
+    <w:lsdException w:name="Colorful Shading Accent 3" w:semiHidden="0" w:uiPriority="71" w:unhideWhenUsed="0"/>
+    <w:lsdException w:name="Colorful List Accent 3" w:semiHidden="0" w:uiPriority="72" w:unhideWhenUsed="0"/>
+    <w:lsdException w:name="Colorful Grid Accent 3" w:semiHidden="0" w:uiPriority="73" w:unhideWhenUsed="0"/>
+    <w:lsdException w:name="Light Shading Accent 4" w:semiHidden="0" w:uiPriority="60" w:unhideWhenUsed="0"/>
+    <w:lsdException w:name="Light List Accent 4" w:semiHidden="0" w:uiPriority="61" w:unhideWhenUsed="0"/>
+    <w:lsdException w:name="Light Grid Accent 4" w:semiHidden="0" w:uiPriority="62" w:unhideWhenUsed="0"/>
+    <w:lsdException w:name="Medium Shading 1 Accent 4" w:semiHidden="0" w:uiPriority="63" w:unhideWhenUsed="0"/>
+    <w:lsdException w:name="Medium Shading 2 Accent 4" w:semiHidden="0" w:uiPriority="64" w:unhideWhenUsed="0"/>
+    <w:lsdException w:name="Medium List 1 Accent 4" w:semiHidden="0" w:uiPriority="65" w:unhideWhenUsed="0"/>
+    <w:lsdException w:name="Medium List 2 Accent 4" w:semiHidden="0" w:uiPriority="66" w:unhideWhenUsed="0"/>
+    <w:lsdException w:name="Medium Grid 1 Accent 4" w:semiHidden="0" w:uiPriority="67" w:unhideWhenUsed="0"/>
+    <w:lsdException w:name="Medium Grid 2 Accent 4" w:semiHidden="0" w:uiPriority="68" w:unhideWhenUsed="0"/>
+    <w:lsdException w:name="Medium Grid 3 Accent 4" w:semiHidden="0" w:uiPriority="69" w:unhideWhenUsed="0"/>
+    <w:lsdException w:name="Dark List Accent 4" w:semiHidden="0" w:uiPriority="70" w:unhideWhenUsed="0"/>
+    <w:lsdException w:name="Colorful Shading Accent 4" w:semiHidden="0" w:uiPriority="71" w:unhideWhenUsed="0"/>
+    <w:lsdException w:name="Colorful List Accent 4" w:semiHidden="0" w:uiPriority="72" w:unhideWhenUsed="0"/>
+    <w:lsdException w:name="Colorful Grid Accent 4" w:semiHidden="0" w:uiPriority="73" w:unhideWhenUsed="0"/>
+    <w:lsdException w:name="Light Shading Accent 5" w:semiHidden="0" w:uiPriority="60" w:unhideWhenUsed="0"/>
+    <w:lsdException w:name="Light List Accent 5" w:semiHidden="0" w:uiPriority="61" w:unhideWhenUsed="0"/>
+    <w:lsdException w:name="Light Grid Accent 5" w:semiHidden="0" w:uiPriority="62" w:unhideWhenUsed="0"/>
+    <w:lsdException w:name="Medium Shading 1 Accent 5" w:semiHidden="0" w:uiPriority="63" w:unhideWhenUsed="0"/>
+    <w:lsdException w:name="Medium Shading 2 Accent 5" w:semiHidden="0" w:uiPriority="64" w:unhideWhenUsed="0"/>
+    <w:lsdException w:name="Medium List 1 Accent 5" w:semiHidden="0" w:uiPriority="65" w:unhideWhenUsed="0"/>
+    <w:lsdException w:name="Medium List 2 Accent 5" w:semiHidden="0" w:uiPriority="66" w:unhideWhenUsed="0"/>
+    <w:lsdException w:name="Medium Grid 1 Accent 5" w:semiHidden="0" w:uiPriority="67" w:unhideWhenUsed="0"/>
+    <w:lsdException w:name="Medium Grid 2 Accent 5" w:semiHidden="0" w:uiPriority="68" w:unhideWhenUsed="0"/>
+    <w:lsdException w:name="Medium Grid 3 Accent 5" w:semiHidden="0" w:uiPriority="69" w:unhideWhenUsed="0"/>
+    <w:lsdException w:name="Dark List Accent 5" w:semiHidden="0" w:uiPriority="70" w:unhideWhenUsed="0"/>
+    <w:lsdException w:name="Colorful Shading Accent 5" w:semiHidden="0" w:uiPriority="71" w:unhideWhenUsed="0"/>
+    <w:lsdException w:name="Colorful List Accent 5" w:semiHidden="0" w:uiPriority="72" w:unhideWhenUsed="0"/>
+    <w:lsdException w:name="Colorful Grid Accent 5" w:semiHidden="0" w:uiPriority="73" w:unhideWhenUsed="0"/>
+    <w:lsdException w:name="Light Shading Accent 6" w:semiHidden="0" w:uiPriority="60" w:unhideWhenUsed="0"/>
+    <w:lsdException w:name="Light List Accent 6" w:semiHidden="0" w:uiPriority="61" w:unhideWhenUsed="0"/>
+    <w:lsdException w:name="Light Grid Accent 6" w:semiHidden="0" w:uiPriority="62" w:unhideWhenUsed="0"/>
+    <w:lsdException w:name="Medium Shading 1 Accent 6" w:semiHidden="0" w:uiPriority="63" w:unhideWhenUsed="0"/>
+    <w:lsdException w:name="Medium Shading 2 Accent 6" w:semiHidden="0" w:uiPriority="64" w:unhideWhenUsed="0"/>
+    <w:lsdException w:name="Medium List 1 Accent 6" w:semiHidden="0" w:uiPriority="65" w:unhideWhenUsed="0"/>
+    <w:lsdException w:name="Medium List 2 Accent 6" w:semiHidden="0" w:uiPriority="66" w:unhideWhenUsed="0"/>
+    <w:lsdException w:name="Medium Grid 1 Accent 6" w:semiHidden="0" w:uiPriority="67" w:unhideWhenUsed="0"/>
+    <w:lsdException w:name="Medium Grid 2 Accent 6" w:semiHidden="0" w:uiPriority="68" w:unhideWhenUsed="0"/>
+    <w:lsdException w:name="Medium Grid 3 Accent 6" w:semiHidden="0" w:uiPriority="69" w:unhideWhenUsed="0"/>
+    <w:lsdException w:name="Dark List Accent 6" w:semiHidden="0" w:uiPriority="70" w:unhideWhenUsed="0"/>
+    <w:lsdException w:name="Colorful Shading Accent 6" w:semiHidden="0" w:uiPriority="71" w:unhideWhenUsed="0"/>
+    <w:lsdException w:name="Colorful List Accent 6" w:semiHidden="0" w:uiPriority="72" w:unhideWhenUsed="0"/>
+    <w:lsdException w:name="Colorful Grid Accent 6" w:semiHidden="0" w:uiPriority="73" w:unhideWhenUsed="0"/>
+    <w:lsdException w:name="Subtle Emphasis" w:semiHidden="0" w:uiPriority="19" w:unhideWhenUsed="0" w:qFormat="1"/>
+    <w:lsdException w:name="Intense Emphasis" w:semiHidden="0" w:uiPriority="21" w:unhideWhenUsed="0" w:qFormat="1"/>
+    <w:lsdException w:name="Subtle Reference" w:semiHidden="0" w:uiPriority="31" w:unhideWhenUsed="0" w:qFormat="1"/>
+    <w:lsdException w:name="Intense Reference" w:semiHidden="0" w:uiPriority="32" w:unhideWhenUsed="0" w:qFormat="1"/>
+    <w:lsdException w:name="Book Title" w:semiHidden="0" w:uiPriority="33" w:unhideWhenUsed="0" w:qFormat="1"/>
+    <w:lsdException w:name="Bibliography" w:uiPriority="37"/>
+    <w:lsdException w:name="TOC Heading" w:uiPriority="39" w:qFormat="1"/>
+  </w:latentStyles>
+  <w:style w:type="paragraph" w:default="1" w:styleId="Normal">
+    <w:name w:val="Normal"/>
+    <w:qFormat/>
+    <w:pPr>
+      <w:widowControl w:val="0"/>
+      <w:spacing w:line="240" w:lineRule="atLeast"/>
+    </w:pPr>
+    <w:rPr>
+      <w:sz w:val="24"/>
+      <w:lang w:val="vi-VN"/>
+    </w:rPr>
+  </w:style>
+  <w:style w:type="paragraph" w:styleId="Heading1">
+    <w:name w:val="heading 1"/>
+    <w:basedOn w:val="Normal"/>
+    <w:next w:val="Normal"/>
+    <w:qFormat/>
+    <w:rsid w:val="008F2F96"/>
+    <w:pPr>
+      <w:keepNext/>
+      <w:numPr>
+        <w:numId w:val="1"/>
+      </w:numPr>
+      <w:spacing w:before="120" w:after="60"/>
+      <w:outlineLvl w:val="0"/>
+    </w:pPr>
+    <w:rPr>
+      <w:rFonts w:ascii="Arial" w:hAnsi="Arial"/>
+      <w:b/>
+      <w:sz w:val="28"/>
+    </w:rPr>
+  </w:style>
+  <w:style w:type="paragraph" w:styleId="Heading2">
+    <w:name w:val="heading 2"/>
+    <w:basedOn w:val="Heading1"/>
+    <w:next w:val="Normal"/>
+    <w:qFormat/>
+    <w:rsid w:val="008F2F96"/>
+    <w:pPr>
+      <w:numPr>
+        <w:ilvl w:val="1"/>
+      </w:numPr>
+      <w:outlineLvl w:val="1"/>
+    </w:pPr>
+    <w:rPr>
+      <w:sz w:val="26"/>
+    </w:rPr>
+  </w:style>
+  <w:style w:type="paragraph" w:styleId="Heading3">
+    <w:name w:val="heading 3"/>
+    <w:basedOn w:val="Heading1"/>
+    <w:next w:val="Normal"/>
+    <w:qFormat/>
+    <w:rsid w:val="00AE607F"/>
+    <w:pPr>
+      <w:keepNext w:val="0"/>
+      <w:numPr>
+        <w:ilvl w:val="2"/>
+      </w:numPr>
+      <w:spacing w:before="240" w:after="240" w:line="276" w:lineRule="auto"/>
+      <w:ind w:left="1224" w:hanging="504"/>
+      <w:contextualSpacing/>
+      <w:outlineLvl w:val="2"/>
+    </w:pPr>
+    <w:rPr>
+      <w:b w:val="0"/>
+      <w:i/>
+      <w:sz w:val="24"/>
+    </w:rPr>
+  </w:style>
+  <w:style w:type="paragraph" w:styleId="Heading4">
+    <w:name w:val="heading 4"/>
+    <w:basedOn w:val="Heading1"/>
+    <w:next w:val="Normal"/>
+    <w:qFormat/>
+    <w:rsid w:val="007D1CF6"/>
+    <w:pPr>
+      <w:keepNext w:val="0"/>
+      <w:numPr>
+        <w:ilvl w:val="3"/>
+      </w:numPr>
+      <w:spacing w:before="240" w:after="240" w:line="276" w:lineRule="auto"/>
+      <w:ind w:left="1728" w:hanging="648"/>
+      <w:contextualSpacing/>
+      <w:outlineLvl w:val="3"/>
+    </w:pPr>
+    <w:rPr>
+      <w:b w:val="0"/>
+      <w:sz w:val="24"/>
+    </w:rPr>
+  </w:style>
+  <w:style w:type="paragraph" w:styleId="Heading5">
+    <w:name w:val="heading 5"/>
+    <w:basedOn w:val="Normal"/>
+    <w:next w:val="Normal"/>
+    <w:qFormat/>
+    <w:pPr>
+      <w:numPr>
+        <w:ilvl w:val="4"/>
+        <w:numId w:val="1"/>
+      </w:numPr>
+      <w:spacing w:before="240" w:after="60"/>
+      <w:outlineLvl w:val="4"/>
+    </w:pPr>
+    <w:rPr>
+      <w:sz w:val="22"/>
+    </w:rPr>
+  </w:style>
+  <w:style w:type="paragraph" w:styleId="Heading6">
+    <w:name w:val="heading 6"/>
+    <w:basedOn w:val="Normal"/>
+    <w:next w:val="Normal"/>
+    <w:qFormat/>
+    <w:pPr>
+      <w:numPr>
+        <w:ilvl w:val="5"/>
+        <w:numId w:val="1"/>
+      </w:numPr>
+      <w:spacing w:before="240" w:after="60"/>
+      <w:outlineLvl w:val="5"/>
+    </w:pPr>
+    <w:rPr>
+      <w:i/>
+      <w:sz w:val="22"/>
+    </w:rPr>
+  </w:style>
+  <w:style w:type="paragraph" w:styleId="Heading7">
+    <w:name w:val="heading 7"/>
+    <w:basedOn w:val="Normal"/>
+    <w:next w:val="Normal"/>
+    <w:qFormat/>
+    <w:pPr>
+      <w:numPr>
+        <w:ilvl w:val="6"/>
+        <w:numId w:val="1"/>
+      </w:numPr>
+      <w:spacing w:before="240" w:after="60"/>
+      <w:outlineLvl w:val="6"/>
+    </w:pPr>
+  </w:style>
+  <w:style w:type="paragraph" w:styleId="Heading8">
+    <w:name w:val="heading 8"/>
+    <w:basedOn w:val="Normal"/>
+    <w:next w:val="Normal"/>
+    <w:qFormat/>
+    <w:pPr>
+      <w:numPr>
+        <w:ilvl w:val="7"/>
+        <w:numId w:val="1"/>
+      </w:numPr>
+      <w:spacing w:before="240" w:after="60"/>
+      <w:outlineLvl w:val="7"/>
+    </w:pPr>
+    <w:rPr>
+      <w:i/>
+    </w:rPr>
+  </w:style>
+  <w:style w:type="paragraph" w:styleId="Heading9">
+    <w:name w:val="heading 9"/>
+    <w:basedOn w:val="Normal"/>
+    <w:next w:val="Normal"/>
+    <w:qFormat/>
+    <w:pPr>
+      <w:numPr>
+        <w:ilvl w:val="8"/>
+        <w:numId w:val="1"/>
+      </w:numPr>
+      <w:spacing w:before="240" w:after="60"/>
+      <w:outlineLvl w:val="8"/>
+    </w:pPr>
+    <w:rPr>
+      <w:b/>
+      <w:i/>
+      <w:sz w:val="18"/>
+    </w:rPr>
+  </w:style>
+  <w:style w:type="character" w:default="1" w:styleId="DefaultParagraphFont">
+    <w:name w:val="Default Paragraph Font"/>
+    <w:uiPriority w:val="1"/>
+    <w:semiHidden/>
+    <w:unhideWhenUsed/>
+  </w:style>
+  <w:style w:type="table" w:default="1" w:styleId="TableNormal">
+    <w:name w:val="Normal Table"/>
+    <w:uiPriority w:val="99"/>
+    <w:semiHidden/>
+    <w:unhideWhenUsed/>
+    <w:tblPr>
+      <w:tblInd w:w="0" w:type="dxa"/>
+      <w:tblCellMar>
+        <w:top w:w="0" w:type="dxa"/>
+        <w:left w:w="108" w:type="dxa"/>
+        <w:bottom w:w="0" w:type="dxa"/>
+        <w:right w:w="108" w:type="dxa"/>
+      </w:tblCellMar>
+    </w:tblPr>
+  </w:style>
+  <w:style w:type="numbering" w:default="1" w:styleId="NoList">
+    <w:name w:val="No List"/>
+    <w:uiPriority w:val="99"/>
+    <w:semiHidden/>
+    <w:unhideWhenUsed/>
+  </w:style>
+  <w:style w:type="paragraph" w:customStyle="1" w:styleId="Paragraph2">
+    <w:name w:val="Paragraph2"/>
+    <w:basedOn w:val="Normal"/>
+    <w:pPr>
+      <w:spacing w:before="80"/>
+      <w:ind w:left="720"/>
+      <w:jc w:val="both"/>
+    </w:pPr>
+    <w:rPr>
+      <w:color w:val="000000"/>
+      <w:lang w:val="en-AU"/>
+    </w:rPr>
+  </w:style>
+  <w:style w:type="paragraph" w:styleId="Title">
+    <w:name w:val="Title"/>
+    <w:basedOn w:val="Normal"/>
+    <w:next w:val="Normal"/>
+    <w:qFormat/>
+    <w:pPr>
+      <w:spacing w:line="240" w:lineRule="auto"/>
+      <w:jc w:val="center"/>
+    </w:pPr>
+    <w:rPr>
+      <w:rFonts w:ascii="Arial" w:hAnsi="Arial"/>
+      <w:b/>
+      <w:sz w:val="36"/>
+    </w:rPr>
+  </w:style>
+  <w:style w:type="paragraph" w:styleId="Subtitle">
+    <w:name w:val="Subtitle"/>
+    <w:basedOn w:val="Normal"/>
+    <w:qFormat/>
+    <w:pPr>
+      <w:spacing w:after="60"/>
+      <w:jc w:val="center"/>
+    </w:pPr>
+    <w:rPr>
+      <w:rFonts w:ascii="Arial" w:hAnsi="Arial"/>
+      <w:i/>
+      <w:sz w:val="36"/>
+      <w:lang w:val="en-AU"/>
+    </w:rPr>
+  </w:style>
+  <w:style w:type="paragraph" w:styleId="NormalIndent">
+    <w:name w:val="Normal Indent"/>
+    <w:basedOn w:val="Normal"/>
+    <w:pPr>
+      <w:ind w:left="900" w:hanging="900"/>
+    </w:pPr>
+  </w:style>
+  <w:style w:type="paragraph" w:styleId="TOC1">
+    <w:name w:val="toc 1"/>
+    <w:basedOn w:val="Normal"/>
+    <w:next w:val="Normal"/>
+    <w:semiHidden/>
+    <w:pPr>
+      <w:tabs>
+        <w:tab w:val="right" w:pos="9360"/>
+      </w:tabs>
+      <w:spacing w:before="240" w:after="60"/>
+      <w:ind w:right="720"/>
+    </w:pPr>
+  </w:style>
+  <w:style w:type="paragraph" w:styleId="TOC2">
+    <w:name w:val="toc 2"/>
+    <w:basedOn w:val="Normal"/>
+    <w:next w:val="Normal"/>
+    <w:semiHidden/>
+    <w:pPr>
+      <w:tabs>
+        <w:tab w:val="right" w:pos="9360"/>
+      </w:tabs>
+      <w:ind w:left="432" w:right="720"/>
+    </w:pPr>
+  </w:style>
+  <w:style w:type="paragraph" w:styleId="TOC3">
+    <w:name w:val="toc 3"/>
+    <w:basedOn w:val="Normal"/>
+    <w:next w:val="Normal"/>
+    <w:semiHidden/>
+    <w:pPr>
+      <w:tabs>
+        <w:tab w:val="right" w:pos="9360"/>
+      </w:tabs>
+      <w:ind w:left="864"/>
+    </w:pPr>
+  </w:style>
+  <w:style w:type="paragraph" w:styleId="Header">
+    <w:name w:val="header"/>
+    <w:basedOn w:val="Normal"/>
+    <w:pPr>
+      <w:tabs>
+        <w:tab w:val="center" w:pos="4320"/>
+        <w:tab w:val="right" w:pos="8640"/>
+      </w:tabs>
+    </w:pPr>
+  </w:style>
+  <w:style w:type="paragraph" w:styleId="Footer">
+    <w:name w:val="footer"/>
+    <w:basedOn w:val="Normal"/>
+    <w:pPr>
+      <w:tabs>
+        <w:tab w:val="center" w:pos="4320"/>
+        <w:tab w:val="right" w:pos="8640"/>
+      </w:tabs>
+    </w:pPr>
+  </w:style>
+  <w:style w:type="character" w:styleId="PageNumber">
+    <w:name w:val="page number"/>
+    <w:basedOn w:val="DefaultParagraphFont"/>
+  </w:style>
+  <w:style w:type="paragraph" w:customStyle="1" w:styleId="Bullet2">
+    <w:name w:val="Bullet2"/>
+    <w:basedOn w:val="Normal"/>
+    <w:pPr>
+      <w:ind w:left="1440" w:hanging="360"/>
+    </w:pPr>
+    <w:rPr>
+      <w:color w:val="000080"/>
+    </w:rPr>
+  </w:style>
+  <w:style w:type="paragraph" w:customStyle="1" w:styleId="Paragraph1">
+    <w:name w:val="Paragraph1"/>
+    <w:basedOn w:val="Normal"/>
+    <w:pPr>
+      <w:spacing w:before="80" w:line="240" w:lineRule="auto"/>
+      <w:jc w:val="both"/>
+    </w:pPr>
+  </w:style>
+  <w:style w:type="paragraph" w:customStyle="1" w:styleId="Tabletext">
+    <w:name w:val="Tabletext"/>
+    <w:basedOn w:val="Normal"/>
+    <w:pPr>
+      <w:keepLines/>
+      <w:spacing w:after="120"/>
+    </w:pPr>
+  </w:style>
+  <w:style w:type="paragraph" w:styleId="BodyText">
+    <w:name w:val="Body Text"/>
+    <w:basedOn w:val="Normal"/>
+    <w:pPr>
+      <w:keepLines/>
+      <w:spacing w:after="120"/>
+      <w:ind w:left="720"/>
+    </w:pPr>
+  </w:style>
+  <w:style w:type="paragraph" w:customStyle="1" w:styleId="Paragraph3">
+    <w:name w:val="Paragraph3"/>
+    <w:basedOn w:val="Paragraph1"/>
+    <w:pPr>
+      <w:ind w:left="1530"/>
+    </w:pPr>
+  </w:style>
+  <w:style w:type="paragraph" w:customStyle="1" w:styleId="Bullet1">
+    <w:name w:val="Bullet1"/>
+    <w:basedOn w:val="Normal"/>
+    <w:pPr>
+      <w:ind w:left="720" w:hanging="432"/>
+    </w:pPr>
+  </w:style>
+  <w:style w:type="character" w:styleId="FootnoteReference">
+    <w:name w:val="footnote reference"/>
+    <w:semiHidden/>
+    <w:rPr>
+      <w:sz w:val="20"/>
+      <w:vertAlign w:val="superscript"/>
+    </w:rPr>
+  </w:style>
+  <w:style w:type="paragraph" w:styleId="FootnoteText">
+    <w:name w:val="footnote text"/>
+    <w:basedOn w:val="Normal"/>
+    <w:semiHidden/>
+    <w:pPr>
+      <w:keepNext/>
+      <w:keepLines/>
+      <w:pBdr>
+        <w:bottom w:val="single" w:sz="6" w:space="0" w:color="000000"/>
+      </w:pBdr>
+      <w:spacing w:before="40" w:after="40"/>
+      <w:ind w:left="360" w:hanging="360"/>
+    </w:pPr>
+    <w:rPr>
+      <w:rFonts w:ascii="Helvetica" w:hAnsi="Helvetica"/>
+      <w:sz w:val="16"/>
+    </w:rPr>
+  </w:style>
+  <w:style w:type="paragraph" w:styleId="DocumentMap">
+    <w:name w:val="Document Map"/>
+    <w:basedOn w:val="Normal"/>
+    <w:semiHidden/>
+    <w:pPr>
+      <w:shd w:val="clear" w:color="auto" w:fill="000080"/>
+    </w:pPr>
+    <w:rPr>
+      <w:rFonts w:ascii="Tahoma" w:hAnsi="Tahoma"/>
+    </w:rPr>
+  </w:style>
+  <w:style w:type="paragraph" w:customStyle="1" w:styleId="Paragraph4">
+    <w:name w:val="Paragraph4"/>
+    <w:basedOn w:val="Paragraph1"/>
+    <w:pPr>
+      <w:ind w:left="2250"/>
+    </w:pPr>
+  </w:style>
+  <w:style w:type="paragraph" w:styleId="TOC4">
+    <w:name w:val="toc 4"/>
+    <w:basedOn w:val="Normal"/>
+    <w:next w:val="Normal"/>
+    <w:semiHidden/>
+    <w:pPr>
+      <w:ind w:left="600"/>
+    </w:pPr>
+  </w:style>
+  <w:style w:type="paragraph" w:styleId="TOC5">
+    <w:name w:val="toc 5"/>
+    <w:basedOn w:val="Normal"/>
+    <w:next w:val="Normal"/>
+    <w:semiHidden/>
+    <w:pPr>
+      <w:ind w:left="800"/>
+    </w:pPr>
+  </w:style>
+  <w:style w:type="paragraph" w:styleId="TOC6">
+    <w:name w:val="toc 6"/>
+    <w:basedOn w:val="Normal"/>
+    <w:next w:val="Normal"/>
+    <w:semiHidden/>
+    <w:pPr>
+      <w:ind w:left="1000"/>
+    </w:pPr>
+  </w:style>
+  <w:style w:type="paragraph" w:styleId="TOC7">
+    <w:name w:val="toc 7"/>
+    <w:basedOn w:val="Normal"/>
+    <w:next w:val="Normal"/>
+    <w:semiHidden/>
+    <w:pPr>
+      <w:ind w:left="1200"/>
+    </w:pPr>
+  </w:style>
+  <w:style w:type="paragraph" w:styleId="TOC8">
+    <w:name w:val="toc 8"/>
+    <w:basedOn w:val="Normal"/>
+    <w:next w:val="Normal"/>
+    <w:semiHidden/>
+    <w:pPr>
+      <w:ind w:left="1400"/>
+    </w:pPr>
+  </w:style>
+  <w:style w:type="paragraph" w:styleId="TOC9">
+    <w:name w:val="toc 9"/>
+    <w:basedOn w:val="Normal"/>
+    <w:next w:val="Normal"/>
+    <w:semiHidden/>
+    <w:pPr>
+      <w:ind w:left="1600"/>
+    </w:pPr>
+  </w:style>
+  <w:style w:type="paragraph" w:styleId="BodyText2">
+    <w:name w:val="Body Text 2"/>
+    <w:basedOn w:val="Normal"/>
+    <w:pPr>
+      <w:widowControl/>
+      <w:spacing w:line="240" w:lineRule="auto"/>
+    </w:pPr>
+    <w:rPr>
+      <w:snapToGrid w:val="0"/>
+      <w:sz w:val="28"/>
+    </w:rPr>
+  </w:style>
+  <w:style w:type="paragraph" w:styleId="BodyText3">
+    <w:name w:val="Body Text 3"/>
+    <w:basedOn w:val="Normal"/>
+    <w:pPr>
+      <w:widowControl/>
+      <w:spacing w:line="240" w:lineRule="auto"/>
+    </w:pPr>
+    <w:rPr>
+      <w:snapToGrid w:val="0"/>
+    </w:rPr>
+  </w:style>
+  <w:style w:type="paragraph" w:customStyle="1" w:styleId="ToDoItem">
+    <w:name w:val="To Do Item"/>
+    <w:basedOn w:val="Normal"/>
+    <w:pPr>
+      <w:numPr>
+        <w:numId w:val="2"/>
+      </w:numPr>
+    </w:pPr>
+  </w:style>
+  <w:style w:type="character" w:customStyle="1" w:styleId="SoDAField">
+    <w:name w:val="SoDA Field"/>
+    <w:rPr>
+      <w:color w:val="0000FF"/>
+    </w:rPr>
+  </w:style>
+  <w:style w:type="table" w:styleId="TableGrid">
+    <w:name w:val="Table Grid"/>
+    <w:basedOn w:val="TableNormal"/>
+    <w:rsid w:val="007A1DE8"/>
+    <w:pPr>
+      <w:widowControl w:val="0"/>
+      <w:spacing w:line="240" w:lineRule="atLeast"/>
+    </w:pPr>
+    <w:tblPr>
+      <w:tblInd w:w="0" w:type="dxa"/>
+      <w:tblBorders>
+        <w:top w:val="single" w:sz="4" w:space="0" w:color="auto"/>
+        <w:left w:val="single" w:sz="4" w:space="0" w:color="auto"/>
+        <w:bottom w:val="single" w:sz="4" w:space="0" w:color="auto"/>
+        <w:right w:val="single" w:sz="4" w:space="0" w:color="auto"/>
+        <w:insideH w:val="single" w:sz="4" w:space="0" w:color="auto"/>
+        <w:insideV w:val="single" w:sz="4" w:space="0" w:color="auto"/>
+      </w:tblBorders>
+      <w:tblCellMar>
+        <w:top w:w="0" w:type="dxa"/>
+        <w:left w:w="108" w:type="dxa"/>
+        <w:bottom w:w="0" w:type="dxa"/>
+        <w:right w:w="108" w:type="dxa"/>
+      </w:tblCellMar>
+    </w:tblPr>
+  </w:style>
+  <w:style w:type="paragraph" w:styleId="NormalWeb">
+    <w:name w:val="Normal (Web)"/>
+    <w:basedOn w:val="Normal"/>
+    <w:uiPriority w:val="99"/>
+    <w:unhideWhenUsed/>
+    <w:rsid w:val="00F53DBB"/>
+    <w:pPr>
+      <w:widowControl/>
+      <w:spacing w:before="100" w:beforeAutospacing="1" w:after="100" w:afterAutospacing="1" w:line="240" w:lineRule="auto"/>
+    </w:pPr>
+    <w:rPr>
+      <w:szCs w:val="24"/>
+      <w:lang w:val="en-US"/>
+    </w:rPr>
+  </w:style>
+  <w:style w:type="paragraph" w:styleId="BalloonText">
+    <w:name w:val="Balloon Text"/>
+    <w:basedOn w:val="Normal"/>
+    <w:link w:val="BalloonTextChar"/>
+    <w:rsid w:val="00BE4660"/>
+    <w:pPr>
+      <w:spacing w:line="240" w:lineRule="auto"/>
+    </w:pPr>
+    <w:rPr>
+      <w:rFonts w:ascii="Tahoma" w:hAnsi="Tahoma" w:cs="Tahoma"/>
+      <w:sz w:val="16"/>
+      <w:szCs w:val="16"/>
+    </w:rPr>
+  </w:style>
+  <w:style w:type="character" w:customStyle="1" w:styleId="BalloonTextChar">
+    <w:name w:val="Balloon Text Char"/>
+    <w:basedOn w:val="DefaultParagraphFont"/>
+    <w:link w:val="BalloonText"/>
+    <w:rsid w:val="00BE4660"/>
+    <w:rPr>
+      <w:rFonts w:ascii="Tahoma" w:hAnsi="Tahoma" w:cs="Tahoma"/>
+      <w:sz w:val="16"/>
+      <w:szCs w:val="16"/>
+      <w:lang w:val="vi-VN"/>
+    </w:rPr>
+  </w:style>
+  <w:style w:type="character" w:styleId="Emphasis">
+    <w:name w:val="Emphasis"/>
+    <w:basedOn w:val="DefaultParagraphFont"/>
+    <w:uiPriority w:val="20"/>
+    <w:qFormat/>
+    <w:rsid w:val="00AD0FFB"/>
+    <w:rPr>
+      <w:i/>
+      <w:iCs/>
+    </w:rPr>
+  </w:style>
+  <w:style w:type="paragraph" w:styleId="ListParagraph">
+    <w:name w:val="List Paragraph"/>
+    <w:basedOn w:val="Normal"/>
+    <w:uiPriority w:val="34"/>
+    <w:qFormat/>
+    <w:rsid w:val="006803FF"/>
+    <w:pPr>
+      <w:ind w:left="720"/>
+      <w:contextualSpacing/>
+    </w:pPr>
+  </w:style>
+  <w:style w:type="paragraph" w:customStyle="1" w:styleId="Table">
+    <w:name w:val="Table"/>
+    <w:rsid w:val="00306ECD"/>
+    <w:pPr>
+      <w:spacing w:before="60" w:after="60"/>
+      <w:jc w:val="center"/>
+    </w:pPr>
+    <w:rPr>
+      <w:noProof/>
+    </w:rPr>
+  </w:style>
+  <w:style w:type="paragraph" w:customStyle="1" w:styleId="LeftTable">
+    <w:name w:val="LeftTable"/>
+    <w:basedOn w:val="Table"/>
+    <w:rsid w:val="00306ECD"/>
+    <w:pPr>
+      <w:jc w:val="left"/>
+    </w:pPr>
+  </w:style>
+  <w:style w:type="paragraph" w:customStyle="1" w:styleId="HeaderTable">
+    <w:name w:val="HeaderTable"/>
+    <w:rsid w:val="00306ECD"/>
+    <w:pPr>
+      <w:shd w:val="clear" w:color="auto" w:fill="000000"/>
+      <w:spacing w:before="60" w:after="60"/>
+      <w:jc w:val="center"/>
+    </w:pPr>
+    <w:rPr>
+      <w:b/>
+      <w:noProof/>
+    </w:rPr>
+  </w:style>
+  <w:style w:type="paragraph" w:customStyle="1" w:styleId="Rule">
+    <w:name w:val="Rule"/>
+    <w:basedOn w:val="Normal"/>
+    <w:rsid w:val="006E0A05"/>
+    <w:pPr>
+      <w:widowControl/>
+      <w:pBdr>
+        <w:top w:val="single" w:sz="18" w:space="1" w:color="auto" w:shadow="1"/>
+        <w:left w:val="single" w:sz="18" w:space="4" w:color="auto" w:shadow="1"/>
+        <w:bottom w:val="single" w:sz="18" w:space="1" w:color="auto" w:shadow="1"/>
+        <w:right w:val="single" w:sz="18" w:space="4" w:color="auto" w:shadow="1"/>
+      </w:pBdr>
+      <w:shd w:val="pct12" w:color="auto" w:fill="FFFFFF"/>
+      <w:spacing w:before="120" w:after="120" w:line="360" w:lineRule="auto"/>
+      <w:jc w:val="both"/>
+    </w:pPr>
+    <w:rPr>
+      <w:b/>
+      <w:sz w:val="21"/>
+      <w:lang w:val="en-US"/>
+    </w:rPr>
+  </w:style>
+  <w:style w:type="character" w:customStyle="1" w:styleId="apple-converted-space">
+    <w:name w:val="apple-converted-space"/>
+    <w:basedOn w:val="DefaultParagraphFont"/>
+    <w:rsid w:val="00C010F3"/>
   </w:style>
 </w:styles>
 </file>

</xml_diff>

<commit_message>
baocaolan1 - gioi thieu bai toan, uu diem va han che cua phan mem
</commit_message>
<xml_diff>
--- a/baocaolan1.docx
+++ b/baocaolan1.docx
@@ -685,12 +685,14 @@
               <w:rPr>
                 <w:rFonts w:eastAsia="SimSun"/>
                 <w:color w:val="000000" w:themeColor="text1"/>
+                <w:lang w:val="en-US"/>
               </w:rPr>
             </w:pPr>
             <w:r>
               <w:rPr>
                 <w:rFonts w:eastAsia="SimSun"/>
                 <w:color w:val="000000" w:themeColor="text1"/>
+                <w:lang w:val="en-US"/>
               </w:rPr>
               <w:t>10/4</w:t>
             </w:r>
@@ -714,12 +716,14 @@
               <w:rPr>
                 <w:rFonts w:eastAsia="SimSun"/>
                 <w:color w:val="000000" w:themeColor="text1"/>
+                <w:lang w:val="en-US"/>
               </w:rPr>
             </w:pPr>
             <w:r>
               <w:rPr>
                 <w:rFonts w:eastAsia="SimSun"/>
                 <w:color w:val="000000" w:themeColor="text1"/>
+                <w:lang w:val="en-US"/>
               </w:rPr>
               <w:t>1.0</w:t>
             </w:r>
@@ -743,14 +747,40 @@
               <w:rPr>
                 <w:rFonts w:eastAsia="SimSun"/>
                 <w:color w:val="000000" w:themeColor="text1"/>
+                <w:lang w:val="en-US"/>
               </w:rPr>
             </w:pPr>
             <w:r>
               <w:rPr>
                 <w:rFonts w:eastAsia="SimSun"/>
                 <w:color w:val="000000" w:themeColor="text1"/>
-              </w:rPr>
-              <w:t>Phát biểu bài toán</w:t>
+                <w:lang w:val="en-US"/>
+              </w:rPr>
+              <w:t xml:space="preserve">Giới thiệu bài toán. </w:t>
+            </w:r>
+            <w:r>
+              <w:rPr>
+                <w:rFonts w:eastAsia="SimSun"/>
+                <w:color w:val="000000" w:themeColor="text1"/>
+                <w:lang w:val="en-US"/>
+              </w:rPr>
+              <w:t>Mục tiêu và giới hạn của</w:t>
+            </w:r>
+            <w:r>
+              <w:rPr>
+                <w:rFonts w:eastAsia="SimSun"/>
+                <w:color w:val="000000" w:themeColor="text1"/>
+                <w:lang w:val="en-US"/>
+              </w:rPr>
+              <w:t xml:space="preserve"> phần mềm</w:t>
+            </w:r>
+            <w:r>
+              <w:rPr>
+                <w:rFonts w:eastAsia="SimSun"/>
+                <w:color w:val="000000" w:themeColor="text1"/>
+                <w:lang w:val="en-US"/>
+              </w:rPr>
+              <w:t xml:space="preserve"> có thể gặp phải</w:t>
             </w:r>
           </w:p>
         </w:tc>
@@ -772,14 +802,16 @@
               <w:rPr>
                 <w:rFonts w:eastAsia="SimSun"/>
                 <w:color w:val="000000" w:themeColor="text1"/>
+                <w:lang w:val="en-US"/>
               </w:rPr>
             </w:pPr>
             <w:r>
               <w:rPr>
                 <w:rFonts w:eastAsia="SimSun"/>
                 <w:color w:val="000000" w:themeColor="text1"/>
-              </w:rPr>
-              <w:t>1642043</w:t>
+                <w:lang w:val="en-US"/>
+              </w:rPr>
+              <w:t>1642094</w:t>
             </w:r>
           </w:p>
         </w:tc>
@@ -803,31 +835,14 @@
               <w:rPr>
                 <w:rFonts w:eastAsia="SimSun"/>
                 <w:color w:val="000000" w:themeColor="text1"/>
-                <w:lang w:val="en-US"/>
               </w:rPr>
             </w:pPr>
             <w:r>
               <w:rPr>
                 <w:rFonts w:eastAsia="SimSun"/>
                 <w:color w:val="000000" w:themeColor="text1"/>
-                <w:lang w:val="en-US"/>
-              </w:rPr>
-              <w:t>1</w:t>
-            </w:r>
-            <w:r>
-              <w:rPr>
-                <w:rFonts w:eastAsia="SimSun"/>
-                <w:color w:val="000000" w:themeColor="text1"/>
-              </w:rPr>
-              <w:t>1</w:t>
-            </w:r>
-            <w:r>
-              <w:rPr>
-                <w:rFonts w:eastAsia="SimSun"/>
-                <w:color w:val="000000" w:themeColor="text1"/>
-                <w:lang w:val="en-US"/>
-              </w:rPr>
-              <w:t>/4/2017</w:t>
+              </w:rPr>
+              <w:t>10/4</w:t>
             </w:r>
           </w:p>
         </w:tc>
@@ -849,16 +864,14 @@
               <w:rPr>
                 <w:rFonts w:eastAsia="SimSun"/>
                 <w:color w:val="000000" w:themeColor="text1"/>
-                <w:lang w:val="en-US"/>
               </w:rPr>
             </w:pPr>
             <w:r>
               <w:rPr>
                 <w:rFonts w:eastAsia="SimSun"/>
                 <w:color w:val="000000" w:themeColor="text1"/>
-                <w:lang w:val="en-US"/>
-              </w:rPr>
-              <w:t>1.01</w:t>
+              </w:rPr>
+              <w:t>1.0</w:t>
             </w:r>
           </w:p>
         </w:tc>
@@ -880,6 +893,143 @@
               <w:rPr>
                 <w:rFonts w:eastAsia="SimSun"/>
                 <w:color w:val="000000" w:themeColor="text1"/>
+              </w:rPr>
+            </w:pPr>
+            <w:r>
+              <w:rPr>
+                <w:rFonts w:eastAsia="SimSun"/>
+                <w:color w:val="000000" w:themeColor="text1"/>
+              </w:rPr>
+              <w:t>Phát biểu bài toán</w:t>
+            </w:r>
+          </w:p>
+        </w:tc>
+        <w:tc>
+          <w:tcPr>
+            <w:tcW w:w="2304" w:type="dxa"/>
+            <w:tcBorders>
+              <w:top w:val="single" w:sz="6" w:space="0" w:color="auto"/>
+              <w:left w:val="single" w:sz="6" w:space="0" w:color="auto"/>
+              <w:bottom w:val="single" w:sz="6" w:space="0" w:color="auto"/>
+              <w:right w:val="single" w:sz="6" w:space="0" w:color="auto"/>
+            </w:tcBorders>
+          </w:tcPr>
+          <w:p>
+            <w:pPr>
+              <w:keepLines/>
+              <w:spacing w:after="120"/>
+              <w:jc w:val="center"/>
+              <w:rPr>
+                <w:rFonts w:eastAsia="SimSun"/>
+                <w:color w:val="000000" w:themeColor="text1"/>
+              </w:rPr>
+            </w:pPr>
+            <w:r>
+              <w:rPr>
+                <w:rFonts w:eastAsia="SimSun"/>
+                <w:color w:val="000000" w:themeColor="text1"/>
+              </w:rPr>
+              <w:t>1642043</w:t>
+            </w:r>
+          </w:p>
+        </w:tc>
+      </w:tr>
+      <w:tr>
+        <w:tc>
+          <w:tcPr>
+            <w:tcW w:w="2093" w:type="dxa"/>
+            <w:tcBorders>
+              <w:top w:val="single" w:sz="6" w:space="0" w:color="auto"/>
+              <w:left w:val="single" w:sz="6" w:space="0" w:color="auto"/>
+              <w:bottom w:val="single" w:sz="6" w:space="0" w:color="auto"/>
+              <w:right w:val="single" w:sz="6" w:space="0" w:color="auto"/>
+            </w:tcBorders>
+          </w:tcPr>
+          <w:p>
+            <w:pPr>
+              <w:keepLines/>
+              <w:spacing w:after="120"/>
+              <w:jc w:val="center"/>
+              <w:rPr>
+                <w:rFonts w:eastAsia="SimSun"/>
+                <w:color w:val="000000" w:themeColor="text1"/>
+                <w:lang w:val="en-US"/>
+              </w:rPr>
+            </w:pPr>
+            <w:r>
+              <w:rPr>
+                <w:rFonts w:eastAsia="SimSun"/>
+                <w:color w:val="000000" w:themeColor="text1"/>
+                <w:lang w:val="en-US"/>
+              </w:rPr>
+              <w:t>1</w:t>
+            </w:r>
+            <w:r>
+              <w:rPr>
+                <w:rFonts w:eastAsia="SimSun"/>
+                <w:color w:val="000000" w:themeColor="text1"/>
+              </w:rPr>
+              <w:t>1</w:t>
+            </w:r>
+            <w:r>
+              <w:rPr>
+                <w:rFonts w:eastAsia="SimSun"/>
+                <w:color w:val="000000" w:themeColor="text1"/>
+                <w:lang w:val="en-US"/>
+              </w:rPr>
+              <w:t>/4/2017</w:t>
+            </w:r>
+          </w:p>
+        </w:tc>
+        <w:tc>
+          <w:tcPr>
+            <w:tcW w:w="1363" w:type="dxa"/>
+            <w:tcBorders>
+              <w:top w:val="single" w:sz="6" w:space="0" w:color="auto"/>
+              <w:left w:val="single" w:sz="6" w:space="0" w:color="auto"/>
+              <w:bottom w:val="single" w:sz="6" w:space="0" w:color="auto"/>
+              <w:right w:val="single" w:sz="6" w:space="0" w:color="auto"/>
+            </w:tcBorders>
+          </w:tcPr>
+          <w:p>
+            <w:pPr>
+              <w:keepLines/>
+              <w:spacing w:after="120"/>
+              <w:jc w:val="center"/>
+              <w:rPr>
+                <w:rFonts w:eastAsia="SimSun"/>
+                <w:color w:val="000000" w:themeColor="text1"/>
+                <w:lang w:val="en-US"/>
+              </w:rPr>
+            </w:pPr>
+            <w:r>
+              <w:rPr>
+                <w:rFonts w:eastAsia="SimSun"/>
+                <w:color w:val="000000" w:themeColor="text1"/>
+                <w:lang w:val="en-US"/>
+              </w:rPr>
+              <w:t>1.01</w:t>
+            </w:r>
+          </w:p>
+        </w:tc>
+        <w:tc>
+          <w:tcPr>
+            <w:tcW w:w="3744" w:type="dxa"/>
+            <w:tcBorders>
+              <w:top w:val="single" w:sz="6" w:space="0" w:color="auto"/>
+              <w:left w:val="single" w:sz="6" w:space="0" w:color="auto"/>
+              <w:bottom w:val="single" w:sz="6" w:space="0" w:color="auto"/>
+              <w:right w:val="single" w:sz="6" w:space="0" w:color="auto"/>
+            </w:tcBorders>
+          </w:tcPr>
+          <w:p>
+            <w:pPr>
+              <w:keepLines/>
+              <w:spacing w:after="120"/>
+              <w:jc w:val="center"/>
+              <w:rPr>
+                <w:rFonts w:eastAsia="SimSun"/>
+                <w:color w:val="000000" w:themeColor="text1"/>
                 <w:lang w:val="en-US"/>
               </w:rPr>
             </w:pPr>
@@ -1154,6 +1304,14 @@
                 <w:lang w:val="en-US"/>
               </w:rPr>
             </w:pPr>
+            <w:r>
+              <w:rPr>
+                <w:rFonts w:eastAsia="SimSun"/>
+                <w:color w:val="000000" w:themeColor="text1"/>
+                <w:lang w:val="en-US"/>
+              </w:rPr>
+              <w:t>1642094, 1642043, 1642057, 1642029</w:t>
+            </w:r>
           </w:p>
         </w:tc>
       </w:tr>
@@ -1201,6 +1359,166 @@
         <w:t>Mục tiêu</w:t>
       </w:r>
       <w:bookmarkEnd w:id="1"/>
+    </w:p>
+    <w:p>
+      <w:pPr>
+        <w:ind w:left="720" w:firstLine="720"/>
+        <w:rPr>
+          <w:lang w:val="en-US"/>
+        </w:rPr>
+      </w:pPr>
+      <w:r>
+        <w:rPr>
+          <w:lang w:val="en-US"/>
+        </w:rPr>
+        <w:t xml:space="preserve">Hiện nay công nghệ thông tin đã phổ biến  đến mọi lĩnh vực trong đời sống, và lĩnh vực quản lý cũng không nằm ngoài số đó. Cụ thể trong lĩnh vực quản lý, </w:t>
+      </w:r>
+      <w:r>
+        <w:rPr>
+          <w:lang w:val="en-US"/>
+        </w:rPr>
+        <w:t>công việc quản lý một nhà sách có số lượng công việc rất lớn</w:t>
+      </w:r>
+      <w:r>
+        <w:rPr>
+          <w:lang w:val="en-US"/>
+        </w:rPr>
+        <w:t xml:space="preserve"> và phức tạp</w:t>
+      </w:r>
+      <w:r>
+        <w:rPr>
+          <w:lang w:val="en-US"/>
+        </w:rPr>
+        <w:t>, vì vậy không thể quản lý hoạt động của nhà sách một cách thủ khôn</w:t>
+      </w:r>
+      <w:bookmarkStart w:id="2" w:name="_GoBack"/>
+      <w:bookmarkEnd w:id="2"/>
+      <w:r>
+        <w:rPr>
+          <w:lang w:val="en-US"/>
+        </w:rPr>
+        <w:t xml:space="preserve">g không </w:t>
+      </w:r>
+      <w:r>
+        <w:rPr>
+          <w:lang w:val="en-US"/>
+        </w:rPr>
+        <w:t>có</w:t>
+      </w:r>
+      <w:r>
+        <w:rPr>
+          <w:lang w:val="en-US"/>
+        </w:rPr>
+        <w:t xml:space="preserve"> phần mềm hỗ trợ quản lý.</w:t>
+      </w:r>
+    </w:p>
+    <w:p>
+      <w:pPr>
+        <w:ind w:left="720" w:firstLine="720"/>
+        <w:rPr>
+          <w:lang w:val="en-US"/>
+        </w:rPr>
+      </w:pPr>
+      <w:r>
+        <w:rPr>
+          <w:lang w:val="en-US"/>
+        </w:rPr>
+        <w:t>Trên</w:t>
+      </w:r>
+      <w:r>
+        <w:rPr>
+          <w:lang w:val="en-US"/>
+        </w:rPr>
+        <w:t xml:space="preserve"> thực tế</w:t>
+      </w:r>
+      <w:r>
+        <w:rPr>
+          <w:lang w:val="en-US"/>
+        </w:rPr>
+        <w:t xml:space="preserve"> cũng đã</w:t>
+      </w:r>
+      <w:r>
+        <w:rPr>
+          <w:lang w:val="en-US"/>
+        </w:rPr>
+        <w:t xml:space="preserve"> có những phần mềm quản lý nhà sách tuy nhiên những phần mềm này vẫn còn tồn </w:t>
+      </w:r>
+      <w:r>
+        <w:rPr>
+          <w:lang w:val="en-US"/>
+        </w:rPr>
+        <w:t>đọng</w:t>
+      </w:r>
+      <w:r>
+        <w:rPr>
+          <w:lang w:val="en-US"/>
+        </w:rPr>
+        <w:t xml:space="preserve"> một số bất cập, hạn chế như hầu hết các phần mềm chỉ hoạt động,</w:t>
+      </w:r>
+      <w:r>
+        <w:rPr>
+          <w:lang w:val="en-US"/>
+        </w:rPr>
+        <w:t xml:space="preserve"> lưu trữ thông tin cục bộ </w:t>
+      </w:r>
+      <w:r>
+        <w:rPr>
+          <w:lang w:val="en-US"/>
+        </w:rPr>
+        <w:t>gây khó khăn cho việc quản lý từ xa</w:t>
+      </w:r>
+    </w:p>
+    <w:p>
+      <w:pPr>
+        <w:ind w:left="720" w:firstLine="720"/>
+        <w:rPr>
+          <w:lang w:val="en-US"/>
+        </w:rPr>
+      </w:pPr>
+      <w:r>
+        <w:rPr>
+          <w:lang w:val="en-US"/>
+        </w:rPr>
+        <w:t xml:space="preserve">Nhận thức được độ phức tạp, khó khăn trong việc quản lý nhà sách cũng như những hạn chế của những phần mềm cùng loại khác, chúng tôi quyết định </w:t>
+      </w:r>
+      <w:r>
+        <w:rPr>
+          <w:lang w:val="en-US"/>
+        </w:rPr>
+        <w:t xml:space="preserve">xây dựng </w:t>
+      </w:r>
+      <w:r>
+        <w:rPr>
+          <w:lang w:val="en-US"/>
+        </w:rPr>
+        <w:t xml:space="preserve"> phần mềm quản lý nhà sách trên ngôn ngữ PHP và hệ CSDL MySQL.</w:t>
+      </w:r>
+    </w:p>
+    <w:p>
+      <w:pPr>
+        <w:ind w:left="720" w:firstLine="720"/>
+        <w:rPr>
+          <w:lang w:val="en-US"/>
+        </w:rPr>
+      </w:pPr>
+      <w:r>
+        <w:rPr>
+          <w:lang w:val="en-US"/>
+        </w:rPr>
+        <w:t>Những vấn đề giải quyết mà phần mềm của chúng tôi hướng tới là những vấn đề chính, cốt lõi trong quản lý một nhà sách như quản lý nhập sách, quản lý bán sách, quản lý nhân viên,</w:t>
+      </w:r>
+      <w:r>
+        <w:rPr>
+          <w:lang w:val="en-US"/>
+        </w:rPr>
+        <w:t xml:space="preserve"> có khả năng quản lý từ xa</w:t>
+      </w:r>
+      <w:r>
+        <w:rPr>
+          <w:lang w:val="en-US"/>
+        </w:rPr>
+        <w:t>…</w:t>
+      </w:r>
     </w:p>
     <w:p>
       <w:pPr>
@@ -1326,7 +1644,7 @@
         <w:ind w:left="900" w:hanging="540"/>
         <w:contextualSpacing/>
       </w:pPr>
-      <w:bookmarkStart w:id="2" w:name="_Toc334194230"/>
+      <w:bookmarkStart w:id="3" w:name="_Toc334194230"/>
       <w:r>
         <w:t>Gi</w:t>
       </w:r>
@@ -1342,7 +1660,87 @@
       <w:r>
         <w:t>n</w:t>
       </w:r>
-      <w:bookmarkEnd w:id="2"/>
+      <w:bookmarkEnd w:id="3"/>
+    </w:p>
+    <w:p>
+      <w:pPr>
+        <w:ind w:left="720" w:firstLine="180"/>
+        <w:rPr>
+          <w:lang w:val="en-US"/>
+        </w:rPr>
+      </w:pPr>
+      <w:r>
+        <w:rPr>
+          <w:lang w:val="en-US"/>
+        </w:rPr>
+        <w:t xml:space="preserve">Mặc dù đã cố gắng để hoàn </w:t>
+      </w:r>
+      <w:r>
+        <w:rPr>
+          <w:lang w:val="en-US"/>
+        </w:rPr>
+        <w:t>thiện</w:t>
+      </w:r>
+      <w:r>
+        <w:rPr>
+          <w:lang w:val="en-US"/>
+        </w:rPr>
+        <w:t xml:space="preserve"> phần mềm, tuy nhiên do vẫn c</w:t>
+      </w:r>
+      <w:r>
+        <w:rPr>
+          <w:lang w:val="en-US"/>
+        </w:rPr>
+        <w:t>òn một số hạn chế về kiến thức,</w:t>
+      </w:r>
+      <w:r>
+        <w:rPr>
+          <w:lang w:val="en-US"/>
+        </w:rPr>
+        <w:t xml:space="preserve">thời gian cũng như trang thiết bị nên phần mềm của chúng tôi vẫn tồn đọng một số </w:t>
+      </w:r>
+      <w:r>
+        <w:rPr>
+          <w:lang w:val="en-US"/>
+        </w:rPr>
+        <w:t>vấn đề</w:t>
+      </w:r>
+      <w:r>
+        <w:rPr>
+          <w:lang w:val="en-US"/>
+        </w:rPr>
+        <w:t xml:space="preserve">. Các vấn đề tồn đọng của đề tài này như </w:t>
+      </w:r>
+      <w:r>
+        <w:rPr>
+          <w:lang w:val="en-US"/>
+        </w:rPr>
+        <w:t>chỉ quản lý các vật phẩm là sách, chưa mở rộng ra các loại vật phẩm khác mà một nhà sách thực tế có thể kinh doanh. Ngoài ra</w:t>
+      </w:r>
+      <w:r>
+        <w:rPr>
+          <w:lang w:val="en-US"/>
+        </w:rPr>
+        <w:t>,</w:t>
+      </w:r>
+      <w:r>
+        <w:rPr>
+          <w:lang w:val="en-US"/>
+        </w:rPr>
+        <w:t xml:space="preserve"> vì hạn chế về mặt thiết bị nên phần mềm của chúng tôi chưa thể xây dựng hệ thống đọc mã vạch tự động nên nhân viên phải nhập</w:t>
+      </w:r>
+      <w:r>
+        <w:rPr>
+          <w:lang w:val="en-US"/>
+        </w:rPr>
+        <w:t xml:space="preserve"> mã thủ</w:t>
+      </w:r>
+      <w:r>
+        <w:rPr>
+          <w:lang w:val="en-US"/>
+        </w:rPr>
+        <w:t xml:space="preserve"> công gây khó khăn và mất thời gian trong quá trình sử dụng.</w:t>
+      </w:r>
     </w:p>
     <w:p>
       <w:pPr>
@@ -1377,11 +1775,11 @@
         <w:ind w:left="900" w:hanging="540"/>
         <w:contextualSpacing/>
       </w:pPr>
-      <w:bookmarkStart w:id="3" w:name="_Toc334194231"/>
+      <w:bookmarkStart w:id="4" w:name="_Toc334194231"/>
       <w:r>
         <w:t>Thuật ngữ và từ viết tắt</w:t>
       </w:r>
-      <w:bookmarkEnd w:id="3"/>
+      <w:bookmarkEnd w:id="4"/>
     </w:p>
     <w:tbl>
       <w:tblPr>
@@ -1694,10 +2092,19 @@
           </w:tcPr>
           <w:p>
             <w:pPr>
-              <w:rPr>
-                <w:rFonts w:eastAsia="SimSun"/>
-              </w:rPr>
-            </w:pPr>
+              <w:jc w:val="center"/>
+              <w:rPr>
+                <w:rFonts w:eastAsia="SimSun"/>
+                <w:lang w:val="en-US"/>
+              </w:rPr>
+            </w:pPr>
+            <w:r>
+              <w:rPr>
+                <w:rFonts w:eastAsia="SimSun"/>
+                <w:lang w:val="en-US"/>
+              </w:rPr>
+              <w:t>CSDL</w:t>
+            </w:r>
           </w:p>
         </w:tc>
         <w:tc>
@@ -1713,10 +2120,19 @@
           </w:tcPr>
           <w:p>
             <w:pPr>
-              <w:rPr>
-                <w:rFonts w:eastAsia="SimSun"/>
-              </w:rPr>
-            </w:pPr>
+              <w:jc w:val="center"/>
+              <w:rPr>
+                <w:rFonts w:eastAsia="SimSun"/>
+                <w:lang w:val="en-US"/>
+              </w:rPr>
+            </w:pPr>
+            <w:r>
+              <w:rPr>
+                <w:rFonts w:eastAsia="SimSun"/>
+                <w:lang w:val="en-US"/>
+              </w:rPr>
+              <w:t>Cơ sở dữ liệu</w:t>
+            </w:r>
           </w:p>
         </w:tc>
       </w:tr>
@@ -1732,7 +2148,7 @@
           <w:sz w:val="28"/>
         </w:rPr>
       </w:pPr>
-      <w:bookmarkStart w:id="4" w:name="_Toc334194232"/>
+      <w:bookmarkStart w:id="5" w:name="_Toc334194232"/>
       <w:r>
         <w:rPr>
           <w:rStyle w:val="Emphasis"/>
@@ -1760,7 +2176,7 @@
         <w:lastRenderedPageBreak/>
         <w:t>Phát biểu bài toán</w:t>
       </w:r>
-      <w:bookmarkEnd w:id="4"/>
+      <w:bookmarkEnd w:id="5"/>
     </w:p>
     <w:p>
       <w:pPr>
@@ -1775,14 +2191,14 @@
           <w:iCs w:val="0"/>
         </w:rPr>
       </w:pPr>
-      <w:bookmarkStart w:id="5" w:name="_Toc334194233"/>
+      <w:bookmarkStart w:id="6" w:name="_Toc334194233"/>
       <w:r>
         <w:rPr>
           <w:rStyle w:val="Emphasis"/>
         </w:rPr>
         <w:t>Chức năng</w:t>
       </w:r>
-      <w:bookmarkEnd w:id="5"/>
+      <w:bookmarkEnd w:id="6"/>
     </w:p>
     <w:p>
       <w:pPr>
@@ -1949,7 +2365,7 @@
           <w:iCs w:val="0"/>
         </w:rPr>
       </w:pPr>
-      <w:bookmarkStart w:id="6" w:name="_Toc334194234"/>
+      <w:bookmarkStart w:id="7" w:name="_Toc334194234"/>
       <w:r>
         <w:rPr>
           <w:rStyle w:val="Emphasis"/>
@@ -1962,7 +2378,7 @@
         </w:rPr>
         <w:t xml:space="preserve"> &amp; các loại người dùng</w:t>
       </w:r>
-      <w:bookmarkEnd w:id="6"/>
+      <w:bookmarkEnd w:id="7"/>
     </w:p>
     <w:p>
       <w:pPr>
@@ -2767,11 +3183,11 @@
           <w:lang w:val="en-US"/>
         </w:rPr>
       </w:pPr>
-      <w:bookmarkStart w:id="7" w:name="_Toc334194235"/>
+      <w:bookmarkStart w:id="8" w:name="_Toc334194235"/>
       <w:r>
         <w:t>Môi trường hoạt động</w:t>
       </w:r>
-      <w:bookmarkEnd w:id="7"/>
+      <w:bookmarkEnd w:id="8"/>
     </w:p>
     <w:p>
       <w:pPr>
@@ -2832,11 +3248,11 @@
         <w:ind w:left="900" w:hanging="540"/>
         <w:contextualSpacing/>
       </w:pPr>
-      <w:bookmarkStart w:id="8" w:name="_Toc334194236"/>
+      <w:bookmarkStart w:id="9" w:name="_Toc334194236"/>
       <w:r>
         <w:t>Các ràng buộc thiết kế và triển khai</w:t>
       </w:r>
-      <w:bookmarkEnd w:id="8"/>
+      <w:bookmarkEnd w:id="9"/>
     </w:p>
     <w:p>
       <w:pPr>
@@ -2957,11 +3373,11 @@
         <w:ind w:left="900" w:hanging="540"/>
         <w:contextualSpacing/>
       </w:pPr>
-      <w:bookmarkStart w:id="9" w:name="_Toc334194237"/>
+      <w:bookmarkStart w:id="10" w:name="_Toc334194237"/>
       <w:r>
         <w:t>Các giả định và phụ thuộc</w:t>
       </w:r>
-      <w:bookmarkEnd w:id="9"/>
+      <w:bookmarkEnd w:id="10"/>
     </w:p>
     <w:p>
       <w:pPr>
@@ -2973,7 +3389,7 @@
           <w:sz w:val="28"/>
         </w:rPr>
       </w:pPr>
-      <w:bookmarkStart w:id="10" w:name="_Toc334194238"/>
+      <w:bookmarkStart w:id="11" w:name="_Toc334194238"/>
       <w:r>
         <w:br w:type="page"/>
       </w:r>
@@ -2990,7 +3406,7 @@
         <w:lastRenderedPageBreak/>
         <w:t>Yêu cầu phần mềm</w:t>
       </w:r>
-      <w:bookmarkEnd w:id="10"/>
+      <w:bookmarkEnd w:id="11"/>
     </w:p>
     <w:p>
       <w:pPr>
@@ -3000,11 +3416,11 @@
         <w:ind w:left="900" w:hanging="540"/>
         <w:contextualSpacing/>
       </w:pPr>
-      <w:bookmarkStart w:id="11" w:name="_Toc334194239"/>
+      <w:bookmarkStart w:id="12" w:name="_Toc334194239"/>
       <w:r>
         <w:t>Đặc tả yêu cầu chức năng</w:t>
       </w:r>
-      <w:bookmarkEnd w:id="11"/>
+      <w:bookmarkEnd w:id="12"/>
     </w:p>
     <w:p>
       <w:pPr>
@@ -6035,11 +6451,11 @@
           <w:lang w:val="en-US"/>
         </w:rPr>
       </w:pPr>
-      <w:bookmarkStart w:id="12" w:name="_Toc334194245"/>
+      <w:bookmarkStart w:id="13" w:name="_Toc334194245"/>
       <w:r>
         <w:t>Đặc tả yêu cầu phi chức năng</w:t>
       </w:r>
-      <w:bookmarkEnd w:id="12"/>
+      <w:bookmarkEnd w:id="13"/>
     </w:p>
     <w:p>
       <w:pPr>
@@ -6068,21 +6484,21 @@
         <w:ind w:left="900" w:hanging="540"/>
         <w:contextualSpacing/>
       </w:pPr>
-      <w:bookmarkStart w:id="13" w:name="_Toc334194240"/>
+      <w:bookmarkStart w:id="14" w:name="_Toc334194240"/>
       <w:r>
         <w:t>Use Case</w:t>
       </w:r>
-      <w:bookmarkEnd w:id="13"/>
+      <w:bookmarkEnd w:id="14"/>
     </w:p>
     <w:p>
       <w:pPr>
         <w:pStyle w:val="Heading3"/>
       </w:pPr>
-      <w:bookmarkStart w:id="14" w:name="_Toc334194241"/>
+      <w:bookmarkStart w:id="15" w:name="_Toc334194241"/>
       <w:r>
         <w:t>Sơ đồ Use Case</w:t>
       </w:r>
-      <w:bookmarkEnd w:id="14"/>
+      <w:bookmarkEnd w:id="15"/>
     </w:p>
     <w:p>
       <w:r>
@@ -6138,11 +6554,11 @@
       <w:pPr>
         <w:pStyle w:val="Heading3"/>
       </w:pPr>
-      <w:bookmarkStart w:id="15" w:name="_Toc334194242"/>
+      <w:bookmarkStart w:id="16" w:name="_Toc334194242"/>
       <w:r>
         <w:t>Danh sách các Use Case</w:t>
       </w:r>
-      <w:bookmarkEnd w:id="15"/>
+      <w:bookmarkEnd w:id="16"/>
     </w:p>
     <w:p>
       <w:pPr>
@@ -7944,11 +8360,11 @@
       <w:pPr>
         <w:pStyle w:val="Heading3"/>
       </w:pPr>
-      <w:bookmarkStart w:id="16" w:name="_Toc334194243"/>
+      <w:bookmarkStart w:id="17" w:name="_Toc334194243"/>
       <w:r>
         <w:t>Danh sách các tác nhân</w:t>
       </w:r>
-      <w:bookmarkEnd w:id="16"/>
+      <w:bookmarkEnd w:id="17"/>
       <w:r>
         <w:rPr>
           <w:lang w:val="en-US"/>
@@ -8638,7 +9054,7 @@
         </w:numPr>
         <w:ind w:left="1224" w:hanging="504"/>
       </w:pPr>
-      <w:bookmarkStart w:id="17" w:name="_Toc334194244"/>
+      <w:bookmarkStart w:id="18" w:name="_Toc334194244"/>
     </w:p>
     <w:p>
       <w:pPr>
@@ -8661,7 +9077,7 @@
         <w:lastRenderedPageBreak/>
         <w:t>Đặc tả Use Case</w:t>
       </w:r>
-      <w:bookmarkEnd w:id="17"/>
+      <w:bookmarkEnd w:id="18"/>
     </w:p>
     <w:p>
       <w:pPr>
@@ -21791,8 +22207,6 @@
               </w:rPr>
               <w:t>9</w:t>
             </w:r>
-            <w:bookmarkStart w:id="18" w:name="_GoBack"/>
-            <w:bookmarkEnd w:id="18"/>
           </w:p>
         </w:tc>
       </w:tr>
@@ -22584,7 +22998,7 @@
               <w:rStyle w:val="PageNumber"/>
               <w:noProof/>
             </w:rPr>
-            <w:t>18</w:t>
+            <w:t>3</w:t>
           </w:r>
           <w:r>
             <w:rPr>
@@ -22774,7 +23188,7 @@
         </mc:Choice>
         <mc:Fallback>
           <w:pict>
-            <v:shape w14:anchorId="1809C15F" id="Freeform 1" o:spid="_x0000_s1026" style="position:absolute;margin-left:-1.65pt;margin-top:1.35pt;width:93.15pt;height:839pt;flip:x;z-index:251661312;visibility:visible;mso-wrap-style:square;mso-width-percent:0;mso-height-percent:0;mso-wrap-distance-left:9pt;mso-wrap-distance-top:0;mso-wrap-distance-right:9pt;mso-wrap-distance-bottom:0;mso-position-horizontal:absolute;mso-position-horizontal-relative:page;mso-position-vertical:absolute;mso-position-vertical-relative:page;mso-width-percent:0;mso-height-percent:0;mso-width-relative:page;mso-height-relative:page;v-text-anchor:top" coordsize="502,3168" o:gfxdata="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" path="m502,c93,,93,,93,,146,383,323,1900,,3168v502,,502,,502,l502,xe" fillcolor="#8db3e2" stroked="f" strokecolor="#212120">
+            <v:shape w14:anchorId="79E9F04F" id="Freeform 1" o:spid="_x0000_s1026" style="position:absolute;margin-left:-1.65pt;margin-top:1.35pt;width:93.15pt;height:839pt;flip:x;z-index:251661312;visibility:visible;mso-wrap-style:square;mso-width-percent:0;mso-height-percent:0;mso-wrap-distance-left:9pt;mso-wrap-distance-top:0;mso-wrap-distance-right:9pt;mso-wrap-distance-bottom:0;mso-position-horizontal:absolute;mso-position-horizontal-relative:page;mso-position-vertical:absolute;mso-position-vertical-relative:page;mso-width-percent:0;mso-height-percent:0;mso-width-relative:page;mso-height-relative:page;v-text-anchor:top" coordsize="502,3168" o:gfxdata="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" path="m502,c93,,93,,93,,146,383,323,1900,,3168v502,,502,,502,l502,xe" fillcolor="#8db3e2" stroked="f" strokecolor="#212120">
               <v:fill color2="#1f497d" rotate="t" focus="100%" type="gradient"/>
               <v:shadow color="#8c8682"/>
               <v:path arrowok="t" o:connecttype="custom" o:connectlocs="1183005,0;219162,0;0,10655300;1183005,10655300;1183005,0" o:connectangles="0,0,0,0,0"/>

</xml_diff>

<commit_message>
hoan chinh bao cao 1
dsds
</commit_message>
<xml_diff>
--- a/baocaolan1.docx
+++ b/baocaolan1.docx
@@ -1,6 +1,6 @@
 
 <file path=word/document.xml><?xml version="1.0" encoding="utf-8"?>
-<w:document xmlns:wpc="http://schemas.microsoft.com/office/word/2010/wordprocessingCanvas" xmlns:mc="http://schemas.openxmlformats.org/markup-compatibility/2006" xmlns:o="urn:schemas-microsoft-com:office:office" xmlns:r="http://schemas.openxmlformats.org/officeDocument/2006/relationships" xmlns:m="http://schemas.openxmlformats.org/officeDocument/2006/math" xmlns:v="urn:schemas-microsoft-com:vml" xmlns:wp14="http://schemas.microsoft.com/office/word/2010/wordprocessingDrawing" xmlns:wp="http://schemas.openxmlformats.org/drawingml/2006/wordprocessingDrawing" xmlns:w10="urn:schemas-microsoft-com:office:word" xmlns:w="http://schemas.openxmlformats.org/wordprocessingml/2006/main" xmlns:w14="http://schemas.microsoft.com/office/word/2010/wordml" xmlns:w15="http://schemas.microsoft.com/office/word/2012/wordml" xmlns:wpg="http://schemas.microsoft.com/office/word/2010/wordprocessingGroup" xmlns:wpi="http://schemas.microsoft.com/office/word/2010/wordprocessingInk" xmlns:wne="http://schemas.microsoft.com/office/word/2006/wordml" xmlns:wps="http://schemas.microsoft.com/office/word/2010/wordprocessingShape" mc:Ignorable="w14 w15 wp14">
+<w:document xmlns:wpc="http://schemas.microsoft.com/office/word/2010/wordprocessingCanvas" xmlns:mc="http://schemas.openxmlformats.org/markup-compatibility/2006" xmlns:o="urn:schemas-microsoft-com:office:office" xmlns:r="http://schemas.openxmlformats.org/officeDocument/2006/relationships" xmlns:m="http://schemas.openxmlformats.org/officeDocument/2006/math" xmlns:v="urn:schemas-microsoft-com:vml" xmlns:wp14="http://schemas.microsoft.com/office/word/2010/wordprocessingDrawing" xmlns:wp="http://schemas.openxmlformats.org/drawingml/2006/wordprocessingDrawing" xmlns:w10="urn:schemas-microsoft-com:office:word" xmlns:w="http://schemas.openxmlformats.org/wordprocessingml/2006/main" xmlns:w14="http://schemas.microsoft.com/office/word/2010/wordml" xmlns:wpg="http://schemas.microsoft.com/office/word/2010/wordprocessingGroup" xmlns:wpi="http://schemas.microsoft.com/office/word/2010/wordprocessingInk" xmlns:wne="http://schemas.microsoft.com/office/word/2006/wordml" xmlns:wps="http://schemas.microsoft.com/office/word/2010/wordprocessingShape" mc:Ignorable="w14 wp14">
   <w:body>
     <w:p>
       <w:pPr>
@@ -312,84 +312,70 @@
         <w:jc w:val="center"/>
         <w:rPr>
           <w:rFonts w:ascii="Arial" w:hAnsi="Arial" w:cs="Arial"/>
-          <w:color w:val="0000FF"/>
+          <w:sz w:val="30"/>
+          <w:szCs w:val="30"/>
+        </w:rPr>
+      </w:pPr>
+      <w:r>
+        <w:rPr>
+          <w:rFonts w:ascii="Arial" w:hAnsi="Arial" w:cs="Arial"/>
+          <w:sz w:val="30"/>
+          <w:szCs w:val="30"/>
+        </w:rPr>
+        <w:t>1642043</w:t>
+      </w:r>
+      <w:r>
+        <w:rPr>
+          <w:rFonts w:ascii="Arial" w:hAnsi="Arial" w:cs="Arial"/>
           <w:sz w:val="30"/>
           <w:szCs w:val="30"/>
           <w:lang w:val="en-US"/>
         </w:rPr>
-      </w:pPr>
+        <w:t xml:space="preserve">– </w:t>
+      </w:r>
       <w:r>
         <w:rPr>
           <w:rFonts w:ascii="Arial" w:hAnsi="Arial" w:cs="Arial"/>
-          <w:color w:val="0000FF"/>
+          <w:sz w:val="30"/>
+          <w:szCs w:val="30"/>
+        </w:rPr>
+        <w:t>Nguyễn Nhật</w:t>
+      </w:r>
+    </w:p>
+    <w:p>
+      <w:pPr>
+        <w:spacing w:line="276" w:lineRule="auto"/>
+        <w:jc w:val="center"/>
+        <w:rPr>
+          <w:rFonts w:ascii="Arial" w:hAnsi="Arial" w:cs="Arial"/>
+          <w:sz w:val="30"/>
+          <w:szCs w:val="30"/>
+        </w:rPr>
+      </w:pPr>
+      <w:r>
+        <w:rPr>
+          <w:rFonts w:ascii="Arial" w:hAnsi="Arial" w:cs="Arial"/>
+          <w:sz w:val="30"/>
+          <w:szCs w:val="30"/>
+        </w:rPr>
+        <w:t>1642094</w:t>
+      </w:r>
+      <w:r>
+        <w:rPr>
+          <w:rFonts w:ascii="Arial" w:hAnsi="Arial" w:cs="Arial"/>
           <w:sz w:val="30"/>
           <w:szCs w:val="30"/>
           <w:lang w:val="en-US"/>
         </w:rPr>
-        <w:t>&lt;</w:t>
+        <w:t xml:space="preserve">– </w:t>
       </w:r>
       <w:r>
         <w:rPr>
           <w:rFonts w:ascii="Arial" w:hAnsi="Arial" w:cs="Arial"/>
-          <w:color w:val="0000FF"/>
           <w:sz w:val="30"/>
           <w:szCs w:val="30"/>
-          <w:lang w:val="en-US"/>
         </w:rPr>
-        <w:t>MSSV1 – Họ và tên sinh viên</w:t>
-      </w:r>
-      <w:r>
-        <w:rPr>
-          <w:rFonts w:ascii="Arial" w:hAnsi="Arial" w:cs="Arial"/>
-          <w:color w:val="0000FF"/>
-          <w:sz w:val="30"/>
-          <w:szCs w:val="30"/>
-          <w:lang w:val="en-US"/>
-        </w:rPr>
-        <w:t>&gt;</w:t>
-      </w:r>
-    </w:p>
-    <w:p>
-      <w:pPr>
-        <w:spacing w:line="276" w:lineRule="auto"/>
-        <w:jc w:val="center"/>
-        <w:rPr>
-          <w:rFonts w:ascii="Arial" w:hAnsi="Arial" w:cs="Arial"/>
-          <w:color w:val="0000FF"/>
-          <w:sz w:val="30"/>
-          <w:szCs w:val="30"/>
-          <w:lang w:val="en-US"/>
-        </w:rPr>
-      </w:pPr>
-      <w:r>
-        <w:rPr>
-          <w:rFonts w:ascii="Arial" w:hAnsi="Arial" w:cs="Arial"/>
-          <w:color w:val="0000FF"/>
-          <w:sz w:val="30"/>
-          <w:szCs w:val="30"/>
-          <w:lang w:val="en-US"/>
-        </w:rPr>
-        <w:t>[&lt;</w:t>
-      </w:r>
-      <w:r>
-        <w:rPr>
-          <w:rFonts w:ascii="Arial" w:hAnsi="Arial" w:cs="Arial"/>
-          <w:color w:val="0000FF"/>
-          <w:sz w:val="30"/>
-          <w:szCs w:val="30"/>
-          <w:lang w:val="en-US"/>
-        </w:rPr>
-        <w:t>MSSV2 – Họ và tên sinh viên</w:t>
-      </w:r>
-      <w:r>
-        <w:rPr>
-          <w:rFonts w:ascii="Arial" w:hAnsi="Arial" w:cs="Arial"/>
-          <w:color w:val="0000FF"/>
-          <w:sz w:val="30"/>
-          <w:szCs w:val="30"/>
-          <w:lang w:val="en-US"/>
-        </w:rPr>
-        <w:t>&gt;]</w:t>
+        <w:t>Lường Văn Trọng</w:t>
       </w:r>
     </w:p>
     <w:p>
@@ -402,7 +388,7 @@
           <w:lang w:val="en-US"/>
         </w:rPr>
         <w:sectPr>
-          <w:headerReference w:type="default" r:id="rId7"/>
+          <w:headerReference w:type="default" r:id="rId8"/>
           <w:pgSz w:w="11907" w:h="16839" w:code="9"/>
           <w:pgMar w:top="1440" w:right="1440" w:bottom="1440" w:left="1440" w:header="720" w:footer="720" w:gutter="0"/>
           <w:cols w:space="720"/>
@@ -413,52 +399,11 @@
       <w:r>
         <w:rPr>
           <w:rFonts w:ascii="Arial" w:hAnsi="Arial" w:cs="Arial"/>
-          <w:color w:val="0000FF"/>
           <w:sz w:val="30"/>
           <w:szCs w:val="30"/>
           <w:lang w:val="en-US"/>
         </w:rPr>
-        <w:t>[&lt;</w:t>
-      </w:r>
-      <w:r>
-        <w:rPr>
-          <w:rFonts w:ascii="Arial" w:hAnsi="Arial" w:cs="Arial"/>
-          <w:color w:val="0000FF"/>
-          <w:sz w:val="30"/>
-          <w:szCs w:val="30"/>
-          <w:lang w:val="en-US"/>
-        </w:rPr>
-        <w:t>MSSV</w:t>
-      </w:r>
-      <w:r>
-        <w:rPr>
-          <w:rFonts w:ascii="Arial" w:hAnsi="Arial" w:cs="Arial"/>
-          <w:color w:val="0000FF"/>
-          <w:sz w:val="30"/>
-          <w:szCs w:val="30"/>
-          <w:lang w:val="en-US"/>
-        </w:rPr>
-        <w:t>3</w:t>
-      </w:r>
-      <w:r>
-        <w:rPr>
-          <w:rFonts w:ascii="Arial" w:hAnsi="Arial" w:cs="Arial"/>
-          <w:color w:val="0000FF"/>
-          <w:sz w:val="30"/>
-          <w:szCs w:val="30"/>
-          <w:lang w:val="en-US"/>
-        </w:rPr>
-        <w:t xml:space="preserve"> – Họ và tên sinh viên</w:t>
-      </w:r>
-      <w:r>
-        <w:rPr>
-          <w:rFonts w:ascii="Arial" w:hAnsi="Arial" w:cs="Arial"/>
-          <w:color w:val="0000FF"/>
-          <w:sz w:val="30"/>
-          <w:szCs w:val="30"/>
-          <w:lang w:val="en-US"/>
-        </w:rPr>
-        <w:t>&gt;]</w:t>
+        <w:t>– Họ và tên sinh viên&gt;]</w:t>
       </w:r>
     </w:p>
     <w:p>
@@ -1371,13 +1316,28 @@
         <w:rPr>
           <w:lang w:val="en-US"/>
         </w:rPr>
-        <w:t xml:space="preserve">Hiện nay công nghệ thông tin đã phổ biến  đến mọi lĩnh vực trong đời sống, và lĩnh vực quản lý cũng không nằm ngoài số đó. Cụ thể trong lĩnh vực quản lý, </w:t>
+        <w:t xml:space="preserve">Hiện nay công nghệ thông tin đã phổ </w:t>
       </w:r>
+      <w:proofErr w:type="gramStart"/>
       <w:r>
         <w:rPr>
           <w:lang w:val="en-US"/>
         </w:rPr>
-        <w:t>công việc quản lý một nhà sách có số lượng công việc rất lớn</w:t>
+        <w:t>biến  đến</w:t>
+      </w:r>
+      <w:proofErr w:type="gramEnd"/>
+      <w:r>
+        <w:rPr>
+          <w:lang w:val="en-US"/>
+        </w:rPr>
+        <w:t xml:space="preserve"> mọi lĩnh vực trong đời sống, và lĩnh vực quản lý cũng không nằm ngoài số đó. </w:t>
+      </w:r>
+      <w:proofErr w:type="gramStart"/>
+      <w:r>
+        <w:rPr>
+          <w:lang w:val="en-US"/>
+        </w:rPr>
+        <w:t>Cụ thể trong lĩnh vực quản lý, công việc quản lý một nhà sách có số lượng công việc rất lớn</w:t>
       </w:r>
       <w:r>
         <w:rPr>
@@ -1389,15 +1349,7 @@
         <w:rPr>
           <w:lang w:val="en-US"/>
         </w:rPr>
-        <w:t>, vì vậy không thể quản lý hoạt động của nhà sách một cách thủ khôn</w:t>
-      </w:r>
-      <w:bookmarkStart w:id="2" w:name="_GoBack"/>
-      <w:bookmarkEnd w:id="2"/>
-      <w:r>
-        <w:rPr>
-          <w:lang w:val="en-US"/>
-        </w:rPr>
-        <w:t xml:space="preserve">g không </w:t>
+        <w:t xml:space="preserve">, vì vậy không thể quản lý hoạt động của nhà sách một cách thủ không không </w:t>
       </w:r>
       <w:r>
         <w:rPr>
@@ -1411,6 +1363,7 @@
         </w:rPr>
         <w:t xml:space="preserve"> phần mềm hỗ trợ quản lý.</w:t>
       </w:r>
+      <w:proofErr w:type="gramEnd"/>
     </w:p>
     <w:p>
       <w:pPr>
@@ -1485,13 +1438,27 @@
         <w:rPr>
           <w:lang w:val="en-US"/>
         </w:rPr>
-        <w:t xml:space="preserve">xây dựng </w:t>
+        <w:t xml:space="preserve">xây </w:t>
+      </w:r>
+      <w:proofErr w:type="gramStart"/>
+      <w:r>
+        <w:rPr>
+          <w:lang w:val="en-US"/>
+        </w:rPr>
+        <w:t xml:space="preserve">dựng </w:t>
       </w:r>
       <w:r>
         <w:rPr>
           <w:lang w:val="en-US"/>
         </w:rPr>
-        <w:t xml:space="preserve"> phần mềm quản lý nhà sách trên ngôn ngữ PHP và hệ CSDL MySQL.</w:t>
+        <w:t xml:space="preserve"> phần</w:t>
+      </w:r>
+      <w:proofErr w:type="gramEnd"/>
+      <w:r>
+        <w:rPr>
+          <w:lang w:val="en-US"/>
+        </w:rPr>
+        <w:t xml:space="preserve"> mềm quản lý nhà sách trên ngôn ngữ PHP và hệ CSDL MySQL.</w:t>
       </w:r>
     </w:p>
     <w:p>
@@ -1522,129 +1489,13 @@
     </w:p>
     <w:p>
       <w:pPr>
-        <w:spacing w:line="360" w:lineRule="auto"/>
-        <w:ind w:left="720"/>
-        <w:jc w:val="both"/>
-        <w:rPr>
-          <w:i/>
-          <w:color w:val="0000FF"/>
-        </w:rPr>
-      </w:pPr>
-      <w:r>
-        <w:rPr>
-          <w:i/>
-          <w:color w:val="0000FF"/>
-        </w:rPr>
-        <w:t xml:space="preserve">[Trình bày </w:t>
-      </w:r>
-      <w:r>
-        <w:rPr>
-          <w:i/>
-          <w:color w:val="0000FF"/>
-        </w:rPr>
-        <w:t>n</w:t>
-      </w:r>
-      <w:r>
-        <w:rPr>
-          <w:i/>
-          <w:color w:val="0000FF"/>
-        </w:rPr>
-        <w:t>hu cầu thực tế của đề tài</w:t>
-      </w:r>
-      <w:r>
-        <w:rPr>
-          <w:i/>
-          <w:color w:val="0000FF"/>
-        </w:rPr>
-        <w:t>:</w:t>
-      </w:r>
-    </w:p>
-    <w:p>
-      <w:pPr>
-        <w:numPr>
-          <w:ilvl w:val="1"/>
-          <w:numId w:val="3"/>
-        </w:numPr>
-        <w:spacing w:line="360" w:lineRule="auto"/>
-        <w:jc w:val="both"/>
-        <w:rPr>
-          <w:i/>
-          <w:color w:val="0000FF"/>
-        </w:rPr>
-      </w:pPr>
-      <w:r>
-        <w:rPr>
-          <w:i/>
-          <w:color w:val="0000FF"/>
-        </w:rPr>
-        <w:t>Vấn đề mà đề tài muốn giải quyết</w:t>
-      </w:r>
-    </w:p>
-    <w:p>
-      <w:pPr>
-        <w:numPr>
-          <w:ilvl w:val="1"/>
-          <w:numId w:val="3"/>
-        </w:numPr>
-        <w:spacing w:line="360" w:lineRule="auto"/>
-        <w:jc w:val="both"/>
-        <w:rPr>
-          <w:i/>
-          <w:color w:val="0000FF"/>
-        </w:rPr>
-      </w:pPr>
-      <w:r>
-        <w:rPr>
-          <w:i/>
-          <w:color w:val="0000FF"/>
-        </w:rPr>
-        <w:t xml:space="preserve">Những hạn chế hay những vấn đề còn tồn tại trong </w:t>
-      </w:r>
-      <w:r>
-        <w:rPr>
-          <w:i/>
-          <w:color w:val="0000FF"/>
-        </w:rPr>
-        <w:t>c</w:t>
-      </w:r>
-      <w:r>
-        <w:rPr>
-          <w:i/>
-          <w:color w:val="0000FF"/>
-        </w:rPr>
-        <w:t>ác phần mềm cùng loại hiện đang có, hoặc hệ thống Tin học</w:t>
-      </w:r>
-      <w:r>
-        <w:rPr>
-          <w:i/>
-          <w:color w:val="0000FF"/>
-        </w:rPr>
-        <w:t>, hoặc hệ thống phi Tin học</w:t>
-      </w:r>
-      <w:r>
-        <w:rPr>
-          <w:i/>
-          <w:color w:val="0000FF"/>
-        </w:rPr>
-        <w:t xml:space="preserve"> đang được sử dụng</w:t>
-      </w:r>
-      <w:r>
-        <w:rPr>
-          <w:i/>
-          <w:color w:val="0000FF"/>
-        </w:rPr>
-        <w:t>]</w:t>
-      </w:r>
-    </w:p>
-    <w:p>
-      <w:pPr>
         <w:pStyle w:val="Heading2"/>
         <w:keepNext w:val="0"/>
         <w:spacing w:before="240" w:after="240" w:line="276" w:lineRule="auto"/>
         <w:ind w:left="900" w:hanging="540"/>
         <w:contextualSpacing/>
       </w:pPr>
-      <w:bookmarkStart w:id="3" w:name="_Toc334194230"/>
+      <w:bookmarkStart w:id="2" w:name="_Toc334194230"/>
       <w:r>
         <w:t>Gi</w:t>
       </w:r>
@@ -1660,7 +1511,7 @@
       <w:r>
         <w:t>n</w:t>
       </w:r>
-      <w:bookmarkEnd w:id="3"/>
+      <w:bookmarkEnd w:id="2"/>
     </w:p>
     <w:p>
       <w:pPr>
@@ -1691,13 +1542,27 @@
         <w:rPr>
           <w:lang w:val="en-US"/>
         </w:rPr>
-        <w:t>òn một số hạn chế về kiến thức,</w:t>
+        <w:t>òn một số hạn chế về kiến thức</w:t>
+      </w:r>
+      <w:proofErr w:type="gramStart"/>
+      <w:r>
+        <w:rPr>
+          <w:lang w:val="en-US"/>
+        </w:rPr>
+        <w:t>,</w:t>
       </w:r>
       <w:r>
         <w:rPr>
           <w:lang w:val="en-US"/>
         </w:rPr>
-        <w:t xml:space="preserve">thời gian cũng như trang thiết bị nên phần mềm của chúng tôi vẫn tồn đọng một số </w:t>
+        <w:t>thời</w:t>
+      </w:r>
+      <w:proofErr w:type="gramEnd"/>
+      <w:r>
+        <w:rPr>
+          <w:lang w:val="en-US"/>
+        </w:rPr>
+        <w:t xml:space="preserve"> gian cũng như trang thiết bị nên phần mềm của chúng tôi vẫn tồn đọng một số </w:t>
       </w:r>
       <w:r>
         <w:rPr>
@@ -1709,13 +1574,34 @@
         <w:rPr>
           <w:lang w:val="en-US"/>
         </w:rPr>
-        <w:t xml:space="preserve">. Các vấn đề tồn đọng của đề tài này như </w:t>
+        <w:t xml:space="preserve">. </w:t>
+      </w:r>
+      <w:proofErr w:type="gramStart"/>
+      <w:r>
+        <w:rPr>
+          <w:lang w:val="en-US"/>
+        </w:rPr>
+        <w:t xml:space="preserve">Các vấn đề tồn đọng của đề tài này như </w:t>
       </w:r>
       <w:r>
         <w:rPr>
           <w:lang w:val="en-US"/>
         </w:rPr>
-        <w:t>chỉ quản lý các vật phẩm là sách, chưa mở rộng ra các loại vật phẩm khác mà một nhà sách thực tế có thể kinh doanh. Ngoài ra</w:t>
+        <w:t>chỉ quản lý các vật phẩm là sách, chưa mở rộng ra các loại vật phẩm khác mà một nhà sách thực tế có thể kinh doanh.</w:t>
+      </w:r>
+      <w:proofErr w:type="gramEnd"/>
+      <w:r>
+        <w:rPr>
+          <w:lang w:val="en-US"/>
+        </w:rPr>
+        <w:t xml:space="preserve"> </w:t>
+      </w:r>
+      <w:proofErr w:type="gramStart"/>
+      <w:r>
+        <w:rPr>
+          <w:lang w:val="en-US"/>
+        </w:rPr>
+        <w:t>Ngoài ra</w:t>
       </w:r>
       <w:r>
         <w:rPr>
@@ -1741,31 +1627,7 @@
         </w:rPr>
         <w:t xml:space="preserve"> công gây khó khăn và mất thời gian trong quá trình sử dụng.</w:t>
       </w:r>
-    </w:p>
-    <w:p>
-      <w:pPr>
-        <w:spacing w:line="360" w:lineRule="auto"/>
-        <w:ind w:left="720"/>
-        <w:jc w:val="both"/>
-        <w:rPr>
-          <w:i/>
-          <w:color w:val="0000FF"/>
-        </w:rPr>
-      </w:pPr>
-      <w:r>
-        <w:rPr>
-          <w:i/>
-          <w:color w:val="0000FF"/>
-        </w:rPr>
-        <w:t xml:space="preserve">[Trình bày </w:t>
-      </w:r>
-      <w:r>
-        <w:rPr>
-          <w:i/>
-          <w:color w:val="0000FF"/>
-        </w:rPr>
-        <w:t>giới hạn vấn đề đề tài giải quyết – giới hạn nội dung của tài liệu]</w:t>
-      </w:r>
+      <w:proofErr w:type="gramEnd"/>
     </w:p>
     <w:p>
       <w:pPr>
@@ -1775,11 +1637,11 @@
         <w:ind w:left="900" w:hanging="540"/>
         <w:contextualSpacing/>
       </w:pPr>
-      <w:bookmarkStart w:id="4" w:name="_Toc334194231"/>
+      <w:bookmarkStart w:id="3" w:name="_Toc334194231"/>
       <w:r>
         <w:t>Thuật ngữ và từ viết tắt</w:t>
       </w:r>
-      <w:bookmarkEnd w:id="4"/>
+      <w:bookmarkEnd w:id="3"/>
     </w:p>
     <w:tbl>
       <w:tblPr>
@@ -2148,7 +2010,7 @@
           <w:sz w:val="28"/>
         </w:rPr>
       </w:pPr>
-      <w:bookmarkStart w:id="5" w:name="_Toc334194232"/>
+      <w:bookmarkStart w:id="4" w:name="_Toc334194232"/>
       <w:r>
         <w:rPr>
           <w:rStyle w:val="Emphasis"/>
@@ -2176,7 +2038,7 @@
         <w:lastRenderedPageBreak/>
         <w:t>Phát biểu bài toán</w:t>
       </w:r>
-      <w:bookmarkEnd w:id="5"/>
+      <w:bookmarkEnd w:id="4"/>
     </w:p>
     <w:p>
       <w:pPr>
@@ -2191,14 +2053,14 @@
           <w:iCs w:val="0"/>
         </w:rPr>
       </w:pPr>
-      <w:bookmarkStart w:id="6" w:name="_Toc334194233"/>
+      <w:bookmarkStart w:id="5" w:name="_Toc334194233"/>
       <w:r>
         <w:rPr>
           <w:rStyle w:val="Emphasis"/>
         </w:rPr>
         <w:t>Chức năng</w:t>
       </w:r>
-      <w:bookmarkEnd w:id="6"/>
+      <w:bookmarkEnd w:id="5"/>
     </w:p>
     <w:p>
       <w:pPr>
@@ -2217,8 +2079,18 @@
           <w:color w:val="000000" w:themeColor="text1"/>
           <w:lang w:val="en-US"/>
         </w:rPr>
-        <w:t>Phần mềm bao gồm các chức năng sau :</w:t>
+        <w:t xml:space="preserve">Phần mềm bao gồm các chức năng </w:t>
       </w:r>
+      <w:proofErr w:type="gramStart"/>
+      <w:r>
+        <w:rPr>
+          <w:i/>
+          <w:color w:val="000000" w:themeColor="text1"/>
+          <w:lang w:val="en-US"/>
+        </w:rPr>
+        <w:t>sau :</w:t>
+      </w:r>
+      <w:proofErr w:type="gramEnd"/>
     </w:p>
     <w:p>
       <w:pPr>
@@ -2305,7 +2177,23 @@
           <w:color w:val="000000" w:themeColor="text1"/>
           <w:lang w:val="en-US"/>
         </w:rPr>
-        <w:t>Lập phiếu thu tiền.</w:t>
+        <w:t xml:space="preserve">Lập phiếu </w:t>
+      </w:r>
+      <w:proofErr w:type="gramStart"/>
+      <w:r>
+        <w:rPr>
+          <w:color w:val="000000" w:themeColor="text1"/>
+          <w:lang w:val="en-US"/>
+        </w:rPr>
+        <w:t>thu</w:t>
+      </w:r>
+      <w:proofErr w:type="gramEnd"/>
+      <w:r>
+        <w:rPr>
+          <w:color w:val="000000" w:themeColor="text1"/>
+          <w:lang w:val="en-US"/>
+        </w:rPr>
+        <w:t xml:space="preserve"> tiền.</w:t>
       </w:r>
     </w:p>
     <w:p>
@@ -2365,7 +2253,7 @@
           <w:iCs w:val="0"/>
         </w:rPr>
       </w:pPr>
-      <w:bookmarkStart w:id="7" w:name="_Toc334194234"/>
+      <w:bookmarkStart w:id="6" w:name="_Toc334194234"/>
       <w:r>
         <w:rPr>
           <w:rStyle w:val="Emphasis"/>
@@ -2378,7 +2266,7 @@
         </w:rPr>
         <w:t xml:space="preserve"> &amp; các loại người dùng</w:t>
       </w:r>
-      <w:bookmarkEnd w:id="7"/>
+      <w:bookmarkEnd w:id="6"/>
     </w:p>
     <w:p>
       <w:pPr>
@@ -2390,20 +2278,6 @@
           <w:color w:val="0000FF"/>
         </w:rPr>
       </w:pPr>
-      <w:r>
-        <w:rPr>
-          <w:i/>
-          <w:color w:val="0000FF"/>
-        </w:rPr>
-        <w:t>[</w:t>
-      </w:r>
-      <w:r>
-        <w:rPr>
-          <w:i/>
-          <w:color w:val="0000FF"/>
-        </w:rPr>
-        <w:t>Danh sách các stakeholder (người có ảnh hưởng đến sự phát triển) của phần mềm]</w:t>
-      </w:r>
     </w:p>
     <w:tbl>
       <w:tblPr>
@@ -2685,6 +2559,7 @@
           </w:tcPr>
           <w:p>
             <w:pPr>
+              <w:jc w:val="center"/>
               <w:rPr>
                 <w:rFonts w:eastAsia="SimSun"/>
                 <w:lang w:val="en-US"/>
@@ -2768,6 +2643,7 @@
           </w:tcPr>
           <w:p>
             <w:pPr>
+              <w:jc w:val="center"/>
               <w:rPr>
                 <w:rFonts w:eastAsia="SimSun"/>
                 <w:lang w:val="en-US"/>
@@ -3183,11 +3059,11 @@
           <w:lang w:val="en-US"/>
         </w:rPr>
       </w:pPr>
-      <w:bookmarkStart w:id="8" w:name="_Toc334194235"/>
+      <w:bookmarkStart w:id="7" w:name="_Toc334194235"/>
       <w:r>
         <w:t>Môi trường hoạt động</w:t>
       </w:r>
-      <w:bookmarkEnd w:id="8"/>
+      <w:bookmarkEnd w:id="7"/>
     </w:p>
     <w:p>
       <w:pPr>
@@ -3199,20 +3075,21 @@
         <w:rPr>
           <w:lang w:val="en-US"/>
         </w:rPr>
-        <w:t>Hệ thống quản lý nhà sách chạy trên nền tảng website  của amazon service aws EC2.</w:t>
+        <w:t xml:space="preserve">Hệ thống quản lý nhà sách chạy trên nền tảng </w:t>
       </w:r>
-    </w:p>
-    <w:p>
-      <w:pPr>
-        <w:rPr>
-          <w:lang w:val="en-US"/>
-        </w:rPr>
-      </w:pPr>
+      <w:proofErr w:type="gramStart"/>
       <w:r>
         <w:rPr>
           <w:lang w:val="en-US"/>
         </w:rPr>
-        <w:t>Webserver nginx hoặc appche xampp,wampp, hệ thống dữ liệu mysql.</w:t>
+        <w:t>website  của</w:t>
+      </w:r>
+      <w:proofErr w:type="gramEnd"/>
+      <w:r>
+        <w:rPr>
+          <w:lang w:val="en-US"/>
+        </w:rPr>
+        <w:t xml:space="preserve"> amazon service aws EC2.</w:t>
       </w:r>
     </w:p>
     <w:p>
@@ -3221,6 +3098,34 @@
           <w:lang w:val="en-US"/>
         </w:rPr>
       </w:pPr>
+      <w:r>
+        <w:rPr>
+          <w:lang w:val="en-US"/>
+        </w:rPr>
+        <w:t>Webserver nginx hoặc appche xampp</w:t>
+      </w:r>
+      <w:proofErr w:type="gramStart"/>
+      <w:r>
+        <w:rPr>
+          <w:lang w:val="en-US"/>
+        </w:rPr>
+        <w:t>,wampp</w:t>
+      </w:r>
+      <w:proofErr w:type="gramEnd"/>
+      <w:r>
+        <w:rPr>
+          <w:lang w:val="en-US"/>
+        </w:rPr>
+        <w:t>, hệ thống dữ liệu mysql.</w:t>
+      </w:r>
+    </w:p>
+    <w:p>
+      <w:pPr>
+        <w:rPr>
+          <w:lang w:val="en-US"/>
+        </w:rPr>
+      </w:pPr>
+      <w:proofErr w:type="gramStart"/>
       <w:r>
         <w:rPr>
           <w:lang w:val="en-US"/>
@@ -3239,6 +3144,7 @@
         </w:rPr>
         <w:t>cần có kết nối internet và trình duyệt browser là có thể sử dụng hệ thống.</w:t>
       </w:r>
+      <w:proofErr w:type="gramEnd"/>
     </w:p>
     <w:p>
       <w:pPr>
@@ -3248,11 +3154,11 @@
         <w:ind w:left="900" w:hanging="540"/>
         <w:contextualSpacing/>
       </w:pPr>
-      <w:bookmarkStart w:id="9" w:name="_Toc334194236"/>
+      <w:bookmarkStart w:id="8" w:name="_Toc334194236"/>
       <w:r>
         <w:t>Các ràng buộc thiết kế và triển khai</w:t>
       </w:r>
-      <w:bookmarkEnd w:id="9"/>
+      <w:bookmarkEnd w:id="8"/>
     </w:p>
     <w:p>
       <w:pPr>
@@ -3268,7 +3174,23 @@
           <w:color w:val="000000" w:themeColor="text1"/>
           <w:lang w:val="en-US"/>
         </w:rPr>
-        <w:t>Giao diện: Dễ sử dụng , theo xu hướng đơn giản</w:t>
+        <w:t xml:space="preserve">Giao diện: Dễ sử </w:t>
+      </w:r>
+      <w:proofErr w:type="gramStart"/>
+      <w:r>
+        <w:rPr>
+          <w:color w:val="000000" w:themeColor="text1"/>
+          <w:lang w:val="en-US"/>
+        </w:rPr>
+        <w:t>dụng ,</w:t>
+      </w:r>
+      <w:proofErr w:type="gramEnd"/>
+      <w:r>
+        <w:rPr>
+          <w:color w:val="000000" w:themeColor="text1"/>
+          <w:lang w:val="en-US"/>
+        </w:rPr>
+        <w:t xml:space="preserve"> theo xu hướng đơn giản</w:t>
       </w:r>
     </w:p>
     <w:p>
@@ -3373,11 +3295,11 @@
         <w:ind w:left="900" w:hanging="540"/>
         <w:contextualSpacing/>
       </w:pPr>
-      <w:bookmarkStart w:id="10" w:name="_Toc334194237"/>
+      <w:bookmarkStart w:id="9" w:name="_Toc334194237"/>
       <w:r>
         <w:t>Các giả định và phụ thuộc</w:t>
       </w:r>
-      <w:bookmarkEnd w:id="10"/>
+      <w:bookmarkEnd w:id="9"/>
     </w:p>
     <w:p>
       <w:pPr>
@@ -3389,7 +3311,7 @@
           <w:sz w:val="28"/>
         </w:rPr>
       </w:pPr>
-      <w:bookmarkStart w:id="11" w:name="_Toc334194238"/>
+      <w:bookmarkStart w:id="10" w:name="_Toc334194238"/>
       <w:r>
         <w:br w:type="page"/>
       </w:r>
@@ -3406,7 +3328,7 @@
         <w:lastRenderedPageBreak/>
         <w:t>Yêu cầu phần mềm</w:t>
       </w:r>
-      <w:bookmarkEnd w:id="11"/>
+      <w:bookmarkEnd w:id="10"/>
     </w:p>
     <w:p>
       <w:pPr>
@@ -3416,11 +3338,11 @@
         <w:ind w:left="900" w:hanging="540"/>
         <w:contextualSpacing/>
       </w:pPr>
-      <w:bookmarkStart w:id="12" w:name="_Toc334194239"/>
+      <w:bookmarkStart w:id="11" w:name="_Toc334194239"/>
       <w:r>
         <w:t>Đặc tả yêu cầu chức năng</w:t>
       </w:r>
-      <w:bookmarkEnd w:id="12"/>
+      <w:bookmarkEnd w:id="11"/>
     </w:p>
     <w:p>
       <w:pPr>
@@ -3462,12 +3384,21 @@
           <w:lang w:val="en-US"/>
         </w:rPr>
       </w:pPr>
+      <w:proofErr w:type="gramStart"/>
       <w:r>
         <w:rPr>
           <w:color w:val="000000" w:themeColor="text1"/>
           <w:lang w:val="en-US"/>
         </w:rPr>
-        <w:t>1.Lập danh sách khách hàng thành viên</w:t>
+        <w:t>1.Lập</w:t>
+      </w:r>
+      <w:proofErr w:type="gramEnd"/>
+      <w:r>
+        <w:rPr>
+          <w:color w:val="000000" w:themeColor="text1"/>
+          <w:lang w:val="en-US"/>
+        </w:rPr>
+        <w:t xml:space="preserve"> danh sách khách hàng thành viên</w:t>
       </w:r>
     </w:p>
     <w:p>
@@ -3485,7 +3416,23 @@
           <w:color w:val="000000" w:themeColor="text1"/>
           <w:lang w:val="en-US"/>
         </w:rPr>
-        <w:t>Khi có khách hàng muốn đăng ký thành viên.Nhân viên đăng ký thành viên cho khách hàng bằng cách yêu cầu khách hàng cung cấp các thông tin như :Họ tên ,chứng minh thư, số điện thoại và địa chỉ.</w:t>
+        <w:t xml:space="preserve">Khi có khách hàng muốn đăng ký thành viên.Nhân viên đăng ký thành viên cho khách hàng bằng cách yêu cầu khách hàng cung cấp các thông tin </w:t>
+      </w:r>
+      <w:proofErr w:type="gramStart"/>
+      <w:r>
+        <w:rPr>
+          <w:color w:val="000000" w:themeColor="text1"/>
+          <w:lang w:val="en-US"/>
+        </w:rPr>
+        <w:t>như :Họ</w:t>
+      </w:r>
+      <w:proofErr w:type="gramEnd"/>
+      <w:r>
+        <w:rPr>
+          <w:color w:val="000000" w:themeColor="text1"/>
+          <w:lang w:val="en-US"/>
+        </w:rPr>
+        <w:t xml:space="preserve"> tên ,chứng minh thư, số điện thoại và địa chỉ.</w:t>
       </w:r>
     </w:p>
     <w:p>
@@ -3531,7 +3478,23 @@
           <w:color w:val="000000" w:themeColor="text1"/>
           <w:lang w:val="en-US"/>
         </w:rPr>
-        <w:t xml:space="preserve">Khi nhà sách nhập sách mới về thì nhân viên quản lý sẽ lập phiếu nhập sách để ghi các thông tin như ngày nhập sách, tên sách ,thể loại tác giả , số lượng </w:t>
+        <w:t xml:space="preserve">Khi nhà sách nhập sách mới về thì nhân viên quản lý sẽ lập phiếu nhập sách để ghi các thông tin như ngày nhập sách, tên </w:t>
+      </w:r>
+      <w:proofErr w:type="gramStart"/>
+      <w:r>
+        <w:rPr>
+          <w:color w:val="000000" w:themeColor="text1"/>
+          <w:lang w:val="en-US"/>
+        </w:rPr>
+        <w:t>sách ,</w:t>
+      </w:r>
+      <w:proofErr w:type="gramEnd"/>
+      <w:r>
+        <w:rPr>
+          <w:color w:val="000000" w:themeColor="text1"/>
+          <w:lang w:val="en-US"/>
+        </w:rPr>
+        <w:t xml:space="preserve">thể loại tác giả , số lượng </w:t>
       </w:r>
       <w:r>
         <w:rPr>
@@ -4078,8 +4041,16 @@
         <w:rPr>
           <w:color w:val="000000" w:themeColor="text1"/>
         </w:rPr>
-        <w:t>QĐ1: Số lượng nhập ít nhất lá 150. Chỉ nhập các đầu sách có lượng tồn ít hơn 300.</w:t>
+        <w:t xml:space="preserve">QĐ1: Số lượng nhập ít nhất lá 150. </w:t>
       </w:r>
+      <w:proofErr w:type="gramStart"/>
+      <w:r>
+        <w:rPr>
+          <w:color w:val="000000" w:themeColor="text1"/>
+        </w:rPr>
+        <w:t>Chỉ nhập các đầu sách có lượng tồn ít hơn 300.</w:t>
+      </w:r>
+      <w:proofErr w:type="gramEnd"/>
     </w:p>
     <w:p>
       <w:pPr>
@@ -4092,6 +4063,7 @@
           <w:lang w:val="en-US"/>
         </w:rPr>
       </w:pPr>
+      <w:proofErr w:type="gramStart"/>
       <w:r>
         <w:rPr>
           <w:b/>
@@ -4106,7 +4078,16 @@
           <w:color w:val="000000" w:themeColor="text1"/>
           <w:lang w:val="en-US"/>
         </w:rPr>
-        <w:t>.Lập hóa đơn bán sách</w:t>
+        <w:t>.Lập</w:t>
+      </w:r>
+      <w:proofErr w:type="gramEnd"/>
+      <w:r>
+        <w:rPr>
+          <w:b/>
+          <w:color w:val="000000" w:themeColor="text1"/>
+          <w:lang w:val="en-US"/>
+        </w:rPr>
+        <w:t xml:space="preserve"> hóa đơn bán sách</w:t>
       </w:r>
     </w:p>
     <w:p>
@@ -4124,7 +4105,23 @@
           <w:color w:val="000000" w:themeColor="text1"/>
           <w:lang w:val="en-US"/>
         </w:rPr>
-        <w:t>Khi có khách háng mua sách nhân viên sẽ lập hóa đơn bán sách bao gồm các thông tin :Họ tên khách hàng ,ngày lập hóa đơn</w:t>
+        <w:t xml:space="preserve">Khi có khách háng mua sách nhân viên sẽ lập hóa đơn bán sách bao gồm các thông </w:t>
+      </w:r>
+      <w:proofErr w:type="gramStart"/>
+      <w:r>
+        <w:rPr>
+          <w:color w:val="000000" w:themeColor="text1"/>
+          <w:lang w:val="en-US"/>
+        </w:rPr>
+        <w:t>tin :</w:t>
+      </w:r>
+      <w:proofErr w:type="gramEnd"/>
+      <w:r>
+        <w:rPr>
+          <w:color w:val="000000" w:themeColor="text1"/>
+          <w:lang w:val="en-US"/>
+        </w:rPr>
+        <w:t>Họ tên khách hàng ,ngày lập hóa đơn</w:t>
       </w:r>
       <w:r>
         <w:rPr>
@@ -4711,6 +4708,7 @@
           <w:lang w:val="en-US"/>
         </w:rPr>
       </w:pPr>
+      <w:proofErr w:type="gramStart"/>
       <w:r>
         <w:rPr>
           <w:color w:val="000000" w:themeColor="text1"/>
@@ -4725,6 +4723,7 @@
         </w:rPr>
         <w:t xml:space="preserve"> Lập danh sách sách.</w:t>
       </w:r>
+      <w:proofErr w:type="gramEnd"/>
     </w:p>
     <w:p>
       <w:pPr>
@@ -4741,7 +4740,23 @@
           <w:color w:val="000000" w:themeColor="text1"/>
           <w:lang w:val="en-US"/>
         </w:rPr>
-        <w:t>Danh sách sách chứa tât cả các thông tin của các loại sách có trong cửa hàng khi có một đầu sách mới nhập về nhân viên sẽ thêm thông tin sách mới vào danh sách sách bao gồm mã sách , tên sách , thể loại ,tác giả và số lượng khi có một sách không phát hành nửa nhân viên sẽ xóa thông tin sách đó khỏi danh sách sách.</w:t>
+        <w:t xml:space="preserve">Danh sách sách chứa tât cả các thông tin của các loại sách có trong cửa hàng khi có một đầu sách mới nhập về nhân viên sẽ thêm thông tin sách mới vào danh sách sách bao gồm mã </w:t>
+      </w:r>
+      <w:proofErr w:type="gramStart"/>
+      <w:r>
+        <w:rPr>
+          <w:color w:val="000000" w:themeColor="text1"/>
+          <w:lang w:val="en-US"/>
+        </w:rPr>
+        <w:t>sách ,</w:t>
+      </w:r>
+      <w:proofErr w:type="gramEnd"/>
+      <w:r>
+        <w:rPr>
+          <w:color w:val="000000" w:themeColor="text1"/>
+          <w:lang w:val="en-US"/>
+        </w:rPr>
+        <w:t xml:space="preserve"> tên sách , thể loại ,tác giả và số lượng khi có một sách không phát hành nửa nhân viên sẽ xóa thông tin sách đó khỏi danh sách sách.</w:t>
       </w:r>
     </w:p>
     <w:p>
@@ -5229,12 +5244,21 @@
           <w:lang w:val="en-US"/>
         </w:rPr>
       </w:pPr>
+      <w:proofErr w:type="gramStart"/>
       <w:r>
         <w:rPr>
           <w:color w:val="000000" w:themeColor="text1"/>
           <w:lang w:val="en-US"/>
         </w:rPr>
-        <w:t>5.Tra cứu sách</w:t>
+        <w:t>5.Tra</w:t>
+      </w:r>
+      <w:proofErr w:type="gramEnd"/>
+      <w:r>
+        <w:rPr>
+          <w:color w:val="000000" w:themeColor="text1"/>
+          <w:lang w:val="en-US"/>
+        </w:rPr>
+        <w:t xml:space="preserve"> cứu sách</w:t>
       </w:r>
     </w:p>
     <w:p>
@@ -5252,7 +5276,23 @@
           <w:color w:val="000000" w:themeColor="text1"/>
           <w:lang w:val="en-US"/>
         </w:rPr>
-        <w:t>Khi cần biết thông tin về một sách nào đó nhân viên sẽ tra cứu thông tin sách , các thông tin bao gồm tra cứu theo mã sách , tên sách, số lượng , tác giả , thể loại .</w:t>
+        <w:t xml:space="preserve">Khi cần biết thông tin về một sách nào đó nhân viên sẽ tra cứu thông tin </w:t>
+      </w:r>
+      <w:proofErr w:type="gramStart"/>
+      <w:r>
+        <w:rPr>
+          <w:color w:val="000000" w:themeColor="text1"/>
+          <w:lang w:val="en-US"/>
+        </w:rPr>
+        <w:t>sách ,</w:t>
+      </w:r>
+      <w:proofErr w:type="gramEnd"/>
+      <w:r>
+        <w:rPr>
+          <w:color w:val="000000" w:themeColor="text1"/>
+          <w:lang w:val="en-US"/>
+        </w:rPr>
+        <w:t xml:space="preserve"> các thông tin bao gồm tra cứu theo mã sách , tên sách, số lượng , tác giả , thể loại .</w:t>
       </w:r>
     </w:p>
     <w:p>
@@ -5277,7 +5317,23 @@
           <w:color w:val="000000" w:themeColor="text1"/>
           <w:lang w:val="en-US"/>
         </w:rPr>
-        <w:t xml:space="preserve"> Lập phiếu thu tiền </w:t>
+        <w:t xml:space="preserve"> Lập phiếu </w:t>
+      </w:r>
+      <w:proofErr w:type="gramStart"/>
+      <w:r>
+        <w:rPr>
+          <w:color w:val="000000" w:themeColor="text1"/>
+          <w:lang w:val="en-US"/>
+        </w:rPr>
+        <w:t>thu</w:t>
+      </w:r>
+      <w:proofErr w:type="gramEnd"/>
+      <w:r>
+        <w:rPr>
+          <w:color w:val="000000" w:themeColor="text1"/>
+          <w:lang w:val="en-US"/>
+        </w:rPr>
+        <w:t xml:space="preserve"> tiền </w:t>
       </w:r>
     </w:p>
     <w:p>
@@ -5347,7 +5403,23 @@
           <w:lang w:val="en-US"/>
         </w:rPr>
         <w:tab/>
-        <w:t>và báo  cáo công nợ .Các thông tin báo cáo tồn bao gồmmã sách, tên sách , số lượng tồn đầu , số lượng phát sinh , tồn cuối.Các thông tin báo cáo công nợ gồm mã khách hàng , tên khách hàng,nợ đầu , phát sinh , nợ cuối</w:t>
+        <w:t xml:space="preserve">và </w:t>
+      </w:r>
+      <w:proofErr w:type="gramStart"/>
+      <w:r>
+        <w:rPr>
+          <w:color w:val="000000" w:themeColor="text1"/>
+          <w:lang w:val="en-US"/>
+        </w:rPr>
+        <w:t>báo  cáo</w:t>
+      </w:r>
+      <w:proofErr w:type="gramEnd"/>
+      <w:r>
+        <w:rPr>
+          <w:color w:val="000000" w:themeColor="text1"/>
+          <w:lang w:val="en-US"/>
+        </w:rPr>
+        <w:t xml:space="preserve"> công nợ .Các thông tin báo cáo tồn bao gồmmã sách, tên sách , số lượng tồn đầu , số lượng phát sinh , tồn cuối.Các thông tin báo cáo công nợ gồm mã khách hàng , tên khách hàng,nợ đầu , phát sinh , nợ cuối</w:t>
       </w:r>
     </w:p>
     <w:tbl>
@@ -6371,8 +6443,17 @@
           <w:color w:val="000000" w:themeColor="text1"/>
           <w:lang w:val="en-US"/>
         </w:rPr>
-        <w:t>7 Thay đổi quy định .</w:t>
+        <w:t xml:space="preserve">7 Thay đổi quy </w:t>
       </w:r>
+      <w:proofErr w:type="gramStart"/>
+      <w:r>
+        <w:rPr>
+          <w:color w:val="000000" w:themeColor="text1"/>
+          <w:lang w:val="en-US"/>
+        </w:rPr>
+        <w:t>định .</w:t>
+      </w:r>
+      <w:proofErr w:type="gramEnd"/>
     </w:p>
     <w:p>
       <w:pPr>
@@ -6398,7 +6479,15 @@
         <w:spacing w:before="0" w:after="0"/>
       </w:pPr>
       <w:r>
-        <w:t xml:space="preserve">QĐ6: Người dùng có thể thay đổi các qui định như sau : </w:t>
+        <w:t xml:space="preserve">QĐ6: Người dùng có thể thay đổi các qui định như </w:t>
+      </w:r>
+      <w:proofErr w:type="gramStart"/>
+      <w:r>
+        <w:t>sau :</w:t>
+      </w:r>
+      <w:proofErr w:type="gramEnd"/>
+      <w:r>
+        <w:t xml:space="preserve"> </w:t>
       </w:r>
     </w:p>
     <w:p>
@@ -6407,7 +6496,15 @@
         <w:spacing w:before="0" w:after="0"/>
       </w:pPr>
       <w:r>
-        <w:t xml:space="preserve">      + QĐ1 : Thay đổi số lượng nhập tối thiểu, lượng tồn tối thiểu trước khi nhập.</w:t>
+        <w:t xml:space="preserve">      + </w:t>
+      </w:r>
+      <w:proofErr w:type="gramStart"/>
+      <w:r>
+        <w:t>QĐ1 :</w:t>
+      </w:r>
+      <w:proofErr w:type="gramEnd"/>
+      <w:r>
+        <w:t xml:space="preserve"> Thay đổi số lượng nhập tối thiểu, lượng tồn tối thiểu trước khi nhập.</w:t>
       </w:r>
     </w:p>
     <w:p>
@@ -6416,7 +6513,15 @@
         <w:spacing w:before="0" w:after="0"/>
       </w:pPr>
       <w:r>
-        <w:t xml:space="preserve">      + QĐ2 : Thay đổi tiền nợ tối đa, lượng tồn tối thiểu sau khi bán .</w:t>
+        <w:t xml:space="preserve">      + </w:t>
+      </w:r>
+      <w:proofErr w:type="gramStart"/>
+      <w:r>
+        <w:t>QĐ2 :</w:t>
+      </w:r>
+      <w:proofErr w:type="gramEnd"/>
+      <w:r>
+        <w:t xml:space="preserve"> Thay đổi tiền nợ tối đa, lượng tồn tối thiểu sau khi bán .</w:t>
       </w:r>
     </w:p>
     <w:p>
@@ -6425,7 +6530,15 @@
         <w:spacing w:before="0" w:after="0"/>
       </w:pPr>
       <w:r>
-        <w:t xml:space="preserve">      + QĐ4 : Sử dụng hay không sử dụng qui định này. </w:t>
+        <w:t xml:space="preserve">      + </w:t>
+      </w:r>
+      <w:proofErr w:type="gramStart"/>
+      <w:r>
+        <w:t>QĐ4 :</w:t>
+      </w:r>
+      <w:proofErr w:type="gramEnd"/>
+      <w:r>
+        <w:t xml:space="preserve"> Sử dụng hay không sử dụng qui định này. </w:t>
       </w:r>
     </w:p>
     <w:p>
@@ -6451,11 +6564,11 @@
           <w:lang w:val="en-US"/>
         </w:rPr>
       </w:pPr>
-      <w:bookmarkStart w:id="13" w:name="_Toc334194245"/>
+      <w:bookmarkStart w:id="12" w:name="_Toc334194245"/>
       <w:r>
         <w:t>Đặc tả yêu cầu phi chức năng</w:t>
       </w:r>
-      <w:bookmarkEnd w:id="13"/>
+      <w:bookmarkEnd w:id="12"/>
     </w:p>
     <w:p>
       <w:pPr>
@@ -6467,14 +6580,50 @@
         <w:rPr>
           <w:lang w:val="en-US"/>
         </w:rPr>
-        <w:t xml:space="preserve">Hệ thống được xây dựng trên ngôn ngữ web php với framework codeingniter,nên đồi hỏi quá trình load dữ liệu nhanh dưới 3s, giao diện trực quan dễ sử dụng, người quản lý có thể thay đổi các thông số cấu hình của hệ thống  một cách dễ dàng, hệ thống phải được mã hóa một số thông tin cần thiết của khách hàng </w:t>
+        <w:t>Hệ thống được xây dựng trên ngôn ngữ web php với framework codeingniter</w:t>
+      </w:r>
+      <w:proofErr w:type="gramStart"/>
+      <w:r>
+        <w:rPr>
+          <w:lang w:val="en-US"/>
+        </w:rPr>
+        <w:t>,nên</w:t>
+      </w:r>
+      <w:proofErr w:type="gramEnd"/>
+      <w:r>
+        <w:rPr>
+          <w:lang w:val="en-US"/>
+        </w:rPr>
+        <w:t xml:space="preserve"> đồi hỏi quá trình load dữ liệu nhanh dưới 3s, giao diện trực quan dễ sử dụng, người quản lý có thể thay đổi các thông số cấu hình của hệ thống  một cách dễ dàng, hệ thống phải được mã hóa một số thông tin cần thiết của khách hàng </w:t>
       </w:r>
       <w:r>
         <w:rPr>
           <w:lang w:val="en-US"/>
         </w:rPr>
-        <w:t>và phải vượt qua các cơ chế bảo mật thông thường để không bị tấn công  bởi những kẻ xấu. Hệ thống sẽ  cho phép backup dữ liệu và kiểm soát thông qua membership và system file log của hệ thống..vvv</w:t>
+        <w:t xml:space="preserve">và phải vượt qua các cơ chế bảo mật thông thường để không bị tấn công  bởi những kẻ xấu. Hệ thống </w:t>
       </w:r>
+      <w:proofErr w:type="gramStart"/>
+      <w:r>
+        <w:rPr>
+          <w:lang w:val="en-US"/>
+        </w:rPr>
+        <w:t>sẽ  cho</w:t>
+      </w:r>
+      <w:proofErr w:type="gramEnd"/>
+      <w:r>
+        <w:rPr>
+          <w:lang w:val="en-US"/>
+        </w:rPr>
+        <w:t xml:space="preserve"> phép backup dữ liệu và kiểm soát thông qua membership và system file log của hệ thống..</w:t>
+      </w:r>
+      <w:proofErr w:type="gramStart"/>
+      <w:r>
+        <w:rPr>
+          <w:lang w:val="en-US"/>
+        </w:rPr>
+        <w:t>vvv</w:t>
+      </w:r>
+      <w:proofErr w:type="gramEnd"/>
     </w:p>
     <w:p>
       <w:pPr>
@@ -6484,21 +6633,21 @@
         <w:ind w:left="900" w:hanging="540"/>
         <w:contextualSpacing/>
       </w:pPr>
-      <w:bookmarkStart w:id="14" w:name="_Toc334194240"/>
+      <w:bookmarkStart w:id="13" w:name="_Toc334194240"/>
       <w:r>
         <w:t>Use Case</w:t>
       </w:r>
-      <w:bookmarkEnd w:id="14"/>
+      <w:bookmarkEnd w:id="13"/>
     </w:p>
     <w:p>
       <w:pPr>
         <w:pStyle w:val="Heading3"/>
       </w:pPr>
-      <w:bookmarkStart w:id="15" w:name="_Toc334194241"/>
+      <w:bookmarkStart w:id="14" w:name="_Toc334194241"/>
       <w:r>
         <w:t>Sơ đồ Use Case</w:t>
       </w:r>
-      <w:bookmarkEnd w:id="15"/>
+      <w:bookmarkEnd w:id="14"/>
     </w:p>
     <w:p>
       <w:r>
@@ -6523,7 +6672,7 @@
                     <pic:cNvPicPr/>
                   </pic:nvPicPr>
                   <pic:blipFill>
-                    <a:blip r:embed="rId8">
+                    <a:blip r:embed="rId9">
                       <a:extLst>
                         <a:ext uri="{28A0092B-C50C-407E-A947-70E740481C1C}">
                           <a14:useLocalDpi xmlns:a14="http://schemas.microsoft.com/office/drawing/2010/main" val="0"/>
@@ -6554,11 +6703,11 @@
       <w:pPr>
         <w:pStyle w:val="Heading3"/>
       </w:pPr>
-      <w:bookmarkStart w:id="16" w:name="_Toc334194242"/>
+      <w:bookmarkStart w:id="15" w:name="_Toc334194242"/>
       <w:r>
         <w:t>Danh sách các Use Case</w:t>
       </w:r>
-      <w:bookmarkEnd w:id="16"/>
+      <w:bookmarkEnd w:id="15"/>
     </w:p>
     <w:p>
       <w:pPr>
@@ -8360,11 +8509,11 @@
       <w:pPr>
         <w:pStyle w:val="Heading3"/>
       </w:pPr>
-      <w:bookmarkStart w:id="17" w:name="_Toc334194243"/>
+      <w:bookmarkStart w:id="16" w:name="_Toc334194243"/>
       <w:r>
         <w:t>Danh sách các tác nhân</w:t>
       </w:r>
-      <w:bookmarkEnd w:id="17"/>
+      <w:bookmarkEnd w:id="16"/>
       <w:r>
         <w:rPr>
           <w:lang w:val="en-US"/>
@@ -9054,7 +9203,7 @@
         </w:numPr>
         <w:ind w:left="1224" w:hanging="504"/>
       </w:pPr>
-      <w:bookmarkStart w:id="18" w:name="_Toc334194244"/>
+      <w:bookmarkStart w:id="17" w:name="_Toc334194244"/>
     </w:p>
     <w:p>
       <w:pPr>
@@ -9077,7 +9226,7 @@
         <w:lastRenderedPageBreak/>
         <w:t>Đặc tả Use Case</w:t>
       </w:r>
-      <w:bookmarkEnd w:id="18"/>
+      <w:bookmarkEnd w:id="17"/>
     </w:p>
     <w:p>
       <w:pPr>
@@ -11185,7 +11334,25 @@
                 <w:szCs w:val="24"/>
                 <w:lang w:val="en-US"/>
               </w:rPr>
-              <w:t>Hệ thống yêu cầu nhập thông tin của sách muốn thêm vào hệ thống (mã sách, tên sách, thể loại, tác giả,…).</w:t>
+              <w:t>Hệ thống yêu cầu nhập thông tin của sách muốn thêm vào hệ thống (mã sách, tên sách, thể loại, tác giả</w:t>
+            </w:r>
+            <w:proofErr w:type="gramStart"/>
+            <w:r>
+              <w:rPr>
+                <w:i/>
+                <w:szCs w:val="24"/>
+                <w:lang w:val="en-US"/>
+              </w:rPr>
+              <w:t>,…</w:t>
+            </w:r>
+            <w:proofErr w:type="gramEnd"/>
+            <w:r>
+              <w:rPr>
+                <w:i/>
+                <w:szCs w:val="24"/>
+                <w:lang w:val="en-US"/>
+              </w:rPr>
+              <w:t>).</w:t>
             </w:r>
           </w:p>
           <w:p>
@@ -12085,7 +12252,25 @@
                 <w:szCs w:val="24"/>
                 <w:lang w:val="en-US"/>
               </w:rPr>
-              <w:t>Hệ thống thông báo không tìm thấy sách theo thông tin cung cấp.</w:t>
+              <w:t xml:space="preserve">Hệ thống thông báo không tìm thấy sách </w:t>
+            </w:r>
+            <w:proofErr w:type="gramStart"/>
+            <w:r>
+              <w:rPr>
+                <w:i/>
+                <w:szCs w:val="24"/>
+                <w:lang w:val="en-US"/>
+              </w:rPr>
+              <w:t>theo</w:t>
+            </w:r>
+            <w:proofErr w:type="gramEnd"/>
+            <w:r>
+              <w:rPr>
+                <w:i/>
+                <w:szCs w:val="24"/>
+                <w:lang w:val="en-US"/>
+              </w:rPr>
+              <w:t xml:space="preserve"> thông tin cung cấp.</w:t>
             </w:r>
           </w:p>
           <w:p>
@@ -12129,7 +12314,25 @@
                 <w:szCs w:val="24"/>
                 <w:lang w:val="en-US"/>
               </w:rPr>
-              <w:t>Thông tin thay đổi sách không hợp lệ (trùng mã, trùng tên,..)</w:t>
+              <w:t>Thông tin thay đổi sách không hợp lệ (trùng mã, trùng tên</w:t>
+            </w:r>
+            <w:proofErr w:type="gramStart"/>
+            <w:r>
+              <w:rPr>
+                <w:i/>
+                <w:szCs w:val="24"/>
+                <w:lang w:val="en-US"/>
+              </w:rPr>
+              <w:t>,..</w:t>
+            </w:r>
+            <w:proofErr w:type="gramEnd"/>
+            <w:r>
+              <w:rPr>
+                <w:i/>
+                <w:szCs w:val="24"/>
+                <w:lang w:val="en-US"/>
+              </w:rPr>
+              <w:t>)</w:t>
             </w:r>
           </w:p>
           <w:p>
@@ -12412,6 +12615,8 @@
               </w:rPr>
               <w:t>UCID-6</w:t>
             </w:r>
+            <w:bookmarkStart w:id="18" w:name="_GoBack"/>
+            <w:bookmarkEnd w:id="18"/>
           </w:p>
         </w:tc>
       </w:tr>
@@ -12605,7 +12810,25 @@
                 <w:szCs w:val="24"/>
                 <w:lang w:val="en-US"/>
               </w:rPr>
-              <w:t>Hệ thống yêu cầu cung cấp mã sách cần xóa  để tra cứu thông tin về sách này.</w:t>
+              <w:t xml:space="preserve">Hệ thống yêu cầu cung cấp mã sách cần </w:t>
+            </w:r>
+            <w:proofErr w:type="gramStart"/>
+            <w:r>
+              <w:rPr>
+                <w:i/>
+                <w:szCs w:val="24"/>
+                <w:lang w:val="en-US"/>
+              </w:rPr>
+              <w:t>xóa  để</w:t>
+            </w:r>
+            <w:proofErr w:type="gramEnd"/>
+            <w:r>
+              <w:rPr>
+                <w:i/>
+                <w:szCs w:val="24"/>
+                <w:lang w:val="en-US"/>
+              </w:rPr>
+              <w:t xml:space="preserve"> tra cứu thông tin về sách này.</w:t>
             </w:r>
           </w:p>
           <w:p>
@@ -12848,7 +13071,25 @@
                 <w:szCs w:val="24"/>
                 <w:lang w:val="en-US"/>
               </w:rPr>
-              <w:t>Hệ thống thông báo không tìm thấy sách theo thông tin cung cấp.</w:t>
+              <w:t xml:space="preserve">Hệ thống thông báo không tìm thấy sách </w:t>
+            </w:r>
+            <w:proofErr w:type="gramStart"/>
+            <w:r>
+              <w:rPr>
+                <w:i/>
+                <w:szCs w:val="24"/>
+                <w:lang w:val="en-US"/>
+              </w:rPr>
+              <w:t>theo</w:t>
+            </w:r>
+            <w:proofErr w:type="gramEnd"/>
+            <w:r>
+              <w:rPr>
+                <w:i/>
+                <w:szCs w:val="24"/>
+                <w:lang w:val="en-US"/>
+              </w:rPr>
+              <w:t xml:space="preserve"> thông tin cung cấp.</w:t>
             </w:r>
           </w:p>
         </w:tc>
@@ -13281,7 +13522,25 @@
                 <w:szCs w:val="24"/>
                 <w:lang w:val="en-US"/>
               </w:rPr>
-              <w:t>Hệ thống yêu cầu cung cấp thông tin tất cả các sách khách hàng mua (bao gồm mã thành viên nếu có, mã sách,tên sách,…)</w:t>
+              <w:t>Hệ thống yêu cầu cung cấp thông tin tất cả các sách khách hàng mua (bao gồm mã thành viên nếu có, mã sách</w:t>
+            </w:r>
+            <w:proofErr w:type="gramStart"/>
+            <w:r>
+              <w:rPr>
+                <w:i/>
+                <w:szCs w:val="24"/>
+                <w:lang w:val="en-US"/>
+              </w:rPr>
+              <w:t>,tên</w:t>
+            </w:r>
+            <w:proofErr w:type="gramEnd"/>
+            <w:r>
+              <w:rPr>
+                <w:i/>
+                <w:szCs w:val="24"/>
+                <w:lang w:val="en-US"/>
+              </w:rPr>
+              <w:t xml:space="preserve"> sách,…)</w:t>
             </w:r>
           </w:p>
           <w:p>
@@ -17290,7 +17549,25 @@
                 <w:szCs w:val="24"/>
                 <w:lang w:val="en-US"/>
               </w:rPr>
-              <w:t xml:space="preserve"> theo thông tin cung cấp.</w:t>
+              <w:t xml:space="preserve"> </w:t>
+            </w:r>
+            <w:proofErr w:type="gramStart"/>
+            <w:r>
+              <w:rPr>
+                <w:i/>
+                <w:szCs w:val="24"/>
+                <w:lang w:val="en-US"/>
+              </w:rPr>
+              <w:t>theo</w:t>
+            </w:r>
+            <w:proofErr w:type="gramEnd"/>
+            <w:r>
+              <w:rPr>
+                <w:i/>
+                <w:szCs w:val="24"/>
+                <w:lang w:val="en-US"/>
+              </w:rPr>
+              <w:t xml:space="preserve"> thông tin cung cấp.</w:t>
             </w:r>
           </w:p>
           <w:p>
@@ -17351,7 +17628,25 @@
                 <w:szCs w:val="24"/>
                 <w:lang w:val="en-US"/>
               </w:rPr>
-              <w:t xml:space="preserve"> không hợp lệ (trùng mã, trùng tên,..)</w:t>
+              <w:t xml:space="preserve"> không hợp lệ (trùng mã, trùng tên</w:t>
+            </w:r>
+            <w:proofErr w:type="gramStart"/>
+            <w:r>
+              <w:rPr>
+                <w:i/>
+                <w:szCs w:val="24"/>
+                <w:lang w:val="en-US"/>
+              </w:rPr>
+              <w:t>,..</w:t>
+            </w:r>
+            <w:proofErr w:type="gramEnd"/>
+            <w:r>
+              <w:rPr>
+                <w:i/>
+                <w:szCs w:val="24"/>
+                <w:lang w:val="en-US"/>
+              </w:rPr>
+              <w:t>)</w:t>
             </w:r>
           </w:p>
           <w:p>
@@ -17853,7 +18148,25 @@
                 <w:szCs w:val="24"/>
                 <w:lang w:val="en-US"/>
               </w:rPr>
-              <w:t xml:space="preserve"> cần xóa  để tra cứu thông tin về sách này.</w:t>
+              <w:t xml:space="preserve"> cần </w:t>
+            </w:r>
+            <w:proofErr w:type="gramStart"/>
+            <w:r>
+              <w:rPr>
+                <w:i/>
+                <w:szCs w:val="24"/>
+                <w:lang w:val="en-US"/>
+              </w:rPr>
+              <w:t>xóa  để</w:t>
+            </w:r>
+            <w:proofErr w:type="gramEnd"/>
+            <w:r>
+              <w:rPr>
+                <w:i/>
+                <w:szCs w:val="24"/>
+                <w:lang w:val="en-US"/>
+              </w:rPr>
+              <w:t xml:space="preserve"> tra cứu thông tin về sách này.</w:t>
             </w:r>
           </w:p>
           <w:p>
@@ -18208,7 +18521,25 @@
                 <w:szCs w:val="24"/>
                 <w:lang w:val="en-US"/>
               </w:rPr>
-              <w:t xml:space="preserve"> theo thông tin cung cấp.</w:t>
+              <w:t xml:space="preserve"> </w:t>
+            </w:r>
+            <w:proofErr w:type="gramStart"/>
+            <w:r>
+              <w:rPr>
+                <w:i/>
+                <w:szCs w:val="24"/>
+                <w:lang w:val="en-US"/>
+              </w:rPr>
+              <w:t>theo</w:t>
+            </w:r>
+            <w:proofErr w:type="gramEnd"/>
+            <w:r>
+              <w:rPr>
+                <w:i/>
+                <w:szCs w:val="24"/>
+                <w:lang w:val="en-US"/>
+              </w:rPr>
+              <w:t xml:space="preserve"> thông tin cung cấp.</w:t>
             </w:r>
           </w:p>
           <w:p>
@@ -22879,8 +23210,8 @@
       </w:pPr>
     </w:p>
     <w:sectPr>
-      <w:headerReference w:type="default" r:id="rId9"/>
-      <w:footerReference w:type="default" r:id="rId10"/>
+      <w:headerReference w:type="default" r:id="rId10"/>
+      <w:footerReference w:type="default" r:id="rId11"/>
       <w:pgSz w:w="11907" w:h="16839" w:code="9"/>
       <w:pgMar w:top="1440" w:right="1440" w:bottom="1440" w:left="1440" w:header="720" w:footer="720" w:gutter="0"/>
       <w:pgNumType w:start="1"/>
@@ -22892,7 +23223,7 @@
 </file>
 
 <file path=word/endnotes.xml><?xml version="1.0" encoding="utf-8"?>
-<w:endnotes xmlns:wpc="http://schemas.microsoft.com/office/word/2010/wordprocessingCanvas" xmlns:mc="http://schemas.openxmlformats.org/markup-compatibility/2006" xmlns:o="urn:schemas-microsoft-com:office:office" xmlns:r="http://schemas.openxmlformats.org/officeDocument/2006/relationships" xmlns:m="http://schemas.openxmlformats.org/officeDocument/2006/math" xmlns:v="urn:schemas-microsoft-com:vml" xmlns:wp14="http://schemas.microsoft.com/office/word/2010/wordprocessingDrawing" xmlns:wp="http://schemas.openxmlformats.org/drawingml/2006/wordprocessingDrawing" xmlns:w10="urn:schemas-microsoft-com:office:word" xmlns:w="http://schemas.openxmlformats.org/wordprocessingml/2006/main" xmlns:w14="http://schemas.microsoft.com/office/word/2010/wordml" xmlns:w15="http://schemas.microsoft.com/office/word/2012/wordml" xmlns:wpg="http://schemas.microsoft.com/office/word/2010/wordprocessingGroup" xmlns:wpi="http://schemas.microsoft.com/office/word/2010/wordprocessingInk" xmlns:wne="http://schemas.microsoft.com/office/word/2006/wordml" xmlns:wps="http://schemas.microsoft.com/office/word/2010/wordprocessingShape" mc:Ignorable="w14 w15 wp14">
+<w:endnotes xmlns:wpc="http://schemas.microsoft.com/office/word/2010/wordprocessingCanvas" xmlns:mc="http://schemas.openxmlformats.org/markup-compatibility/2006" xmlns:o="urn:schemas-microsoft-com:office:office" xmlns:r="http://schemas.openxmlformats.org/officeDocument/2006/relationships" xmlns:m="http://schemas.openxmlformats.org/officeDocument/2006/math" xmlns:v="urn:schemas-microsoft-com:vml" xmlns:wp14="http://schemas.microsoft.com/office/word/2010/wordprocessingDrawing" xmlns:wp="http://schemas.openxmlformats.org/drawingml/2006/wordprocessingDrawing" xmlns:w10="urn:schemas-microsoft-com:office:word" xmlns:w="http://schemas.openxmlformats.org/wordprocessingml/2006/main" xmlns:w14="http://schemas.microsoft.com/office/word/2010/wordml" xmlns:wpg="http://schemas.microsoft.com/office/word/2010/wordprocessingGroup" xmlns:wpi="http://schemas.microsoft.com/office/word/2010/wordprocessingInk" xmlns:wne="http://schemas.microsoft.com/office/word/2006/wordml" xmlns:wps="http://schemas.microsoft.com/office/word/2010/wordprocessingShape" mc:Ignorable="w14 wp14">
   <w:endnote w:type="separator" w:id="-1">
     <w:p>
       <w:r>
@@ -22911,7 +23242,7 @@
 </file>
 
 <file path=word/footer1.xml><?xml version="1.0" encoding="utf-8"?>
-<w:ftr xmlns:wpc="http://schemas.microsoft.com/office/word/2010/wordprocessingCanvas" xmlns:mc="http://schemas.openxmlformats.org/markup-compatibility/2006" xmlns:o="urn:schemas-microsoft-com:office:office" xmlns:r="http://schemas.openxmlformats.org/officeDocument/2006/relationships" xmlns:m="http://schemas.openxmlformats.org/officeDocument/2006/math" xmlns:v="urn:schemas-microsoft-com:vml" xmlns:wp14="http://schemas.microsoft.com/office/word/2010/wordprocessingDrawing" xmlns:wp="http://schemas.openxmlformats.org/drawingml/2006/wordprocessingDrawing" xmlns:w10="urn:schemas-microsoft-com:office:word" xmlns:w="http://schemas.openxmlformats.org/wordprocessingml/2006/main" xmlns:w14="http://schemas.microsoft.com/office/word/2010/wordml" xmlns:w15="http://schemas.microsoft.com/office/word/2012/wordml" xmlns:wpg="http://schemas.microsoft.com/office/word/2010/wordprocessingGroup" xmlns:wpi="http://schemas.microsoft.com/office/word/2010/wordprocessingInk" xmlns:wne="http://schemas.microsoft.com/office/word/2006/wordml" xmlns:wps="http://schemas.microsoft.com/office/word/2010/wordprocessingShape" mc:Ignorable="w14 w15 wp14">
+<w:ftr xmlns:wpc="http://schemas.microsoft.com/office/word/2010/wordprocessingCanvas" xmlns:mc="http://schemas.openxmlformats.org/markup-compatibility/2006" xmlns:o="urn:schemas-microsoft-com:office:office" xmlns:r="http://schemas.openxmlformats.org/officeDocument/2006/relationships" xmlns:m="http://schemas.openxmlformats.org/officeDocument/2006/math" xmlns:v="urn:schemas-microsoft-com:vml" xmlns:wp14="http://schemas.microsoft.com/office/word/2010/wordprocessingDrawing" xmlns:wp="http://schemas.openxmlformats.org/drawingml/2006/wordprocessingDrawing" xmlns:w10="urn:schemas-microsoft-com:office:word" xmlns:w="http://schemas.openxmlformats.org/wordprocessingml/2006/main" xmlns:w14="http://schemas.microsoft.com/office/word/2010/wordml" xmlns:wpg="http://schemas.microsoft.com/office/word/2010/wordprocessingGroup" xmlns:wpi="http://schemas.microsoft.com/office/word/2010/wordprocessingInk" xmlns:wne="http://schemas.microsoft.com/office/word/2006/wordml" xmlns:wps="http://schemas.microsoft.com/office/word/2010/wordprocessingShape" mc:Ignorable="w14 wp14">
   <w:tbl>
     <w:tblPr>
       <w:tblW w:w="0" w:type="auto"/>
@@ -22998,7 +23329,7 @@
               <w:rStyle w:val="PageNumber"/>
               <w:noProof/>
             </w:rPr>
-            <w:t>3</w:t>
+            <w:t>19</w:t>
           </w:r>
           <w:r>
             <w:rPr>
@@ -23019,7 +23350,7 @@
 </file>
 
 <file path=word/footnotes.xml><?xml version="1.0" encoding="utf-8"?>
-<w:footnotes xmlns:wpc="http://schemas.microsoft.com/office/word/2010/wordprocessingCanvas" xmlns:mc="http://schemas.openxmlformats.org/markup-compatibility/2006" xmlns:o="urn:schemas-microsoft-com:office:office" xmlns:r="http://schemas.openxmlformats.org/officeDocument/2006/relationships" xmlns:m="http://schemas.openxmlformats.org/officeDocument/2006/math" xmlns:v="urn:schemas-microsoft-com:vml" xmlns:wp14="http://schemas.microsoft.com/office/word/2010/wordprocessingDrawing" xmlns:wp="http://schemas.openxmlformats.org/drawingml/2006/wordprocessingDrawing" xmlns:w10="urn:schemas-microsoft-com:office:word" xmlns:w="http://schemas.openxmlformats.org/wordprocessingml/2006/main" xmlns:w14="http://schemas.microsoft.com/office/word/2010/wordml" xmlns:w15="http://schemas.microsoft.com/office/word/2012/wordml" xmlns:wpg="http://schemas.microsoft.com/office/word/2010/wordprocessingGroup" xmlns:wpi="http://schemas.microsoft.com/office/word/2010/wordprocessingInk" xmlns:wne="http://schemas.microsoft.com/office/word/2006/wordml" xmlns:wps="http://schemas.microsoft.com/office/word/2010/wordprocessingShape" mc:Ignorable="w14 w15 wp14">
+<w:footnotes xmlns:wpc="http://schemas.microsoft.com/office/word/2010/wordprocessingCanvas" xmlns:mc="http://schemas.openxmlformats.org/markup-compatibility/2006" xmlns:o="urn:schemas-microsoft-com:office:office" xmlns:r="http://schemas.openxmlformats.org/officeDocument/2006/relationships" xmlns:m="http://schemas.openxmlformats.org/officeDocument/2006/math" xmlns:v="urn:schemas-microsoft-com:vml" xmlns:wp14="http://schemas.microsoft.com/office/word/2010/wordprocessingDrawing" xmlns:wp="http://schemas.openxmlformats.org/drawingml/2006/wordprocessingDrawing" xmlns:w10="urn:schemas-microsoft-com:office:word" xmlns:w="http://schemas.openxmlformats.org/wordprocessingml/2006/main" xmlns:w14="http://schemas.microsoft.com/office/word/2010/wordml" xmlns:wpg="http://schemas.microsoft.com/office/word/2010/wordprocessingGroup" xmlns:wpi="http://schemas.microsoft.com/office/word/2010/wordprocessingInk" xmlns:wne="http://schemas.microsoft.com/office/word/2006/wordml" xmlns:wps="http://schemas.microsoft.com/office/word/2010/wordprocessingShape" mc:Ignorable="w14 wp14">
   <w:footnote w:type="separator" w:id="-1">
     <w:p>
       <w:r>
@@ -23038,7 +23369,7 @@
 </file>
 
 <file path=word/header1.xml><?xml version="1.0" encoding="utf-8"?>
-<w:hdr xmlns:wpc="http://schemas.microsoft.com/office/word/2010/wordprocessingCanvas" xmlns:mc="http://schemas.openxmlformats.org/markup-compatibility/2006" xmlns:o="urn:schemas-microsoft-com:office:office" xmlns:r="http://schemas.openxmlformats.org/officeDocument/2006/relationships" xmlns:m="http://schemas.openxmlformats.org/officeDocument/2006/math" xmlns:v="urn:schemas-microsoft-com:vml" xmlns:wp14="http://schemas.microsoft.com/office/word/2010/wordprocessingDrawing" xmlns:wp="http://schemas.openxmlformats.org/drawingml/2006/wordprocessingDrawing" xmlns:w10="urn:schemas-microsoft-com:office:word" xmlns:w="http://schemas.openxmlformats.org/wordprocessingml/2006/main" xmlns:w14="http://schemas.microsoft.com/office/word/2010/wordml" xmlns:w15="http://schemas.microsoft.com/office/word/2012/wordml" xmlns:wpg="http://schemas.microsoft.com/office/word/2010/wordprocessingGroup" xmlns:wpi="http://schemas.microsoft.com/office/word/2010/wordprocessingInk" xmlns:wne="http://schemas.microsoft.com/office/word/2006/wordml" xmlns:wps="http://schemas.microsoft.com/office/word/2010/wordprocessingShape" mc:Ignorable="w14 w15 wp14">
+<w:hdr xmlns:wpc="http://schemas.microsoft.com/office/word/2010/wordprocessingCanvas" xmlns:mc="http://schemas.openxmlformats.org/markup-compatibility/2006" xmlns:o="urn:schemas-microsoft-com:office:office" xmlns:r="http://schemas.openxmlformats.org/officeDocument/2006/relationships" xmlns:m="http://schemas.openxmlformats.org/officeDocument/2006/math" xmlns:v="urn:schemas-microsoft-com:vml" xmlns:wp14="http://schemas.microsoft.com/office/word/2010/wordprocessingDrawing" xmlns:wp="http://schemas.openxmlformats.org/drawingml/2006/wordprocessingDrawing" xmlns:w10="urn:schemas-microsoft-com:office:word" xmlns:w="http://schemas.openxmlformats.org/wordprocessingml/2006/main" xmlns:w14="http://schemas.microsoft.com/office/word/2010/wordml" xmlns:wpg="http://schemas.microsoft.com/office/word/2010/wordprocessingGroup" xmlns:wpi="http://schemas.microsoft.com/office/word/2010/wordprocessingInk" xmlns:wne="http://schemas.microsoft.com/office/word/2006/wordml" xmlns:wps="http://schemas.microsoft.com/office/word/2010/wordprocessingShape" mc:Ignorable="w14 wp14">
   <w:p>
     <w:r>
       <w:rPr>
@@ -23048,7 +23379,7 @@
       <mc:AlternateContent>
         <mc:Choice Requires="wps">
           <w:drawing>
-            <wp:anchor distT="0" distB="0" distL="114300" distR="114300" simplePos="0" relativeHeight="251661312" behindDoc="0" locked="0" layoutInCell="1" allowOverlap="1" wp14:anchorId="34772D04" wp14:editId="5B06CA58">
+            <wp:anchor distT="0" distB="0" distL="114300" distR="114300" simplePos="0" relativeHeight="251661312" behindDoc="0" locked="0" layoutInCell="1" allowOverlap="1" wp14:anchorId="67718274" wp14:editId="08A69288">
               <wp:simplePos x="0" y="0"/>
               <wp:positionH relativeFrom="page">
                 <wp:posOffset>-20955</wp:posOffset>
@@ -23186,7 +23517,7 @@
             </wp:anchor>
           </w:drawing>
         </mc:Choice>
-        <mc:Fallback>
+        <mc:Fallback xmlns:w15="http://schemas.microsoft.com/office/word/2012/wordml">
           <w:pict>
             <v:shape w14:anchorId="79E9F04F" id="Freeform 1" o:spid="_x0000_s1026" style="position:absolute;margin-left:-1.65pt;margin-top:1.35pt;width:93.15pt;height:839pt;flip:x;z-index:251661312;visibility:visible;mso-wrap-style:square;mso-width-percent:0;mso-height-percent:0;mso-wrap-distance-left:9pt;mso-wrap-distance-top:0;mso-wrap-distance-right:9pt;mso-wrap-distance-bottom:0;mso-position-horizontal:absolute;mso-position-horizontal-relative:page;mso-position-vertical:absolute;mso-position-vertical-relative:page;mso-width-percent:0;mso-height-percent:0;mso-width-relative:page;mso-height-relative:page;v-text-anchor:top" coordsize="502,3168" o:gfxdata="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" path="m502,c93,,93,,93,,146,383,323,1900,,3168v502,,502,,502,l502,xe" fillcolor="#8db3e2" stroked="f" strokecolor="#212120">
               <v:fill color2="#1f497d" rotate="t" focus="100%" type="gradient"/>
@@ -23224,7 +23555,7 @@
               <w:lang w:val="en-US"/>
             </w:rPr>
             <w:drawing>
-              <wp:inline distT="0" distB="0" distL="0" distR="0" wp14:anchorId="2E8D6E48" wp14:editId="02CC919B">
+              <wp:inline distT="0" distB="0" distL="0" distR="0" wp14:anchorId="79501E94" wp14:editId="11B2164B">
                 <wp:extent cx="828675" cy="647700"/>
                 <wp:effectExtent l="0" t="0" r="9525" b="0"/>
                 <wp:docPr id="1" name="Picture 20" descr="http://www.hcmus.edu.vn/images/stories/logo-khtn2009_transparency.png"/>
@@ -23280,7 +23611,7 @@
               <w:lang w:val="en-US"/>
             </w:rPr>
             <w:drawing>
-              <wp:inline distT="0" distB="0" distL="0" distR="0" wp14:anchorId="7CFAABCA" wp14:editId="379D6556">
+              <wp:inline distT="0" distB="0" distL="0" distR="0" wp14:anchorId="780DFEE7" wp14:editId="4BF8E4F2">
                 <wp:extent cx="885825" cy="561975"/>
                 <wp:effectExtent l="0" t="0" r="9525" b="9525"/>
                 <wp:docPr id="2" name="Picture 5"/>
@@ -23608,7 +23939,7 @@
 </file>
 
 <file path=word/header2.xml><?xml version="1.0" encoding="utf-8"?>
-<w:hdr xmlns:wpc="http://schemas.microsoft.com/office/word/2010/wordprocessingCanvas" xmlns:mc="http://schemas.openxmlformats.org/markup-compatibility/2006" xmlns:o="urn:schemas-microsoft-com:office:office" xmlns:r="http://schemas.openxmlformats.org/officeDocument/2006/relationships" xmlns:m="http://schemas.openxmlformats.org/officeDocument/2006/math" xmlns:v="urn:schemas-microsoft-com:vml" xmlns:wp14="http://schemas.microsoft.com/office/word/2010/wordprocessingDrawing" xmlns:wp="http://schemas.openxmlformats.org/drawingml/2006/wordprocessingDrawing" xmlns:w10="urn:schemas-microsoft-com:office:word" xmlns:w="http://schemas.openxmlformats.org/wordprocessingml/2006/main" xmlns:w14="http://schemas.microsoft.com/office/word/2010/wordml" xmlns:w15="http://schemas.microsoft.com/office/word/2012/wordml" xmlns:wpg="http://schemas.microsoft.com/office/word/2010/wordprocessingGroup" xmlns:wpi="http://schemas.microsoft.com/office/word/2010/wordprocessingInk" xmlns:wne="http://schemas.microsoft.com/office/word/2006/wordml" xmlns:wps="http://schemas.microsoft.com/office/word/2010/wordprocessingShape" mc:Ignorable="w14 w15 wp14">
+<w:hdr xmlns:wpc="http://schemas.microsoft.com/office/word/2010/wordprocessingCanvas" xmlns:mc="http://schemas.openxmlformats.org/markup-compatibility/2006" xmlns:o="urn:schemas-microsoft-com:office:office" xmlns:r="http://schemas.openxmlformats.org/officeDocument/2006/relationships" xmlns:m="http://schemas.openxmlformats.org/officeDocument/2006/math" xmlns:v="urn:schemas-microsoft-com:vml" xmlns:wp14="http://schemas.microsoft.com/office/word/2010/wordprocessingDrawing" xmlns:wp="http://schemas.openxmlformats.org/drawingml/2006/wordprocessingDrawing" xmlns:w10="urn:schemas-microsoft-com:office:word" xmlns:w="http://schemas.openxmlformats.org/wordprocessingml/2006/main" xmlns:w14="http://schemas.microsoft.com/office/word/2010/wordml" xmlns:wpg="http://schemas.microsoft.com/office/word/2010/wordprocessingGroup" xmlns:wpi="http://schemas.microsoft.com/office/word/2010/wordprocessingInk" xmlns:wne="http://schemas.microsoft.com/office/word/2006/wordml" xmlns:wps="http://schemas.microsoft.com/office/word/2010/wordprocessingShape" mc:Ignorable="w14 wp14">
   <w:tbl>
     <w:tblPr>
       <w:tblW w:w="9468" w:type="dxa"/>
@@ -23637,15 +23968,13 @@
             <w:pStyle w:val="Header"/>
             <w:rPr>
               <w:color w:val="0000FF"/>
-              <w:lang w:val="en-US"/>
             </w:rPr>
           </w:pPr>
           <w:r>
             <w:rPr>
               <w:color w:val="0000FF"/>
-              <w:lang w:val="en-US"/>
             </w:rPr>
-            <w:t>&lt;Tên đề tài&gt;</w:t>
+            <w:t>Quản lý nhà sách</w:t>
           </w:r>
         </w:p>
       </w:tc>
@@ -23657,9 +23986,6 @@
         <w:p>
           <w:pPr>
             <w:pStyle w:val="Header"/>
-            <w:rPr>
-              <w:lang w:val="en-US"/>
-            </w:rPr>
           </w:pPr>
           <w:r>
             <w:rPr>
@@ -23670,9 +23996,21 @@
           <w:r>
             <w:rPr>
               <w:color w:val="0000FF"/>
+            </w:rPr>
+            <w:t>1</w:t>
+          </w:r>
+          <w:r>
+            <w:rPr>
+              <w:color w:val="0000FF"/>
               <w:lang w:val="en-US"/>
             </w:rPr>
-            <w:t>&lt;x.y&gt;</w:t>
+            <w:t>.</w:t>
+          </w:r>
+          <w:r>
+            <w:rPr>
+              <w:color w:val="0000FF"/>
+            </w:rPr>
+            <w:t>0</w:t>
           </w:r>
         </w:p>
       </w:tc>
@@ -23706,9 +24044,6 @@
         <w:p>
           <w:pPr>
             <w:pStyle w:val="Header"/>
-            <w:rPr>
-              <w:lang w:val="en-US"/>
-            </w:rPr>
           </w:pPr>
           <w:r>
             <w:rPr>
@@ -23719,9 +24054,34 @@
           <w:r>
             <w:rPr>
               <w:color w:val="0000FF"/>
+            </w:rPr>
+            <w:t>13</w:t>
+          </w:r>
+          <w:r>
+            <w:rPr>
+              <w:color w:val="0000FF"/>
               <w:lang w:val="en-US"/>
             </w:rPr>
-            <w:t>&lt;dd/mm/yyyy&gt;</w:t>
+            <w:t>/</w:t>
+          </w:r>
+          <w:r>
+            <w:rPr>
+              <w:color w:val="0000FF"/>
+            </w:rPr>
+            <w:t>04</w:t>
+          </w:r>
+          <w:r>
+            <w:rPr>
+              <w:color w:val="0000FF"/>
+              <w:lang w:val="en-US"/>
+            </w:rPr>
+            <w:t>/</w:t>
+          </w:r>
+          <w:r>
+            <w:rPr>
+              <w:color w:val="0000FF"/>
+            </w:rPr>
+            <w:t>2017</w:t>
           </w:r>
         </w:p>
       </w:tc>
@@ -23739,7 +24099,7 @@
 </file>
 
 <file path=word/numbering.xml><?xml version="1.0" encoding="utf-8"?>
-<w:numbering xmlns:wpc="http://schemas.microsoft.com/office/word/2010/wordprocessingCanvas" xmlns:mc="http://schemas.openxmlformats.org/markup-compatibility/2006" xmlns:o="urn:schemas-microsoft-com:office:office" xmlns:r="http://schemas.openxmlformats.org/officeDocument/2006/relationships" xmlns:m="http://schemas.openxmlformats.org/officeDocument/2006/math" xmlns:v="urn:schemas-microsoft-com:vml" xmlns:wp14="http://schemas.microsoft.com/office/word/2010/wordprocessingDrawing" xmlns:wp="http://schemas.openxmlformats.org/drawingml/2006/wordprocessingDrawing" xmlns:w10="urn:schemas-microsoft-com:office:word" xmlns:w="http://schemas.openxmlformats.org/wordprocessingml/2006/main" xmlns:w14="http://schemas.microsoft.com/office/word/2010/wordml" xmlns:w15="http://schemas.microsoft.com/office/word/2012/wordml" xmlns:wpg="http://schemas.microsoft.com/office/word/2010/wordprocessingGroup" xmlns:wpi="http://schemas.microsoft.com/office/word/2010/wordprocessingInk" xmlns:wne="http://schemas.microsoft.com/office/word/2006/wordml" xmlns:wps="http://schemas.microsoft.com/office/word/2010/wordprocessingShape" mc:Ignorable="w14 w15 wp14">
+<w:numbering xmlns:wpc="http://schemas.microsoft.com/office/word/2010/wordprocessingCanvas" xmlns:mc="http://schemas.openxmlformats.org/markup-compatibility/2006" xmlns:o="urn:schemas-microsoft-com:office:office" xmlns:r="http://schemas.openxmlformats.org/officeDocument/2006/relationships" xmlns:m="http://schemas.openxmlformats.org/officeDocument/2006/math" xmlns:v="urn:schemas-microsoft-com:vml" xmlns:wp14="http://schemas.microsoft.com/office/word/2010/wordprocessingDrawing" xmlns:wp="http://schemas.openxmlformats.org/drawingml/2006/wordprocessingDrawing" xmlns:w10="urn:schemas-microsoft-com:office:word" xmlns:w="http://schemas.openxmlformats.org/wordprocessingml/2006/main" xmlns:w14="http://schemas.microsoft.com/office/word/2010/wordml" xmlns:wpg="http://schemas.microsoft.com/office/word/2010/wordprocessingGroup" xmlns:wpi="http://schemas.microsoft.com/office/word/2010/wordprocessingInk" xmlns:wne="http://schemas.microsoft.com/office/word/2006/wordml" xmlns:wps="http://schemas.microsoft.com/office/word/2010/wordprocessingShape" mc:Ignorable="w14 wp14">
   <w:abstractNum w:abstractNumId="0">
     <w:nsid w:val="FFFFFFFB"/>
     <w:multiLevelType w:val="multilevel"/>
@@ -29211,7 +29571,7 @@
 </file>
 
 <file path=word/styles.xml><?xml version="1.0" encoding="utf-8"?>
-<w:styles xmlns:mc="http://schemas.openxmlformats.org/markup-compatibility/2006" xmlns:r="http://schemas.openxmlformats.org/officeDocument/2006/relationships" xmlns:w="http://schemas.openxmlformats.org/wordprocessingml/2006/main" xmlns:w14="http://schemas.microsoft.com/office/word/2010/wordml" xmlns:w15="http://schemas.microsoft.com/office/word/2012/wordml" mc:Ignorable="w14 w15">
+<w:styles xmlns:mc="http://schemas.openxmlformats.org/markup-compatibility/2006" xmlns:r="http://schemas.openxmlformats.org/officeDocument/2006/relationships" xmlns:w="http://schemas.openxmlformats.org/wordprocessingml/2006/main" xmlns:w14="http://schemas.microsoft.com/office/word/2010/wordml" mc:Ignorable="w14">
   <w:docDefaults>
     <w:rPrDefault>
       <w:rPr>
@@ -29221,371 +29581,141 @@
     </w:rPrDefault>
     <w:pPrDefault/>
   </w:docDefaults>
-  <w:latentStyles w:defLockedState="0" w:defUIPriority="0" w:defSemiHidden="0" w:defUnhideWhenUsed="0" w:defQFormat="0" w:count="371">
-    <w:lsdException w:name="Normal" w:qFormat="1"/>
-    <w:lsdException w:name="heading 1" w:qFormat="1"/>
-    <w:lsdException w:name="heading 2" w:qFormat="1"/>
-    <w:lsdException w:name="heading 3" w:qFormat="1"/>
-    <w:lsdException w:name="heading 4" w:qFormat="1"/>
-    <w:lsdException w:name="heading 5" w:qFormat="1"/>
-    <w:lsdException w:name="heading 6" w:qFormat="1"/>
-    <w:lsdException w:name="heading 7" w:semiHidden="1" w:unhideWhenUsed="1" w:qFormat="1"/>
-    <w:lsdException w:name="heading 8" w:semiHidden="1" w:unhideWhenUsed="1" w:qFormat="1"/>
-    <w:lsdException w:name="heading 9" w:semiHidden="1" w:unhideWhenUsed="1" w:qFormat="1"/>
-    <w:lsdException w:name="index 1" w:semiHidden="1" w:unhideWhenUsed="1"/>
-    <w:lsdException w:name="index 2" w:semiHidden="1" w:unhideWhenUsed="1"/>
-    <w:lsdException w:name="index 3" w:semiHidden="1" w:unhideWhenUsed="1"/>
-    <w:lsdException w:name="index 4" w:semiHidden="1" w:unhideWhenUsed="1"/>
-    <w:lsdException w:name="index 5" w:semiHidden="1" w:unhideWhenUsed="1"/>
-    <w:lsdException w:name="index 6" w:semiHidden="1" w:unhideWhenUsed="1"/>
-    <w:lsdException w:name="index 7" w:semiHidden="1" w:unhideWhenUsed="1"/>
-    <w:lsdException w:name="index 8" w:semiHidden="1" w:unhideWhenUsed="1"/>
-    <w:lsdException w:name="index 9" w:semiHidden="1" w:unhideWhenUsed="1"/>
-    <w:lsdException w:name="toc 1" w:semiHidden="1" w:unhideWhenUsed="1"/>
-    <w:lsdException w:name="toc 2" w:semiHidden="1" w:unhideWhenUsed="1"/>
-    <w:lsdException w:name="toc 3" w:semiHidden="1" w:unhideWhenUsed="1"/>
-    <w:lsdException w:name="toc 4" w:semiHidden="1" w:unhideWhenUsed="1"/>
-    <w:lsdException w:name="toc 5" w:semiHidden="1" w:unhideWhenUsed="1"/>
-    <w:lsdException w:name="toc 6" w:semiHidden="1" w:unhideWhenUsed="1"/>
-    <w:lsdException w:name="toc 7" w:semiHidden="1" w:unhideWhenUsed="1"/>
-    <w:lsdException w:name="toc 8" w:semiHidden="1" w:unhideWhenUsed="1"/>
-    <w:lsdException w:name="toc 9" w:semiHidden="1" w:unhideWhenUsed="1"/>
-    <w:lsdException w:name="Normal Indent" w:semiHidden="1" w:unhideWhenUsed="1"/>
-    <w:lsdException w:name="footnote text" w:semiHidden="1" w:unhideWhenUsed="1"/>
-    <w:lsdException w:name="annotation text" w:semiHidden="1" w:unhideWhenUsed="1"/>
-    <w:lsdException w:name="header" w:semiHidden="1" w:unhideWhenUsed="1"/>
-    <w:lsdException w:name="footer" w:semiHidden="1" w:unhideWhenUsed="1"/>
-    <w:lsdException w:name="index heading" w:semiHidden="1" w:unhideWhenUsed="1"/>
-    <w:lsdException w:name="caption" w:semiHidden="1" w:unhideWhenUsed="1" w:qFormat="1"/>
-    <w:lsdException w:name="table of figures" w:semiHidden="1" w:unhideWhenUsed="1"/>
-    <w:lsdException w:name="envelope address" w:semiHidden="1" w:unhideWhenUsed="1"/>
-    <w:lsdException w:name="envelope return" w:semiHidden="1" w:unhideWhenUsed="1"/>
-    <w:lsdException w:name="footnote reference" w:semiHidden="1" w:unhideWhenUsed="1"/>
-    <w:lsdException w:name="annotation reference" w:semiHidden="1" w:unhideWhenUsed="1"/>
-    <w:lsdException w:name="line number" w:semiHidden="1" w:unhideWhenUsed="1"/>
-    <w:lsdException w:name="page number" w:semiHidden="1" w:unhideWhenUsed="1"/>
-    <w:lsdException w:name="endnote reference" w:semiHidden="1" w:unhideWhenUsed="1"/>
-    <w:lsdException w:name="endnote text" w:semiHidden="1" w:unhideWhenUsed="1"/>
-    <w:lsdException w:name="table of authorities" w:semiHidden="1" w:unhideWhenUsed="1"/>
-    <w:lsdException w:name="macro" w:semiHidden="1" w:unhideWhenUsed="1"/>
-    <w:lsdException w:name="toa heading" w:semiHidden="1" w:unhideWhenUsed="1"/>
-    <w:lsdException w:name="List" w:semiHidden="1" w:unhideWhenUsed="1"/>
-    <w:lsdException w:name="List Bullet" w:semiHidden="1" w:unhideWhenUsed="1"/>
-    <w:lsdException w:name="List 2" w:semiHidden="1" w:unhideWhenUsed="1"/>
-    <w:lsdException w:name="List 3" w:semiHidden="1" w:unhideWhenUsed="1"/>
-    <w:lsdException w:name="List Bullet 2" w:semiHidden="1" w:unhideWhenUsed="1"/>
-    <w:lsdException w:name="List Bullet 3" w:semiHidden="1" w:unhideWhenUsed="1"/>
-    <w:lsdException w:name="List Bullet 4" w:semiHidden="1" w:unhideWhenUsed="1"/>
-    <w:lsdException w:name="List Bullet 5" w:semiHidden="1" w:unhideWhenUsed="1"/>
-    <w:lsdException w:name="List Number 2" w:semiHidden="1" w:unhideWhenUsed="1"/>
-    <w:lsdException w:name="List Number 3" w:semiHidden="1" w:unhideWhenUsed="1"/>
-    <w:lsdException w:name="List Number 4" w:semiHidden="1" w:unhideWhenUsed="1"/>
-    <w:lsdException w:name="List Number 5" w:semiHidden="1" w:unhideWhenUsed="1"/>
-    <w:lsdException w:name="Title" w:qFormat="1"/>
-    <w:lsdException w:name="Closing" w:semiHidden="1" w:unhideWhenUsed="1"/>
-    <w:lsdException w:name="Signature" w:semiHidden="1" w:unhideWhenUsed="1"/>
-    <w:lsdException w:name="Default Paragraph Font" w:semiHidden="1" w:unhideWhenUsed="1"/>
-    <w:lsdException w:name="Body Text" w:semiHidden="1" w:unhideWhenUsed="1"/>
-    <w:lsdException w:name="Body Text Indent" w:semiHidden="1" w:unhideWhenUsed="1"/>
-    <w:lsdException w:name="List Continue" w:semiHidden="1" w:unhideWhenUsed="1"/>
-    <w:lsdException w:name="List Continue 2" w:semiHidden="1" w:unhideWhenUsed="1"/>
-    <w:lsdException w:name="List Continue 3" w:semiHidden="1" w:unhideWhenUsed="1"/>
-    <w:lsdException w:name="List Continue 4" w:semiHidden="1" w:unhideWhenUsed="1"/>
-    <w:lsdException w:name="List Continue 5" w:semiHidden="1" w:unhideWhenUsed="1"/>
-    <w:lsdException w:name="Message Header" w:semiHidden="1" w:unhideWhenUsed="1"/>
-    <w:lsdException w:name="Subtitle" w:qFormat="1"/>
-    <w:lsdException w:name="Body Text First Indent 2" w:semiHidden="1" w:unhideWhenUsed="1"/>
-    <w:lsdException w:name="Note Heading" w:semiHidden="1" w:unhideWhenUsed="1"/>
-    <w:lsdException w:name="Body Text 2" w:semiHidden="1" w:unhideWhenUsed="1"/>
-    <w:lsdException w:name="Body Text 3" w:semiHidden="1" w:unhideWhenUsed="1"/>
-    <w:lsdException w:name="Body Text Indent 2" w:semiHidden="1" w:unhideWhenUsed="1"/>
-    <w:lsdException w:name="Body Text Indent 3" w:semiHidden="1" w:unhideWhenUsed="1"/>
-    <w:lsdException w:name="Block Text" w:semiHidden="1" w:unhideWhenUsed="1"/>
-    <w:lsdException w:name="Hyperlink" w:semiHidden="1" w:unhideWhenUsed="1"/>
-    <w:lsdException w:name="FollowedHyperlink" w:semiHidden="1" w:unhideWhenUsed="1"/>
-    <w:lsdException w:name="Strong" w:qFormat="1"/>
-    <w:lsdException w:name="Emphasis" w:uiPriority="20" w:qFormat="1"/>
-    <w:lsdException w:name="Document Map" w:semiHidden="1" w:unhideWhenUsed="1"/>
-    <w:lsdException w:name="Plain Text" w:semiHidden="1" w:unhideWhenUsed="1"/>
-    <w:lsdException w:name="E-mail Signature" w:semiHidden="1" w:unhideWhenUsed="1"/>
-    <w:lsdException w:name="HTML Top of Form" w:semiHidden="1" w:unhideWhenUsed="1"/>
-    <w:lsdException w:name="HTML Bottom of Form" w:semiHidden="1" w:unhideWhenUsed="1"/>
-    <w:lsdException w:name="Normal (Web)" w:semiHidden="1" w:uiPriority="99" w:unhideWhenUsed="1"/>
-    <w:lsdException w:name="HTML Acronym" w:semiHidden="1" w:unhideWhenUsed="1"/>
-    <w:lsdException w:name="HTML Address" w:semiHidden="1" w:unhideWhenUsed="1"/>
-    <w:lsdException w:name="HTML Cite" w:semiHidden="1" w:unhideWhenUsed="1"/>
-    <w:lsdException w:name="HTML Code" w:semiHidden="1" w:unhideWhenUsed="1"/>
-    <w:lsdException w:name="HTML Definition" w:semiHidden="1" w:unhideWhenUsed="1"/>
-    <w:lsdException w:name="HTML Keyboard" w:semiHidden="1" w:unhideWhenUsed="1"/>
-    <w:lsdException w:name="HTML Preformatted" w:semiHidden="1" w:unhideWhenUsed="1"/>
-    <w:lsdException w:name="HTML Sample" w:semiHidden="1" w:unhideWhenUsed="1"/>
-    <w:lsdException w:name="HTML Typewriter" w:semiHidden="1" w:unhideWhenUsed="1"/>
-    <w:lsdException w:name="HTML Variable" w:semiHidden="1" w:unhideWhenUsed="1"/>
-    <w:lsdException w:name="Normal Table" w:semiHidden="1" w:unhideWhenUsed="1"/>
-    <w:lsdException w:name="annotation subject" w:semiHidden="1" w:unhideWhenUsed="1"/>
-    <w:lsdException w:name="No List" w:semiHidden="1" w:unhideWhenUsed="1"/>
-    <w:lsdException w:name="Outline List 1" w:semiHidden="1" w:unhideWhenUsed="1"/>
-    <w:lsdException w:name="Outline List 2" w:semiHidden="1" w:unhideWhenUsed="1"/>
-    <w:lsdException w:name="Outline List 3" w:semiHidden="1" w:unhideWhenUsed="1"/>
-    <w:lsdException w:name="Table Simple 1" w:semiHidden="1" w:unhideWhenUsed="1"/>
-    <w:lsdException w:name="Table Simple 2" w:semiHidden="1" w:unhideWhenUsed="1"/>
-    <w:lsdException w:name="Table Simple 3" w:semiHidden="1" w:unhideWhenUsed="1"/>
-    <w:lsdException w:name="Table Classic 1" w:semiHidden="1" w:unhideWhenUsed="1"/>
-    <w:lsdException w:name="Table Classic 2" w:semiHidden="1" w:unhideWhenUsed="1"/>
-    <w:lsdException w:name="Table Classic 3" w:semiHidden="1" w:unhideWhenUsed="1"/>
-    <w:lsdException w:name="Table Classic 4" w:semiHidden="1" w:unhideWhenUsed="1"/>
-    <w:lsdException w:name="Table Colorful 1" w:semiHidden="1" w:unhideWhenUsed="1"/>
-    <w:lsdException w:name="Table Colorful 2" w:semiHidden="1" w:unhideWhenUsed="1"/>
-    <w:lsdException w:name="Table Colorful 3" w:semiHidden="1" w:unhideWhenUsed="1"/>
-    <w:lsdException w:name="Table Columns 1" w:semiHidden="1" w:unhideWhenUsed="1"/>
-    <w:lsdException w:name="Table Columns 2" w:semiHidden="1" w:unhideWhenUsed="1"/>
-    <w:lsdException w:name="Table Columns 3" w:semiHidden="1" w:unhideWhenUsed="1"/>
-    <w:lsdException w:name="Table Columns 4" w:semiHidden="1" w:unhideWhenUsed="1"/>
-    <w:lsdException w:name="Table Columns 5" w:semiHidden="1" w:unhideWhenUsed="1"/>
-    <w:lsdException w:name="Table Grid 1" w:semiHidden="1" w:unhideWhenUsed="1"/>
-    <w:lsdException w:name="Table Grid 2" w:semiHidden="1" w:unhideWhenUsed="1"/>
-    <w:lsdException w:name="Table Grid 3" w:semiHidden="1" w:unhideWhenUsed="1"/>
-    <w:lsdException w:name="Table Grid 4" w:semiHidden="1" w:unhideWhenUsed="1"/>
-    <w:lsdException w:name="Table Grid 5" w:semiHidden="1" w:unhideWhenUsed="1"/>
-    <w:lsdException w:name="Table Grid 6" w:semiHidden="1" w:unhideWhenUsed="1"/>
-    <w:lsdException w:name="Table Grid 7" w:semiHidden="1" w:unhideWhenUsed="1"/>
-    <w:lsdException w:name="Table Grid 8" w:semiHidden="1" w:unhideWhenUsed="1"/>
-    <w:lsdException w:name="Table List 1" w:semiHidden="1" w:unhideWhenUsed="1"/>
-    <w:lsdException w:name="Table List 2" w:semiHidden="1" w:unhideWhenUsed="1"/>
-    <w:lsdException w:name="Table List 3" w:semiHidden="1" w:unhideWhenUsed="1"/>
-    <w:lsdException w:name="Table List 4" w:semiHidden="1" w:unhideWhenUsed="1"/>
-    <w:lsdException w:name="Table List 5" w:semiHidden="1" w:unhideWhenUsed="1"/>
-    <w:lsdException w:name="Table List 6" w:semiHidden="1" w:unhideWhenUsed="1"/>
-    <w:lsdException w:name="Table List 7" w:semiHidden="1" w:unhideWhenUsed="1"/>
-    <w:lsdException w:name="Table List 8" w:semiHidden="1" w:unhideWhenUsed="1"/>
-    <w:lsdException w:name="Table 3D effects 1" w:semiHidden="1" w:unhideWhenUsed="1"/>
-    <w:lsdException w:name="Table 3D effects 2" w:semiHidden="1" w:unhideWhenUsed="1"/>
-    <w:lsdException w:name="Table 3D effects 3" w:semiHidden="1" w:unhideWhenUsed="1"/>
-    <w:lsdException w:name="Table Contemporary" w:semiHidden="1" w:unhideWhenUsed="1"/>
-    <w:lsdException w:name="Table Elegant" w:semiHidden="1" w:unhideWhenUsed="1"/>
-    <w:lsdException w:name="Table Professional" w:semiHidden="1" w:unhideWhenUsed="1"/>
-    <w:lsdException w:name="Table Subtle 1" w:semiHidden="1" w:unhideWhenUsed="1"/>
-    <w:lsdException w:name="Table Subtle 2" w:semiHidden="1" w:unhideWhenUsed="1"/>
-    <w:lsdException w:name="Table Web 1" w:semiHidden="1" w:unhideWhenUsed="1"/>
-    <w:lsdException w:name="Table Web 2" w:semiHidden="1" w:unhideWhenUsed="1"/>
-    <w:lsdException w:name="Table Web 3" w:semiHidden="1" w:unhideWhenUsed="1"/>
-    <w:lsdException w:name="Balloon Text" w:semiHidden="1" w:unhideWhenUsed="1"/>
-    <w:lsdException w:name="Table Theme" w:semiHidden="1" w:unhideWhenUsed="1"/>
-    <w:lsdException w:name="Placeholder Text" w:semiHidden="1" w:uiPriority="99"/>
-    <w:lsdException w:name="No Spacing" w:uiPriority="1" w:qFormat="1"/>
-    <w:lsdException w:name="Light Shading" w:uiPriority="60"/>
-    <w:lsdException w:name="Light List" w:uiPriority="61"/>
-    <w:lsdException w:name="Light Grid" w:uiPriority="62"/>
-    <w:lsdException w:name="Medium Shading 1" w:uiPriority="63"/>
-    <w:lsdException w:name="Medium Shading 2" w:uiPriority="64"/>
-    <w:lsdException w:name="Medium List 1" w:uiPriority="65"/>
-    <w:lsdException w:name="Medium List 2" w:uiPriority="66"/>
-    <w:lsdException w:name="Medium Grid 1" w:uiPriority="67"/>
-    <w:lsdException w:name="Medium Grid 2" w:uiPriority="68"/>
-    <w:lsdException w:name="Medium Grid 3" w:uiPriority="69"/>
-    <w:lsdException w:name="Dark List" w:uiPriority="70"/>
-    <w:lsdException w:name="Colorful Shading" w:uiPriority="71"/>
-    <w:lsdException w:name="Colorful List" w:uiPriority="72"/>
-    <w:lsdException w:name="Colorful Grid" w:uiPriority="73"/>
-    <w:lsdException w:name="Light Shading Accent 1" w:uiPriority="60"/>
-    <w:lsdException w:name="Light List Accent 1" w:uiPriority="61"/>
-    <w:lsdException w:name="Light Grid Accent 1" w:uiPriority="62"/>
-    <w:lsdException w:name="Medium Shading 1 Accent 1" w:uiPriority="63"/>
-    <w:lsdException w:name="Medium Shading 2 Accent 1" w:uiPriority="64"/>
-    <w:lsdException w:name="Medium List 1 Accent 1" w:uiPriority="65"/>
-    <w:lsdException w:name="Revision" w:semiHidden="1" w:uiPriority="99"/>
-    <w:lsdException w:name="List Paragraph" w:uiPriority="34" w:qFormat="1"/>
-    <w:lsdException w:name="Quote" w:uiPriority="29" w:qFormat="1"/>
-    <w:lsdException w:name="Intense Quote" w:uiPriority="30" w:qFormat="1"/>
-    <w:lsdException w:name="Medium List 2 Accent 1" w:uiPriority="66"/>
-    <w:lsdException w:name="Medium Grid 1 Accent 1" w:uiPriority="67"/>
-    <w:lsdException w:name="Medium Grid 2 Accent 1" w:uiPriority="68"/>
-    <w:lsdException w:name="Medium Grid 3 Accent 1" w:uiPriority="69"/>
-    <w:lsdException w:name="Dark List Accent 1" w:uiPriority="70"/>
-    <w:lsdException w:name="Colorful Shading Accent 1" w:uiPriority="71"/>
-    <w:lsdException w:name="Colorful List Accent 1" w:uiPriority="72"/>
-    <w:lsdException w:name="Colorful Grid Accent 1" w:uiPriority="73"/>
-    <w:lsdException w:name="Light Shading Accent 2" w:uiPriority="60"/>
-    <w:lsdException w:name="Light List Accent 2" w:uiPriority="61"/>
-    <w:lsdException w:name="Light Grid Accent 2" w:uiPriority="62"/>
-    <w:lsdException w:name="Medium Shading 1 Accent 2" w:uiPriority="63"/>
-    <w:lsdException w:name="Medium Shading 2 Accent 2" w:uiPriority="64"/>
-    <w:lsdException w:name="Medium List 1 Accent 2" w:uiPriority="65"/>
-    <w:lsdException w:name="Medium List 2 Accent 2" w:uiPriority="66"/>
-    <w:lsdException w:name="Medium Grid 1 Accent 2" w:uiPriority="67"/>
-    <w:lsdException w:name="Medium Grid 2 Accent 2" w:uiPriority="68"/>
-    <w:lsdException w:name="Medium Grid 3 Accent 2" w:uiPriority="69"/>
-    <w:lsdException w:name="Dark List Accent 2" w:uiPriority="70"/>
-    <w:lsdException w:name="Colorful Shading Accent 2" w:uiPriority="71"/>
-    <w:lsdException w:name="Colorful List Accent 2" w:uiPriority="72"/>
-    <w:lsdException w:name="Colorful Grid Accent 2" w:uiPriority="73"/>
-    <w:lsdException w:name="Light Shading Accent 3" w:uiPriority="60"/>
-    <w:lsdException w:name="Light List Accent 3" w:uiPriority="61"/>
-    <w:lsdException w:name="Light Grid Accent 3" w:uiPriority="62"/>
-    <w:lsdException w:name="Medium Shading 1 Accent 3" w:uiPriority="63"/>
-    <w:lsdException w:name="Medium Shading 2 Accent 3" w:uiPriority="64"/>
-    <w:lsdException w:name="Medium List 1 Accent 3" w:uiPriority="65"/>
-    <w:lsdException w:name="Medium List 2 Accent 3" w:uiPriority="66"/>
-    <w:lsdException w:name="Medium Grid 1 Accent 3" w:uiPriority="67"/>
-    <w:lsdException w:name="Medium Grid 2 Accent 3" w:uiPriority="68"/>
-    <w:lsdException w:name="Medium Grid 3 Accent 3" w:uiPriority="69"/>
-    <w:lsdException w:name="Dark List Accent 3" w:uiPriority="70"/>
-    <w:lsdException w:name="Colorful Shading Accent 3" w:uiPriority="71"/>
-    <w:lsdException w:name="Colorful List Accent 3" w:uiPriority="72"/>
-    <w:lsdException w:name="Colorful Grid Accent 3" w:uiPriority="73"/>
-    <w:lsdException w:name="Light Shading Accent 4" w:uiPriority="60"/>
-    <w:lsdException w:name="Light List Accent 4" w:uiPriority="61"/>
-    <w:lsdException w:name="Light Grid Accent 4" w:uiPriority="62"/>
-    <w:lsdException w:name="Medium Shading 1 Accent 4" w:uiPriority="63"/>
-    <w:lsdException w:name="Medium Shading 2 Accent 4" w:uiPriority="64"/>
-    <w:lsdException w:name="Medium List 1 Accent 4" w:uiPriority="65"/>
-    <w:lsdException w:name="Medium List 2 Accent 4" w:uiPriority="66"/>
-    <w:lsdException w:name="Medium Grid 1 Accent 4" w:uiPriority="67"/>
-    <w:lsdException w:name="Medium Grid 2 Accent 4" w:uiPriority="68"/>
-    <w:lsdException w:name="Medium Grid 3 Accent 4" w:uiPriority="69"/>
-    <w:lsdException w:name="Dark List Accent 4" w:uiPriority="70"/>
-    <w:lsdException w:name="Colorful Shading Accent 4" w:uiPriority="71"/>
-    <w:lsdException w:name="Colorful List Accent 4" w:uiPriority="72"/>
-    <w:lsdException w:name="Colorful Grid Accent 4" w:uiPriority="73"/>
-    <w:lsdException w:name="Light Shading Accent 5" w:uiPriority="60"/>
-    <w:lsdException w:name="Light List Accent 5" w:uiPriority="61"/>
-    <w:lsdException w:name="Light Grid Accent 5" w:uiPriority="62"/>
-    <w:lsdException w:name="Medium Shading 1 Accent 5" w:uiPriority="63"/>
-    <w:lsdException w:name="Medium Shading 2 Accent 5" w:uiPriority="64"/>
-    <w:lsdException w:name="Medium List 1 Accent 5" w:uiPriority="65"/>
-    <w:lsdException w:name="Medium List 2 Accent 5" w:uiPriority="66"/>
-    <w:lsdException w:name="Medium Grid 1 Accent 5" w:uiPriority="67"/>
-    <w:lsdException w:name="Medium Grid 2 Accent 5" w:uiPriority="68"/>
-    <w:lsdException w:name="Medium Grid 3 Accent 5" w:uiPriority="69"/>
-    <w:lsdException w:name="Dark List Accent 5" w:uiPriority="70"/>
-    <w:lsdException w:name="Colorful Shading Accent 5" w:uiPriority="71"/>
-    <w:lsdException w:name="Colorful List Accent 5" w:uiPriority="72"/>
-    <w:lsdException w:name="Colorful Grid Accent 5" w:uiPriority="73"/>
-    <w:lsdException w:name="Light Shading Accent 6" w:uiPriority="60"/>
-    <w:lsdException w:name="Light List Accent 6" w:uiPriority="61"/>
-    <w:lsdException w:name="Light Grid Accent 6" w:uiPriority="62"/>
-    <w:lsdException w:name="Medium Shading 1 Accent 6" w:uiPriority="63"/>
-    <w:lsdException w:name="Medium Shading 2 Accent 6" w:uiPriority="64"/>
-    <w:lsdException w:name="Medium List 1 Accent 6" w:uiPriority="65"/>
-    <w:lsdException w:name="Medium List 2 Accent 6" w:uiPriority="66"/>
-    <w:lsdException w:name="Medium Grid 1 Accent 6" w:uiPriority="67"/>
-    <w:lsdException w:name="Medium Grid 2 Accent 6" w:uiPriority="68"/>
-    <w:lsdException w:name="Medium Grid 3 Accent 6" w:uiPriority="69"/>
-    <w:lsdException w:name="Dark List Accent 6" w:uiPriority="70"/>
-    <w:lsdException w:name="Colorful Shading Accent 6" w:uiPriority="71"/>
-    <w:lsdException w:name="Colorful List Accent 6" w:uiPriority="72"/>
-    <w:lsdException w:name="Colorful Grid Accent 6" w:uiPriority="73"/>
-    <w:lsdException w:name="Subtle Emphasis" w:uiPriority="19" w:qFormat="1"/>
-    <w:lsdException w:name="Intense Emphasis" w:uiPriority="21" w:qFormat="1"/>
-    <w:lsdException w:name="Subtle Reference" w:uiPriority="31" w:qFormat="1"/>
-    <w:lsdException w:name="Intense Reference" w:uiPriority="32" w:qFormat="1"/>
-    <w:lsdException w:name="Book Title" w:uiPriority="33" w:qFormat="1"/>
-    <w:lsdException w:name="Bibliography" w:semiHidden="1" w:uiPriority="37" w:unhideWhenUsed="1"/>
-    <w:lsdException w:name="TOC Heading" w:semiHidden="1" w:uiPriority="39" w:unhideWhenUsed="1" w:qFormat="1"/>
-    <w:lsdException w:name="Plain Table 1" w:uiPriority="41"/>
-    <w:lsdException w:name="Plain Table 2" w:uiPriority="42"/>
-    <w:lsdException w:name="Plain Table 3" w:uiPriority="43"/>
-    <w:lsdException w:name="Plain Table 4" w:uiPriority="44"/>
-    <w:lsdException w:name="Plain Table 5" w:uiPriority="45"/>
-    <w:lsdException w:name="Grid Table Light" w:uiPriority="40"/>
-    <w:lsdException w:name="Grid Table 1 Light" w:uiPriority="46"/>
-    <w:lsdException w:name="Grid Table 2" w:uiPriority="47"/>
-    <w:lsdException w:name="Grid Table 3" w:uiPriority="48"/>
-    <w:lsdException w:name="Grid Table 4" w:uiPriority="49"/>
-    <w:lsdException w:name="Grid Table 5 Dark" w:uiPriority="50"/>
-    <w:lsdException w:name="Grid Table 6 Colorful" w:uiPriority="51"/>
-    <w:lsdException w:name="Grid Table 7 Colorful" w:uiPriority="52"/>
-    <w:lsdException w:name="Grid Table 1 Light Accent 1" w:uiPriority="46"/>
-    <w:lsdException w:name="Grid Table 2 Accent 1" w:uiPriority="47"/>
-    <w:lsdException w:name="Grid Table 3 Accent 1" w:uiPriority="48"/>
-    <w:lsdException w:name="Grid Table 4 Accent 1" w:uiPriority="49"/>
-    <w:lsdException w:name="Grid Table 5 Dark Accent 1" w:uiPriority="50"/>
-    <w:lsdException w:name="Grid Table 6 Colorful Accent 1" w:uiPriority="51"/>
-    <w:lsdException w:name="Grid Table 7 Colorful Accent 1" w:uiPriority="52"/>
-    <w:lsdException w:name="Grid Table 1 Light Accent 2" w:uiPriority="46"/>
-    <w:lsdException w:name="Grid Table 2 Accent 2" w:uiPriority="47"/>
-    <w:lsdException w:name="Grid Table 3 Accent 2" w:uiPriority="48"/>
-    <w:lsdException w:name="Grid Table 4 Accent 2" w:uiPriority="49"/>
-    <w:lsdException w:name="Grid Table 5 Dark Accent 2" w:uiPriority="50"/>
-    <w:lsdException w:name="Grid Table 6 Colorful Accent 2" w:uiPriority="51"/>
-    <w:lsdException w:name="Grid Table 7 Colorful Accent 2" w:uiPriority="52"/>
-    <w:lsdException w:name="Grid Table 1 Light Accent 3" w:uiPriority="46"/>
-    <w:lsdException w:name="Grid Table 2 Accent 3" w:uiPriority="47"/>
-    <w:lsdException w:name="Grid Table 3 Accent 3" w:uiPriority="48"/>
-    <w:lsdException w:name="Grid Table 4 Accent 3" w:uiPriority="49"/>
-    <w:lsdException w:name="Grid Table 5 Dark Accent 3" w:uiPriority="50"/>
-    <w:lsdException w:name="Grid Table 6 Colorful Accent 3" w:uiPriority="51"/>
-    <w:lsdException w:name="Grid Table 7 Colorful Accent 3" w:uiPriority="52"/>
-    <w:lsdException w:name="Grid Table 1 Light Accent 4" w:uiPriority="46"/>
-    <w:lsdException w:name="Grid Table 2 Accent 4" w:uiPriority="47"/>
-    <w:lsdException w:name="Grid Table 3 Accent 4" w:uiPriority="48"/>
-    <w:lsdException w:name="Grid Table 4 Accent 4" w:uiPriority="49"/>
-    <w:lsdException w:name="Grid Table 5 Dark Accent 4" w:uiPriority="50"/>
-    <w:lsdException w:name="Grid Table 6 Colorful Accent 4" w:uiPriority="51"/>
-    <w:lsdException w:name="Grid Table 7 Colorful Accent 4" w:uiPriority="52"/>
-    <w:lsdException w:name="Grid Table 1 Light Accent 5" w:uiPriority="46"/>
-    <w:lsdException w:name="Grid Table 2 Accent 5" w:uiPriority="47"/>
-    <w:lsdException w:name="Grid Table 3 Accent 5" w:uiPriority="48"/>
-    <w:lsdException w:name="Grid Table 4 Accent 5" w:uiPriority="49"/>
-    <w:lsdException w:name="Grid Table 5 Dark Accent 5" w:uiPriority="50"/>
-    <w:lsdException w:name="Grid Table 6 Colorful Accent 5" w:uiPriority="51"/>
-    <w:lsdException w:name="Grid Table 7 Colorful Accent 5" w:uiPriority="52"/>
-    <w:lsdException w:name="Grid Table 1 Light Accent 6" w:uiPriority="46"/>
-    <w:lsdException w:name="Grid Table 2 Accent 6" w:uiPriority="47"/>
-    <w:lsdException w:name="Grid Table 3 Accent 6" w:uiPriority="48"/>
-    <w:lsdException w:name="Grid Table 4 Accent 6" w:uiPriority="49"/>
-    <w:lsdException w:name="Grid Table 5 Dark Accent 6" w:uiPriority="50"/>
-    <w:lsdException w:name="Grid Table 6 Colorful Accent 6" w:uiPriority="51"/>
-    <w:lsdException w:name="Grid Table 7 Colorful Accent 6" w:uiPriority="52"/>
-    <w:lsdException w:name="List Table 1 Light" w:uiPriority="46"/>
-    <w:lsdException w:name="List Table 2" w:uiPriority="47"/>
-    <w:lsdException w:name="List Table 3" w:uiPriority="48"/>
-    <w:lsdException w:name="List Table 4" w:uiPriority="49"/>
-    <w:lsdException w:name="List Table 5 Dark" w:uiPriority="50"/>
-    <w:lsdException w:name="List Table 6 Colorful" w:uiPriority="51"/>
-    <w:lsdException w:name="List Table 7 Colorful" w:uiPriority="52"/>
-    <w:lsdException w:name="List Table 1 Light Accent 1" w:uiPriority="46"/>
-    <w:lsdException w:name="List Table 2 Accent 1" w:uiPriority="47"/>
-    <w:lsdException w:name="List Table 3 Accent 1" w:uiPriority="48"/>
-    <w:lsdException w:name="List Table 4 Accent 1" w:uiPriority="49"/>
-    <w:lsdException w:name="List Table 5 Dark Accent 1" w:uiPriority="50"/>
-    <w:lsdException w:name="List Table 6 Colorful Accent 1" w:uiPriority="51"/>
-    <w:lsdException w:name="List Table 7 Colorful Accent 1" w:uiPriority="52"/>
-    <w:lsdException w:name="List Table 1 Light Accent 2" w:uiPriority="46"/>
-    <w:lsdException w:name="List Table 2 Accent 2" w:uiPriority="47"/>
-    <w:lsdException w:name="List Table 3 Accent 2" w:uiPriority="48"/>
-    <w:lsdException w:name="List Table 4 Accent 2" w:uiPriority="49"/>
-    <w:lsdException w:name="List Table 5 Dark Accent 2" w:uiPriority="50"/>
-    <w:lsdException w:name="List Table 6 Colorful Accent 2" w:uiPriority="51"/>
-    <w:lsdException w:name="List Table 7 Colorful Accent 2" w:uiPriority="52"/>
-    <w:lsdException w:name="List Table 1 Light Accent 3" w:uiPriority="46"/>
-    <w:lsdException w:name="List Table 2 Accent 3" w:uiPriority="47"/>
-    <w:lsdException w:name="List Table 3 Accent 3" w:uiPriority="48"/>
-    <w:lsdException w:name="List Table 4 Accent 3" w:uiPriority="49"/>
-    <w:lsdException w:name="List Table 5 Dark Accent 3" w:uiPriority="50"/>
-    <w:lsdException w:name="List Table 6 Colorful Accent 3" w:uiPriority="51"/>
-    <w:lsdException w:name="List Table 7 Colorful Accent 3" w:uiPriority="52"/>
-    <w:lsdException w:name="List Table 1 Light Accent 4" w:uiPriority="46"/>
-    <w:lsdException w:name="List Table 2 Accent 4" w:uiPriority="47"/>
-    <w:lsdException w:name="List Table 3 Accent 4" w:uiPriority="48"/>
-    <w:lsdException w:name="List Table 4 Accent 4" w:uiPriority="49"/>
-    <w:lsdException w:name="List Table 5 Dark Accent 4" w:uiPriority="50"/>
-    <w:lsdException w:name="List Table 6 Colorful Accent 4" w:uiPriority="51"/>
-    <w:lsdException w:name="List Table 7 Colorful Accent 4" w:uiPriority="52"/>
-    <w:lsdException w:name="List Table 1 Light Accent 5" w:uiPriority="46"/>
-    <w:lsdException w:name="List Table 2 Accent 5" w:uiPriority="47"/>
-    <w:lsdException w:name="List Table 3 Accent 5" w:uiPriority="48"/>
-    <w:lsdException w:name="List Table 4 Accent 5" w:uiPriority="49"/>
-    <w:lsdException w:name="List Table 5 Dark Accent 5" w:uiPriority="50"/>
-    <w:lsdException w:name="List Table 6 Colorful Accent 5" w:uiPriority="51"/>
-    <w:lsdException w:name="List Table 7 Colorful Accent 5" w:uiPriority="52"/>
-    <w:lsdException w:name="List Table 1 Light Accent 6" w:uiPriority="46"/>
-    <w:lsdException w:name="List Table 2 Accent 6" w:uiPriority="47"/>
-    <w:lsdException w:name="List Table 3 Accent 6" w:uiPriority="48"/>
-    <w:lsdException w:name="List Table 4 Accent 6" w:uiPriority="49"/>
-    <w:lsdException w:name="List Table 5 Dark Accent 6" w:uiPriority="50"/>
-    <w:lsdException w:name="List Table 6 Colorful Accent 6" w:uiPriority="51"/>
-    <w:lsdException w:name="List Table 7 Colorful Accent 6" w:uiPriority="52"/>
+  <w:latentStyles w:defLockedState="0" w:defUIPriority="0" w:defSemiHidden="1" w:defUnhideWhenUsed="1" w:defQFormat="0" w:count="267">
+    <w:lsdException w:name="Normal" w:semiHidden="0" w:unhideWhenUsed="0" w:qFormat="1"/>
+    <w:lsdException w:name="heading 1" w:semiHidden="0" w:unhideWhenUsed="0" w:qFormat="1"/>
+    <w:lsdException w:name="heading 2" w:semiHidden="0" w:unhideWhenUsed="0" w:qFormat="1"/>
+    <w:lsdException w:name="heading 3" w:semiHidden="0" w:unhideWhenUsed="0" w:qFormat="1"/>
+    <w:lsdException w:name="heading 4" w:semiHidden="0" w:unhideWhenUsed="0" w:qFormat="1"/>
+    <w:lsdException w:name="heading 5" w:semiHidden="0" w:unhideWhenUsed="0" w:qFormat="1"/>
+    <w:lsdException w:name="heading 6" w:semiHidden="0" w:unhideWhenUsed="0" w:qFormat="1"/>
+    <w:lsdException w:name="heading 7" w:qFormat="1"/>
+    <w:lsdException w:name="heading 8" w:qFormat="1"/>
+    <w:lsdException w:name="heading 9" w:qFormat="1"/>
+    <w:lsdException w:name="caption" w:qFormat="1"/>
+    <w:lsdException w:name="List Number" w:semiHidden="0" w:unhideWhenUsed="0"/>
+    <w:lsdException w:name="List 4" w:semiHidden="0" w:unhideWhenUsed="0"/>
+    <w:lsdException w:name="List 5" w:semiHidden="0" w:unhideWhenUsed="0"/>
+    <w:lsdException w:name="Title" w:semiHidden="0" w:unhideWhenUsed="0" w:qFormat="1"/>
+    <w:lsdException w:name="Subtitle" w:semiHidden="0" w:unhideWhenUsed="0" w:qFormat="1"/>
+    <w:lsdException w:name="Salutation" w:semiHidden="0" w:unhideWhenUsed="0"/>
+    <w:lsdException w:name="Date" w:semiHidden="0" w:unhideWhenUsed="0"/>
+    <w:lsdException w:name="Body Text First Indent" w:semiHidden="0" w:unhideWhenUsed="0"/>
+    <w:lsdException w:name="Strong" w:semiHidden="0" w:unhideWhenUsed="0" w:qFormat="1"/>
+    <w:lsdException w:name="Emphasis" w:semiHidden="0" w:uiPriority="20" w:unhideWhenUsed="0" w:qFormat="1"/>
+    <w:lsdException w:name="Normal (Web)" w:uiPriority="99"/>
+    <w:lsdException w:name="Table Grid" w:semiHidden="0" w:unhideWhenUsed="0"/>
+    <w:lsdException w:name="Placeholder Text" w:uiPriority="99" w:unhideWhenUsed="0"/>
+    <w:lsdException w:name="No Spacing" w:semiHidden="0" w:uiPriority="1" w:unhideWhenUsed="0" w:qFormat="1"/>
+    <w:lsdException w:name="Light Shading" w:semiHidden="0" w:uiPriority="60" w:unhideWhenUsed="0"/>
+    <w:lsdException w:name="Light List" w:semiHidden="0" w:uiPriority="61" w:unhideWhenUsed="0"/>
+    <w:lsdException w:name="Light Grid" w:semiHidden="0" w:uiPriority="62" w:unhideWhenUsed="0"/>
+    <w:lsdException w:name="Medium Shading 1" w:semiHidden="0" w:uiPriority="63" w:unhideWhenUsed="0"/>
+    <w:lsdException w:name="Medium Shading 2" w:semiHidden="0" w:uiPriority="64" w:unhideWhenUsed="0"/>
+    <w:lsdException w:name="Medium List 1" w:semiHidden="0" w:uiPriority="65" w:unhideWhenUsed="0"/>
+    <w:lsdException w:name="Medium List 2" w:semiHidden="0" w:uiPriority="66" w:unhideWhenUsed="0"/>
+    <w:lsdException w:name="Medium Grid 1" w:semiHidden="0" w:uiPriority="67" w:unhideWhenUsed="0"/>
+    <w:lsdException w:name="Medium Grid 2" w:semiHidden="0" w:uiPriority="68" w:unhideWhenUsed="0"/>
+    <w:lsdException w:name="Medium Grid 3" w:semiHidden="0" w:uiPriority="69" w:unhideWhenUsed="0"/>
+    <w:lsdException w:name="Dark List" w:semiHidden="0" w:uiPriority="70" w:unhideWhenUsed="0"/>
+    <w:lsdException w:name="Colorful Shading" w:semiHidden="0" w:uiPriority="71" w:unhideWhenUsed="0"/>
+    <w:lsdException w:name="Colorful List" w:semiHidden="0" w:uiPriority="72" w:unhideWhenUsed="0"/>
+    <w:lsdException w:name="Colorful Grid" w:semiHidden="0" w:uiPriority="73" w:unhideWhenUsed="0"/>
+    <w:lsdException w:name="Light Shading Accent 1" w:semiHidden="0" w:uiPriority="60" w:unhideWhenUsed="0"/>
+    <w:lsdException w:name="Light List Accent 1" w:semiHidden="0" w:uiPriority="61" w:unhideWhenUsed="0"/>
+    <w:lsdException w:name="Light Grid Accent 1" w:semiHidden="0" w:uiPriority="62" w:unhideWhenUsed="0"/>
+    <w:lsdException w:name="Medium Shading 1 Accent 1" w:semiHidden="0" w:uiPriority="63" w:unhideWhenUsed="0"/>
+    <w:lsdException w:name="Medium Shading 2 Accent 1" w:semiHidden="0" w:uiPriority="64" w:unhideWhenUsed="0"/>
+    <w:lsdException w:name="Medium List 1 Accent 1" w:semiHidden="0" w:uiPriority="65" w:unhideWhenUsed="0"/>
+    <w:lsdException w:name="Revision" w:uiPriority="99" w:unhideWhenUsed="0"/>
+    <w:lsdException w:name="List Paragraph" w:semiHidden="0" w:uiPriority="34" w:unhideWhenUsed="0" w:qFormat="1"/>
+    <w:lsdException w:name="Quote" w:semiHidden="0" w:uiPriority="29" w:unhideWhenUsed="0" w:qFormat="1"/>
+    <w:lsdException w:name="Intense Quote" w:semiHidden="0" w:uiPriority="30" w:unhideWhenUsed="0" w:qFormat="1"/>
+    <w:lsdException w:name="Medium List 2 Accent 1" w:semiHidden="0" w:uiPriority="66" w:unhideWhenUsed="0"/>
+    <w:lsdException w:name="Medium Grid 1 Accent 1" w:semiHidden="0" w:uiPriority="67" w:unhideWhenUsed="0"/>
+    <w:lsdException w:name="Medium Grid 2 Accent 1" w:semiHidden="0" w:uiPriority="68" w:unhideWhenUsed="0"/>
+    <w:lsdException w:name="Medium Grid 3 Accent 1" w:semiHidden="0" w:uiPriority="69" w:unhideWhenUsed="0"/>
+    <w:lsdException w:name="Dark List Accent 1" w:semiHidden="0" w:uiPriority="70" w:unhideWhenUsed="0"/>
+    <w:lsdException w:name="Colorful Shading Accent 1" w:semiHidden="0" w:uiPriority="71" w:unhideWhenUsed="0"/>
+    <w:lsdException w:name="Colorful List Accent 1" w:semiHidden="0" w:uiPriority="72" w:unhideWhenUsed="0"/>
+    <w:lsdException w:name="Colorful Grid Accent 1" w:semiHidden="0" w:uiPriority="73" w:unhideWhenUsed="0"/>
+    <w:lsdException w:name="Light Shading Accent 2" w:semiHidden="0" w:uiPriority="60" w:unhideWhenUsed="0"/>
+    <w:lsdException w:name="Light List Accent 2" w:semiHidden="0" w:uiPriority="61" w:unhideWhenUsed="0"/>
+    <w:lsdException w:name="Light Grid Accent 2" w:semiHidden="0" w:uiPriority="62" w:unhideWhenUsed="0"/>
+    <w:lsdException w:name="Medium Shading 1 Accent 2" w:semiHidden="0" w:uiPriority="63" w:unhideWhenUsed="0"/>
+    <w:lsdException w:name="Medium Shading 2 Accent 2" w:semiHidden="0" w:uiPriority="64" w:unhideWhenUsed="0"/>
+    <w:lsdException w:name="Medium List 1 Accent 2" w:semiHidden="0" w:uiPriority="65" w:unhideWhenUsed="0"/>
+    <w:lsdException w:name="Medium List 2 Accent 2" w:semiHidden="0" w:uiPriority="66" w:unhideWhenUsed="0"/>
+    <w:lsdException w:name="Medium Grid 1 Accent 2" w:semiHidden="0" w:uiPriority="67" w:unhideWhenUsed="0"/>
+    <w:lsdException w:name="Medium Grid 2 Accent 2" w:semiHidden="0" w:uiPriority="68" w:unhideWhenUsed="0"/>
+    <w:lsdException w:name="Medium Grid 3 Accent 2" w:semiHidden="0" w:uiPriority="69" w:unhideWhenUsed="0"/>
+    <w:lsdException w:name="Dark List Accent 2" w:semiHidden="0" w:uiPriority="70" w:unhideWhenUsed="0"/>
+    <w:lsdException w:name="Colorful Shading Accent 2" w:semiHidden="0" w:uiPriority="71" w:unhideWhenUsed="0"/>
+    <w:lsdException w:name="Colorful List Accent 2" w:semiHidden="0" w:uiPriority="72" w:unhideWhenUsed="0"/>
+    <w:lsdException w:name="Colorful Grid Accent 2" w:semiHidden="0" w:uiPriority="73" w:unhideWhenUsed="0"/>
+    <w:lsdException w:name="Light Shading Accent 3" w:semiHidden="0" w:uiPriority="60" w:unhideWhenUsed="0"/>
+    <w:lsdException w:name="Light List Accent 3" w:semiHidden="0" w:uiPriority="61" w:unhideWhenUsed="0"/>
+    <w:lsdException w:name="Light Grid Accent 3" w:semiHidden="0" w:uiPriority="62" w:unhideWhenUsed="0"/>
+    <w:lsdException w:name="Medium Shading 1 Accent 3" w:semiHidden="0" w:uiPriority="63" w:unhideWhenUsed="0"/>
+    <w:lsdException w:name="Medium Shading 2 Accent 3" w:semiHidden="0" w:uiPriority="64" w:unhideWhenUsed="0"/>
+    <w:lsdException w:name="Medium List 1 Accent 3" w:semiHidden="0" w:uiPriority="65" w:unhideWhenUsed="0"/>
+    <w:lsdException w:name="Medium List 2 Accent 3" w:semiHidden="0" w:uiPriority="66" w:unhideWhenUsed="0"/>
+    <w:lsdException w:name="Medium Grid 1 Accent 3" w:semiHidden="0" w:uiPriority="67" w:unhideWhenUsed="0"/>
+    <w:lsdException w:name="Medium Grid 2 Accent 3" w:semiHidden="0" w:uiPriority="68" w:unhideWhenUsed="0"/>
+    <w:lsdException w:name="Medium Grid 3 Accent 3" w:semiHidden="0" w:uiPriority="69" w:unhideWhenUsed="0"/>
+    <w:lsdException w:name="Dark List Accent 3" w:semiHidden="0" w:uiPriority="70" w:unhideWhenUsed="0"/>
+    <w:lsdException w:name="Colorful Shading Accent 3" w:semiHidden="0" w:uiPriority="71" w:unhideWhenUsed="0"/>
+    <w:lsdException w:name="Colorful List Accent 3" w:semiHidden="0" w:uiPriority="72" w:unhideWhenUsed="0"/>
+    <w:lsdException w:name="Colorful Grid Accent 3" w:semiHidden="0" w:uiPriority="73" w:unhideWhenUsed="0"/>
+    <w:lsdException w:name="Light Shading Accent 4" w:semiHidden="0" w:uiPriority="60" w:unhideWhenUsed="0"/>
+    <w:lsdException w:name="Light List Accent 4" w:semiHidden="0" w:uiPriority="61" w:unhideWhenUsed="0"/>
+    <w:lsdException w:name="Light Grid Accent 4" w:semiHidden="0" w:uiPriority="62" w:unhideWhenUsed="0"/>
+    <w:lsdException w:name="Medium Shading 1 Accent 4" w:semiHidden="0" w:uiPriority="63" w:unhideWhenUsed="0"/>
+    <w:lsdException w:name="Medium Shading 2 Accent 4" w:semiHidden="0" w:uiPriority="64" w:unhideWhenUsed="0"/>
+    <w:lsdException w:name="Medium List 1 Accent 4" w:semiHidden="0" w:uiPriority="65" w:unhideWhenUsed="0"/>
+    <w:lsdException w:name="Medium List 2 Accent 4" w:semiHidden="0" w:uiPriority="66" w:unhideWhenUsed="0"/>
+    <w:lsdException w:name="Medium Grid 1 Accent 4" w:semiHidden="0" w:uiPriority="67" w:unhideWhenUsed="0"/>
+    <w:lsdException w:name="Medium Grid 2 Accent 4" w:semiHidden="0" w:uiPriority="68" w:unhideWhenUsed="0"/>
+    <w:lsdException w:name="Medium Grid 3 Accent 4" w:semiHidden="0" w:uiPriority="69" w:unhideWhenUsed="0"/>
+    <w:lsdException w:name="Dark List Accent 4" w:semiHidden="0" w:uiPriority="70" w:unhideWhenUsed="0"/>
+    <w:lsdException w:name="Colorful Shading Accent 4" w:semiHidden="0" w:uiPriority="71" w:unhideWhenUsed="0"/>
+    <w:lsdException w:name="Colorful List Accent 4" w:semiHidden="0" w:uiPriority="72" w:unhideWhenUsed="0"/>
+    <w:lsdException w:name="Colorful Grid Accent 4" w:semiHidden="0" w:uiPriority="73" w:unhideWhenUsed="0"/>
+    <w:lsdException w:name="Light Shading Accent 5" w:semiHidden="0" w:uiPriority="60" w:unhideWhenUsed="0"/>
+    <w:lsdException w:name="Light List Accent 5" w:semiHidden="0" w:uiPriority="61" w:unhideWhenUsed="0"/>
+    <w:lsdException w:name="Light Grid Accent 5" w:semiHidden="0" w:uiPriority="62" w:unhideWhenUsed="0"/>
+    <w:lsdException w:name="Medium Shading 1 Accent 5" w:semiHidden="0" w:uiPriority="63" w:unhideWhenUsed="0"/>
+    <w:lsdException w:name="Medium Shading 2 Accent 5" w:semiHidden="0" w:uiPriority="64" w:unhideWhenUsed="0"/>
+    <w:lsdException w:name="Medium List 1 Accent 5" w:semiHidden="0" w:uiPriority="65" w:unhideWhenUsed="0"/>
+    <w:lsdException w:name="Medium List 2 Accent 5" w:semiHidden="0" w:uiPriority="66" w:unhideWhenUsed="0"/>
+    <w:lsdException w:name="Medium Grid 1 Accent 5" w:semiHidden="0" w:uiPriority="67" w:unhideWhenUsed="0"/>
+    <w:lsdException w:name="Medium Grid 2 Accent 5" w:semiHidden="0" w:uiPriority="68" w:unhideWhenUsed="0"/>
+    <w:lsdException w:name="Medium Grid 3 Accent 5" w:semiHidden="0" w:uiPriority="69" w:unhideWhenUsed="0"/>
+    <w:lsdException w:name="Dark List Accent 5" w:semiHidden="0" w:uiPriority="70" w:unhideWhenUsed="0"/>
+    <w:lsdException w:name="Colorful Shading Accent 5" w:semiHidden="0" w:uiPriority="71" w:unhideWhenUsed="0"/>
+    <w:lsdException w:name="Colorful List Accent 5" w:semiHidden="0" w:uiPriority="72" w:unhideWhenUsed="0"/>
+    <w:lsdException w:name="Colorful Grid Accent 5" w:semiHidden="0" w:uiPriority="73" w:unhideWhenUsed="0"/>
+    <w:lsdException w:name="Light Shading Accent 6" w:semiHidden="0" w:uiPriority="60" w:unhideWhenUsed="0"/>
+    <w:lsdException w:name="Light List Accent 6" w:semiHidden="0" w:uiPriority="61" w:unhideWhenUsed="0"/>
+    <w:lsdException w:name="Light Grid Accent 6" w:semiHidden="0" w:uiPriority="62" w:unhideWhenUsed="0"/>
+    <w:lsdException w:name="Medium Shading 1 Accent 6" w:semiHidden="0" w:uiPriority="63" w:unhideWhenUsed="0"/>
+    <w:lsdException w:name="Medium Shading 2 Accent 6" w:semiHidden="0" w:uiPriority="64" w:unhideWhenUsed="0"/>
+    <w:lsdException w:name="Medium List 1 Accent 6" w:semiHidden="0" w:uiPriority="65" w:unhideWhenUsed="0"/>
+    <w:lsdException w:name="Medium List 2 Accent 6" w:semiHidden="0" w:uiPriority="66" w:unhideWhenUsed="0"/>
+    <w:lsdException w:name="Medium Grid 1 Accent 6" w:semiHidden="0" w:uiPriority="67" w:unhideWhenUsed="0"/>
+    <w:lsdException w:name="Medium Grid 2 Accent 6" w:semiHidden="0" w:uiPriority="68" w:unhideWhenUsed="0"/>
+    <w:lsdException w:name="Medium Grid 3 Accent 6" w:semiHidden="0" w:uiPriority="69" w:unhideWhenUsed="0"/>
+    <w:lsdException w:name="Dark List Accent 6" w:semiHidden="0" w:uiPriority="70" w:unhideWhenUsed="0"/>
+    <w:lsdException w:name="Colorful Shading Accent 6" w:semiHidden="0" w:uiPriority="71" w:unhideWhenUsed="0"/>
+    <w:lsdException w:name="Colorful List Accent 6" w:semiHidden="0" w:uiPriority="72" w:unhideWhenUsed="0"/>
+    <w:lsdException w:name="Colorful Grid Accent 6" w:semiHidden="0" w:uiPriority="73" w:unhideWhenUsed="0"/>
+    <w:lsdException w:name="Subtle Emphasis" w:semiHidden="0" w:uiPriority="19" w:unhideWhenUsed="0" w:qFormat="1"/>
+    <w:lsdException w:name="Intense Emphasis" w:semiHidden="0" w:uiPriority="21" w:unhideWhenUsed="0" w:qFormat="1"/>
+    <w:lsdException w:name="Subtle Reference" w:semiHidden="0" w:uiPriority="31" w:unhideWhenUsed="0" w:qFormat="1"/>
+    <w:lsdException w:name="Intense Reference" w:semiHidden="0" w:uiPriority="32" w:unhideWhenUsed="0" w:qFormat="1"/>
+    <w:lsdException w:name="Book Title" w:semiHidden="0" w:uiPriority="33" w:unhideWhenUsed="0" w:qFormat="1"/>
+    <w:lsdException w:name="Bibliography" w:uiPriority="37"/>
+    <w:lsdException w:name="TOC Heading" w:uiPriority="39" w:qFormat="1"/>
   </w:latentStyles>
   <w:style w:type="paragraph" w:default="1" w:styleId="Normal">
     <w:name w:val="Normal"/>
@@ -30095,6 +30225,7 @@
       <w:spacing w:line="240" w:lineRule="atLeast"/>
     </w:pPr>
     <w:tblPr>
+      <w:tblInd w:w="0" w:type="dxa"/>
       <w:tblBorders>
         <w:top w:val="single" w:sz="4" w:space="0" w:color="auto"/>
         <w:left w:val="single" w:sz="4" w:space="0" w:color="auto"/>
@@ -30103,6 +30234,809 @@
         <w:insideH w:val="single" w:sz="4" w:space="0" w:color="auto"/>
         <w:insideV w:val="single" w:sz="4" w:space="0" w:color="auto"/>
       </w:tblBorders>
+      <w:tblCellMar>
+        <w:top w:w="0" w:type="dxa"/>
+        <w:left w:w="108" w:type="dxa"/>
+        <w:bottom w:w="0" w:type="dxa"/>
+        <w:right w:w="108" w:type="dxa"/>
+      </w:tblCellMar>
+    </w:tblPr>
+  </w:style>
+  <w:style w:type="paragraph" w:styleId="NormalWeb">
+    <w:name w:val="Normal (Web)"/>
+    <w:basedOn w:val="Normal"/>
+    <w:uiPriority w:val="99"/>
+    <w:unhideWhenUsed/>
+    <w:rsid w:val="00F53DBB"/>
+    <w:pPr>
+      <w:widowControl/>
+      <w:spacing w:before="100" w:beforeAutospacing="1" w:after="100" w:afterAutospacing="1" w:line="240" w:lineRule="auto"/>
+    </w:pPr>
+    <w:rPr>
+      <w:szCs w:val="24"/>
+      <w:lang w:val="en-US"/>
+    </w:rPr>
+  </w:style>
+  <w:style w:type="paragraph" w:styleId="BalloonText">
+    <w:name w:val="Balloon Text"/>
+    <w:basedOn w:val="Normal"/>
+    <w:link w:val="BalloonTextChar"/>
+    <w:rsid w:val="00BE4660"/>
+    <w:pPr>
+      <w:spacing w:line="240" w:lineRule="auto"/>
+    </w:pPr>
+    <w:rPr>
+      <w:rFonts w:ascii="Tahoma" w:hAnsi="Tahoma" w:cs="Tahoma"/>
+      <w:sz w:val="16"/>
+      <w:szCs w:val="16"/>
+    </w:rPr>
+  </w:style>
+  <w:style w:type="character" w:customStyle="1" w:styleId="BalloonTextChar">
+    <w:name w:val="Balloon Text Char"/>
+    <w:basedOn w:val="DefaultParagraphFont"/>
+    <w:link w:val="BalloonText"/>
+    <w:rsid w:val="00BE4660"/>
+    <w:rPr>
+      <w:rFonts w:ascii="Tahoma" w:hAnsi="Tahoma" w:cs="Tahoma"/>
+      <w:sz w:val="16"/>
+      <w:szCs w:val="16"/>
+      <w:lang w:val="vi-VN"/>
+    </w:rPr>
+  </w:style>
+  <w:style w:type="character" w:styleId="Emphasis">
+    <w:name w:val="Emphasis"/>
+    <w:basedOn w:val="DefaultParagraphFont"/>
+    <w:uiPriority w:val="20"/>
+    <w:qFormat/>
+    <w:rsid w:val="00AD0FFB"/>
+    <w:rPr>
+      <w:i/>
+      <w:iCs/>
+    </w:rPr>
+  </w:style>
+  <w:style w:type="paragraph" w:styleId="ListParagraph">
+    <w:name w:val="List Paragraph"/>
+    <w:basedOn w:val="Normal"/>
+    <w:uiPriority w:val="34"/>
+    <w:qFormat/>
+    <w:rsid w:val="006803FF"/>
+    <w:pPr>
+      <w:ind w:left="720"/>
+      <w:contextualSpacing/>
+    </w:pPr>
+  </w:style>
+  <w:style w:type="paragraph" w:customStyle="1" w:styleId="Table">
+    <w:name w:val="Table"/>
+    <w:rsid w:val="00306ECD"/>
+    <w:pPr>
+      <w:spacing w:before="60" w:after="60"/>
+      <w:jc w:val="center"/>
+    </w:pPr>
+    <w:rPr>
+      <w:noProof/>
+    </w:rPr>
+  </w:style>
+  <w:style w:type="paragraph" w:customStyle="1" w:styleId="LeftTable">
+    <w:name w:val="LeftTable"/>
+    <w:basedOn w:val="Table"/>
+    <w:rsid w:val="00306ECD"/>
+    <w:pPr>
+      <w:jc w:val="left"/>
+    </w:pPr>
+  </w:style>
+  <w:style w:type="paragraph" w:customStyle="1" w:styleId="HeaderTable">
+    <w:name w:val="HeaderTable"/>
+    <w:rsid w:val="00306ECD"/>
+    <w:pPr>
+      <w:shd w:val="clear" w:color="auto" w:fill="000000"/>
+      <w:spacing w:before="60" w:after="60"/>
+      <w:jc w:val="center"/>
+    </w:pPr>
+    <w:rPr>
+      <w:b/>
+      <w:noProof/>
+    </w:rPr>
+  </w:style>
+  <w:style w:type="paragraph" w:customStyle="1" w:styleId="Rule">
+    <w:name w:val="Rule"/>
+    <w:basedOn w:val="Normal"/>
+    <w:rsid w:val="006E0A05"/>
+    <w:pPr>
+      <w:widowControl/>
+      <w:pBdr>
+        <w:top w:val="single" w:sz="18" w:space="1" w:color="auto" w:shadow="1"/>
+        <w:left w:val="single" w:sz="18" w:space="4" w:color="auto" w:shadow="1"/>
+        <w:bottom w:val="single" w:sz="18" w:space="1" w:color="auto" w:shadow="1"/>
+        <w:right w:val="single" w:sz="18" w:space="4" w:color="auto" w:shadow="1"/>
+      </w:pBdr>
+      <w:shd w:val="pct12" w:color="auto" w:fill="FFFFFF"/>
+      <w:spacing w:before="120" w:after="120" w:line="360" w:lineRule="auto"/>
+      <w:jc w:val="both"/>
+    </w:pPr>
+    <w:rPr>
+      <w:b/>
+      <w:sz w:val="21"/>
+      <w:lang w:val="en-US"/>
+    </w:rPr>
+  </w:style>
+  <w:style w:type="character" w:customStyle="1" w:styleId="apple-converted-space">
+    <w:name w:val="apple-converted-space"/>
+    <w:basedOn w:val="DefaultParagraphFont"/>
+    <w:rsid w:val="00C010F3"/>
+  </w:style>
+</w:styles>
+</file>
+
+<file path=word/stylesWithEffects.xml><?xml version="1.0" encoding="utf-8"?>
+<w:styles xmlns:wpc="http://schemas.microsoft.com/office/word/2010/wordprocessingCanvas" xmlns:mc="http://schemas.openxmlformats.org/markup-compatibility/2006" xmlns:o="urn:schemas-microsoft-com:office:office" xmlns:r="http://schemas.openxmlformats.org/officeDocument/2006/relationships" xmlns:m="http://schemas.openxmlformats.org/officeDocument/2006/math" xmlns:v="urn:schemas-microsoft-com:vml" xmlns:wp14="http://schemas.microsoft.com/office/word/2010/wordprocessingDrawing" xmlns:wp="http://schemas.openxmlformats.org/drawingml/2006/wordprocessingDrawing" xmlns:w10="urn:schemas-microsoft-com:office:word" xmlns:w="http://schemas.openxmlformats.org/wordprocessingml/2006/main" xmlns:w14="http://schemas.microsoft.com/office/word/2010/wordml" xmlns:wpg="http://schemas.microsoft.com/office/word/2010/wordprocessingGroup" xmlns:wpi="http://schemas.microsoft.com/office/word/2010/wordprocessingInk" xmlns:wne="http://schemas.microsoft.com/office/word/2006/wordml" xmlns:wps="http://schemas.microsoft.com/office/word/2010/wordprocessingShape" mc:Ignorable="w14 wp14">
+  <w:docDefaults>
+    <w:rPrDefault>
+      <w:rPr>
+        <w:rFonts w:ascii="Times New Roman" w:eastAsia="Times New Roman" w:hAnsi="Times New Roman" w:cs="Times New Roman"/>
+        <w:lang w:val="en-US" w:eastAsia="en-US" w:bidi="ar-SA"/>
+      </w:rPr>
+    </w:rPrDefault>
+    <w:pPrDefault/>
+  </w:docDefaults>
+  <w:latentStyles w:defLockedState="0" w:defUIPriority="0" w:defSemiHidden="1" w:defUnhideWhenUsed="1" w:defQFormat="0" w:count="267">
+    <w:lsdException w:name="Normal" w:semiHidden="0" w:unhideWhenUsed="0" w:qFormat="1"/>
+    <w:lsdException w:name="heading 1" w:semiHidden="0" w:unhideWhenUsed="0" w:qFormat="1"/>
+    <w:lsdException w:name="heading 2" w:semiHidden="0" w:unhideWhenUsed="0" w:qFormat="1"/>
+    <w:lsdException w:name="heading 3" w:semiHidden="0" w:unhideWhenUsed="0" w:qFormat="1"/>
+    <w:lsdException w:name="heading 4" w:semiHidden="0" w:unhideWhenUsed="0" w:qFormat="1"/>
+    <w:lsdException w:name="heading 5" w:semiHidden="0" w:unhideWhenUsed="0" w:qFormat="1"/>
+    <w:lsdException w:name="heading 6" w:semiHidden="0" w:unhideWhenUsed="0" w:qFormat="1"/>
+    <w:lsdException w:name="heading 7" w:qFormat="1"/>
+    <w:lsdException w:name="heading 8" w:qFormat="1"/>
+    <w:lsdException w:name="heading 9" w:qFormat="1"/>
+    <w:lsdException w:name="caption" w:qFormat="1"/>
+    <w:lsdException w:name="List Number" w:semiHidden="0" w:unhideWhenUsed="0"/>
+    <w:lsdException w:name="List 4" w:semiHidden="0" w:unhideWhenUsed="0"/>
+    <w:lsdException w:name="List 5" w:semiHidden="0" w:unhideWhenUsed="0"/>
+    <w:lsdException w:name="Title" w:semiHidden="0" w:unhideWhenUsed="0" w:qFormat="1"/>
+    <w:lsdException w:name="Subtitle" w:semiHidden="0" w:unhideWhenUsed="0" w:qFormat="1"/>
+    <w:lsdException w:name="Salutation" w:semiHidden="0" w:unhideWhenUsed="0"/>
+    <w:lsdException w:name="Date" w:semiHidden="0" w:unhideWhenUsed="0"/>
+    <w:lsdException w:name="Body Text First Indent" w:semiHidden="0" w:unhideWhenUsed="0"/>
+    <w:lsdException w:name="Strong" w:semiHidden="0" w:unhideWhenUsed="0" w:qFormat="1"/>
+    <w:lsdException w:name="Emphasis" w:semiHidden="0" w:uiPriority="20" w:unhideWhenUsed="0" w:qFormat="1"/>
+    <w:lsdException w:name="Normal (Web)" w:uiPriority="99"/>
+    <w:lsdException w:name="Table Grid" w:semiHidden="0" w:unhideWhenUsed="0"/>
+    <w:lsdException w:name="Placeholder Text" w:uiPriority="99" w:unhideWhenUsed="0"/>
+    <w:lsdException w:name="No Spacing" w:semiHidden="0" w:uiPriority="1" w:unhideWhenUsed="0" w:qFormat="1"/>
+    <w:lsdException w:name="Light Shading" w:semiHidden="0" w:uiPriority="60" w:unhideWhenUsed="0"/>
+    <w:lsdException w:name="Light List" w:semiHidden="0" w:uiPriority="61" w:unhideWhenUsed="0"/>
+    <w:lsdException w:name="Light Grid" w:semiHidden="0" w:uiPriority="62" w:unhideWhenUsed="0"/>
+    <w:lsdException w:name="Medium Shading 1" w:semiHidden="0" w:uiPriority="63" w:unhideWhenUsed="0"/>
+    <w:lsdException w:name="Medium Shading 2" w:semiHidden="0" w:uiPriority="64" w:unhideWhenUsed="0"/>
+    <w:lsdException w:name="Medium List 1" w:semiHidden="0" w:uiPriority="65" w:unhideWhenUsed="0"/>
+    <w:lsdException w:name="Medium List 2" w:semiHidden="0" w:uiPriority="66" w:unhideWhenUsed="0"/>
+    <w:lsdException w:name="Medium Grid 1" w:semiHidden="0" w:uiPriority="67" w:unhideWhenUsed="0"/>
+    <w:lsdException w:name="Medium Grid 2" w:semiHidden="0" w:uiPriority="68" w:unhideWhenUsed="0"/>
+    <w:lsdException w:name="Medium Grid 3" w:semiHidden="0" w:uiPriority="69" w:unhideWhenUsed="0"/>
+    <w:lsdException w:name="Dark List" w:semiHidden="0" w:uiPriority="70" w:unhideWhenUsed="0"/>
+    <w:lsdException w:name="Colorful Shading" w:semiHidden="0" w:uiPriority="71" w:unhideWhenUsed="0"/>
+    <w:lsdException w:name="Colorful List" w:semiHidden="0" w:uiPriority="72" w:unhideWhenUsed="0"/>
+    <w:lsdException w:name="Colorful Grid" w:semiHidden="0" w:uiPriority="73" w:unhideWhenUsed="0"/>
+    <w:lsdException w:name="Light Shading Accent 1" w:semiHidden="0" w:uiPriority="60" w:unhideWhenUsed="0"/>
+    <w:lsdException w:name="Light List Accent 1" w:semiHidden="0" w:uiPriority="61" w:unhideWhenUsed="0"/>
+    <w:lsdException w:name="Light Grid Accent 1" w:semiHidden="0" w:uiPriority="62" w:unhideWhenUsed="0"/>
+    <w:lsdException w:name="Medium Shading 1 Accent 1" w:semiHidden="0" w:uiPriority="63" w:unhideWhenUsed="0"/>
+    <w:lsdException w:name="Medium Shading 2 Accent 1" w:semiHidden="0" w:uiPriority="64" w:unhideWhenUsed="0"/>
+    <w:lsdException w:name="Medium List 1 Accent 1" w:semiHidden="0" w:uiPriority="65" w:unhideWhenUsed="0"/>
+    <w:lsdException w:name="Revision" w:uiPriority="99" w:unhideWhenUsed="0"/>
+    <w:lsdException w:name="List Paragraph" w:semiHidden="0" w:uiPriority="34" w:unhideWhenUsed="0" w:qFormat="1"/>
+    <w:lsdException w:name="Quote" w:semiHidden="0" w:uiPriority="29" w:unhideWhenUsed="0" w:qFormat="1"/>
+    <w:lsdException w:name="Intense Quote" w:semiHidden="0" w:uiPriority="30" w:unhideWhenUsed="0" w:qFormat="1"/>
+    <w:lsdException w:name="Medium List 2 Accent 1" w:semiHidden="0" w:uiPriority="66" w:unhideWhenUsed="0"/>
+    <w:lsdException w:name="Medium Grid 1 Accent 1" w:semiHidden="0" w:uiPriority="67" w:unhideWhenUsed="0"/>
+    <w:lsdException w:name="Medium Grid 2 Accent 1" w:semiHidden="0" w:uiPriority="68" w:unhideWhenUsed="0"/>
+    <w:lsdException w:name="Medium Grid 3 Accent 1" w:semiHidden="0" w:uiPriority="69" w:unhideWhenUsed="0"/>
+    <w:lsdException w:name="Dark List Accent 1" w:semiHidden="0" w:uiPriority="70" w:unhideWhenUsed="0"/>
+    <w:lsdException w:name="Colorful Shading Accent 1" w:semiHidden="0" w:uiPriority="71" w:unhideWhenUsed="0"/>
+    <w:lsdException w:name="Colorful List Accent 1" w:semiHidden="0" w:uiPriority="72" w:unhideWhenUsed="0"/>
+    <w:lsdException w:name="Colorful Grid Accent 1" w:semiHidden="0" w:uiPriority="73" w:unhideWhenUsed="0"/>
+    <w:lsdException w:name="Light Shading Accent 2" w:semiHidden="0" w:uiPriority="60" w:unhideWhenUsed="0"/>
+    <w:lsdException w:name="Light List Accent 2" w:semiHidden="0" w:uiPriority="61" w:unhideWhenUsed="0"/>
+    <w:lsdException w:name="Light Grid Accent 2" w:semiHidden="0" w:uiPriority="62" w:unhideWhenUsed="0"/>
+    <w:lsdException w:name="Medium Shading 1 Accent 2" w:semiHidden="0" w:uiPriority="63" w:unhideWhenUsed="0"/>
+    <w:lsdException w:name="Medium Shading 2 Accent 2" w:semiHidden="0" w:uiPriority="64" w:unhideWhenUsed="0"/>
+    <w:lsdException w:name="Medium List 1 Accent 2" w:semiHidden="0" w:uiPriority="65" w:unhideWhenUsed="0"/>
+    <w:lsdException w:name="Medium List 2 Accent 2" w:semiHidden="0" w:uiPriority="66" w:unhideWhenUsed="0"/>
+    <w:lsdException w:name="Medium Grid 1 Accent 2" w:semiHidden="0" w:uiPriority="67" w:unhideWhenUsed="0"/>
+    <w:lsdException w:name="Medium Grid 2 Accent 2" w:semiHidden="0" w:uiPriority="68" w:unhideWhenUsed="0"/>
+    <w:lsdException w:name="Medium Grid 3 Accent 2" w:semiHidden="0" w:uiPriority="69" w:unhideWhenUsed="0"/>
+    <w:lsdException w:name="Dark List Accent 2" w:semiHidden="0" w:uiPriority="70" w:unhideWhenUsed="0"/>
+    <w:lsdException w:name="Colorful Shading Accent 2" w:semiHidden="0" w:uiPriority="71" w:unhideWhenUsed="0"/>
+    <w:lsdException w:name="Colorful List Accent 2" w:semiHidden="0" w:uiPriority="72" w:unhideWhenUsed="0"/>
+    <w:lsdException w:name="Colorful Grid Accent 2" w:semiHidden="0" w:uiPriority="73" w:unhideWhenUsed="0"/>
+    <w:lsdException w:name="Light Shading Accent 3" w:semiHidden="0" w:uiPriority="60" w:unhideWhenUsed="0"/>
+    <w:lsdException w:name="Light List Accent 3" w:semiHidden="0" w:uiPriority="61" w:unhideWhenUsed="0"/>
+    <w:lsdException w:name="Light Grid Accent 3" w:semiHidden="0" w:uiPriority="62" w:unhideWhenUsed="0"/>
+    <w:lsdException w:name="Medium Shading 1 Accent 3" w:semiHidden="0" w:uiPriority="63" w:unhideWhenUsed="0"/>
+    <w:lsdException w:name="Medium Shading 2 Accent 3" w:semiHidden="0" w:uiPriority="64" w:unhideWhenUsed="0"/>
+    <w:lsdException w:name="Medium List 1 Accent 3" w:semiHidden="0" w:uiPriority="65" w:unhideWhenUsed="0"/>
+    <w:lsdException w:name="Medium List 2 Accent 3" w:semiHidden="0" w:uiPriority="66" w:unhideWhenUsed="0"/>
+    <w:lsdException w:name="Medium Grid 1 Accent 3" w:semiHidden="0" w:uiPriority="67" w:unhideWhenUsed="0"/>
+    <w:lsdException w:name="Medium Grid 2 Accent 3" w:semiHidden="0" w:uiPriority="68" w:unhideWhenUsed="0"/>
+    <w:lsdException w:name="Medium Grid 3 Accent 3" w:semiHidden="0" w:uiPriority="69" w:unhideWhenUsed="0"/>
+    <w:lsdException w:name="Dark List Accent 3" w:semiHidden="0" w:uiPriority="70" w:unhideWhenUsed="0"/>
+    <w:lsdException w:name="Colorful Shading Accent 3" w:semiHidden="0" w:uiPriority="71" w:unhideWhenUsed="0"/>
+    <w:lsdException w:name="Colorful List Accent 3" w:semiHidden="0" w:uiPriority="72" w:unhideWhenUsed="0"/>
+    <w:lsdException w:name="Colorful Grid Accent 3" w:semiHidden="0" w:uiPriority="73" w:unhideWhenUsed="0"/>
+    <w:lsdException w:name="Light Shading Accent 4" w:semiHidden="0" w:uiPriority="60" w:unhideWhenUsed="0"/>
+    <w:lsdException w:name="Light List Accent 4" w:semiHidden="0" w:uiPriority="61" w:unhideWhenUsed="0"/>
+    <w:lsdException w:name="Light Grid Accent 4" w:semiHidden="0" w:uiPriority="62" w:unhideWhenUsed="0"/>
+    <w:lsdException w:name="Medium Shading 1 Accent 4" w:semiHidden="0" w:uiPriority="63" w:unhideWhenUsed="0"/>
+    <w:lsdException w:name="Medium Shading 2 Accent 4" w:semiHidden="0" w:uiPriority="64" w:unhideWhenUsed="0"/>
+    <w:lsdException w:name="Medium List 1 Accent 4" w:semiHidden="0" w:uiPriority="65" w:unhideWhenUsed="0"/>
+    <w:lsdException w:name="Medium List 2 Accent 4" w:semiHidden="0" w:uiPriority="66" w:unhideWhenUsed="0"/>
+    <w:lsdException w:name="Medium Grid 1 Accent 4" w:semiHidden="0" w:uiPriority="67" w:unhideWhenUsed="0"/>
+    <w:lsdException w:name="Medium Grid 2 Accent 4" w:semiHidden="0" w:uiPriority="68" w:unhideWhenUsed="0"/>
+    <w:lsdException w:name="Medium Grid 3 Accent 4" w:semiHidden="0" w:uiPriority="69" w:unhideWhenUsed="0"/>
+    <w:lsdException w:name="Dark List Accent 4" w:semiHidden="0" w:uiPriority="70" w:unhideWhenUsed="0"/>
+    <w:lsdException w:name="Colorful Shading Accent 4" w:semiHidden="0" w:uiPriority="71" w:unhideWhenUsed="0"/>
+    <w:lsdException w:name="Colorful List Accent 4" w:semiHidden="0" w:uiPriority="72" w:unhideWhenUsed="0"/>
+    <w:lsdException w:name="Colorful Grid Accent 4" w:semiHidden="0" w:uiPriority="73" w:unhideWhenUsed="0"/>
+    <w:lsdException w:name="Light Shading Accent 5" w:semiHidden="0" w:uiPriority="60" w:unhideWhenUsed="0"/>
+    <w:lsdException w:name="Light List Accent 5" w:semiHidden="0" w:uiPriority="61" w:unhideWhenUsed="0"/>
+    <w:lsdException w:name="Light Grid Accent 5" w:semiHidden="0" w:uiPriority="62" w:unhideWhenUsed="0"/>
+    <w:lsdException w:name="Medium Shading 1 Accent 5" w:semiHidden="0" w:uiPriority="63" w:unhideWhenUsed="0"/>
+    <w:lsdException w:name="Medium Shading 2 Accent 5" w:semiHidden="0" w:uiPriority="64" w:unhideWhenUsed="0"/>
+    <w:lsdException w:name="Medium List 1 Accent 5" w:semiHidden="0" w:uiPriority="65" w:unhideWhenUsed="0"/>
+    <w:lsdException w:name="Medium List 2 Accent 5" w:semiHidden="0" w:uiPriority="66" w:unhideWhenUsed="0"/>
+    <w:lsdException w:name="Medium Grid 1 Accent 5" w:semiHidden="0" w:uiPriority="67" w:unhideWhenUsed="0"/>
+    <w:lsdException w:name="Medium Grid 2 Accent 5" w:semiHidden="0" w:uiPriority="68" w:unhideWhenUsed="0"/>
+    <w:lsdException w:name="Medium Grid 3 Accent 5" w:semiHidden="0" w:uiPriority="69" w:unhideWhenUsed="0"/>
+    <w:lsdException w:name="Dark List Accent 5" w:semiHidden="0" w:uiPriority="70" w:unhideWhenUsed="0"/>
+    <w:lsdException w:name="Colorful Shading Accent 5" w:semiHidden="0" w:uiPriority="71" w:unhideWhenUsed="0"/>
+    <w:lsdException w:name="Colorful List Accent 5" w:semiHidden="0" w:uiPriority="72" w:unhideWhenUsed="0"/>
+    <w:lsdException w:name="Colorful Grid Accent 5" w:semiHidden="0" w:uiPriority="73" w:unhideWhenUsed="0"/>
+    <w:lsdException w:name="Light Shading Accent 6" w:semiHidden="0" w:uiPriority="60" w:unhideWhenUsed="0"/>
+    <w:lsdException w:name="Light List Accent 6" w:semiHidden="0" w:uiPriority="61" w:unhideWhenUsed="0"/>
+    <w:lsdException w:name="Light Grid Accent 6" w:semiHidden="0" w:uiPriority="62" w:unhideWhenUsed="0"/>
+    <w:lsdException w:name="Medium Shading 1 Accent 6" w:semiHidden="0" w:uiPriority="63" w:unhideWhenUsed="0"/>
+    <w:lsdException w:name="Medium Shading 2 Accent 6" w:semiHidden="0" w:uiPriority="64" w:unhideWhenUsed="0"/>
+    <w:lsdException w:name="Medium List 1 Accent 6" w:semiHidden="0" w:uiPriority="65" w:unhideWhenUsed="0"/>
+    <w:lsdException w:name="Medium List 2 Accent 6" w:semiHidden="0" w:uiPriority="66" w:unhideWhenUsed="0"/>
+    <w:lsdException w:name="Medium Grid 1 Accent 6" w:semiHidden="0" w:uiPriority="67" w:unhideWhenUsed="0"/>
+    <w:lsdException w:name="Medium Grid 2 Accent 6" w:semiHidden="0" w:uiPriority="68" w:unhideWhenUsed="0"/>
+    <w:lsdException w:name="Medium Grid 3 Accent 6" w:semiHidden="0" w:uiPriority="69" w:unhideWhenUsed="0"/>
+    <w:lsdException w:name="Dark List Accent 6" w:semiHidden="0" w:uiPriority="70" w:unhideWhenUsed="0"/>
+    <w:lsdException w:name="Colorful Shading Accent 6" w:semiHidden="0" w:uiPriority="71" w:unhideWhenUsed="0"/>
+    <w:lsdException w:name="Colorful List Accent 6" w:semiHidden="0" w:uiPriority="72" w:unhideWhenUsed="0"/>
+    <w:lsdException w:name="Colorful Grid Accent 6" w:semiHidden="0" w:uiPriority="73" w:unhideWhenUsed="0"/>
+    <w:lsdException w:name="Subtle Emphasis" w:semiHidden="0" w:uiPriority="19" w:unhideWhenUsed="0" w:qFormat="1"/>
+    <w:lsdException w:name="Intense Emphasis" w:semiHidden="0" w:uiPriority="21" w:unhideWhenUsed="0" w:qFormat="1"/>
+    <w:lsdException w:name="Subtle Reference" w:semiHidden="0" w:uiPriority="31" w:unhideWhenUsed="0" w:qFormat="1"/>
+    <w:lsdException w:name="Intense Reference" w:semiHidden="0" w:uiPriority="32" w:unhideWhenUsed="0" w:qFormat="1"/>
+    <w:lsdException w:name="Book Title" w:semiHidden="0" w:uiPriority="33" w:unhideWhenUsed="0" w:qFormat="1"/>
+    <w:lsdException w:name="Bibliography" w:uiPriority="37"/>
+    <w:lsdException w:name="TOC Heading" w:uiPriority="39" w:qFormat="1"/>
+  </w:latentStyles>
+  <w:style w:type="paragraph" w:default="1" w:styleId="Normal">
+    <w:name w:val="Normal"/>
+    <w:qFormat/>
+    <w:pPr>
+      <w:widowControl w:val="0"/>
+      <w:spacing w:line="240" w:lineRule="atLeast"/>
+    </w:pPr>
+    <w:rPr>
+      <w:sz w:val="24"/>
+      <w:lang w:val="vi-VN"/>
+    </w:rPr>
+  </w:style>
+  <w:style w:type="paragraph" w:styleId="Heading1">
+    <w:name w:val="heading 1"/>
+    <w:basedOn w:val="Normal"/>
+    <w:next w:val="Normal"/>
+    <w:qFormat/>
+    <w:rsid w:val="008F2F96"/>
+    <w:pPr>
+      <w:keepNext/>
+      <w:numPr>
+        <w:numId w:val="1"/>
+      </w:numPr>
+      <w:spacing w:before="120" w:after="60"/>
+      <w:outlineLvl w:val="0"/>
+    </w:pPr>
+    <w:rPr>
+      <w:rFonts w:ascii="Arial" w:hAnsi="Arial"/>
+      <w:b/>
+      <w:sz w:val="28"/>
+    </w:rPr>
+  </w:style>
+  <w:style w:type="paragraph" w:styleId="Heading2">
+    <w:name w:val="heading 2"/>
+    <w:basedOn w:val="Heading1"/>
+    <w:next w:val="Normal"/>
+    <w:qFormat/>
+    <w:rsid w:val="008F2F96"/>
+    <w:pPr>
+      <w:numPr>
+        <w:ilvl w:val="1"/>
+      </w:numPr>
+      <w:outlineLvl w:val="1"/>
+    </w:pPr>
+    <w:rPr>
+      <w:sz w:val="26"/>
+    </w:rPr>
+  </w:style>
+  <w:style w:type="paragraph" w:styleId="Heading3">
+    <w:name w:val="heading 3"/>
+    <w:basedOn w:val="Heading1"/>
+    <w:next w:val="Normal"/>
+    <w:qFormat/>
+    <w:rsid w:val="00AE607F"/>
+    <w:pPr>
+      <w:keepNext w:val="0"/>
+      <w:numPr>
+        <w:ilvl w:val="2"/>
+      </w:numPr>
+      <w:spacing w:before="240" w:after="240" w:line="276" w:lineRule="auto"/>
+      <w:ind w:left="1224" w:hanging="504"/>
+      <w:contextualSpacing/>
+      <w:outlineLvl w:val="2"/>
+    </w:pPr>
+    <w:rPr>
+      <w:b w:val="0"/>
+      <w:i/>
+      <w:sz w:val="24"/>
+    </w:rPr>
+  </w:style>
+  <w:style w:type="paragraph" w:styleId="Heading4">
+    <w:name w:val="heading 4"/>
+    <w:basedOn w:val="Heading1"/>
+    <w:next w:val="Normal"/>
+    <w:qFormat/>
+    <w:rsid w:val="007D1CF6"/>
+    <w:pPr>
+      <w:keepNext w:val="0"/>
+      <w:numPr>
+        <w:ilvl w:val="3"/>
+      </w:numPr>
+      <w:spacing w:before="240" w:after="240" w:line="276" w:lineRule="auto"/>
+      <w:ind w:left="1728" w:hanging="648"/>
+      <w:contextualSpacing/>
+      <w:outlineLvl w:val="3"/>
+    </w:pPr>
+    <w:rPr>
+      <w:b w:val="0"/>
+      <w:sz w:val="24"/>
+    </w:rPr>
+  </w:style>
+  <w:style w:type="paragraph" w:styleId="Heading5">
+    <w:name w:val="heading 5"/>
+    <w:basedOn w:val="Normal"/>
+    <w:next w:val="Normal"/>
+    <w:qFormat/>
+    <w:pPr>
+      <w:numPr>
+        <w:ilvl w:val="4"/>
+        <w:numId w:val="1"/>
+      </w:numPr>
+      <w:spacing w:before="240" w:after="60"/>
+      <w:outlineLvl w:val="4"/>
+    </w:pPr>
+    <w:rPr>
+      <w:sz w:val="22"/>
+    </w:rPr>
+  </w:style>
+  <w:style w:type="paragraph" w:styleId="Heading6">
+    <w:name w:val="heading 6"/>
+    <w:basedOn w:val="Normal"/>
+    <w:next w:val="Normal"/>
+    <w:qFormat/>
+    <w:pPr>
+      <w:numPr>
+        <w:ilvl w:val="5"/>
+        <w:numId w:val="1"/>
+      </w:numPr>
+      <w:spacing w:before="240" w:after="60"/>
+      <w:outlineLvl w:val="5"/>
+    </w:pPr>
+    <w:rPr>
+      <w:i/>
+      <w:sz w:val="22"/>
+    </w:rPr>
+  </w:style>
+  <w:style w:type="paragraph" w:styleId="Heading7">
+    <w:name w:val="heading 7"/>
+    <w:basedOn w:val="Normal"/>
+    <w:next w:val="Normal"/>
+    <w:qFormat/>
+    <w:pPr>
+      <w:numPr>
+        <w:ilvl w:val="6"/>
+        <w:numId w:val="1"/>
+      </w:numPr>
+      <w:spacing w:before="240" w:after="60"/>
+      <w:outlineLvl w:val="6"/>
+    </w:pPr>
+  </w:style>
+  <w:style w:type="paragraph" w:styleId="Heading8">
+    <w:name w:val="heading 8"/>
+    <w:basedOn w:val="Normal"/>
+    <w:next w:val="Normal"/>
+    <w:qFormat/>
+    <w:pPr>
+      <w:numPr>
+        <w:ilvl w:val="7"/>
+        <w:numId w:val="1"/>
+      </w:numPr>
+      <w:spacing w:before="240" w:after="60"/>
+      <w:outlineLvl w:val="7"/>
+    </w:pPr>
+    <w:rPr>
+      <w:i/>
+    </w:rPr>
+  </w:style>
+  <w:style w:type="paragraph" w:styleId="Heading9">
+    <w:name w:val="heading 9"/>
+    <w:basedOn w:val="Normal"/>
+    <w:next w:val="Normal"/>
+    <w:qFormat/>
+    <w:pPr>
+      <w:numPr>
+        <w:ilvl w:val="8"/>
+        <w:numId w:val="1"/>
+      </w:numPr>
+      <w:spacing w:before="240" w:after="60"/>
+      <w:outlineLvl w:val="8"/>
+    </w:pPr>
+    <w:rPr>
+      <w:b/>
+      <w:i/>
+      <w:sz w:val="18"/>
+    </w:rPr>
+  </w:style>
+  <w:style w:type="character" w:default="1" w:styleId="DefaultParagraphFont">
+    <w:name w:val="Default Paragraph Font"/>
+    <w:uiPriority w:val="1"/>
+    <w:semiHidden/>
+    <w:unhideWhenUsed/>
+  </w:style>
+  <w:style w:type="table" w:default="1" w:styleId="TableNormal">
+    <w:name w:val="Normal Table"/>
+    <w:uiPriority w:val="99"/>
+    <w:semiHidden/>
+    <w:unhideWhenUsed/>
+    <w:tblPr>
+      <w:tblInd w:w="0" w:type="dxa"/>
+      <w:tblCellMar>
+        <w:top w:w="0" w:type="dxa"/>
+        <w:left w:w="108" w:type="dxa"/>
+        <w:bottom w:w="0" w:type="dxa"/>
+        <w:right w:w="108" w:type="dxa"/>
+      </w:tblCellMar>
+    </w:tblPr>
+  </w:style>
+  <w:style w:type="numbering" w:default="1" w:styleId="NoList">
+    <w:name w:val="No List"/>
+    <w:uiPriority w:val="99"/>
+    <w:semiHidden/>
+    <w:unhideWhenUsed/>
+  </w:style>
+  <w:style w:type="paragraph" w:customStyle="1" w:styleId="Paragraph2">
+    <w:name w:val="Paragraph2"/>
+    <w:basedOn w:val="Normal"/>
+    <w:pPr>
+      <w:spacing w:before="80"/>
+      <w:ind w:left="720"/>
+      <w:jc w:val="both"/>
+    </w:pPr>
+    <w:rPr>
+      <w:color w:val="000000"/>
+      <w:lang w:val="en-AU"/>
+    </w:rPr>
+  </w:style>
+  <w:style w:type="paragraph" w:styleId="Title">
+    <w:name w:val="Title"/>
+    <w:basedOn w:val="Normal"/>
+    <w:next w:val="Normal"/>
+    <w:qFormat/>
+    <w:pPr>
+      <w:spacing w:line="240" w:lineRule="auto"/>
+      <w:jc w:val="center"/>
+    </w:pPr>
+    <w:rPr>
+      <w:rFonts w:ascii="Arial" w:hAnsi="Arial"/>
+      <w:b/>
+      <w:sz w:val="36"/>
+    </w:rPr>
+  </w:style>
+  <w:style w:type="paragraph" w:styleId="Subtitle">
+    <w:name w:val="Subtitle"/>
+    <w:basedOn w:val="Normal"/>
+    <w:qFormat/>
+    <w:pPr>
+      <w:spacing w:after="60"/>
+      <w:jc w:val="center"/>
+    </w:pPr>
+    <w:rPr>
+      <w:rFonts w:ascii="Arial" w:hAnsi="Arial"/>
+      <w:i/>
+      <w:sz w:val="36"/>
+      <w:lang w:val="en-AU"/>
+    </w:rPr>
+  </w:style>
+  <w:style w:type="paragraph" w:styleId="NormalIndent">
+    <w:name w:val="Normal Indent"/>
+    <w:basedOn w:val="Normal"/>
+    <w:pPr>
+      <w:ind w:left="900" w:hanging="900"/>
+    </w:pPr>
+  </w:style>
+  <w:style w:type="paragraph" w:styleId="TOC1">
+    <w:name w:val="toc 1"/>
+    <w:basedOn w:val="Normal"/>
+    <w:next w:val="Normal"/>
+    <w:semiHidden/>
+    <w:pPr>
+      <w:tabs>
+        <w:tab w:val="right" w:pos="9360"/>
+      </w:tabs>
+      <w:spacing w:before="240" w:after="60"/>
+      <w:ind w:right="720"/>
+    </w:pPr>
+  </w:style>
+  <w:style w:type="paragraph" w:styleId="TOC2">
+    <w:name w:val="toc 2"/>
+    <w:basedOn w:val="Normal"/>
+    <w:next w:val="Normal"/>
+    <w:semiHidden/>
+    <w:pPr>
+      <w:tabs>
+        <w:tab w:val="right" w:pos="9360"/>
+      </w:tabs>
+      <w:ind w:left="432" w:right="720"/>
+    </w:pPr>
+  </w:style>
+  <w:style w:type="paragraph" w:styleId="TOC3">
+    <w:name w:val="toc 3"/>
+    <w:basedOn w:val="Normal"/>
+    <w:next w:val="Normal"/>
+    <w:semiHidden/>
+    <w:pPr>
+      <w:tabs>
+        <w:tab w:val="right" w:pos="9360"/>
+      </w:tabs>
+      <w:ind w:left="864"/>
+    </w:pPr>
+  </w:style>
+  <w:style w:type="paragraph" w:styleId="Header">
+    <w:name w:val="header"/>
+    <w:basedOn w:val="Normal"/>
+    <w:pPr>
+      <w:tabs>
+        <w:tab w:val="center" w:pos="4320"/>
+        <w:tab w:val="right" w:pos="8640"/>
+      </w:tabs>
+    </w:pPr>
+  </w:style>
+  <w:style w:type="paragraph" w:styleId="Footer">
+    <w:name w:val="footer"/>
+    <w:basedOn w:val="Normal"/>
+    <w:pPr>
+      <w:tabs>
+        <w:tab w:val="center" w:pos="4320"/>
+        <w:tab w:val="right" w:pos="8640"/>
+      </w:tabs>
+    </w:pPr>
+  </w:style>
+  <w:style w:type="character" w:styleId="PageNumber">
+    <w:name w:val="page number"/>
+    <w:basedOn w:val="DefaultParagraphFont"/>
+  </w:style>
+  <w:style w:type="paragraph" w:customStyle="1" w:styleId="Bullet2">
+    <w:name w:val="Bullet2"/>
+    <w:basedOn w:val="Normal"/>
+    <w:pPr>
+      <w:ind w:left="1440" w:hanging="360"/>
+    </w:pPr>
+    <w:rPr>
+      <w:color w:val="000080"/>
+    </w:rPr>
+  </w:style>
+  <w:style w:type="paragraph" w:customStyle="1" w:styleId="Paragraph1">
+    <w:name w:val="Paragraph1"/>
+    <w:basedOn w:val="Normal"/>
+    <w:pPr>
+      <w:spacing w:before="80" w:line="240" w:lineRule="auto"/>
+      <w:jc w:val="both"/>
+    </w:pPr>
+  </w:style>
+  <w:style w:type="paragraph" w:customStyle="1" w:styleId="Tabletext">
+    <w:name w:val="Tabletext"/>
+    <w:basedOn w:val="Normal"/>
+    <w:pPr>
+      <w:keepLines/>
+      <w:spacing w:after="120"/>
+    </w:pPr>
+  </w:style>
+  <w:style w:type="paragraph" w:styleId="BodyText">
+    <w:name w:val="Body Text"/>
+    <w:basedOn w:val="Normal"/>
+    <w:pPr>
+      <w:keepLines/>
+      <w:spacing w:after="120"/>
+      <w:ind w:left="720"/>
+    </w:pPr>
+  </w:style>
+  <w:style w:type="paragraph" w:customStyle="1" w:styleId="Paragraph3">
+    <w:name w:val="Paragraph3"/>
+    <w:basedOn w:val="Paragraph1"/>
+    <w:pPr>
+      <w:ind w:left="1530"/>
+    </w:pPr>
+  </w:style>
+  <w:style w:type="paragraph" w:customStyle="1" w:styleId="Bullet1">
+    <w:name w:val="Bullet1"/>
+    <w:basedOn w:val="Normal"/>
+    <w:pPr>
+      <w:ind w:left="720" w:hanging="432"/>
+    </w:pPr>
+  </w:style>
+  <w:style w:type="character" w:styleId="FootnoteReference">
+    <w:name w:val="footnote reference"/>
+    <w:semiHidden/>
+    <w:rPr>
+      <w:sz w:val="20"/>
+      <w:vertAlign w:val="superscript"/>
+    </w:rPr>
+  </w:style>
+  <w:style w:type="paragraph" w:styleId="FootnoteText">
+    <w:name w:val="footnote text"/>
+    <w:basedOn w:val="Normal"/>
+    <w:semiHidden/>
+    <w:pPr>
+      <w:keepNext/>
+      <w:keepLines/>
+      <w:pBdr>
+        <w:bottom w:val="single" w:sz="6" w:space="0" w:color="000000"/>
+      </w:pBdr>
+      <w:spacing w:before="40" w:after="40"/>
+      <w:ind w:left="360" w:hanging="360"/>
+    </w:pPr>
+    <w:rPr>
+      <w:rFonts w:ascii="Helvetica" w:hAnsi="Helvetica"/>
+      <w:sz w:val="16"/>
+    </w:rPr>
+  </w:style>
+  <w:style w:type="paragraph" w:styleId="DocumentMap">
+    <w:name w:val="Document Map"/>
+    <w:basedOn w:val="Normal"/>
+    <w:semiHidden/>
+    <w:pPr>
+      <w:shd w:val="clear" w:color="auto" w:fill="000080"/>
+    </w:pPr>
+    <w:rPr>
+      <w:rFonts w:ascii="Tahoma" w:hAnsi="Tahoma"/>
+    </w:rPr>
+  </w:style>
+  <w:style w:type="paragraph" w:customStyle="1" w:styleId="Paragraph4">
+    <w:name w:val="Paragraph4"/>
+    <w:basedOn w:val="Paragraph1"/>
+    <w:pPr>
+      <w:ind w:left="2250"/>
+    </w:pPr>
+  </w:style>
+  <w:style w:type="paragraph" w:styleId="TOC4">
+    <w:name w:val="toc 4"/>
+    <w:basedOn w:val="Normal"/>
+    <w:next w:val="Normal"/>
+    <w:semiHidden/>
+    <w:pPr>
+      <w:ind w:left="600"/>
+    </w:pPr>
+  </w:style>
+  <w:style w:type="paragraph" w:styleId="TOC5">
+    <w:name w:val="toc 5"/>
+    <w:basedOn w:val="Normal"/>
+    <w:next w:val="Normal"/>
+    <w:semiHidden/>
+    <w:pPr>
+      <w:ind w:left="800"/>
+    </w:pPr>
+  </w:style>
+  <w:style w:type="paragraph" w:styleId="TOC6">
+    <w:name w:val="toc 6"/>
+    <w:basedOn w:val="Normal"/>
+    <w:next w:val="Normal"/>
+    <w:semiHidden/>
+    <w:pPr>
+      <w:ind w:left="1000"/>
+    </w:pPr>
+  </w:style>
+  <w:style w:type="paragraph" w:styleId="TOC7">
+    <w:name w:val="toc 7"/>
+    <w:basedOn w:val="Normal"/>
+    <w:next w:val="Normal"/>
+    <w:semiHidden/>
+    <w:pPr>
+      <w:ind w:left="1200"/>
+    </w:pPr>
+  </w:style>
+  <w:style w:type="paragraph" w:styleId="TOC8">
+    <w:name w:val="toc 8"/>
+    <w:basedOn w:val="Normal"/>
+    <w:next w:val="Normal"/>
+    <w:semiHidden/>
+    <w:pPr>
+      <w:ind w:left="1400"/>
+    </w:pPr>
+  </w:style>
+  <w:style w:type="paragraph" w:styleId="TOC9">
+    <w:name w:val="toc 9"/>
+    <w:basedOn w:val="Normal"/>
+    <w:next w:val="Normal"/>
+    <w:semiHidden/>
+    <w:pPr>
+      <w:ind w:left="1600"/>
+    </w:pPr>
+  </w:style>
+  <w:style w:type="paragraph" w:styleId="BodyText2">
+    <w:name w:val="Body Text 2"/>
+    <w:basedOn w:val="Normal"/>
+    <w:pPr>
+      <w:widowControl/>
+      <w:spacing w:line="240" w:lineRule="auto"/>
+    </w:pPr>
+    <w:rPr>
+      <w:snapToGrid w:val="0"/>
+      <w:sz w:val="28"/>
+    </w:rPr>
+  </w:style>
+  <w:style w:type="paragraph" w:styleId="BodyText3">
+    <w:name w:val="Body Text 3"/>
+    <w:basedOn w:val="Normal"/>
+    <w:pPr>
+      <w:widowControl/>
+      <w:spacing w:line="240" w:lineRule="auto"/>
+    </w:pPr>
+    <w:rPr>
+      <w:snapToGrid w:val="0"/>
+    </w:rPr>
+  </w:style>
+  <w:style w:type="paragraph" w:customStyle="1" w:styleId="ToDoItem">
+    <w:name w:val="To Do Item"/>
+    <w:basedOn w:val="Normal"/>
+    <w:pPr>
+      <w:numPr>
+        <w:numId w:val="2"/>
+      </w:numPr>
+    </w:pPr>
+  </w:style>
+  <w:style w:type="character" w:customStyle="1" w:styleId="SoDAField">
+    <w:name w:val="SoDA Field"/>
+    <w:rPr>
+      <w:color w:val="0000FF"/>
+    </w:rPr>
+  </w:style>
+  <w:style w:type="table" w:styleId="TableGrid">
+    <w:name w:val="Table Grid"/>
+    <w:basedOn w:val="TableNormal"/>
+    <w:rsid w:val="007A1DE8"/>
+    <w:pPr>
+      <w:widowControl w:val="0"/>
+      <w:spacing w:line="240" w:lineRule="atLeast"/>
+    </w:pPr>
+    <w:tblPr>
+      <w:tblInd w:w="0" w:type="dxa"/>
+      <w:tblBorders>
+        <w:top w:val="single" w:sz="4" w:space="0" w:color="auto"/>
+        <w:left w:val="single" w:sz="4" w:space="0" w:color="auto"/>
+        <w:bottom w:val="single" w:sz="4" w:space="0" w:color="auto"/>
+        <w:right w:val="single" w:sz="4" w:space="0" w:color="auto"/>
+        <w:insideH w:val="single" w:sz="4" w:space="0" w:color="auto"/>
+        <w:insideV w:val="single" w:sz="4" w:space="0" w:color="auto"/>
+      </w:tblBorders>
+      <w:tblCellMar>
+        <w:top w:w="0" w:type="dxa"/>
+        <w:left w:w="108" w:type="dxa"/>
+        <w:bottom w:w="0" w:type="dxa"/>
+        <w:right w:w="108" w:type="dxa"/>
+      </w:tblCellMar>
     </w:tblPr>
   </w:style>
   <w:style w:type="paragraph" w:styleId="NormalWeb">

</xml_diff>

<commit_message>
Cap nhat them mo ta, phan lop nguoi su dung
</commit_message>
<xml_diff>
--- a/baocaolan1.docx
+++ b/baocaolan1.docx
@@ -1,6 +1,6 @@
 
 <file path=word/document.xml><?xml version="1.0" encoding="utf-8"?>
-<w:document xmlns:wpc="http://schemas.microsoft.com/office/word/2010/wordprocessingCanvas" xmlns:mc="http://schemas.openxmlformats.org/markup-compatibility/2006" xmlns:o="urn:schemas-microsoft-com:office:office" xmlns:r="http://schemas.openxmlformats.org/officeDocument/2006/relationships" xmlns:m="http://schemas.openxmlformats.org/officeDocument/2006/math" xmlns:v="urn:schemas-microsoft-com:vml" xmlns:wp14="http://schemas.microsoft.com/office/word/2010/wordprocessingDrawing" xmlns:wp="http://schemas.openxmlformats.org/drawingml/2006/wordprocessingDrawing" xmlns:w10="urn:schemas-microsoft-com:office:word" xmlns:w="http://schemas.openxmlformats.org/wordprocessingml/2006/main" xmlns:w14="http://schemas.microsoft.com/office/word/2010/wordml" xmlns:wpg="http://schemas.microsoft.com/office/word/2010/wordprocessingGroup" xmlns:wpi="http://schemas.microsoft.com/office/word/2010/wordprocessingInk" xmlns:wne="http://schemas.microsoft.com/office/word/2006/wordml" xmlns:wps="http://schemas.microsoft.com/office/word/2010/wordprocessingShape" mc:Ignorable="w14 wp14">
+<w:document xmlns:wpc="http://schemas.microsoft.com/office/word/2010/wordprocessingCanvas" xmlns:mc="http://schemas.openxmlformats.org/markup-compatibility/2006" xmlns:o="urn:schemas-microsoft-com:office:office" xmlns:r="http://schemas.openxmlformats.org/officeDocument/2006/relationships" xmlns:m="http://schemas.openxmlformats.org/officeDocument/2006/math" xmlns:v="urn:schemas-microsoft-com:vml" xmlns:wp14="http://schemas.microsoft.com/office/word/2010/wordprocessingDrawing" xmlns:wp="http://schemas.openxmlformats.org/drawingml/2006/wordprocessingDrawing" xmlns:w10="urn:schemas-microsoft-com:office:word" xmlns:w="http://schemas.openxmlformats.org/wordprocessingml/2006/main" xmlns:w14="http://schemas.microsoft.com/office/word/2010/wordml" xmlns:w15="http://schemas.microsoft.com/office/word/2012/wordml" xmlns:wpg="http://schemas.microsoft.com/office/word/2010/wordprocessingGroup" xmlns:wpi="http://schemas.microsoft.com/office/word/2010/wordprocessingInk" xmlns:wne="http://schemas.microsoft.com/office/word/2006/wordml" xmlns:wps="http://schemas.microsoft.com/office/word/2010/wordprocessingShape" mc:Ignorable="w14 w15 wp14">
   <w:body>
     <w:p>
       <w:pPr>
@@ -326,6 +326,29 @@
           <w:szCs w:val="30"/>
           <w:lang w:val="en-US"/>
         </w:rPr>
+        <w:t>1642094 – Lường Văn Trọng</w:t>
+      </w:r>
+    </w:p>
+    <w:p>
+      <w:pPr>
+        <w:spacing w:line="276" w:lineRule="auto"/>
+        <w:jc w:val="center"/>
+        <w:rPr>
+          <w:rFonts w:ascii="Arial" w:hAnsi="Arial" w:cs="Arial"/>
+          <w:color w:val="0000FF"/>
+          <w:sz w:val="30"/>
+          <w:szCs w:val="30"/>
+          <w:lang w:val="en-US"/>
+        </w:rPr>
+      </w:pPr>
+      <w:r>
+        <w:rPr>
+          <w:rFonts w:ascii="Arial" w:hAnsi="Arial" w:cs="Arial"/>
+          <w:color w:val="0000FF"/>
+          <w:sz w:val="30"/>
+          <w:szCs w:val="30"/>
+          <w:lang w:val="en-US"/>
+        </w:rPr>
         <w:t>1642057</w:t>
       </w:r>
       <w:r>
@@ -391,26 +414,18 @@
         </w:rPr>
         <w:t>Lê Nguyễn Đăng Khoa</w:t>
       </w:r>
-      <w:bookmarkStart w:id="0" w:name="_GoBack"/>
-      <w:bookmarkEnd w:id="0"/>
     </w:p>
     <w:p>
       <w:pPr>
         <w:spacing w:line="276" w:lineRule="auto"/>
         <w:jc w:val="center"/>
         <w:rPr>
+          <w:rFonts w:ascii="Arial" w:hAnsi="Arial" w:cs="Arial"/>
+          <w:color w:val="0000FF"/>
           <w:sz w:val="30"/>
           <w:szCs w:val="30"/>
           <w:lang w:val="en-US"/>
         </w:rPr>
-        <w:sectPr>
-          <w:headerReference w:type="default" r:id="rId8"/>
-          <w:pgSz w:w="11907" w:h="16839" w:code="9"/>
-          <w:pgMar w:top="1440" w:right="1440" w:bottom="1440" w:left="1440" w:header="720" w:footer="720" w:gutter="0"/>
-          <w:cols w:space="720"/>
-          <w:vAlign w:val="center"/>
-          <w:docGrid w:linePitch="326"/>
-        </w:sectPr>
       </w:pPr>
       <w:r>
         <w:rPr>
@@ -420,47 +435,7 @@
           <w:szCs w:val="30"/>
           <w:lang w:val="en-US"/>
         </w:rPr>
-        <w:t>[&lt;</w:t>
-      </w:r>
-      <w:r>
-        <w:rPr>
-          <w:rFonts w:ascii="Arial" w:hAnsi="Arial" w:cs="Arial"/>
-          <w:color w:val="0000FF"/>
-          <w:sz w:val="30"/>
-          <w:szCs w:val="30"/>
-          <w:lang w:val="en-US"/>
-        </w:rPr>
-        <w:t>MSSV</w:t>
-      </w:r>
-      <w:r>
-        <w:rPr>
-          <w:rFonts w:ascii="Arial" w:hAnsi="Arial" w:cs="Arial"/>
-          <w:color w:val="0000FF"/>
-          <w:sz w:val="30"/>
-          <w:szCs w:val="30"/>
-          <w:lang w:val="en-US"/>
-        </w:rPr>
-        <w:t>3</w:t>
-      </w:r>
-      <w:r>
-        <w:rPr>
-          <w:rFonts w:ascii="Arial" w:hAnsi="Arial" w:cs="Arial"/>
-          <w:color w:val="0000FF"/>
-          <w:sz w:val="30"/>
-          <w:szCs w:val="30"/>
-          <w:lang w:val="en-US"/>
-        </w:rPr>
-        <w:t xml:space="preserve"> – Họ và tên sinh viên</w:t>
-      </w:r>
-      <w:r>
-        <w:rPr>
-          <w:rFonts w:ascii="Arial" w:hAnsi="Arial" w:cs="Arial"/>
-          <w:color w:val="0000FF"/>
-          <w:sz w:val="30"/>
-          <w:szCs w:val="30"/>
-          <w:lang w:val="en-US"/>
-        </w:rPr>
-        <w:t>&gt;]</w:t>
+        <w:t>1642043 – Nguyễn Nhật</w:t>
       </w:r>
     </w:p>
     <w:p>
@@ -1097,6 +1072,7 @@
                 <w:color w:val="000000" w:themeColor="text1"/>
                 <w:lang w:val="en-US"/>
               </w:rPr>
+              <w:lastRenderedPageBreak/>
               <w:t>12/4/2017</w:t>
             </w:r>
           </w:p>
@@ -1336,7 +1312,7 @@
           <w:iCs w:val="0"/>
         </w:rPr>
       </w:pPr>
-      <w:bookmarkStart w:id="1" w:name="_Toc334194228"/>
+      <w:bookmarkStart w:id="0" w:name="_Toc334194228"/>
       <w:r>
         <w:rPr>
           <w:rStyle w:val="Emphasis"/>
@@ -1346,7 +1322,7 @@
         <w:lastRenderedPageBreak/>
         <w:t>Giới thiệu</w:t>
       </w:r>
-      <w:bookmarkEnd w:id="1"/>
+      <w:bookmarkEnd w:id="0"/>
     </w:p>
     <w:p>
       <w:pPr>
@@ -1356,11 +1332,11 @@
         <w:ind w:left="900" w:hanging="540"/>
         <w:contextualSpacing/>
       </w:pPr>
-      <w:bookmarkStart w:id="2" w:name="_Toc334194229"/>
+      <w:bookmarkStart w:id="1" w:name="_Toc334194229"/>
       <w:r>
         <w:t>Mục tiêu</w:t>
       </w:r>
-      <w:bookmarkEnd w:id="2"/>
+      <w:bookmarkEnd w:id="1"/>
     </w:p>
     <w:p>
       <w:pPr>
@@ -1632,7 +1608,7 @@
         <w:ind w:left="900" w:hanging="540"/>
         <w:contextualSpacing/>
       </w:pPr>
-      <w:bookmarkStart w:id="3" w:name="_Toc334194230"/>
+      <w:bookmarkStart w:id="2" w:name="_Toc334194230"/>
       <w:r>
         <w:t>Gi</w:t>
       </w:r>
@@ -1648,7 +1624,7 @@
       <w:r>
         <w:t>n</w:t>
       </w:r>
-      <w:bookmarkEnd w:id="3"/>
+      <w:bookmarkEnd w:id="2"/>
     </w:p>
     <w:p>
       <w:pPr>
@@ -1763,11 +1739,11 @@
         <w:ind w:left="900" w:hanging="540"/>
         <w:contextualSpacing/>
       </w:pPr>
-      <w:bookmarkStart w:id="4" w:name="_Toc334194231"/>
+      <w:bookmarkStart w:id="3" w:name="_Toc334194231"/>
       <w:r>
         <w:t>Thuật ngữ và từ viết tắt</w:t>
       </w:r>
-      <w:bookmarkEnd w:id="4"/>
+      <w:bookmarkEnd w:id="3"/>
     </w:p>
     <w:tbl>
       <w:tblPr>
@@ -2136,7 +2112,7 @@
           <w:sz w:val="28"/>
         </w:rPr>
       </w:pPr>
-      <w:bookmarkStart w:id="5" w:name="_Toc334194232"/>
+      <w:bookmarkStart w:id="4" w:name="_Toc334194232"/>
       <w:r>
         <w:rPr>
           <w:rStyle w:val="Emphasis"/>
@@ -2164,7 +2140,7 @@
         <w:lastRenderedPageBreak/>
         <w:t>Phát biểu bài toán</w:t>
       </w:r>
-      <w:bookmarkEnd w:id="5"/>
+      <w:bookmarkEnd w:id="4"/>
     </w:p>
     <w:p>
       <w:pPr>
@@ -2179,14 +2155,14 @@
           <w:iCs w:val="0"/>
         </w:rPr>
       </w:pPr>
-      <w:bookmarkStart w:id="6" w:name="_Toc334194233"/>
+      <w:bookmarkStart w:id="5" w:name="_Toc334194233"/>
       <w:r>
         <w:rPr>
           <w:rStyle w:val="Emphasis"/>
         </w:rPr>
         <w:t>Chức năng</w:t>
       </w:r>
-      <w:bookmarkEnd w:id="6"/>
+      <w:bookmarkEnd w:id="5"/>
     </w:p>
     <w:p>
       <w:pPr>
@@ -2353,7 +2329,7 @@
           <w:iCs w:val="0"/>
         </w:rPr>
       </w:pPr>
-      <w:bookmarkStart w:id="7" w:name="_Toc334194234"/>
+      <w:bookmarkStart w:id="6" w:name="_Toc334194234"/>
       <w:r>
         <w:rPr>
           <w:rStyle w:val="Emphasis"/>
@@ -2366,7 +2342,7 @@
         </w:rPr>
         <w:t xml:space="preserve"> &amp; các loại người dùng</w:t>
       </w:r>
-      <w:bookmarkEnd w:id="7"/>
+      <w:bookmarkEnd w:id="6"/>
     </w:p>
     <w:p>
       <w:pPr>
@@ -2683,7 +2659,21 @@
                 <w:rFonts w:eastAsia="SimSun"/>
                 <w:lang w:val="en-US"/>
               </w:rPr>
-              <w:t>Đội ngủ lập trình</w:t>
+              <w:t>Đội ng</w:t>
+            </w:r>
+            <w:r>
+              <w:rPr>
+                <w:rFonts w:eastAsia="SimSun"/>
+                <w:lang w:val="en-US"/>
+              </w:rPr>
+              <w:t>ũ</w:t>
+            </w:r>
+            <w:r>
+              <w:rPr>
+                <w:rFonts w:eastAsia="SimSun"/>
+                <w:lang w:val="en-US"/>
+              </w:rPr>
+              <w:t xml:space="preserve"> lập trình</w:t>
             </w:r>
           </w:p>
         </w:tc>
@@ -3019,13 +3009,15 @@
               <w:rPr>
                 <w:rFonts w:eastAsia="SimSun"/>
                 <w:color w:val="0000FF"/>
-              </w:rPr>
-            </w:pPr>
-            <w:r>
-              <w:rPr>
-                <w:rFonts w:eastAsia="SimSun"/>
-              </w:rPr>
-              <w:t>Thao tác trên phần mềm</w:t>
+                <w:lang w:val="en-US"/>
+              </w:rPr>
+            </w:pPr>
+            <w:r>
+              <w:rPr>
+                <w:rFonts w:eastAsia="SimSun"/>
+                <w:lang w:val="en-US"/>
+              </w:rPr>
+              <w:t>Nhiệm vụ thực hiện các chức năng của lớp nhân viên (quản lý sách, hóa đơn, báo cáo,…)</w:t>
             </w:r>
           </w:p>
         </w:tc>
@@ -3066,32 +3058,55 @@
           </w:tcPr>
           <w:p>
             <w:pPr>
+              <w:rPr>
+                <w:rFonts w:eastAsia="SimSun"/>
+                <w:lang w:val="en-US"/>
+              </w:rPr>
+            </w:pPr>
+            <w:r>
+              <w:rPr>
+                <w:rFonts w:eastAsia="SimSun"/>
+                <w:lang w:val="en-US"/>
+              </w:rPr>
+              <w:t>Nhân viên cấp quản lý</w:t>
+            </w:r>
+          </w:p>
+        </w:tc>
+        <w:tc>
+          <w:tcPr>
+            <w:tcW w:w="5850" w:type="dxa"/>
+            <w:tcBorders>
+              <w:top w:val="single" w:sz="6" w:space="0" w:color="auto"/>
+              <w:left w:val="single" w:sz="6" w:space="0" w:color="auto"/>
+              <w:bottom w:val="single" w:sz="6" w:space="0" w:color="auto"/>
+              <w:right w:val="single" w:sz="6" w:space="0" w:color="auto"/>
+            </w:tcBorders>
+            <w:vAlign w:val="center"/>
+          </w:tcPr>
+          <w:p>
+            <w:pPr>
               <w:jc w:val="center"/>
               <w:rPr>
                 <w:rFonts w:eastAsia="SimSun"/>
                 <w:lang w:val="en-US"/>
               </w:rPr>
             </w:pPr>
-          </w:p>
-        </w:tc>
-        <w:tc>
-          <w:tcPr>
-            <w:tcW w:w="5850" w:type="dxa"/>
-            <w:tcBorders>
-              <w:top w:val="single" w:sz="6" w:space="0" w:color="auto"/>
-              <w:left w:val="single" w:sz="6" w:space="0" w:color="auto"/>
-              <w:bottom w:val="single" w:sz="6" w:space="0" w:color="auto"/>
-              <w:right w:val="single" w:sz="6" w:space="0" w:color="auto"/>
-            </w:tcBorders>
-            <w:vAlign w:val="center"/>
-          </w:tcPr>
-          <w:p>
-            <w:pPr>
-              <w:jc w:val="center"/>
-              <w:rPr>
-                <w:rFonts w:eastAsia="SimSun"/>
-              </w:rPr>
-            </w:pPr>
+            <w:r>
+              <w:rPr>
+                <w:rFonts w:eastAsia="SimSun"/>
+                <w:lang w:val="en-US"/>
+              </w:rPr>
+              <w:t>Nhiệm vụ thực hiện các chức năng của lớp nhân viên, ngoài</w:t>
+            </w:r>
+            <w:bookmarkStart w:id="7" w:name="_GoBack"/>
+            <w:bookmarkEnd w:id="7"/>
+            <w:r>
+              <w:rPr>
+                <w:rFonts w:eastAsia="SimSun"/>
+                <w:lang w:val="en-US"/>
+              </w:rPr>
+              <w:t xml:space="preserve"> ra còn có quyền thực hiện các chức năng của lớp quản lý như quản lý nhân viên.</w:t>
+            </w:r>
           </w:p>
         </w:tc>
       </w:tr>
@@ -3307,6 +3322,7 @@
           <w:color w:val="000000" w:themeColor="text1"/>
           <w:lang w:val="en-US"/>
         </w:rPr>
+        <w:lastRenderedPageBreak/>
         <w:t>Ngôn ngữ truy vấn: sử dụng mysql trong truy vấn dữ liệu</w:t>
       </w:r>
     </w:p>
@@ -3326,7 +3342,6 @@
           <w:color w:val="0000FF"/>
           <w:lang w:val="en-US"/>
         </w:rPr>
-        <w:lastRenderedPageBreak/>
         <w:t>Bảo mật: ứng dụng mã hóa sha255 để mã hóa dữ liệu</w:t>
       </w:r>
     </w:p>
@@ -6511,7 +6526,7 @@
                     <pic:cNvPicPr/>
                   </pic:nvPicPr>
                   <pic:blipFill>
-                    <a:blip r:embed="rId9">
+                    <a:blip r:embed="rId7">
                       <a:extLst>
                         <a:ext uri="{28A0092B-C50C-407E-A947-70E740481C1C}">
                           <a14:useLocalDpi xmlns:a14="http://schemas.microsoft.com/office/drawing/2010/main" val="0"/>
@@ -22867,8 +22882,8 @@
       </w:pPr>
     </w:p>
     <w:sectPr>
-      <w:headerReference w:type="default" r:id="rId10"/>
-      <w:footerReference w:type="default" r:id="rId11"/>
+      <w:headerReference w:type="default" r:id="rId8"/>
+      <w:footerReference w:type="default" r:id="rId9"/>
       <w:pgSz w:w="11907" w:h="16839" w:code="9"/>
       <w:pgMar w:top="1440" w:right="1440" w:bottom="1440" w:left="1440" w:header="720" w:footer="720" w:gutter="0"/>
       <w:pgNumType w:start="1"/>
@@ -22880,7 +22895,7 @@
 </file>
 
 <file path=word/endnotes.xml><?xml version="1.0" encoding="utf-8"?>
-<w:endnotes xmlns:wpc="http://schemas.microsoft.com/office/word/2010/wordprocessingCanvas" xmlns:mc="http://schemas.openxmlformats.org/markup-compatibility/2006" xmlns:o="urn:schemas-microsoft-com:office:office" xmlns:r="http://schemas.openxmlformats.org/officeDocument/2006/relationships" xmlns:m="http://schemas.openxmlformats.org/officeDocument/2006/math" xmlns:v="urn:schemas-microsoft-com:vml" xmlns:wp14="http://schemas.microsoft.com/office/word/2010/wordprocessingDrawing" xmlns:wp="http://schemas.openxmlformats.org/drawingml/2006/wordprocessingDrawing" xmlns:w10="urn:schemas-microsoft-com:office:word" xmlns:w="http://schemas.openxmlformats.org/wordprocessingml/2006/main" xmlns:w14="http://schemas.microsoft.com/office/word/2010/wordml" xmlns:wpg="http://schemas.microsoft.com/office/word/2010/wordprocessingGroup" xmlns:wpi="http://schemas.microsoft.com/office/word/2010/wordprocessingInk" xmlns:wne="http://schemas.microsoft.com/office/word/2006/wordml" xmlns:wps="http://schemas.microsoft.com/office/word/2010/wordprocessingShape" mc:Ignorable="w14 wp14">
+<w:endnotes xmlns:wpc="http://schemas.microsoft.com/office/word/2010/wordprocessingCanvas" xmlns:mc="http://schemas.openxmlformats.org/markup-compatibility/2006" xmlns:o="urn:schemas-microsoft-com:office:office" xmlns:r="http://schemas.openxmlformats.org/officeDocument/2006/relationships" xmlns:m="http://schemas.openxmlformats.org/officeDocument/2006/math" xmlns:v="urn:schemas-microsoft-com:vml" xmlns:wp14="http://schemas.microsoft.com/office/word/2010/wordprocessingDrawing" xmlns:wp="http://schemas.openxmlformats.org/drawingml/2006/wordprocessingDrawing" xmlns:w10="urn:schemas-microsoft-com:office:word" xmlns:w="http://schemas.openxmlformats.org/wordprocessingml/2006/main" xmlns:w14="http://schemas.microsoft.com/office/word/2010/wordml" xmlns:w15="http://schemas.microsoft.com/office/word/2012/wordml" xmlns:wpg="http://schemas.microsoft.com/office/word/2010/wordprocessingGroup" xmlns:wpi="http://schemas.microsoft.com/office/word/2010/wordprocessingInk" xmlns:wne="http://schemas.microsoft.com/office/word/2006/wordml" xmlns:wps="http://schemas.microsoft.com/office/word/2010/wordprocessingShape" mc:Ignorable="w14 w15 wp14">
   <w:endnote w:type="separator" w:id="-1">
     <w:p>
       <w:r>
@@ -22899,7 +22914,7 @@
 </file>
 
 <file path=word/footer1.xml><?xml version="1.0" encoding="utf-8"?>
-<w:ftr xmlns:wpc="http://schemas.microsoft.com/office/word/2010/wordprocessingCanvas" xmlns:mc="http://schemas.openxmlformats.org/markup-compatibility/2006" xmlns:o="urn:schemas-microsoft-com:office:office" xmlns:r="http://schemas.openxmlformats.org/officeDocument/2006/relationships" xmlns:m="http://schemas.openxmlformats.org/officeDocument/2006/math" xmlns:v="urn:schemas-microsoft-com:vml" xmlns:wp14="http://schemas.microsoft.com/office/word/2010/wordprocessingDrawing" xmlns:wp="http://schemas.openxmlformats.org/drawingml/2006/wordprocessingDrawing" xmlns:w10="urn:schemas-microsoft-com:office:word" xmlns:w="http://schemas.openxmlformats.org/wordprocessingml/2006/main" xmlns:w14="http://schemas.microsoft.com/office/word/2010/wordml" xmlns:wpg="http://schemas.microsoft.com/office/word/2010/wordprocessingGroup" xmlns:wpi="http://schemas.microsoft.com/office/word/2010/wordprocessingInk" xmlns:wne="http://schemas.microsoft.com/office/word/2006/wordml" xmlns:wps="http://schemas.microsoft.com/office/word/2010/wordprocessingShape" mc:Ignorable="w14 wp14">
+<w:ftr xmlns:wpc="http://schemas.microsoft.com/office/word/2010/wordprocessingCanvas" xmlns:mc="http://schemas.openxmlformats.org/markup-compatibility/2006" xmlns:o="urn:schemas-microsoft-com:office:office" xmlns:r="http://schemas.openxmlformats.org/officeDocument/2006/relationships" xmlns:m="http://schemas.openxmlformats.org/officeDocument/2006/math" xmlns:v="urn:schemas-microsoft-com:vml" xmlns:wp14="http://schemas.microsoft.com/office/word/2010/wordprocessingDrawing" xmlns:wp="http://schemas.openxmlformats.org/drawingml/2006/wordprocessingDrawing" xmlns:w10="urn:schemas-microsoft-com:office:word" xmlns:w="http://schemas.openxmlformats.org/wordprocessingml/2006/main" xmlns:w14="http://schemas.microsoft.com/office/word/2010/wordml" xmlns:w15="http://schemas.microsoft.com/office/word/2012/wordml" xmlns:wpg="http://schemas.microsoft.com/office/word/2010/wordprocessingGroup" xmlns:wpi="http://schemas.microsoft.com/office/word/2010/wordprocessingInk" xmlns:wne="http://schemas.microsoft.com/office/word/2006/wordml" xmlns:wps="http://schemas.microsoft.com/office/word/2010/wordprocessingShape" mc:Ignorable="w14 w15 wp14">
   <w:tbl>
     <w:tblPr>
       <w:tblW w:w="0" w:type="auto"/>
@@ -22986,7 +23001,7 @@
               <w:rStyle w:val="PageNumber"/>
               <w:noProof/>
             </w:rPr>
-            <w:t>1</w:t>
+            <w:t>13</w:t>
           </w:r>
           <w:r>
             <w:rPr>
@@ -23007,7 +23022,7 @@
 </file>
 
 <file path=word/footnotes.xml><?xml version="1.0" encoding="utf-8"?>
-<w:footnotes xmlns:wpc="http://schemas.microsoft.com/office/word/2010/wordprocessingCanvas" xmlns:mc="http://schemas.openxmlformats.org/markup-compatibility/2006" xmlns:o="urn:schemas-microsoft-com:office:office" xmlns:r="http://schemas.openxmlformats.org/officeDocument/2006/relationships" xmlns:m="http://schemas.openxmlformats.org/officeDocument/2006/math" xmlns:v="urn:schemas-microsoft-com:vml" xmlns:wp14="http://schemas.microsoft.com/office/word/2010/wordprocessingDrawing" xmlns:wp="http://schemas.openxmlformats.org/drawingml/2006/wordprocessingDrawing" xmlns:w10="urn:schemas-microsoft-com:office:word" xmlns:w="http://schemas.openxmlformats.org/wordprocessingml/2006/main" xmlns:w14="http://schemas.microsoft.com/office/word/2010/wordml" xmlns:wpg="http://schemas.microsoft.com/office/word/2010/wordprocessingGroup" xmlns:wpi="http://schemas.microsoft.com/office/word/2010/wordprocessingInk" xmlns:wne="http://schemas.microsoft.com/office/word/2006/wordml" xmlns:wps="http://schemas.microsoft.com/office/word/2010/wordprocessingShape" mc:Ignorable="w14 wp14">
+<w:footnotes xmlns:wpc="http://schemas.microsoft.com/office/word/2010/wordprocessingCanvas" xmlns:mc="http://schemas.openxmlformats.org/markup-compatibility/2006" xmlns:o="urn:schemas-microsoft-com:office:office" xmlns:r="http://schemas.openxmlformats.org/officeDocument/2006/relationships" xmlns:m="http://schemas.openxmlformats.org/officeDocument/2006/math" xmlns:v="urn:schemas-microsoft-com:vml" xmlns:wp14="http://schemas.microsoft.com/office/word/2010/wordprocessingDrawing" xmlns:wp="http://schemas.openxmlformats.org/drawingml/2006/wordprocessingDrawing" xmlns:w10="urn:schemas-microsoft-com:office:word" xmlns:w="http://schemas.openxmlformats.org/wordprocessingml/2006/main" xmlns:w14="http://schemas.microsoft.com/office/word/2010/wordml" xmlns:w15="http://schemas.microsoft.com/office/word/2012/wordml" xmlns:wpg="http://schemas.microsoft.com/office/word/2010/wordprocessingGroup" xmlns:wpi="http://schemas.microsoft.com/office/word/2010/wordprocessingInk" xmlns:wne="http://schemas.microsoft.com/office/word/2006/wordml" xmlns:wps="http://schemas.microsoft.com/office/word/2010/wordprocessingShape" mc:Ignorable="w14 w15 wp14">
   <w:footnote w:type="separator" w:id="-1">
     <w:p>
       <w:r>
@@ -23026,577 +23041,7 @@
 </file>
 
 <file path=word/header1.xml><?xml version="1.0" encoding="utf-8"?>
-<w:hdr xmlns:wpc="http://schemas.microsoft.com/office/word/2010/wordprocessingCanvas" xmlns:mc="http://schemas.openxmlformats.org/markup-compatibility/2006" xmlns:o="urn:schemas-microsoft-com:office:office" xmlns:r="http://schemas.openxmlformats.org/officeDocument/2006/relationships" xmlns:m="http://schemas.openxmlformats.org/officeDocument/2006/math" xmlns:v="urn:schemas-microsoft-com:vml" xmlns:wp14="http://schemas.microsoft.com/office/word/2010/wordprocessingDrawing" xmlns:wp="http://schemas.openxmlformats.org/drawingml/2006/wordprocessingDrawing" xmlns:w10="urn:schemas-microsoft-com:office:word" xmlns:w="http://schemas.openxmlformats.org/wordprocessingml/2006/main" xmlns:w14="http://schemas.microsoft.com/office/word/2010/wordml" xmlns:wpg="http://schemas.microsoft.com/office/word/2010/wordprocessingGroup" xmlns:wpi="http://schemas.microsoft.com/office/word/2010/wordprocessingInk" xmlns:wne="http://schemas.microsoft.com/office/word/2006/wordml" xmlns:wps="http://schemas.microsoft.com/office/word/2010/wordprocessingShape" mc:Ignorable="w14 wp14">
-  <w:p>
-    <w:r>
-      <w:rPr>
-        <w:noProof/>
-        <w:lang w:val="en-US"/>
-      </w:rPr>
-      <mc:AlternateContent>
-        <mc:Choice Requires="wps">
-          <w:drawing>
-            <wp:anchor distT="0" distB="0" distL="114300" distR="114300" simplePos="0" relativeHeight="251661312" behindDoc="0" locked="0" layoutInCell="1" allowOverlap="1" wp14:anchorId="34772D04" wp14:editId="5B06CA58">
-              <wp:simplePos x="0" y="0"/>
-              <wp:positionH relativeFrom="page">
-                <wp:posOffset>-20955</wp:posOffset>
-              </wp:positionH>
-              <wp:positionV relativeFrom="page">
-                <wp:posOffset>17145</wp:posOffset>
-              </wp:positionV>
-              <wp:extent cx="1183005" cy="10655300"/>
-              <wp:effectExtent l="0" t="0" r="0" b="0"/>
-              <wp:wrapNone/>
-              <wp:docPr id="3" name="Freeform 1"/>
-              <wp:cNvGraphicFramePr>
-                <a:graphicFrameLocks xmlns:a="http://schemas.openxmlformats.org/drawingml/2006/main"/>
-              </wp:cNvGraphicFramePr>
-              <a:graphic xmlns:a="http://schemas.openxmlformats.org/drawingml/2006/main">
-                <a:graphicData uri="http://schemas.microsoft.com/office/word/2010/wordprocessingShape">
-                  <wps:wsp>
-                    <wps:cNvSpPr>
-                      <a:spLocks/>
-                    </wps:cNvSpPr>
-                    <wps:spPr bwMode="auto">
-                      <a:xfrm flipH="1">
-                        <a:off x="0" y="0"/>
-                        <a:ext cx="1183005" cy="10655300"/>
-                      </a:xfrm>
-                      <a:custGeom>
-                        <a:avLst/>
-                        <a:gdLst>
-                          <a:gd name="T0" fmla="*/ 502 w 502"/>
-                          <a:gd name="T1" fmla="*/ 0 h 3168"/>
-                          <a:gd name="T2" fmla="*/ 93 w 502"/>
-                          <a:gd name="T3" fmla="*/ 0 h 3168"/>
-                          <a:gd name="T4" fmla="*/ 0 w 502"/>
-                          <a:gd name="T5" fmla="*/ 3168 h 3168"/>
-                          <a:gd name="T6" fmla="*/ 502 w 502"/>
-                          <a:gd name="T7" fmla="*/ 3168 h 3168"/>
-                          <a:gd name="T8" fmla="*/ 502 w 502"/>
-                          <a:gd name="T9" fmla="*/ 0 h 3168"/>
-                        </a:gdLst>
-                        <a:ahLst/>
-                        <a:cxnLst>
-                          <a:cxn ang="0">
-                            <a:pos x="T0" y="T1"/>
-                          </a:cxn>
-                          <a:cxn ang="0">
-                            <a:pos x="T2" y="T3"/>
-                          </a:cxn>
-                          <a:cxn ang="0">
-                            <a:pos x="T4" y="T5"/>
-                          </a:cxn>
-                          <a:cxn ang="0">
-                            <a:pos x="T6" y="T7"/>
-                          </a:cxn>
-                          <a:cxn ang="0">
-                            <a:pos x="T8" y="T9"/>
-                          </a:cxn>
-                        </a:cxnLst>
-                        <a:rect l="0" t="0" r="r" b="b"/>
-                        <a:pathLst>
-                          <a:path w="502" h="3168">
-                            <a:moveTo>
-                              <a:pt x="502" y="0"/>
-                            </a:moveTo>
-                            <a:cubicBezTo>
-                              <a:pt x="93" y="0"/>
-                              <a:pt x="93" y="0"/>
-                              <a:pt x="93" y="0"/>
-                            </a:cubicBezTo>
-                            <a:cubicBezTo>
-                              <a:pt x="146" y="383"/>
-                              <a:pt x="323" y="1900"/>
-                              <a:pt x="0" y="3168"/>
-                            </a:cubicBezTo>
-                            <a:cubicBezTo>
-                              <a:pt x="502" y="3168"/>
-                              <a:pt x="502" y="3168"/>
-                              <a:pt x="502" y="3168"/>
-                            </a:cubicBezTo>
-                            <a:lnTo>
-                              <a:pt x="502" y="0"/>
-                            </a:lnTo>
-                            <a:close/>
-                          </a:path>
-                        </a:pathLst>
-                      </a:custGeom>
-                      <a:gradFill rotWithShape="1">
-                        <a:gsLst>
-                          <a:gs pos="0">
-                            <a:srgbClr val="8DB3E2"/>
-                          </a:gs>
-                          <a:gs pos="100000">
-                            <a:srgbClr val="1F497D"/>
-                          </a:gs>
-                        </a:gsLst>
-                        <a:lin ang="5400000" scaled="1"/>
-                      </a:gradFill>
-                      <a:ln>
-                        <a:noFill/>
-                      </a:ln>
-                      <a:effectLst/>
-                      <a:extLst>
-                        <a:ext uri="{91240B29-F687-4F45-9708-019B960494DF}">
-                          <a14:hiddenLine xmlns:a14="http://schemas.microsoft.com/office/drawing/2010/main" w="9525">
-                            <a:solidFill>
-                              <a:srgbClr val="212120"/>
-                            </a:solidFill>
-                            <a:round/>
-                            <a:headEnd/>
-                            <a:tailEnd/>
-                          </a14:hiddenLine>
-                        </a:ext>
-                        <a:ext uri="{AF507438-7753-43E0-B8FC-AC1667EBCBE1}">
-                          <a14:hiddenEffects xmlns:a14="http://schemas.microsoft.com/office/drawing/2010/main">
-                            <a:effectLst>
-                              <a:outerShdw dist="35921" dir="2700000" algn="ctr" rotWithShape="0">
-                                <a:srgbClr val="8C8682"/>
-                              </a:outerShdw>
-                            </a:effectLst>
-                          </a14:hiddenEffects>
-                        </a:ext>
-                      </a:extLst>
-                    </wps:spPr>
-                    <wps:bodyPr rot="0" vert="horz" wrap="square" lIns="91440" tIns="45720" rIns="91440" bIns="45720" anchor="t" anchorCtr="0" upright="1">
-                      <a:noAutofit/>
-                    </wps:bodyPr>
-                  </wps:wsp>
-                </a:graphicData>
-              </a:graphic>
-              <wp14:sizeRelH relativeFrom="page">
-                <wp14:pctWidth>0</wp14:pctWidth>
-              </wp14:sizeRelH>
-              <wp14:sizeRelV relativeFrom="page">
-                <wp14:pctHeight>0</wp14:pctHeight>
-              </wp14:sizeRelV>
-            </wp:anchor>
-          </w:drawing>
-        </mc:Choice>
-        <mc:Fallback xmlns:w15="http://schemas.microsoft.com/office/word/2012/wordml">
-          <w:pict>
-            <v:shape w14:anchorId="79E9F04F" id="Freeform 1" o:spid="_x0000_s1026" style="position:absolute;margin-left:-1.65pt;margin-top:1.35pt;width:93.15pt;height:839pt;flip:x;z-index:251661312;visibility:visible;mso-wrap-style:square;mso-width-percent:0;mso-height-percent:0;mso-wrap-distance-left:9pt;mso-wrap-distance-top:0;mso-wrap-distance-right:9pt;mso-wrap-distance-bottom:0;mso-position-horizontal:absolute;mso-position-horizontal-relative:page;mso-position-vertical:absolute;mso-position-vertical-relative:page;mso-width-percent:0;mso-height-percent:0;mso-width-relative:page;mso-height-relative:page;v-text-anchor:top" coordsize="502,3168" o:gfxdata="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" path="m502,c93,,93,,93,,146,383,323,1900,,3168v502,,502,,502,l502,xe" fillcolor="#8db3e2" stroked="f" strokecolor="#212120">
-              <v:fill color2="#1f497d" rotate="t" focus="100%" type="gradient"/>
-              <v:shadow color="#8c8682"/>
-              <v:path arrowok="t" o:connecttype="custom" o:connectlocs="1183005,0;219162,0;0,10655300;1183005,10655300;1183005,0" o:connectangles="0,0,0,0,0"/>
-              <w10:wrap anchorx="page" anchory="page"/>
-            </v:shape>
-          </w:pict>
-        </mc:Fallback>
-      </mc:AlternateContent>
-    </w:r>
-  </w:p>
-  <w:tbl>
-    <w:tblPr>
-      <w:tblW w:w="9558" w:type="dxa"/>
-      <w:tblBorders>
-        <w:bottom w:val="single" w:sz="4" w:space="0" w:color="auto"/>
-      </w:tblBorders>
-      <w:tblLook w:val="01E0" w:firstRow="1" w:lastRow="1" w:firstColumn="1" w:lastColumn="1" w:noHBand="0" w:noVBand="0"/>
-    </w:tblPr>
-    <w:tblGrid>
-      <w:gridCol w:w="3078"/>
-      <w:gridCol w:w="6480"/>
-    </w:tblGrid>
-    <w:tr>
-      <w:tc>
-        <w:tcPr>
-          <w:tcW w:w="3078" w:type="dxa"/>
-          <w:shd w:val="clear" w:color="auto" w:fill="auto"/>
-        </w:tcPr>
-        <w:p>
-          <w:r>
-            <w:rPr>
-              <w:noProof/>
-              <w:lang w:val="en-US"/>
-            </w:rPr>
-            <w:drawing>
-              <wp:inline distT="0" distB="0" distL="0" distR="0" wp14:anchorId="2E8D6E48" wp14:editId="02CC919B">
-                <wp:extent cx="828675" cy="647700"/>
-                <wp:effectExtent l="0" t="0" r="9525" b="0"/>
-                <wp:docPr id="1" name="Picture 20" descr="http://www.hcmus.edu.vn/images/stories/logo-khtn2009_transparency.png"/>
-                <wp:cNvGraphicFramePr>
-                  <a:graphicFrameLocks xmlns:a="http://schemas.openxmlformats.org/drawingml/2006/main" noChangeAspect="1"/>
-                </wp:cNvGraphicFramePr>
-                <a:graphic xmlns:a="http://schemas.openxmlformats.org/drawingml/2006/main">
-                  <a:graphicData uri="http://schemas.openxmlformats.org/drawingml/2006/picture">
-                    <pic:pic xmlns:pic="http://schemas.openxmlformats.org/drawingml/2006/picture">
-                      <pic:nvPicPr>
-                        <pic:cNvPr id="0" name="Picture 20" descr="http://www.hcmus.edu.vn/images/stories/logo-khtn2009_transparency.png"/>
-                        <pic:cNvPicPr>
-                          <a:picLocks noChangeAspect="1" noChangeArrowheads="1"/>
-                        </pic:cNvPicPr>
-                      </pic:nvPicPr>
-                      <pic:blipFill>
-                        <a:blip r:embed="rId1">
-                          <a:extLst>
-                            <a:ext uri="{28A0092B-C50C-407E-A947-70E740481C1C}">
-                              <a14:useLocalDpi xmlns:a14="http://schemas.microsoft.com/office/drawing/2010/main" val="0"/>
-                            </a:ext>
-                          </a:extLst>
-                        </a:blip>
-                        <a:srcRect/>
-                        <a:stretch>
-                          <a:fillRect/>
-                        </a:stretch>
-                      </pic:blipFill>
-                      <pic:spPr bwMode="auto">
-                        <a:xfrm>
-                          <a:off x="0" y="0"/>
-                          <a:ext cx="828675" cy="647700"/>
-                        </a:xfrm>
-                        <a:prstGeom prst="rect">
-                          <a:avLst/>
-                        </a:prstGeom>
-                        <a:noFill/>
-                        <a:ln>
-                          <a:noFill/>
-                        </a:ln>
-                      </pic:spPr>
-                    </pic:pic>
-                  </a:graphicData>
-                </a:graphic>
-              </wp:inline>
-            </w:drawing>
-          </w:r>
-          <w:r>
-            <w:rPr>
-              <w:rFonts w:ascii="Arial" w:hAnsi="Arial" w:cs="Arial"/>
-              <w:i/>
-              <w:noProof/>
-              <w:lang w:val="en-US"/>
-            </w:rPr>
-            <w:drawing>
-              <wp:inline distT="0" distB="0" distL="0" distR="0" wp14:anchorId="7CFAABCA" wp14:editId="379D6556">
-                <wp:extent cx="885825" cy="561975"/>
-                <wp:effectExtent l="0" t="0" r="9525" b="9525"/>
-                <wp:docPr id="2" name="Picture 5"/>
-                <wp:cNvGraphicFramePr>
-                  <a:graphicFrameLocks xmlns:a="http://schemas.openxmlformats.org/drawingml/2006/main" noChangeAspect="1"/>
-                </wp:cNvGraphicFramePr>
-                <a:graphic xmlns:a="http://schemas.openxmlformats.org/drawingml/2006/main">
-                  <a:graphicData uri="http://schemas.openxmlformats.org/drawingml/2006/picture">
-                    <pic:pic xmlns:pic="http://schemas.openxmlformats.org/drawingml/2006/picture">
-                      <pic:nvPicPr>
-                        <pic:cNvPr id="0" name="Picture 5"/>
-                        <pic:cNvPicPr>
-                          <a:picLocks noChangeAspect="1" noChangeArrowheads="1"/>
-                        </pic:cNvPicPr>
-                      </pic:nvPicPr>
-                      <pic:blipFill>
-                        <a:blip r:embed="rId2">
-                          <a:clrChange>
-                            <a:clrFrom>
-                              <a:srgbClr val="FFFFFF"/>
-                            </a:clrFrom>
-                            <a:clrTo>
-                              <a:srgbClr val="FFFFFF">
-                                <a:alpha val="0"/>
-                              </a:srgbClr>
-                            </a:clrTo>
-                          </a:clrChange>
-                          <a:extLst>
-                            <a:ext uri="{28A0092B-C50C-407E-A947-70E740481C1C}">
-                              <a14:useLocalDpi xmlns:a14="http://schemas.microsoft.com/office/drawing/2010/main" val="0"/>
-                            </a:ext>
-                          </a:extLst>
-                        </a:blip>
-                        <a:srcRect/>
-                        <a:stretch>
-                          <a:fillRect/>
-                        </a:stretch>
-                      </pic:blipFill>
-                      <pic:spPr bwMode="auto">
-                        <a:xfrm>
-                          <a:off x="0" y="0"/>
-                          <a:ext cx="885825" cy="561975"/>
-                        </a:xfrm>
-                        <a:prstGeom prst="rect">
-                          <a:avLst/>
-                        </a:prstGeom>
-                        <a:noFill/>
-                        <a:ln>
-                          <a:noFill/>
-                        </a:ln>
-                      </pic:spPr>
-                    </pic:pic>
-                  </a:graphicData>
-                </a:graphic>
-              </wp:inline>
-            </w:drawing>
-          </w:r>
-        </w:p>
-        <w:p>
-          <w:pPr>
-            <w:rPr>
-              <w:lang w:val="en-US"/>
-            </w:rPr>
-          </w:pPr>
-        </w:p>
-        <w:p>
-          <w:pPr>
-            <w:rPr>
-              <w:lang w:val="en-US"/>
-            </w:rPr>
-          </w:pPr>
-        </w:p>
-      </w:tc>
-      <w:tc>
-        <w:tcPr>
-          <w:tcW w:w="6480" w:type="dxa"/>
-          <w:shd w:val="clear" w:color="auto" w:fill="auto"/>
-        </w:tcPr>
-        <w:p>
-          <w:pPr>
-            <w:jc w:val="center"/>
-            <w:rPr>
-              <w:rFonts w:ascii="Segoe UI" w:hAnsi="Segoe UI" w:cs="Segoe UI"/>
-              <w:b/>
-              <w:sz w:val="36"/>
-            </w:rPr>
-          </w:pPr>
-          <w:r>
-            <w:rPr>
-              <w:rFonts w:ascii="Segoe UI" w:hAnsi="Segoe UI" w:cs="Segoe UI"/>
-              <w:b/>
-              <w:sz w:val="36"/>
-              <w:lang w:val="en-US"/>
-            </w:rPr>
-            <w:t xml:space="preserve">TRƯỜNG ĐH </w:t>
-          </w:r>
-          <w:r>
-            <w:rPr>
-              <w:rFonts w:ascii="Segoe UI" w:hAnsi="Segoe UI" w:cs="Segoe UI"/>
-              <w:b/>
-              <w:sz w:val="36"/>
-            </w:rPr>
-            <w:t>KHOA HỌC TỰ NHIÊN</w:t>
-          </w:r>
-        </w:p>
-        <w:p>
-          <w:pPr>
-            <w:jc w:val="center"/>
-            <w:rPr>
-              <w:rFonts w:ascii="Segoe UI" w:hAnsi="Segoe UI" w:cs="Segoe UI"/>
-              <w:b/>
-              <w:sz w:val="36"/>
-            </w:rPr>
-          </w:pPr>
-          <w:r>
-            <w:rPr>
-              <w:rFonts w:ascii="Segoe UI" w:hAnsi="Segoe UI" w:cs="Segoe UI"/>
-              <w:b/>
-              <w:sz w:val="36"/>
-            </w:rPr>
-            <w:t>KHOA CÔNG NGHỆ THÔNG TIN</w:t>
-          </w:r>
-        </w:p>
-        <w:p>
-          <w:pPr>
-            <w:spacing w:line="240" w:lineRule="auto"/>
-            <w:jc w:val="center"/>
-            <w:rPr>
-              <w:rFonts w:ascii="Segoe UI" w:hAnsi="Segoe UI" w:cs="Segoe UI"/>
-              <w:color w:val="FFFFFF"/>
-              <w:sz w:val="2"/>
-              <w:szCs w:val="2"/>
-            </w:rPr>
-          </w:pPr>
-          <w:r>
-            <w:rPr>
-              <w:rFonts w:ascii="Segoe UI" w:hAnsi="Segoe UI" w:cs="Segoe UI"/>
-              <w:b/>
-              <w:color w:val="FFFFFF"/>
-              <w:sz w:val="2"/>
-              <w:szCs w:val="2"/>
-            </w:rPr>
-            <w:t>CQ – HK1 – 2k9 – 2k10</w:t>
-          </w:r>
-        </w:p>
-      </w:tc>
-    </w:tr>
-  </w:tbl>
-  <w:p>
-    <w:pPr>
-      <w:pStyle w:val="Title"/>
-    </w:pPr>
-  </w:p>
-  <w:p>
-    <w:pPr>
-      <w:pStyle w:val="NormalWeb"/>
-      <w:spacing w:before="0" w:beforeAutospacing="0" w:after="0" w:afterAutospacing="0"/>
-      <w:jc w:val="center"/>
-      <w:rPr>
-        <w:rFonts w:ascii="Tahoma" w:eastAsia="Tahoma" w:hAnsi="Tahoma" w:cs="Tahoma"/>
-        <w:b/>
-        <w:bCs/>
-        <w:color w:val="FF9900"/>
-        <w:spacing w:val="10"/>
-        <w:kern w:val="24"/>
-        <w:sz w:val="36"/>
-        <w:szCs w:val="72"/>
-        <w14:shadow w14:blurRad="50800" w14:dist="38989" w14:dir="5460000" w14:sx="100000" w14:sy="100000" w14:kx="0" w14:ky="0" w14:algn="tl">
-          <w14:srgbClr w14:val="000000">
-            <w14:alpha w14:val="62000"/>
-          </w14:srgbClr>
-        </w14:shadow>
-        <w14:reflection w14:blurRad="6350" w14:stA="55000" w14:stPos="0" w14:endA="300" w14:endPos="45500" w14:dist="0" w14:dir="5400000" w14:fadeDir="5400000" w14:sx="100000" w14:sy="-100000" w14:kx="0" w14:ky="0" w14:algn="bl"/>
-        <w14:props3d w14:extrusionH="25400" w14:contourW="8890" w14:prstMaterial="warmMatte">
-          <w14:bevelT w14:w="38100" w14:h="31750" w14:prst="circle"/>
-          <w14:contourClr>
-            <w14:schemeClr w14:val="accent2">
-              <w14:shade w14:val="75000"/>
-            </w14:schemeClr>
-          </w14:contourClr>
-        </w14:props3d>
-      </w:rPr>
-    </w:pPr>
-    <w:r>
-      <w:rPr>
-        <w:rFonts w:ascii="Tahoma" w:eastAsia="Tahoma" w:hAnsi="Tahoma" w:cs="Tahoma"/>
-        <w:b/>
-        <w:bCs/>
-        <w:color w:val="FF9900"/>
-        <w:spacing w:val="10"/>
-        <w:kern w:val="24"/>
-        <w:sz w:val="36"/>
-        <w:szCs w:val="72"/>
-        <w14:shadow w14:blurRad="50800" w14:dist="38989" w14:dir="5460000" w14:sx="100000" w14:sy="100000" w14:kx="0" w14:ky="0" w14:algn="tl">
-          <w14:srgbClr w14:val="000000">
-            <w14:alpha w14:val="62000"/>
-          </w14:srgbClr>
-        </w14:shadow>
-        <w14:reflection w14:blurRad="6350" w14:stA="55000" w14:stPos="0" w14:endA="300" w14:endPos="45500" w14:dist="0" w14:dir="5400000" w14:fadeDir="5400000" w14:sx="100000" w14:sy="-100000" w14:kx="0" w14:ky="0" w14:algn="bl"/>
-        <w14:props3d w14:extrusionH="25400" w14:contourW="8890" w14:prstMaterial="warmMatte">
-          <w14:bevelT w14:w="38100" w14:h="31750" w14:prst="circle"/>
-          <w14:contourClr>
-            <w14:schemeClr w14:val="accent2">
-              <w14:shade w14:val="75000"/>
-            </w14:schemeClr>
-          </w14:contourClr>
-        </w14:props3d>
-      </w:rPr>
-      <w:t>Đồ án môn Nhập môn Công nghệ phần mềm</w:t>
-    </w:r>
-  </w:p>
-  <w:p>
-    <w:pPr>
-      <w:pStyle w:val="NormalWeb"/>
-      <w:spacing w:before="0" w:beforeAutospacing="0" w:after="0" w:afterAutospacing="0"/>
-      <w:jc w:val="center"/>
-      <w:rPr>
-        <w:rFonts w:ascii="Tahoma" w:eastAsia="Tahoma" w:hAnsi="Tahoma" w:cs="Tahoma"/>
-        <w:b/>
-        <w:bCs/>
-        <w:color w:val="FF9900"/>
-        <w:spacing w:val="10"/>
-        <w:kern w:val="24"/>
-        <w:sz w:val="28"/>
-        <w:szCs w:val="72"/>
-        <w14:shadow w14:blurRad="50800" w14:dist="38989" w14:dir="5460000" w14:sx="100000" w14:sy="100000" w14:kx="0" w14:ky="0" w14:algn="tl">
-          <w14:srgbClr w14:val="000000">
-            <w14:alpha w14:val="62000"/>
-          </w14:srgbClr>
-        </w14:shadow>
-        <w14:reflection w14:blurRad="6350" w14:stA="55000" w14:stPos="0" w14:endA="300" w14:endPos="45500" w14:dist="0" w14:dir="5400000" w14:fadeDir="5400000" w14:sx="100000" w14:sy="-100000" w14:kx="0" w14:ky="0" w14:algn="bl"/>
-        <w14:props3d w14:extrusionH="25400" w14:contourW="8890" w14:prstMaterial="warmMatte">
-          <w14:bevelT w14:w="38100" w14:h="31750" w14:prst="circle"/>
-          <w14:contourClr>
-            <w14:schemeClr w14:val="accent2">
-              <w14:shade w14:val="75000"/>
-            </w14:schemeClr>
-          </w14:contourClr>
-        </w14:props3d>
-      </w:rPr>
-    </w:pPr>
-    <w:r>
-      <w:rPr>
-        <w:rFonts w:ascii="Tahoma" w:eastAsia="Tahoma" w:hAnsi="Tahoma" w:cs="Tahoma"/>
-        <w:b/>
-        <w:bCs/>
-        <w:color w:val="FF9900"/>
-        <w:spacing w:val="10"/>
-        <w:kern w:val="24"/>
-        <w:sz w:val="28"/>
-        <w:szCs w:val="72"/>
-        <w14:shadow w14:blurRad="50800" w14:dist="38989" w14:dir="5460000" w14:sx="100000" w14:sy="100000" w14:kx="0" w14:ky="0" w14:algn="tl">
-          <w14:srgbClr w14:val="000000">
-            <w14:alpha w14:val="62000"/>
-          </w14:srgbClr>
-        </w14:shadow>
-        <w14:reflection w14:blurRad="6350" w14:stA="55000" w14:stPos="0" w14:endA="300" w14:endPos="45500" w14:dist="0" w14:dir="5400000" w14:fadeDir="5400000" w14:sx="100000" w14:sy="-100000" w14:kx="0" w14:ky="0" w14:algn="bl"/>
-        <w14:props3d w14:extrusionH="25400" w14:contourW="8890" w14:prstMaterial="warmMatte">
-          <w14:bevelT w14:w="38100" w14:h="31750" w14:prst="circle"/>
-          <w14:contourClr>
-            <w14:schemeClr w14:val="accent2">
-              <w14:shade w14:val="75000"/>
-            </w14:schemeClr>
-          </w14:contourClr>
-        </w14:props3d>
-      </w:rPr>
-      <w:t>Lớp 1</w:t>
-    </w:r>
-    <w:r>
-      <w:rPr>
-        <w:rFonts w:ascii="Tahoma" w:eastAsia="Tahoma" w:hAnsi="Tahoma" w:cs="Tahoma"/>
-        <w:b/>
-        <w:bCs/>
-        <w:color w:val="FF9900"/>
-        <w:spacing w:val="10"/>
-        <w:kern w:val="24"/>
-        <w:sz w:val="28"/>
-        <w:szCs w:val="72"/>
-        <w14:shadow w14:blurRad="50800" w14:dist="38989" w14:dir="5460000" w14:sx="100000" w14:sy="100000" w14:kx="0" w14:ky="0" w14:algn="tl">
-          <w14:srgbClr w14:val="000000">
-            <w14:alpha w14:val="62000"/>
-          </w14:srgbClr>
-        </w14:shadow>
-        <w14:reflection w14:blurRad="6350" w14:stA="55000" w14:stPos="0" w14:endA="300" w14:endPos="45500" w14:dist="0" w14:dir="5400000" w14:fadeDir="5400000" w14:sx="100000" w14:sy="-100000" w14:kx="0" w14:ky="0" w14:algn="bl"/>
-        <w14:props3d w14:extrusionH="25400" w14:contourW="8890" w14:prstMaterial="warmMatte">
-          <w14:bevelT w14:w="38100" w14:h="31750" w14:prst="circle"/>
-          <w14:contourClr>
-            <w14:schemeClr w14:val="accent2">
-              <w14:shade w14:val="75000"/>
-            </w14:schemeClr>
-          </w14:contourClr>
-        </w14:props3d>
-      </w:rPr>
-      <w:t>6</w:t>
-    </w:r>
-    <w:r>
-      <w:rPr>
-        <w:rFonts w:ascii="Tahoma" w:eastAsia="Tahoma" w:hAnsi="Tahoma" w:cs="Tahoma"/>
-        <w:b/>
-        <w:bCs/>
-        <w:color w:val="FF9900"/>
-        <w:spacing w:val="10"/>
-        <w:kern w:val="24"/>
-        <w:sz w:val="28"/>
-        <w:szCs w:val="72"/>
-        <w14:shadow w14:blurRad="50800" w14:dist="38989" w14:dir="5460000" w14:sx="100000" w14:sy="100000" w14:kx="0" w14:ky="0" w14:algn="tl">
-          <w14:srgbClr w14:val="000000">
-            <w14:alpha w14:val="62000"/>
-          </w14:srgbClr>
-        </w14:shadow>
-        <w14:reflection w14:blurRad="6350" w14:stA="55000" w14:stPos="0" w14:endA="300" w14:endPos="45500" w14:dist="0" w14:dir="5400000" w14:fadeDir="5400000" w14:sx="100000" w14:sy="-100000" w14:kx="0" w14:ky="0" w14:algn="bl"/>
-        <w14:props3d w14:extrusionH="25400" w14:contourW="8890" w14:prstMaterial="warmMatte">
-          <w14:bevelT w14:w="38100" w14:h="31750" w14:prst="circle"/>
-          <w14:contourClr>
-            <w14:schemeClr w14:val="accent2">
-              <w14:shade w14:val="75000"/>
-            </w14:schemeClr>
-          </w14:contourClr>
-        </w14:props3d>
-      </w:rPr>
-      <w:t>HC</w:t>
-    </w:r>
-  </w:p>
-</w:hdr>
-</file>
-
-<file path=word/header2.xml><?xml version="1.0" encoding="utf-8"?>
-<w:hdr xmlns:wpc="http://schemas.microsoft.com/office/word/2010/wordprocessingCanvas" xmlns:mc="http://schemas.openxmlformats.org/markup-compatibility/2006" xmlns:o="urn:schemas-microsoft-com:office:office" xmlns:r="http://schemas.openxmlformats.org/officeDocument/2006/relationships" xmlns:m="http://schemas.openxmlformats.org/officeDocument/2006/math" xmlns:v="urn:schemas-microsoft-com:vml" xmlns:wp14="http://schemas.microsoft.com/office/word/2010/wordprocessingDrawing" xmlns:wp="http://schemas.openxmlformats.org/drawingml/2006/wordprocessingDrawing" xmlns:w10="urn:schemas-microsoft-com:office:word" xmlns:w="http://schemas.openxmlformats.org/wordprocessingml/2006/main" xmlns:w14="http://schemas.microsoft.com/office/word/2010/wordml" xmlns:wpg="http://schemas.microsoft.com/office/word/2010/wordprocessingGroup" xmlns:wpi="http://schemas.microsoft.com/office/word/2010/wordprocessingInk" xmlns:wne="http://schemas.microsoft.com/office/word/2006/wordml" xmlns:wps="http://schemas.microsoft.com/office/word/2010/wordprocessingShape" mc:Ignorable="w14 wp14">
+<w:hdr xmlns:wpc="http://schemas.microsoft.com/office/word/2010/wordprocessingCanvas" xmlns:mc="http://schemas.openxmlformats.org/markup-compatibility/2006" xmlns:o="urn:schemas-microsoft-com:office:office" xmlns:r="http://schemas.openxmlformats.org/officeDocument/2006/relationships" xmlns:m="http://schemas.openxmlformats.org/officeDocument/2006/math" xmlns:v="urn:schemas-microsoft-com:vml" xmlns:wp14="http://schemas.microsoft.com/office/word/2010/wordprocessingDrawing" xmlns:wp="http://schemas.openxmlformats.org/drawingml/2006/wordprocessingDrawing" xmlns:w10="urn:schemas-microsoft-com:office:word" xmlns:w="http://schemas.openxmlformats.org/wordprocessingml/2006/main" xmlns:w14="http://schemas.microsoft.com/office/word/2010/wordml" xmlns:w15="http://schemas.microsoft.com/office/word/2012/wordml" xmlns:wpg="http://schemas.microsoft.com/office/word/2010/wordprocessingGroup" xmlns:wpi="http://schemas.microsoft.com/office/word/2010/wordprocessingInk" xmlns:wne="http://schemas.microsoft.com/office/word/2006/wordml" xmlns:wps="http://schemas.microsoft.com/office/word/2010/wordprocessingShape" mc:Ignorable="w14 w15 wp14">
   <w:tbl>
     <w:tblPr>
       <w:tblW w:w="9468" w:type="dxa"/>
@@ -23660,7 +23105,7 @@
               <w:color w:val="0000FF"/>
               <w:lang w:val="en-US"/>
             </w:rPr>
-            <w:t>&lt;x.y&gt;</w:t>
+            <w:t>1.0</w:t>
           </w:r>
         </w:p>
       </w:tc>
@@ -23709,7 +23154,7 @@
               <w:color w:val="0000FF"/>
               <w:lang w:val="en-US"/>
             </w:rPr>
-            <w:t>&lt;dd/mm/yyyy&gt;</w:t>
+            <w:t>20/4/2017</w:t>
           </w:r>
         </w:p>
       </w:tc>
@@ -23727,7 +23172,7 @@
 </file>
 
 <file path=word/numbering.xml><?xml version="1.0" encoding="utf-8"?>
-<w:numbering xmlns:wpc="http://schemas.microsoft.com/office/word/2010/wordprocessingCanvas" xmlns:mc="http://schemas.openxmlformats.org/markup-compatibility/2006" xmlns:o="urn:schemas-microsoft-com:office:office" xmlns:r="http://schemas.openxmlformats.org/officeDocument/2006/relationships" xmlns:m="http://schemas.openxmlformats.org/officeDocument/2006/math" xmlns:v="urn:schemas-microsoft-com:vml" xmlns:wp14="http://schemas.microsoft.com/office/word/2010/wordprocessingDrawing" xmlns:wp="http://schemas.openxmlformats.org/drawingml/2006/wordprocessingDrawing" xmlns:w10="urn:schemas-microsoft-com:office:word" xmlns:w="http://schemas.openxmlformats.org/wordprocessingml/2006/main" xmlns:w14="http://schemas.microsoft.com/office/word/2010/wordml" xmlns:wpg="http://schemas.microsoft.com/office/word/2010/wordprocessingGroup" xmlns:wpi="http://schemas.microsoft.com/office/word/2010/wordprocessingInk" xmlns:wne="http://schemas.microsoft.com/office/word/2006/wordml" xmlns:wps="http://schemas.microsoft.com/office/word/2010/wordprocessingShape" mc:Ignorable="w14 wp14">
+<w:numbering xmlns:wpc="http://schemas.microsoft.com/office/word/2010/wordprocessingCanvas" xmlns:mc="http://schemas.openxmlformats.org/markup-compatibility/2006" xmlns:o="urn:schemas-microsoft-com:office:office" xmlns:r="http://schemas.openxmlformats.org/officeDocument/2006/relationships" xmlns:m="http://schemas.openxmlformats.org/officeDocument/2006/math" xmlns:v="urn:schemas-microsoft-com:vml" xmlns:wp14="http://schemas.microsoft.com/office/word/2010/wordprocessingDrawing" xmlns:wp="http://schemas.openxmlformats.org/drawingml/2006/wordprocessingDrawing" xmlns:w10="urn:schemas-microsoft-com:office:word" xmlns:w="http://schemas.openxmlformats.org/wordprocessingml/2006/main" xmlns:w14="http://schemas.microsoft.com/office/word/2010/wordml" xmlns:w15="http://schemas.microsoft.com/office/word/2012/wordml" xmlns:wpg="http://schemas.microsoft.com/office/word/2010/wordprocessingGroup" xmlns:wpi="http://schemas.microsoft.com/office/word/2010/wordprocessingInk" xmlns:wne="http://schemas.microsoft.com/office/word/2006/wordml" xmlns:wps="http://schemas.microsoft.com/office/word/2010/wordprocessingShape" mc:Ignorable="w14 w15 wp14">
   <w:abstractNum w:abstractNumId="0">
     <w:nsid w:val="FFFFFFFB"/>
     <w:multiLevelType w:val="multilevel"/>
@@ -29199,7 +28644,7 @@
 </file>
 
 <file path=word/styles.xml><?xml version="1.0" encoding="utf-8"?>
-<w:styles xmlns:mc="http://schemas.openxmlformats.org/markup-compatibility/2006" xmlns:r="http://schemas.openxmlformats.org/officeDocument/2006/relationships" xmlns:w="http://schemas.openxmlformats.org/wordprocessingml/2006/main" xmlns:w14="http://schemas.microsoft.com/office/word/2010/wordml" mc:Ignorable="w14">
+<w:styles xmlns:mc="http://schemas.openxmlformats.org/markup-compatibility/2006" xmlns:r="http://schemas.openxmlformats.org/officeDocument/2006/relationships" xmlns:w="http://schemas.openxmlformats.org/wordprocessingml/2006/main" xmlns:w14="http://schemas.microsoft.com/office/word/2010/wordml" xmlns:w15="http://schemas.microsoft.com/office/word/2012/wordml" mc:Ignorable="w14 w15">
   <w:docDefaults>
     <w:rPrDefault>
       <w:rPr>
@@ -29209,141 +28654,371 @@
     </w:rPrDefault>
     <w:pPrDefault/>
   </w:docDefaults>
-  <w:latentStyles w:defLockedState="0" w:defUIPriority="0" w:defSemiHidden="1" w:defUnhideWhenUsed="1" w:defQFormat="0" w:count="267">
-    <w:lsdException w:name="Normal" w:semiHidden="0" w:unhideWhenUsed="0" w:qFormat="1"/>
-    <w:lsdException w:name="heading 1" w:semiHidden="0" w:unhideWhenUsed="0" w:qFormat="1"/>
-    <w:lsdException w:name="heading 2" w:semiHidden="0" w:unhideWhenUsed="0" w:qFormat="1"/>
-    <w:lsdException w:name="heading 3" w:semiHidden="0" w:unhideWhenUsed="0" w:qFormat="1"/>
-    <w:lsdException w:name="heading 4" w:semiHidden="0" w:unhideWhenUsed="0" w:qFormat="1"/>
-    <w:lsdException w:name="heading 5" w:semiHidden="0" w:unhideWhenUsed="0" w:qFormat="1"/>
-    <w:lsdException w:name="heading 6" w:semiHidden="0" w:unhideWhenUsed="0" w:qFormat="1"/>
-    <w:lsdException w:name="heading 7" w:qFormat="1"/>
-    <w:lsdException w:name="heading 8" w:qFormat="1"/>
-    <w:lsdException w:name="heading 9" w:qFormat="1"/>
-    <w:lsdException w:name="caption" w:qFormat="1"/>
-    <w:lsdException w:name="List Number" w:semiHidden="0" w:unhideWhenUsed="0"/>
-    <w:lsdException w:name="List 4" w:semiHidden="0" w:unhideWhenUsed="0"/>
-    <w:lsdException w:name="List 5" w:semiHidden="0" w:unhideWhenUsed="0"/>
-    <w:lsdException w:name="Title" w:semiHidden="0" w:unhideWhenUsed="0" w:qFormat="1"/>
-    <w:lsdException w:name="Subtitle" w:semiHidden="0" w:unhideWhenUsed="0" w:qFormat="1"/>
-    <w:lsdException w:name="Salutation" w:semiHidden="0" w:unhideWhenUsed="0"/>
-    <w:lsdException w:name="Date" w:semiHidden="0" w:unhideWhenUsed="0"/>
-    <w:lsdException w:name="Body Text First Indent" w:semiHidden="0" w:unhideWhenUsed="0"/>
-    <w:lsdException w:name="Strong" w:semiHidden="0" w:unhideWhenUsed="0" w:qFormat="1"/>
-    <w:lsdException w:name="Emphasis" w:semiHidden="0" w:uiPriority="20" w:unhideWhenUsed="0" w:qFormat="1"/>
-    <w:lsdException w:name="Normal (Web)" w:uiPriority="99"/>
-    <w:lsdException w:name="Table Grid" w:semiHidden="0" w:unhideWhenUsed="0"/>
-    <w:lsdException w:name="Placeholder Text" w:uiPriority="99" w:unhideWhenUsed="0"/>
-    <w:lsdException w:name="No Spacing" w:semiHidden="0" w:uiPriority="1" w:unhideWhenUsed="0" w:qFormat="1"/>
-    <w:lsdException w:name="Light Shading" w:semiHidden="0" w:uiPriority="60" w:unhideWhenUsed="0"/>
-    <w:lsdException w:name="Light List" w:semiHidden="0" w:uiPriority="61" w:unhideWhenUsed="0"/>
-    <w:lsdException w:name="Light Grid" w:semiHidden="0" w:uiPriority="62" w:unhideWhenUsed="0"/>
-    <w:lsdException w:name="Medium Shading 1" w:semiHidden="0" w:uiPriority="63" w:unhideWhenUsed="0"/>
-    <w:lsdException w:name="Medium Shading 2" w:semiHidden="0" w:uiPriority="64" w:unhideWhenUsed="0"/>
-    <w:lsdException w:name="Medium List 1" w:semiHidden="0" w:uiPriority="65" w:unhideWhenUsed="0"/>
-    <w:lsdException w:name="Medium List 2" w:semiHidden="0" w:uiPriority="66" w:unhideWhenUsed="0"/>
-    <w:lsdException w:name="Medium Grid 1" w:semiHidden="0" w:uiPriority="67" w:unhideWhenUsed="0"/>
-    <w:lsdException w:name="Medium Grid 2" w:semiHidden="0" w:uiPriority="68" w:unhideWhenUsed="0"/>
-    <w:lsdException w:name="Medium Grid 3" w:semiHidden="0" w:uiPriority="69" w:unhideWhenUsed="0"/>
-    <w:lsdException w:name="Dark List" w:semiHidden="0" w:uiPriority="70" w:unhideWhenUsed="0"/>
-    <w:lsdException w:name="Colorful Shading" w:semiHidden="0" w:uiPriority="71" w:unhideWhenUsed="0"/>
-    <w:lsdException w:name="Colorful List" w:semiHidden="0" w:uiPriority="72" w:unhideWhenUsed="0"/>
-    <w:lsdException w:name="Colorful Grid" w:semiHidden="0" w:uiPriority="73" w:unhideWhenUsed="0"/>
-    <w:lsdException w:name="Light Shading Accent 1" w:semiHidden="0" w:uiPriority="60" w:unhideWhenUsed="0"/>
-    <w:lsdException w:name="Light List Accent 1" w:semiHidden="0" w:uiPriority="61" w:unhideWhenUsed="0"/>
-    <w:lsdException w:name="Light Grid Accent 1" w:semiHidden="0" w:uiPriority="62" w:unhideWhenUsed="0"/>
-    <w:lsdException w:name="Medium Shading 1 Accent 1" w:semiHidden="0" w:uiPriority="63" w:unhideWhenUsed="0"/>
-    <w:lsdException w:name="Medium Shading 2 Accent 1" w:semiHidden="0" w:uiPriority="64" w:unhideWhenUsed="0"/>
-    <w:lsdException w:name="Medium List 1 Accent 1" w:semiHidden="0" w:uiPriority="65" w:unhideWhenUsed="0"/>
-    <w:lsdException w:name="Revision" w:uiPriority="99" w:unhideWhenUsed="0"/>
-    <w:lsdException w:name="List Paragraph" w:semiHidden="0" w:uiPriority="34" w:unhideWhenUsed="0" w:qFormat="1"/>
-    <w:lsdException w:name="Quote" w:semiHidden="0" w:uiPriority="29" w:unhideWhenUsed="0" w:qFormat="1"/>
-    <w:lsdException w:name="Intense Quote" w:semiHidden="0" w:uiPriority="30" w:unhideWhenUsed="0" w:qFormat="1"/>
-    <w:lsdException w:name="Medium List 2 Accent 1" w:semiHidden="0" w:uiPriority="66" w:unhideWhenUsed="0"/>
-    <w:lsdException w:name="Medium Grid 1 Accent 1" w:semiHidden="0" w:uiPriority="67" w:unhideWhenUsed="0"/>
-    <w:lsdException w:name="Medium Grid 2 Accent 1" w:semiHidden="0" w:uiPriority="68" w:unhideWhenUsed="0"/>
-    <w:lsdException w:name="Medium Grid 3 Accent 1" w:semiHidden="0" w:uiPriority="69" w:unhideWhenUsed="0"/>
-    <w:lsdException w:name="Dark List Accent 1" w:semiHidden="0" w:uiPriority="70" w:unhideWhenUsed="0"/>
-    <w:lsdException w:name="Colorful Shading Accent 1" w:semiHidden="0" w:uiPriority="71" w:unhideWhenUsed="0"/>
-    <w:lsdException w:name="Colorful List Accent 1" w:semiHidden="0" w:uiPriority="72" w:unhideWhenUsed="0"/>
-    <w:lsdException w:name="Colorful Grid Accent 1" w:semiHidden="0" w:uiPriority="73" w:unhideWhenUsed="0"/>
-    <w:lsdException w:name="Light Shading Accent 2" w:semiHidden="0" w:uiPriority="60" w:unhideWhenUsed="0"/>
-    <w:lsdException w:name="Light List Accent 2" w:semiHidden="0" w:uiPriority="61" w:unhideWhenUsed="0"/>
-    <w:lsdException w:name="Light Grid Accent 2" w:semiHidden="0" w:uiPriority="62" w:unhideWhenUsed="0"/>
-    <w:lsdException w:name="Medium Shading 1 Accent 2" w:semiHidden="0" w:uiPriority="63" w:unhideWhenUsed="0"/>
-    <w:lsdException w:name="Medium Shading 2 Accent 2" w:semiHidden="0" w:uiPriority="64" w:unhideWhenUsed="0"/>
-    <w:lsdException w:name="Medium List 1 Accent 2" w:semiHidden="0" w:uiPriority="65" w:unhideWhenUsed="0"/>
-    <w:lsdException w:name="Medium List 2 Accent 2" w:semiHidden="0" w:uiPriority="66" w:unhideWhenUsed="0"/>
-    <w:lsdException w:name="Medium Grid 1 Accent 2" w:semiHidden="0" w:uiPriority="67" w:unhideWhenUsed="0"/>
-    <w:lsdException w:name="Medium Grid 2 Accent 2" w:semiHidden="0" w:uiPriority="68" w:unhideWhenUsed="0"/>
-    <w:lsdException w:name="Medium Grid 3 Accent 2" w:semiHidden="0" w:uiPriority="69" w:unhideWhenUsed="0"/>
-    <w:lsdException w:name="Dark List Accent 2" w:semiHidden="0" w:uiPriority="70" w:unhideWhenUsed="0"/>
-    <w:lsdException w:name="Colorful Shading Accent 2" w:semiHidden="0" w:uiPriority="71" w:unhideWhenUsed="0"/>
-    <w:lsdException w:name="Colorful List Accent 2" w:semiHidden="0" w:uiPriority="72" w:unhideWhenUsed="0"/>
-    <w:lsdException w:name="Colorful Grid Accent 2" w:semiHidden="0" w:uiPriority="73" w:unhideWhenUsed="0"/>
-    <w:lsdException w:name="Light Shading Accent 3" w:semiHidden="0" w:uiPriority="60" w:unhideWhenUsed="0"/>
-    <w:lsdException w:name="Light List Accent 3" w:semiHidden="0" w:uiPriority="61" w:unhideWhenUsed="0"/>
-    <w:lsdException w:name="Light Grid Accent 3" w:semiHidden="0" w:uiPriority="62" w:unhideWhenUsed="0"/>
-    <w:lsdException w:name="Medium Shading 1 Accent 3" w:semiHidden="0" w:uiPriority="63" w:unhideWhenUsed="0"/>
-    <w:lsdException w:name="Medium Shading 2 Accent 3" w:semiHidden="0" w:uiPriority="64" w:unhideWhenUsed="0"/>
-    <w:lsdException w:name="Medium List 1 Accent 3" w:semiHidden="0" w:uiPriority="65" w:unhideWhenUsed="0"/>
-    <w:lsdException w:name="Medium List 2 Accent 3" w:semiHidden="0" w:uiPriority="66" w:unhideWhenUsed="0"/>
-    <w:lsdException w:name="Medium Grid 1 Accent 3" w:semiHidden="0" w:uiPriority="67" w:unhideWhenUsed="0"/>
-    <w:lsdException w:name="Medium Grid 2 Accent 3" w:semiHidden="0" w:uiPriority="68" w:unhideWhenUsed="0"/>
-    <w:lsdException w:name="Medium Grid 3 Accent 3" w:semiHidden="0" w:uiPriority="69" w:unhideWhenUsed="0"/>
-    <w:lsdException w:name="Dark List Accent 3" w:semiHidden="0" w:uiPriority="70" w:unhideWhenUsed="0"/>
-    <w:lsdException w:name="Colorful Shading Accent 3" w:semiHidden="0" w:uiPriority="71" w:unhideWhenUsed="0"/>
-    <w:lsdException w:name="Colorful List Accent 3" w:semiHidden="0" w:uiPriority="72" w:unhideWhenUsed="0"/>
-    <w:lsdException w:name="Colorful Grid Accent 3" w:semiHidden="0" w:uiPriority="73" w:unhideWhenUsed="0"/>
-    <w:lsdException w:name="Light Shading Accent 4" w:semiHidden="0" w:uiPriority="60" w:unhideWhenUsed="0"/>
-    <w:lsdException w:name="Light List Accent 4" w:semiHidden="0" w:uiPriority="61" w:unhideWhenUsed="0"/>
-    <w:lsdException w:name="Light Grid Accent 4" w:semiHidden="0" w:uiPriority="62" w:unhideWhenUsed="0"/>
-    <w:lsdException w:name="Medium Shading 1 Accent 4" w:semiHidden="0" w:uiPriority="63" w:unhideWhenUsed="0"/>
-    <w:lsdException w:name="Medium Shading 2 Accent 4" w:semiHidden="0" w:uiPriority="64" w:unhideWhenUsed="0"/>
-    <w:lsdException w:name="Medium List 1 Accent 4" w:semiHidden="0" w:uiPriority="65" w:unhideWhenUsed="0"/>
-    <w:lsdException w:name="Medium List 2 Accent 4" w:semiHidden="0" w:uiPriority="66" w:unhideWhenUsed="0"/>
-    <w:lsdException w:name="Medium Grid 1 Accent 4" w:semiHidden="0" w:uiPriority="67" w:unhideWhenUsed="0"/>
-    <w:lsdException w:name="Medium Grid 2 Accent 4" w:semiHidden="0" w:uiPriority="68" w:unhideWhenUsed="0"/>
-    <w:lsdException w:name="Medium Grid 3 Accent 4" w:semiHidden="0" w:uiPriority="69" w:unhideWhenUsed="0"/>
-    <w:lsdException w:name="Dark List Accent 4" w:semiHidden="0" w:uiPriority="70" w:unhideWhenUsed="0"/>
-    <w:lsdException w:name="Colorful Shading Accent 4" w:semiHidden="0" w:uiPriority="71" w:unhideWhenUsed="0"/>
-    <w:lsdException w:name="Colorful List Accent 4" w:semiHidden="0" w:uiPriority="72" w:unhideWhenUsed="0"/>
-    <w:lsdException w:name="Colorful Grid Accent 4" w:semiHidden="0" w:uiPriority="73" w:unhideWhenUsed="0"/>
-    <w:lsdException w:name="Light Shading Accent 5" w:semiHidden="0" w:uiPriority="60" w:unhideWhenUsed="0"/>
-    <w:lsdException w:name="Light List Accent 5" w:semiHidden="0" w:uiPriority="61" w:unhideWhenUsed="0"/>
-    <w:lsdException w:name="Light Grid Accent 5" w:semiHidden="0" w:uiPriority="62" w:unhideWhenUsed="0"/>
-    <w:lsdException w:name="Medium Shading 1 Accent 5" w:semiHidden="0" w:uiPriority="63" w:unhideWhenUsed="0"/>
-    <w:lsdException w:name="Medium Shading 2 Accent 5" w:semiHidden="0" w:uiPriority="64" w:unhideWhenUsed="0"/>
-    <w:lsdException w:name="Medium List 1 Accent 5" w:semiHidden="0" w:uiPriority="65" w:unhideWhenUsed="0"/>
-    <w:lsdException w:name="Medium List 2 Accent 5" w:semiHidden="0" w:uiPriority="66" w:unhideWhenUsed="0"/>
-    <w:lsdException w:name="Medium Grid 1 Accent 5" w:semiHidden="0" w:uiPriority="67" w:unhideWhenUsed="0"/>
-    <w:lsdException w:name="Medium Grid 2 Accent 5" w:semiHidden="0" w:uiPriority="68" w:unhideWhenUsed="0"/>
-    <w:lsdException w:name="Medium Grid 3 Accent 5" w:semiHidden="0" w:uiPriority="69" w:unhideWhenUsed="0"/>
-    <w:lsdException w:name="Dark List Accent 5" w:semiHidden="0" w:uiPriority="70" w:unhideWhenUsed="0"/>
-    <w:lsdException w:name="Colorful Shading Accent 5" w:semiHidden="0" w:uiPriority="71" w:unhideWhenUsed="0"/>
-    <w:lsdException w:name="Colorful List Accent 5" w:semiHidden="0" w:uiPriority="72" w:unhideWhenUsed="0"/>
-    <w:lsdException w:name="Colorful Grid Accent 5" w:semiHidden="0" w:uiPriority="73" w:unhideWhenUsed="0"/>
-    <w:lsdException w:name="Light Shading Accent 6" w:semiHidden="0" w:uiPriority="60" w:unhideWhenUsed="0"/>
-    <w:lsdException w:name="Light List Accent 6" w:semiHidden="0" w:uiPriority="61" w:unhideWhenUsed="0"/>
-    <w:lsdException w:name="Light Grid Accent 6" w:semiHidden="0" w:uiPriority="62" w:unhideWhenUsed="0"/>
-    <w:lsdException w:name="Medium Shading 1 Accent 6" w:semiHidden="0" w:uiPriority="63" w:unhideWhenUsed="0"/>
-    <w:lsdException w:name="Medium Shading 2 Accent 6" w:semiHidden="0" w:uiPriority="64" w:unhideWhenUsed="0"/>
-    <w:lsdException w:name="Medium List 1 Accent 6" w:semiHidden="0" w:uiPriority="65" w:unhideWhenUsed="0"/>
-    <w:lsdException w:name="Medium List 2 Accent 6" w:semiHidden="0" w:uiPriority="66" w:unhideWhenUsed="0"/>
-    <w:lsdException w:name="Medium Grid 1 Accent 6" w:semiHidden="0" w:uiPriority="67" w:unhideWhenUsed="0"/>
-    <w:lsdException w:name="Medium Grid 2 Accent 6" w:semiHidden="0" w:uiPriority="68" w:unhideWhenUsed="0"/>
-    <w:lsdException w:name="Medium Grid 3 Accent 6" w:semiHidden="0" w:uiPriority="69" w:unhideWhenUsed="0"/>
-    <w:lsdException w:name="Dark List Accent 6" w:semiHidden="0" w:uiPriority="70" w:unhideWhenUsed="0"/>
-    <w:lsdException w:name="Colorful Shading Accent 6" w:semiHidden="0" w:uiPriority="71" w:unhideWhenUsed="0"/>
-    <w:lsdException w:name="Colorful List Accent 6" w:semiHidden="0" w:uiPriority="72" w:unhideWhenUsed="0"/>
-    <w:lsdException w:name="Colorful Grid Accent 6" w:semiHidden="0" w:uiPriority="73" w:unhideWhenUsed="0"/>
-    <w:lsdException w:name="Subtle Emphasis" w:semiHidden="0" w:uiPriority="19" w:unhideWhenUsed="0" w:qFormat="1"/>
-    <w:lsdException w:name="Intense Emphasis" w:semiHidden="0" w:uiPriority="21" w:unhideWhenUsed="0" w:qFormat="1"/>
-    <w:lsdException w:name="Subtle Reference" w:semiHidden="0" w:uiPriority="31" w:unhideWhenUsed="0" w:qFormat="1"/>
-    <w:lsdException w:name="Intense Reference" w:semiHidden="0" w:uiPriority="32" w:unhideWhenUsed="0" w:qFormat="1"/>
-    <w:lsdException w:name="Book Title" w:semiHidden="0" w:uiPriority="33" w:unhideWhenUsed="0" w:qFormat="1"/>
-    <w:lsdException w:name="Bibliography" w:uiPriority="37"/>
-    <w:lsdException w:name="TOC Heading" w:uiPriority="39" w:qFormat="1"/>
+  <w:latentStyles w:defLockedState="0" w:defUIPriority="0" w:defSemiHidden="0" w:defUnhideWhenUsed="0" w:defQFormat="0" w:count="371">
+    <w:lsdException w:name="Normal" w:qFormat="1"/>
+    <w:lsdException w:name="heading 1" w:qFormat="1"/>
+    <w:lsdException w:name="heading 2" w:qFormat="1"/>
+    <w:lsdException w:name="heading 3" w:qFormat="1"/>
+    <w:lsdException w:name="heading 4" w:qFormat="1"/>
+    <w:lsdException w:name="heading 5" w:qFormat="1"/>
+    <w:lsdException w:name="heading 6" w:qFormat="1"/>
+    <w:lsdException w:name="heading 7" w:semiHidden="1" w:unhideWhenUsed="1" w:qFormat="1"/>
+    <w:lsdException w:name="heading 8" w:semiHidden="1" w:unhideWhenUsed="1" w:qFormat="1"/>
+    <w:lsdException w:name="heading 9" w:semiHidden="1" w:unhideWhenUsed="1" w:qFormat="1"/>
+    <w:lsdException w:name="index 1" w:semiHidden="1" w:unhideWhenUsed="1"/>
+    <w:lsdException w:name="index 2" w:semiHidden="1" w:unhideWhenUsed="1"/>
+    <w:lsdException w:name="index 3" w:semiHidden="1" w:unhideWhenUsed="1"/>
+    <w:lsdException w:name="index 4" w:semiHidden="1" w:unhideWhenUsed="1"/>
+    <w:lsdException w:name="index 5" w:semiHidden="1" w:unhideWhenUsed="1"/>
+    <w:lsdException w:name="index 6" w:semiHidden="1" w:unhideWhenUsed="1"/>
+    <w:lsdException w:name="index 7" w:semiHidden="1" w:unhideWhenUsed="1"/>
+    <w:lsdException w:name="index 8" w:semiHidden="1" w:unhideWhenUsed="1"/>
+    <w:lsdException w:name="index 9" w:semiHidden="1" w:unhideWhenUsed="1"/>
+    <w:lsdException w:name="toc 1" w:semiHidden="1" w:unhideWhenUsed="1"/>
+    <w:lsdException w:name="toc 2" w:semiHidden="1" w:unhideWhenUsed="1"/>
+    <w:lsdException w:name="toc 3" w:semiHidden="1" w:unhideWhenUsed="1"/>
+    <w:lsdException w:name="toc 4" w:semiHidden="1" w:unhideWhenUsed="1"/>
+    <w:lsdException w:name="toc 5" w:semiHidden="1" w:unhideWhenUsed="1"/>
+    <w:lsdException w:name="toc 6" w:semiHidden="1" w:unhideWhenUsed="1"/>
+    <w:lsdException w:name="toc 7" w:semiHidden="1" w:unhideWhenUsed="1"/>
+    <w:lsdException w:name="toc 8" w:semiHidden="1" w:unhideWhenUsed="1"/>
+    <w:lsdException w:name="toc 9" w:semiHidden="1" w:unhideWhenUsed="1"/>
+    <w:lsdException w:name="Normal Indent" w:semiHidden="1" w:unhideWhenUsed="1"/>
+    <w:lsdException w:name="footnote text" w:semiHidden="1" w:unhideWhenUsed="1"/>
+    <w:lsdException w:name="annotation text" w:semiHidden="1" w:unhideWhenUsed="1"/>
+    <w:lsdException w:name="header" w:semiHidden="1" w:unhideWhenUsed="1"/>
+    <w:lsdException w:name="footer" w:semiHidden="1" w:unhideWhenUsed="1"/>
+    <w:lsdException w:name="index heading" w:semiHidden="1" w:unhideWhenUsed="1"/>
+    <w:lsdException w:name="caption" w:semiHidden="1" w:unhideWhenUsed="1" w:qFormat="1"/>
+    <w:lsdException w:name="table of figures" w:semiHidden="1" w:unhideWhenUsed="1"/>
+    <w:lsdException w:name="envelope address" w:semiHidden="1" w:unhideWhenUsed="1"/>
+    <w:lsdException w:name="envelope return" w:semiHidden="1" w:unhideWhenUsed="1"/>
+    <w:lsdException w:name="footnote reference" w:semiHidden="1" w:unhideWhenUsed="1"/>
+    <w:lsdException w:name="annotation reference" w:semiHidden="1" w:unhideWhenUsed="1"/>
+    <w:lsdException w:name="line number" w:semiHidden="1" w:unhideWhenUsed="1"/>
+    <w:lsdException w:name="page number" w:semiHidden="1" w:unhideWhenUsed="1"/>
+    <w:lsdException w:name="endnote reference" w:semiHidden="1" w:unhideWhenUsed="1"/>
+    <w:lsdException w:name="endnote text" w:semiHidden="1" w:unhideWhenUsed="1"/>
+    <w:lsdException w:name="table of authorities" w:semiHidden="1" w:unhideWhenUsed="1"/>
+    <w:lsdException w:name="macro" w:semiHidden="1" w:unhideWhenUsed="1"/>
+    <w:lsdException w:name="toa heading" w:semiHidden="1" w:unhideWhenUsed="1"/>
+    <w:lsdException w:name="List" w:semiHidden="1" w:unhideWhenUsed="1"/>
+    <w:lsdException w:name="List Bullet" w:semiHidden="1" w:unhideWhenUsed="1"/>
+    <w:lsdException w:name="List 2" w:semiHidden="1" w:unhideWhenUsed="1"/>
+    <w:lsdException w:name="List 3" w:semiHidden="1" w:unhideWhenUsed="1"/>
+    <w:lsdException w:name="List Bullet 2" w:semiHidden="1" w:unhideWhenUsed="1"/>
+    <w:lsdException w:name="List Bullet 3" w:semiHidden="1" w:unhideWhenUsed="1"/>
+    <w:lsdException w:name="List Bullet 4" w:semiHidden="1" w:unhideWhenUsed="1"/>
+    <w:lsdException w:name="List Bullet 5" w:semiHidden="1" w:unhideWhenUsed="1"/>
+    <w:lsdException w:name="List Number 2" w:semiHidden="1" w:unhideWhenUsed="1"/>
+    <w:lsdException w:name="List Number 3" w:semiHidden="1" w:unhideWhenUsed="1"/>
+    <w:lsdException w:name="List Number 4" w:semiHidden="1" w:unhideWhenUsed="1"/>
+    <w:lsdException w:name="List Number 5" w:semiHidden="1" w:unhideWhenUsed="1"/>
+    <w:lsdException w:name="Title" w:qFormat="1"/>
+    <w:lsdException w:name="Closing" w:semiHidden="1" w:unhideWhenUsed="1"/>
+    <w:lsdException w:name="Signature" w:semiHidden="1" w:unhideWhenUsed="1"/>
+    <w:lsdException w:name="Default Paragraph Font" w:semiHidden="1" w:unhideWhenUsed="1"/>
+    <w:lsdException w:name="Body Text" w:semiHidden="1" w:unhideWhenUsed="1"/>
+    <w:lsdException w:name="Body Text Indent" w:semiHidden="1" w:unhideWhenUsed="1"/>
+    <w:lsdException w:name="List Continue" w:semiHidden="1" w:unhideWhenUsed="1"/>
+    <w:lsdException w:name="List Continue 2" w:semiHidden="1" w:unhideWhenUsed="1"/>
+    <w:lsdException w:name="List Continue 3" w:semiHidden="1" w:unhideWhenUsed="1"/>
+    <w:lsdException w:name="List Continue 4" w:semiHidden="1" w:unhideWhenUsed="1"/>
+    <w:lsdException w:name="List Continue 5" w:semiHidden="1" w:unhideWhenUsed="1"/>
+    <w:lsdException w:name="Message Header" w:semiHidden="1" w:unhideWhenUsed="1"/>
+    <w:lsdException w:name="Subtitle" w:qFormat="1"/>
+    <w:lsdException w:name="Body Text First Indent 2" w:semiHidden="1" w:unhideWhenUsed="1"/>
+    <w:lsdException w:name="Note Heading" w:semiHidden="1" w:unhideWhenUsed="1"/>
+    <w:lsdException w:name="Body Text 2" w:semiHidden="1" w:unhideWhenUsed="1"/>
+    <w:lsdException w:name="Body Text 3" w:semiHidden="1" w:unhideWhenUsed="1"/>
+    <w:lsdException w:name="Body Text Indent 2" w:semiHidden="1" w:unhideWhenUsed="1"/>
+    <w:lsdException w:name="Body Text Indent 3" w:semiHidden="1" w:unhideWhenUsed="1"/>
+    <w:lsdException w:name="Block Text" w:semiHidden="1" w:unhideWhenUsed="1"/>
+    <w:lsdException w:name="Hyperlink" w:semiHidden="1" w:unhideWhenUsed="1"/>
+    <w:lsdException w:name="FollowedHyperlink" w:semiHidden="1" w:unhideWhenUsed="1"/>
+    <w:lsdException w:name="Strong" w:qFormat="1"/>
+    <w:lsdException w:name="Emphasis" w:uiPriority="20" w:qFormat="1"/>
+    <w:lsdException w:name="Document Map" w:semiHidden="1" w:unhideWhenUsed="1"/>
+    <w:lsdException w:name="Plain Text" w:semiHidden="1" w:unhideWhenUsed="1"/>
+    <w:lsdException w:name="E-mail Signature" w:semiHidden="1" w:unhideWhenUsed="1"/>
+    <w:lsdException w:name="HTML Top of Form" w:semiHidden="1" w:unhideWhenUsed="1"/>
+    <w:lsdException w:name="HTML Bottom of Form" w:semiHidden="1" w:unhideWhenUsed="1"/>
+    <w:lsdException w:name="Normal (Web)" w:semiHidden="1" w:uiPriority="99" w:unhideWhenUsed="1"/>
+    <w:lsdException w:name="HTML Acronym" w:semiHidden="1" w:unhideWhenUsed="1"/>
+    <w:lsdException w:name="HTML Address" w:semiHidden="1" w:unhideWhenUsed="1"/>
+    <w:lsdException w:name="HTML Cite" w:semiHidden="1" w:unhideWhenUsed="1"/>
+    <w:lsdException w:name="HTML Code" w:semiHidden="1" w:unhideWhenUsed="1"/>
+    <w:lsdException w:name="HTML Definition" w:semiHidden="1" w:unhideWhenUsed="1"/>
+    <w:lsdException w:name="HTML Keyboard" w:semiHidden="1" w:unhideWhenUsed="1"/>
+    <w:lsdException w:name="HTML Preformatted" w:semiHidden="1" w:unhideWhenUsed="1"/>
+    <w:lsdException w:name="HTML Sample" w:semiHidden="1" w:unhideWhenUsed="1"/>
+    <w:lsdException w:name="HTML Typewriter" w:semiHidden="1" w:unhideWhenUsed="1"/>
+    <w:lsdException w:name="HTML Variable" w:semiHidden="1" w:unhideWhenUsed="1"/>
+    <w:lsdException w:name="Normal Table" w:semiHidden="1" w:unhideWhenUsed="1"/>
+    <w:lsdException w:name="annotation subject" w:semiHidden="1" w:unhideWhenUsed="1"/>
+    <w:lsdException w:name="No List" w:semiHidden="1" w:unhideWhenUsed="1"/>
+    <w:lsdException w:name="Outline List 1" w:semiHidden="1" w:unhideWhenUsed="1"/>
+    <w:lsdException w:name="Outline List 2" w:semiHidden="1" w:unhideWhenUsed="1"/>
+    <w:lsdException w:name="Outline List 3" w:semiHidden="1" w:unhideWhenUsed="1"/>
+    <w:lsdException w:name="Table Simple 1" w:semiHidden="1" w:unhideWhenUsed="1"/>
+    <w:lsdException w:name="Table Simple 2" w:semiHidden="1" w:unhideWhenUsed="1"/>
+    <w:lsdException w:name="Table Simple 3" w:semiHidden="1" w:unhideWhenUsed="1"/>
+    <w:lsdException w:name="Table Classic 1" w:semiHidden="1" w:unhideWhenUsed="1"/>
+    <w:lsdException w:name="Table Classic 2" w:semiHidden="1" w:unhideWhenUsed="1"/>
+    <w:lsdException w:name="Table Classic 3" w:semiHidden="1" w:unhideWhenUsed="1"/>
+    <w:lsdException w:name="Table Classic 4" w:semiHidden="1" w:unhideWhenUsed="1"/>
+    <w:lsdException w:name="Table Colorful 1" w:semiHidden="1" w:unhideWhenUsed="1"/>
+    <w:lsdException w:name="Table Colorful 2" w:semiHidden="1" w:unhideWhenUsed="1"/>
+    <w:lsdException w:name="Table Colorful 3" w:semiHidden="1" w:unhideWhenUsed="1"/>
+    <w:lsdException w:name="Table Columns 1" w:semiHidden="1" w:unhideWhenUsed="1"/>
+    <w:lsdException w:name="Table Columns 2" w:semiHidden="1" w:unhideWhenUsed="1"/>
+    <w:lsdException w:name="Table Columns 3" w:semiHidden="1" w:unhideWhenUsed="1"/>
+    <w:lsdException w:name="Table Columns 4" w:semiHidden="1" w:unhideWhenUsed="1"/>
+    <w:lsdException w:name="Table Columns 5" w:semiHidden="1" w:unhideWhenUsed="1"/>
+    <w:lsdException w:name="Table Grid 1" w:semiHidden="1" w:unhideWhenUsed="1"/>
+    <w:lsdException w:name="Table Grid 2" w:semiHidden="1" w:unhideWhenUsed="1"/>
+    <w:lsdException w:name="Table Grid 3" w:semiHidden="1" w:unhideWhenUsed="1"/>
+    <w:lsdException w:name="Table Grid 4" w:semiHidden="1" w:unhideWhenUsed="1"/>
+    <w:lsdException w:name="Table Grid 5" w:semiHidden="1" w:unhideWhenUsed="1"/>
+    <w:lsdException w:name="Table Grid 6" w:semiHidden="1" w:unhideWhenUsed="1"/>
+    <w:lsdException w:name="Table Grid 7" w:semiHidden="1" w:unhideWhenUsed="1"/>
+    <w:lsdException w:name="Table Grid 8" w:semiHidden="1" w:unhideWhenUsed="1"/>
+    <w:lsdException w:name="Table List 1" w:semiHidden="1" w:unhideWhenUsed="1"/>
+    <w:lsdException w:name="Table List 2" w:semiHidden="1" w:unhideWhenUsed="1"/>
+    <w:lsdException w:name="Table List 3" w:semiHidden="1" w:unhideWhenUsed="1"/>
+    <w:lsdException w:name="Table List 4" w:semiHidden="1" w:unhideWhenUsed="1"/>
+    <w:lsdException w:name="Table List 5" w:semiHidden="1" w:unhideWhenUsed="1"/>
+    <w:lsdException w:name="Table List 6" w:semiHidden="1" w:unhideWhenUsed="1"/>
+    <w:lsdException w:name="Table List 7" w:semiHidden="1" w:unhideWhenUsed="1"/>
+    <w:lsdException w:name="Table List 8" w:semiHidden="1" w:unhideWhenUsed="1"/>
+    <w:lsdException w:name="Table 3D effects 1" w:semiHidden="1" w:unhideWhenUsed="1"/>
+    <w:lsdException w:name="Table 3D effects 2" w:semiHidden="1" w:unhideWhenUsed="1"/>
+    <w:lsdException w:name="Table 3D effects 3" w:semiHidden="1" w:unhideWhenUsed="1"/>
+    <w:lsdException w:name="Table Contemporary" w:semiHidden="1" w:unhideWhenUsed="1"/>
+    <w:lsdException w:name="Table Elegant" w:semiHidden="1" w:unhideWhenUsed="1"/>
+    <w:lsdException w:name="Table Professional" w:semiHidden="1" w:unhideWhenUsed="1"/>
+    <w:lsdException w:name="Table Subtle 1" w:semiHidden="1" w:unhideWhenUsed="1"/>
+    <w:lsdException w:name="Table Subtle 2" w:semiHidden="1" w:unhideWhenUsed="1"/>
+    <w:lsdException w:name="Table Web 1" w:semiHidden="1" w:unhideWhenUsed="1"/>
+    <w:lsdException w:name="Table Web 2" w:semiHidden="1" w:unhideWhenUsed="1"/>
+    <w:lsdException w:name="Table Web 3" w:semiHidden="1" w:unhideWhenUsed="1"/>
+    <w:lsdException w:name="Balloon Text" w:semiHidden="1" w:unhideWhenUsed="1"/>
+    <w:lsdException w:name="Table Theme" w:semiHidden="1" w:unhideWhenUsed="1"/>
+    <w:lsdException w:name="Placeholder Text" w:semiHidden="1" w:uiPriority="99"/>
+    <w:lsdException w:name="No Spacing" w:uiPriority="1" w:qFormat="1"/>
+    <w:lsdException w:name="Light Shading" w:uiPriority="60"/>
+    <w:lsdException w:name="Light List" w:uiPriority="61"/>
+    <w:lsdException w:name="Light Grid" w:uiPriority="62"/>
+    <w:lsdException w:name="Medium Shading 1" w:uiPriority="63"/>
+    <w:lsdException w:name="Medium Shading 2" w:uiPriority="64"/>
+    <w:lsdException w:name="Medium List 1" w:uiPriority="65"/>
+    <w:lsdException w:name="Medium List 2" w:uiPriority="66"/>
+    <w:lsdException w:name="Medium Grid 1" w:uiPriority="67"/>
+    <w:lsdException w:name="Medium Grid 2" w:uiPriority="68"/>
+    <w:lsdException w:name="Medium Grid 3" w:uiPriority="69"/>
+    <w:lsdException w:name="Dark List" w:uiPriority="70"/>
+    <w:lsdException w:name="Colorful Shading" w:uiPriority="71"/>
+    <w:lsdException w:name="Colorful List" w:uiPriority="72"/>
+    <w:lsdException w:name="Colorful Grid" w:uiPriority="73"/>
+    <w:lsdException w:name="Light Shading Accent 1" w:uiPriority="60"/>
+    <w:lsdException w:name="Light List Accent 1" w:uiPriority="61"/>
+    <w:lsdException w:name="Light Grid Accent 1" w:uiPriority="62"/>
+    <w:lsdException w:name="Medium Shading 1 Accent 1" w:uiPriority="63"/>
+    <w:lsdException w:name="Medium Shading 2 Accent 1" w:uiPriority="64"/>
+    <w:lsdException w:name="Medium List 1 Accent 1" w:uiPriority="65"/>
+    <w:lsdException w:name="Revision" w:semiHidden="1" w:uiPriority="99"/>
+    <w:lsdException w:name="List Paragraph" w:uiPriority="34" w:qFormat="1"/>
+    <w:lsdException w:name="Quote" w:uiPriority="29" w:qFormat="1"/>
+    <w:lsdException w:name="Intense Quote" w:uiPriority="30" w:qFormat="1"/>
+    <w:lsdException w:name="Medium List 2 Accent 1" w:uiPriority="66"/>
+    <w:lsdException w:name="Medium Grid 1 Accent 1" w:uiPriority="67"/>
+    <w:lsdException w:name="Medium Grid 2 Accent 1" w:uiPriority="68"/>
+    <w:lsdException w:name="Medium Grid 3 Accent 1" w:uiPriority="69"/>
+    <w:lsdException w:name="Dark List Accent 1" w:uiPriority="70"/>
+    <w:lsdException w:name="Colorful Shading Accent 1" w:uiPriority="71"/>
+    <w:lsdException w:name="Colorful List Accent 1" w:uiPriority="72"/>
+    <w:lsdException w:name="Colorful Grid Accent 1" w:uiPriority="73"/>
+    <w:lsdException w:name="Light Shading Accent 2" w:uiPriority="60"/>
+    <w:lsdException w:name="Light List Accent 2" w:uiPriority="61"/>
+    <w:lsdException w:name="Light Grid Accent 2" w:uiPriority="62"/>
+    <w:lsdException w:name="Medium Shading 1 Accent 2" w:uiPriority="63"/>
+    <w:lsdException w:name="Medium Shading 2 Accent 2" w:uiPriority="64"/>
+    <w:lsdException w:name="Medium List 1 Accent 2" w:uiPriority="65"/>
+    <w:lsdException w:name="Medium List 2 Accent 2" w:uiPriority="66"/>
+    <w:lsdException w:name="Medium Grid 1 Accent 2" w:uiPriority="67"/>
+    <w:lsdException w:name="Medium Grid 2 Accent 2" w:uiPriority="68"/>
+    <w:lsdException w:name="Medium Grid 3 Accent 2" w:uiPriority="69"/>
+    <w:lsdException w:name="Dark List Accent 2" w:uiPriority="70"/>
+    <w:lsdException w:name="Colorful Shading Accent 2" w:uiPriority="71"/>
+    <w:lsdException w:name="Colorful List Accent 2" w:uiPriority="72"/>
+    <w:lsdException w:name="Colorful Grid Accent 2" w:uiPriority="73"/>
+    <w:lsdException w:name="Light Shading Accent 3" w:uiPriority="60"/>
+    <w:lsdException w:name="Light List Accent 3" w:uiPriority="61"/>
+    <w:lsdException w:name="Light Grid Accent 3" w:uiPriority="62"/>
+    <w:lsdException w:name="Medium Shading 1 Accent 3" w:uiPriority="63"/>
+    <w:lsdException w:name="Medium Shading 2 Accent 3" w:uiPriority="64"/>
+    <w:lsdException w:name="Medium List 1 Accent 3" w:uiPriority="65"/>
+    <w:lsdException w:name="Medium List 2 Accent 3" w:uiPriority="66"/>
+    <w:lsdException w:name="Medium Grid 1 Accent 3" w:uiPriority="67"/>
+    <w:lsdException w:name="Medium Grid 2 Accent 3" w:uiPriority="68"/>
+    <w:lsdException w:name="Medium Grid 3 Accent 3" w:uiPriority="69"/>
+    <w:lsdException w:name="Dark List Accent 3" w:uiPriority="70"/>
+    <w:lsdException w:name="Colorful Shading Accent 3" w:uiPriority="71"/>
+    <w:lsdException w:name="Colorful List Accent 3" w:uiPriority="72"/>
+    <w:lsdException w:name="Colorful Grid Accent 3" w:uiPriority="73"/>
+    <w:lsdException w:name="Light Shading Accent 4" w:uiPriority="60"/>
+    <w:lsdException w:name="Light List Accent 4" w:uiPriority="61"/>
+    <w:lsdException w:name="Light Grid Accent 4" w:uiPriority="62"/>
+    <w:lsdException w:name="Medium Shading 1 Accent 4" w:uiPriority="63"/>
+    <w:lsdException w:name="Medium Shading 2 Accent 4" w:uiPriority="64"/>
+    <w:lsdException w:name="Medium List 1 Accent 4" w:uiPriority="65"/>
+    <w:lsdException w:name="Medium List 2 Accent 4" w:uiPriority="66"/>
+    <w:lsdException w:name="Medium Grid 1 Accent 4" w:uiPriority="67"/>
+    <w:lsdException w:name="Medium Grid 2 Accent 4" w:uiPriority="68"/>
+    <w:lsdException w:name="Medium Grid 3 Accent 4" w:uiPriority="69"/>
+    <w:lsdException w:name="Dark List Accent 4" w:uiPriority="70"/>
+    <w:lsdException w:name="Colorful Shading Accent 4" w:uiPriority="71"/>
+    <w:lsdException w:name="Colorful List Accent 4" w:uiPriority="72"/>
+    <w:lsdException w:name="Colorful Grid Accent 4" w:uiPriority="73"/>
+    <w:lsdException w:name="Light Shading Accent 5" w:uiPriority="60"/>
+    <w:lsdException w:name="Light List Accent 5" w:uiPriority="61"/>
+    <w:lsdException w:name="Light Grid Accent 5" w:uiPriority="62"/>
+    <w:lsdException w:name="Medium Shading 1 Accent 5" w:uiPriority="63"/>
+    <w:lsdException w:name="Medium Shading 2 Accent 5" w:uiPriority="64"/>
+    <w:lsdException w:name="Medium List 1 Accent 5" w:uiPriority="65"/>
+    <w:lsdException w:name="Medium List 2 Accent 5" w:uiPriority="66"/>
+    <w:lsdException w:name="Medium Grid 1 Accent 5" w:uiPriority="67"/>
+    <w:lsdException w:name="Medium Grid 2 Accent 5" w:uiPriority="68"/>
+    <w:lsdException w:name="Medium Grid 3 Accent 5" w:uiPriority="69"/>
+    <w:lsdException w:name="Dark List Accent 5" w:uiPriority="70"/>
+    <w:lsdException w:name="Colorful Shading Accent 5" w:uiPriority="71"/>
+    <w:lsdException w:name="Colorful List Accent 5" w:uiPriority="72"/>
+    <w:lsdException w:name="Colorful Grid Accent 5" w:uiPriority="73"/>
+    <w:lsdException w:name="Light Shading Accent 6" w:uiPriority="60"/>
+    <w:lsdException w:name="Light List Accent 6" w:uiPriority="61"/>
+    <w:lsdException w:name="Light Grid Accent 6" w:uiPriority="62"/>
+    <w:lsdException w:name="Medium Shading 1 Accent 6" w:uiPriority="63"/>
+    <w:lsdException w:name="Medium Shading 2 Accent 6" w:uiPriority="64"/>
+    <w:lsdException w:name="Medium List 1 Accent 6" w:uiPriority="65"/>
+    <w:lsdException w:name="Medium List 2 Accent 6" w:uiPriority="66"/>
+    <w:lsdException w:name="Medium Grid 1 Accent 6" w:uiPriority="67"/>
+    <w:lsdException w:name="Medium Grid 2 Accent 6" w:uiPriority="68"/>
+    <w:lsdException w:name="Medium Grid 3 Accent 6" w:uiPriority="69"/>
+    <w:lsdException w:name="Dark List Accent 6" w:uiPriority="70"/>
+    <w:lsdException w:name="Colorful Shading Accent 6" w:uiPriority="71"/>
+    <w:lsdException w:name="Colorful List Accent 6" w:uiPriority="72"/>
+    <w:lsdException w:name="Colorful Grid Accent 6" w:uiPriority="73"/>
+    <w:lsdException w:name="Subtle Emphasis" w:uiPriority="19" w:qFormat="1"/>
+    <w:lsdException w:name="Intense Emphasis" w:uiPriority="21" w:qFormat="1"/>
+    <w:lsdException w:name="Subtle Reference" w:uiPriority="31" w:qFormat="1"/>
+    <w:lsdException w:name="Intense Reference" w:uiPriority="32" w:qFormat="1"/>
+    <w:lsdException w:name="Book Title" w:uiPriority="33" w:qFormat="1"/>
+    <w:lsdException w:name="Bibliography" w:semiHidden="1" w:uiPriority="37" w:unhideWhenUsed="1"/>
+    <w:lsdException w:name="TOC Heading" w:semiHidden="1" w:uiPriority="39" w:unhideWhenUsed="1" w:qFormat="1"/>
+    <w:lsdException w:name="Plain Table 1" w:uiPriority="41"/>
+    <w:lsdException w:name="Plain Table 2" w:uiPriority="42"/>
+    <w:lsdException w:name="Plain Table 3" w:uiPriority="43"/>
+    <w:lsdException w:name="Plain Table 4" w:uiPriority="44"/>
+    <w:lsdException w:name="Plain Table 5" w:uiPriority="45"/>
+    <w:lsdException w:name="Grid Table Light" w:uiPriority="40"/>
+    <w:lsdException w:name="Grid Table 1 Light" w:uiPriority="46"/>
+    <w:lsdException w:name="Grid Table 2" w:uiPriority="47"/>
+    <w:lsdException w:name="Grid Table 3" w:uiPriority="48"/>
+    <w:lsdException w:name="Grid Table 4" w:uiPriority="49"/>
+    <w:lsdException w:name="Grid Table 5 Dark" w:uiPriority="50"/>
+    <w:lsdException w:name="Grid Table 6 Colorful" w:uiPriority="51"/>
+    <w:lsdException w:name="Grid Table 7 Colorful" w:uiPriority="52"/>
+    <w:lsdException w:name="Grid Table 1 Light Accent 1" w:uiPriority="46"/>
+    <w:lsdException w:name="Grid Table 2 Accent 1" w:uiPriority="47"/>
+    <w:lsdException w:name="Grid Table 3 Accent 1" w:uiPriority="48"/>
+    <w:lsdException w:name="Grid Table 4 Accent 1" w:uiPriority="49"/>
+    <w:lsdException w:name="Grid Table 5 Dark Accent 1" w:uiPriority="50"/>
+    <w:lsdException w:name="Grid Table 6 Colorful Accent 1" w:uiPriority="51"/>
+    <w:lsdException w:name="Grid Table 7 Colorful Accent 1" w:uiPriority="52"/>
+    <w:lsdException w:name="Grid Table 1 Light Accent 2" w:uiPriority="46"/>
+    <w:lsdException w:name="Grid Table 2 Accent 2" w:uiPriority="47"/>
+    <w:lsdException w:name="Grid Table 3 Accent 2" w:uiPriority="48"/>
+    <w:lsdException w:name="Grid Table 4 Accent 2" w:uiPriority="49"/>
+    <w:lsdException w:name="Grid Table 5 Dark Accent 2" w:uiPriority="50"/>
+    <w:lsdException w:name="Grid Table 6 Colorful Accent 2" w:uiPriority="51"/>
+    <w:lsdException w:name="Grid Table 7 Colorful Accent 2" w:uiPriority="52"/>
+    <w:lsdException w:name="Grid Table 1 Light Accent 3" w:uiPriority="46"/>
+    <w:lsdException w:name="Grid Table 2 Accent 3" w:uiPriority="47"/>
+    <w:lsdException w:name="Grid Table 3 Accent 3" w:uiPriority="48"/>
+    <w:lsdException w:name="Grid Table 4 Accent 3" w:uiPriority="49"/>
+    <w:lsdException w:name="Grid Table 5 Dark Accent 3" w:uiPriority="50"/>
+    <w:lsdException w:name="Grid Table 6 Colorful Accent 3" w:uiPriority="51"/>
+    <w:lsdException w:name="Grid Table 7 Colorful Accent 3" w:uiPriority="52"/>
+    <w:lsdException w:name="Grid Table 1 Light Accent 4" w:uiPriority="46"/>
+    <w:lsdException w:name="Grid Table 2 Accent 4" w:uiPriority="47"/>
+    <w:lsdException w:name="Grid Table 3 Accent 4" w:uiPriority="48"/>
+    <w:lsdException w:name="Grid Table 4 Accent 4" w:uiPriority="49"/>
+    <w:lsdException w:name="Grid Table 5 Dark Accent 4" w:uiPriority="50"/>
+    <w:lsdException w:name="Grid Table 6 Colorful Accent 4" w:uiPriority="51"/>
+    <w:lsdException w:name="Grid Table 7 Colorful Accent 4" w:uiPriority="52"/>
+    <w:lsdException w:name="Grid Table 1 Light Accent 5" w:uiPriority="46"/>
+    <w:lsdException w:name="Grid Table 2 Accent 5" w:uiPriority="47"/>
+    <w:lsdException w:name="Grid Table 3 Accent 5" w:uiPriority="48"/>
+    <w:lsdException w:name="Grid Table 4 Accent 5" w:uiPriority="49"/>
+    <w:lsdException w:name="Grid Table 5 Dark Accent 5" w:uiPriority="50"/>
+    <w:lsdException w:name="Grid Table 6 Colorful Accent 5" w:uiPriority="51"/>
+    <w:lsdException w:name="Grid Table 7 Colorful Accent 5" w:uiPriority="52"/>
+    <w:lsdException w:name="Grid Table 1 Light Accent 6" w:uiPriority="46"/>
+    <w:lsdException w:name="Grid Table 2 Accent 6" w:uiPriority="47"/>
+    <w:lsdException w:name="Grid Table 3 Accent 6" w:uiPriority="48"/>
+    <w:lsdException w:name="Grid Table 4 Accent 6" w:uiPriority="49"/>
+    <w:lsdException w:name="Grid Table 5 Dark Accent 6" w:uiPriority="50"/>
+    <w:lsdException w:name="Grid Table 6 Colorful Accent 6" w:uiPriority="51"/>
+    <w:lsdException w:name="Grid Table 7 Colorful Accent 6" w:uiPriority="52"/>
+    <w:lsdException w:name="List Table 1 Light" w:uiPriority="46"/>
+    <w:lsdException w:name="List Table 2" w:uiPriority="47"/>
+    <w:lsdException w:name="List Table 3" w:uiPriority="48"/>
+    <w:lsdException w:name="List Table 4" w:uiPriority="49"/>
+    <w:lsdException w:name="List Table 5 Dark" w:uiPriority="50"/>
+    <w:lsdException w:name="List Table 6 Colorful" w:uiPriority="51"/>
+    <w:lsdException w:name="List Table 7 Colorful" w:uiPriority="52"/>
+    <w:lsdException w:name="List Table 1 Light Accent 1" w:uiPriority="46"/>
+    <w:lsdException w:name="List Table 2 Accent 1" w:uiPriority="47"/>
+    <w:lsdException w:name="List Table 3 Accent 1" w:uiPriority="48"/>
+    <w:lsdException w:name="List Table 4 Accent 1" w:uiPriority="49"/>
+    <w:lsdException w:name="List Table 5 Dark Accent 1" w:uiPriority="50"/>
+    <w:lsdException w:name="List Table 6 Colorful Accent 1" w:uiPriority="51"/>
+    <w:lsdException w:name="List Table 7 Colorful Accent 1" w:uiPriority="52"/>
+    <w:lsdException w:name="List Table 1 Light Accent 2" w:uiPriority="46"/>
+    <w:lsdException w:name="List Table 2 Accent 2" w:uiPriority="47"/>
+    <w:lsdException w:name="List Table 3 Accent 2" w:uiPriority="48"/>
+    <w:lsdException w:name="List Table 4 Accent 2" w:uiPriority="49"/>
+    <w:lsdException w:name="List Table 5 Dark Accent 2" w:uiPriority="50"/>
+    <w:lsdException w:name="List Table 6 Colorful Accent 2" w:uiPriority="51"/>
+    <w:lsdException w:name="List Table 7 Colorful Accent 2" w:uiPriority="52"/>
+    <w:lsdException w:name="List Table 1 Light Accent 3" w:uiPriority="46"/>
+    <w:lsdException w:name="List Table 2 Accent 3" w:uiPriority="47"/>
+    <w:lsdException w:name="List Table 3 Accent 3" w:uiPriority="48"/>
+    <w:lsdException w:name="List Table 4 Accent 3" w:uiPriority="49"/>
+    <w:lsdException w:name="List Table 5 Dark Accent 3" w:uiPriority="50"/>
+    <w:lsdException w:name="List Table 6 Colorful Accent 3" w:uiPriority="51"/>
+    <w:lsdException w:name="List Table 7 Colorful Accent 3" w:uiPriority="52"/>
+    <w:lsdException w:name="List Table 1 Light Accent 4" w:uiPriority="46"/>
+    <w:lsdException w:name="List Table 2 Accent 4" w:uiPriority="47"/>
+    <w:lsdException w:name="List Table 3 Accent 4" w:uiPriority="48"/>
+    <w:lsdException w:name="List Table 4 Accent 4" w:uiPriority="49"/>
+    <w:lsdException w:name="List Table 5 Dark Accent 4" w:uiPriority="50"/>
+    <w:lsdException w:name="List Table 6 Colorful Accent 4" w:uiPriority="51"/>
+    <w:lsdException w:name="List Table 7 Colorful Accent 4" w:uiPriority="52"/>
+    <w:lsdException w:name="List Table 1 Light Accent 5" w:uiPriority="46"/>
+    <w:lsdException w:name="List Table 2 Accent 5" w:uiPriority="47"/>
+    <w:lsdException w:name="List Table 3 Accent 5" w:uiPriority="48"/>
+    <w:lsdException w:name="List Table 4 Accent 5" w:uiPriority="49"/>
+    <w:lsdException w:name="List Table 5 Dark Accent 5" w:uiPriority="50"/>
+    <w:lsdException w:name="List Table 6 Colorful Accent 5" w:uiPriority="51"/>
+    <w:lsdException w:name="List Table 7 Colorful Accent 5" w:uiPriority="52"/>
+    <w:lsdException w:name="List Table 1 Light Accent 6" w:uiPriority="46"/>
+    <w:lsdException w:name="List Table 2 Accent 6" w:uiPriority="47"/>
+    <w:lsdException w:name="List Table 3 Accent 6" w:uiPriority="48"/>
+    <w:lsdException w:name="List Table 4 Accent 6" w:uiPriority="49"/>
+    <w:lsdException w:name="List Table 5 Dark Accent 6" w:uiPriority="50"/>
+    <w:lsdException w:name="List Table 6 Colorful Accent 6" w:uiPriority="51"/>
+    <w:lsdException w:name="List Table 7 Colorful Accent 6" w:uiPriority="52"/>
   </w:latentStyles>
   <w:style w:type="paragraph" w:default="1" w:styleId="Normal">
     <w:name w:val="Normal"/>
@@ -29853,7 +29528,6 @@
       <w:spacing w:line="240" w:lineRule="atLeast"/>
     </w:pPr>
     <w:tblPr>
-      <w:tblInd w:w="0" w:type="dxa"/>
       <w:tblBorders>
         <w:top w:val="single" w:sz="4" w:space="0" w:color="auto"/>
         <w:left w:val="single" w:sz="4" w:space="0" w:color="auto"/>
@@ -29862,809 +29536,6 @@
         <w:insideH w:val="single" w:sz="4" w:space="0" w:color="auto"/>
         <w:insideV w:val="single" w:sz="4" w:space="0" w:color="auto"/>
       </w:tblBorders>
-      <w:tblCellMar>
-        <w:top w:w="0" w:type="dxa"/>
-        <w:left w:w="108" w:type="dxa"/>
-        <w:bottom w:w="0" w:type="dxa"/>
-        <w:right w:w="108" w:type="dxa"/>
-      </w:tblCellMar>
-    </w:tblPr>
-  </w:style>
-  <w:style w:type="paragraph" w:styleId="NormalWeb">
-    <w:name w:val="Normal (Web)"/>
-    <w:basedOn w:val="Normal"/>
-    <w:uiPriority w:val="99"/>
-    <w:unhideWhenUsed/>
-    <w:rsid w:val="00F53DBB"/>
-    <w:pPr>
-      <w:widowControl/>
-      <w:spacing w:before="100" w:beforeAutospacing="1" w:after="100" w:afterAutospacing="1" w:line="240" w:lineRule="auto"/>
-    </w:pPr>
-    <w:rPr>
-      <w:szCs w:val="24"/>
-      <w:lang w:val="en-US"/>
-    </w:rPr>
-  </w:style>
-  <w:style w:type="paragraph" w:styleId="BalloonText">
-    <w:name w:val="Balloon Text"/>
-    <w:basedOn w:val="Normal"/>
-    <w:link w:val="BalloonTextChar"/>
-    <w:rsid w:val="00BE4660"/>
-    <w:pPr>
-      <w:spacing w:line="240" w:lineRule="auto"/>
-    </w:pPr>
-    <w:rPr>
-      <w:rFonts w:ascii="Tahoma" w:hAnsi="Tahoma" w:cs="Tahoma"/>
-      <w:sz w:val="16"/>
-      <w:szCs w:val="16"/>
-    </w:rPr>
-  </w:style>
-  <w:style w:type="character" w:customStyle="1" w:styleId="BalloonTextChar">
-    <w:name w:val="Balloon Text Char"/>
-    <w:basedOn w:val="DefaultParagraphFont"/>
-    <w:link w:val="BalloonText"/>
-    <w:rsid w:val="00BE4660"/>
-    <w:rPr>
-      <w:rFonts w:ascii="Tahoma" w:hAnsi="Tahoma" w:cs="Tahoma"/>
-      <w:sz w:val="16"/>
-      <w:szCs w:val="16"/>
-      <w:lang w:val="vi-VN"/>
-    </w:rPr>
-  </w:style>
-  <w:style w:type="character" w:styleId="Emphasis">
-    <w:name w:val="Emphasis"/>
-    <w:basedOn w:val="DefaultParagraphFont"/>
-    <w:uiPriority w:val="20"/>
-    <w:qFormat/>
-    <w:rsid w:val="00AD0FFB"/>
-    <w:rPr>
-      <w:i/>
-      <w:iCs/>
-    </w:rPr>
-  </w:style>
-  <w:style w:type="paragraph" w:styleId="ListParagraph">
-    <w:name w:val="List Paragraph"/>
-    <w:basedOn w:val="Normal"/>
-    <w:uiPriority w:val="34"/>
-    <w:qFormat/>
-    <w:rsid w:val="006803FF"/>
-    <w:pPr>
-      <w:ind w:left="720"/>
-      <w:contextualSpacing/>
-    </w:pPr>
-  </w:style>
-  <w:style w:type="paragraph" w:customStyle="1" w:styleId="Table">
-    <w:name w:val="Table"/>
-    <w:rsid w:val="00306ECD"/>
-    <w:pPr>
-      <w:spacing w:before="60" w:after="60"/>
-      <w:jc w:val="center"/>
-    </w:pPr>
-    <w:rPr>
-      <w:noProof/>
-    </w:rPr>
-  </w:style>
-  <w:style w:type="paragraph" w:customStyle="1" w:styleId="LeftTable">
-    <w:name w:val="LeftTable"/>
-    <w:basedOn w:val="Table"/>
-    <w:rsid w:val="00306ECD"/>
-    <w:pPr>
-      <w:jc w:val="left"/>
-    </w:pPr>
-  </w:style>
-  <w:style w:type="paragraph" w:customStyle="1" w:styleId="HeaderTable">
-    <w:name w:val="HeaderTable"/>
-    <w:rsid w:val="00306ECD"/>
-    <w:pPr>
-      <w:shd w:val="clear" w:color="auto" w:fill="000000"/>
-      <w:spacing w:before="60" w:after="60"/>
-      <w:jc w:val="center"/>
-    </w:pPr>
-    <w:rPr>
-      <w:b/>
-      <w:noProof/>
-    </w:rPr>
-  </w:style>
-  <w:style w:type="paragraph" w:customStyle="1" w:styleId="Rule">
-    <w:name w:val="Rule"/>
-    <w:basedOn w:val="Normal"/>
-    <w:rsid w:val="006E0A05"/>
-    <w:pPr>
-      <w:widowControl/>
-      <w:pBdr>
-        <w:top w:val="single" w:sz="18" w:space="1" w:color="auto" w:shadow="1"/>
-        <w:left w:val="single" w:sz="18" w:space="4" w:color="auto" w:shadow="1"/>
-        <w:bottom w:val="single" w:sz="18" w:space="1" w:color="auto" w:shadow="1"/>
-        <w:right w:val="single" w:sz="18" w:space="4" w:color="auto" w:shadow="1"/>
-      </w:pBdr>
-      <w:shd w:val="pct12" w:color="auto" w:fill="FFFFFF"/>
-      <w:spacing w:before="120" w:after="120" w:line="360" w:lineRule="auto"/>
-      <w:jc w:val="both"/>
-    </w:pPr>
-    <w:rPr>
-      <w:b/>
-      <w:sz w:val="21"/>
-      <w:lang w:val="en-US"/>
-    </w:rPr>
-  </w:style>
-  <w:style w:type="character" w:customStyle="1" w:styleId="apple-converted-space">
-    <w:name w:val="apple-converted-space"/>
-    <w:basedOn w:val="DefaultParagraphFont"/>
-    <w:rsid w:val="00C010F3"/>
-  </w:style>
-</w:styles>
-</file>
-
-<file path=word/stylesWithEffects.xml><?xml version="1.0" encoding="utf-8"?>
-<w:styles xmlns:wpc="http://schemas.microsoft.com/office/word/2010/wordprocessingCanvas" xmlns:mc="http://schemas.openxmlformats.org/markup-compatibility/2006" xmlns:o="urn:schemas-microsoft-com:office:office" xmlns:r="http://schemas.openxmlformats.org/officeDocument/2006/relationships" xmlns:m="http://schemas.openxmlformats.org/officeDocument/2006/math" xmlns:v="urn:schemas-microsoft-com:vml" xmlns:wp14="http://schemas.microsoft.com/office/word/2010/wordprocessingDrawing" xmlns:wp="http://schemas.openxmlformats.org/drawingml/2006/wordprocessingDrawing" xmlns:w10="urn:schemas-microsoft-com:office:word" xmlns:w="http://schemas.openxmlformats.org/wordprocessingml/2006/main" xmlns:w14="http://schemas.microsoft.com/office/word/2010/wordml" xmlns:wpg="http://schemas.microsoft.com/office/word/2010/wordprocessingGroup" xmlns:wpi="http://schemas.microsoft.com/office/word/2010/wordprocessingInk" xmlns:wne="http://schemas.microsoft.com/office/word/2006/wordml" xmlns:wps="http://schemas.microsoft.com/office/word/2010/wordprocessingShape" mc:Ignorable="w14 wp14">
-  <w:docDefaults>
-    <w:rPrDefault>
-      <w:rPr>
-        <w:rFonts w:ascii="Times New Roman" w:eastAsia="Times New Roman" w:hAnsi="Times New Roman" w:cs="Times New Roman"/>
-        <w:lang w:val="en-US" w:eastAsia="en-US" w:bidi="ar-SA"/>
-      </w:rPr>
-    </w:rPrDefault>
-    <w:pPrDefault/>
-  </w:docDefaults>
-  <w:latentStyles w:defLockedState="0" w:defUIPriority="0" w:defSemiHidden="1" w:defUnhideWhenUsed="1" w:defQFormat="0" w:count="267">
-    <w:lsdException w:name="Normal" w:semiHidden="0" w:unhideWhenUsed="0" w:qFormat="1"/>
-    <w:lsdException w:name="heading 1" w:semiHidden="0" w:unhideWhenUsed="0" w:qFormat="1"/>
-    <w:lsdException w:name="heading 2" w:semiHidden="0" w:unhideWhenUsed="0" w:qFormat="1"/>
-    <w:lsdException w:name="heading 3" w:semiHidden="0" w:unhideWhenUsed="0" w:qFormat="1"/>
-    <w:lsdException w:name="heading 4" w:semiHidden="0" w:unhideWhenUsed="0" w:qFormat="1"/>
-    <w:lsdException w:name="heading 5" w:semiHidden="0" w:unhideWhenUsed="0" w:qFormat="1"/>
-    <w:lsdException w:name="heading 6" w:semiHidden="0" w:unhideWhenUsed="0" w:qFormat="1"/>
-    <w:lsdException w:name="heading 7" w:qFormat="1"/>
-    <w:lsdException w:name="heading 8" w:qFormat="1"/>
-    <w:lsdException w:name="heading 9" w:qFormat="1"/>
-    <w:lsdException w:name="caption" w:qFormat="1"/>
-    <w:lsdException w:name="List Number" w:semiHidden="0" w:unhideWhenUsed="0"/>
-    <w:lsdException w:name="List 4" w:semiHidden="0" w:unhideWhenUsed="0"/>
-    <w:lsdException w:name="List 5" w:semiHidden="0" w:unhideWhenUsed="0"/>
-    <w:lsdException w:name="Title" w:semiHidden="0" w:unhideWhenUsed="0" w:qFormat="1"/>
-    <w:lsdException w:name="Subtitle" w:semiHidden="0" w:unhideWhenUsed="0" w:qFormat="1"/>
-    <w:lsdException w:name="Salutation" w:semiHidden="0" w:unhideWhenUsed="0"/>
-    <w:lsdException w:name="Date" w:semiHidden="0" w:unhideWhenUsed="0"/>
-    <w:lsdException w:name="Body Text First Indent" w:semiHidden="0" w:unhideWhenUsed="0"/>
-    <w:lsdException w:name="Strong" w:semiHidden="0" w:unhideWhenUsed="0" w:qFormat="1"/>
-    <w:lsdException w:name="Emphasis" w:semiHidden="0" w:uiPriority="20" w:unhideWhenUsed="0" w:qFormat="1"/>
-    <w:lsdException w:name="Normal (Web)" w:uiPriority="99"/>
-    <w:lsdException w:name="Table Grid" w:semiHidden="0" w:unhideWhenUsed="0"/>
-    <w:lsdException w:name="Placeholder Text" w:uiPriority="99" w:unhideWhenUsed="0"/>
-    <w:lsdException w:name="No Spacing" w:semiHidden="0" w:uiPriority="1" w:unhideWhenUsed="0" w:qFormat="1"/>
-    <w:lsdException w:name="Light Shading" w:semiHidden="0" w:uiPriority="60" w:unhideWhenUsed="0"/>
-    <w:lsdException w:name="Light List" w:semiHidden="0" w:uiPriority="61" w:unhideWhenUsed="0"/>
-    <w:lsdException w:name="Light Grid" w:semiHidden="0" w:uiPriority="62" w:unhideWhenUsed="0"/>
-    <w:lsdException w:name="Medium Shading 1" w:semiHidden="0" w:uiPriority="63" w:unhideWhenUsed="0"/>
-    <w:lsdException w:name="Medium Shading 2" w:semiHidden="0" w:uiPriority="64" w:unhideWhenUsed="0"/>
-    <w:lsdException w:name="Medium List 1" w:semiHidden="0" w:uiPriority="65" w:unhideWhenUsed="0"/>
-    <w:lsdException w:name="Medium List 2" w:semiHidden="0" w:uiPriority="66" w:unhideWhenUsed="0"/>
-    <w:lsdException w:name="Medium Grid 1" w:semiHidden="0" w:uiPriority="67" w:unhideWhenUsed="0"/>
-    <w:lsdException w:name="Medium Grid 2" w:semiHidden="0" w:uiPriority="68" w:unhideWhenUsed="0"/>
-    <w:lsdException w:name="Medium Grid 3" w:semiHidden="0" w:uiPriority="69" w:unhideWhenUsed="0"/>
-    <w:lsdException w:name="Dark List" w:semiHidden="0" w:uiPriority="70" w:unhideWhenUsed="0"/>
-    <w:lsdException w:name="Colorful Shading" w:semiHidden="0" w:uiPriority="71" w:unhideWhenUsed="0"/>
-    <w:lsdException w:name="Colorful List" w:semiHidden="0" w:uiPriority="72" w:unhideWhenUsed="0"/>
-    <w:lsdException w:name="Colorful Grid" w:semiHidden="0" w:uiPriority="73" w:unhideWhenUsed="0"/>
-    <w:lsdException w:name="Light Shading Accent 1" w:semiHidden="0" w:uiPriority="60" w:unhideWhenUsed="0"/>
-    <w:lsdException w:name="Light List Accent 1" w:semiHidden="0" w:uiPriority="61" w:unhideWhenUsed="0"/>
-    <w:lsdException w:name="Light Grid Accent 1" w:semiHidden="0" w:uiPriority="62" w:unhideWhenUsed="0"/>
-    <w:lsdException w:name="Medium Shading 1 Accent 1" w:semiHidden="0" w:uiPriority="63" w:unhideWhenUsed="0"/>
-    <w:lsdException w:name="Medium Shading 2 Accent 1" w:semiHidden="0" w:uiPriority="64" w:unhideWhenUsed="0"/>
-    <w:lsdException w:name="Medium List 1 Accent 1" w:semiHidden="0" w:uiPriority="65" w:unhideWhenUsed="0"/>
-    <w:lsdException w:name="Revision" w:uiPriority="99" w:unhideWhenUsed="0"/>
-    <w:lsdException w:name="List Paragraph" w:semiHidden="0" w:uiPriority="34" w:unhideWhenUsed="0" w:qFormat="1"/>
-    <w:lsdException w:name="Quote" w:semiHidden="0" w:uiPriority="29" w:unhideWhenUsed="0" w:qFormat="1"/>
-    <w:lsdException w:name="Intense Quote" w:semiHidden="0" w:uiPriority="30" w:unhideWhenUsed="0" w:qFormat="1"/>
-    <w:lsdException w:name="Medium List 2 Accent 1" w:semiHidden="0" w:uiPriority="66" w:unhideWhenUsed="0"/>
-    <w:lsdException w:name="Medium Grid 1 Accent 1" w:semiHidden="0" w:uiPriority="67" w:unhideWhenUsed="0"/>
-    <w:lsdException w:name="Medium Grid 2 Accent 1" w:semiHidden="0" w:uiPriority="68" w:unhideWhenUsed="0"/>
-    <w:lsdException w:name="Medium Grid 3 Accent 1" w:semiHidden="0" w:uiPriority="69" w:unhideWhenUsed="0"/>
-    <w:lsdException w:name="Dark List Accent 1" w:semiHidden="0" w:uiPriority="70" w:unhideWhenUsed="0"/>
-    <w:lsdException w:name="Colorful Shading Accent 1" w:semiHidden="0" w:uiPriority="71" w:unhideWhenUsed="0"/>
-    <w:lsdException w:name="Colorful List Accent 1" w:semiHidden="0" w:uiPriority="72" w:unhideWhenUsed="0"/>
-    <w:lsdException w:name="Colorful Grid Accent 1" w:semiHidden="0" w:uiPriority="73" w:unhideWhenUsed="0"/>
-    <w:lsdException w:name="Light Shading Accent 2" w:semiHidden="0" w:uiPriority="60" w:unhideWhenUsed="0"/>
-    <w:lsdException w:name="Light List Accent 2" w:semiHidden="0" w:uiPriority="61" w:unhideWhenUsed="0"/>
-    <w:lsdException w:name="Light Grid Accent 2" w:semiHidden="0" w:uiPriority="62" w:unhideWhenUsed="0"/>
-    <w:lsdException w:name="Medium Shading 1 Accent 2" w:semiHidden="0" w:uiPriority="63" w:unhideWhenUsed="0"/>
-    <w:lsdException w:name="Medium Shading 2 Accent 2" w:semiHidden="0" w:uiPriority="64" w:unhideWhenUsed="0"/>
-    <w:lsdException w:name="Medium List 1 Accent 2" w:semiHidden="0" w:uiPriority="65" w:unhideWhenUsed="0"/>
-    <w:lsdException w:name="Medium List 2 Accent 2" w:semiHidden="0" w:uiPriority="66" w:unhideWhenUsed="0"/>
-    <w:lsdException w:name="Medium Grid 1 Accent 2" w:semiHidden="0" w:uiPriority="67" w:unhideWhenUsed="0"/>
-    <w:lsdException w:name="Medium Grid 2 Accent 2" w:semiHidden="0" w:uiPriority="68" w:unhideWhenUsed="0"/>
-    <w:lsdException w:name="Medium Grid 3 Accent 2" w:semiHidden="0" w:uiPriority="69" w:unhideWhenUsed="0"/>
-    <w:lsdException w:name="Dark List Accent 2" w:semiHidden="0" w:uiPriority="70" w:unhideWhenUsed="0"/>
-    <w:lsdException w:name="Colorful Shading Accent 2" w:semiHidden="0" w:uiPriority="71" w:unhideWhenUsed="0"/>
-    <w:lsdException w:name="Colorful List Accent 2" w:semiHidden="0" w:uiPriority="72" w:unhideWhenUsed="0"/>
-    <w:lsdException w:name="Colorful Grid Accent 2" w:semiHidden="0" w:uiPriority="73" w:unhideWhenUsed="0"/>
-    <w:lsdException w:name="Light Shading Accent 3" w:semiHidden="0" w:uiPriority="60" w:unhideWhenUsed="0"/>
-    <w:lsdException w:name="Light List Accent 3" w:semiHidden="0" w:uiPriority="61" w:unhideWhenUsed="0"/>
-    <w:lsdException w:name="Light Grid Accent 3" w:semiHidden="0" w:uiPriority="62" w:unhideWhenUsed="0"/>
-    <w:lsdException w:name="Medium Shading 1 Accent 3" w:semiHidden="0" w:uiPriority="63" w:unhideWhenUsed="0"/>
-    <w:lsdException w:name="Medium Shading 2 Accent 3" w:semiHidden="0" w:uiPriority="64" w:unhideWhenUsed="0"/>
-    <w:lsdException w:name="Medium List 1 Accent 3" w:semiHidden="0" w:uiPriority="65" w:unhideWhenUsed="0"/>
-    <w:lsdException w:name="Medium List 2 Accent 3" w:semiHidden="0" w:uiPriority="66" w:unhideWhenUsed="0"/>
-    <w:lsdException w:name="Medium Grid 1 Accent 3" w:semiHidden="0" w:uiPriority="67" w:unhideWhenUsed="0"/>
-    <w:lsdException w:name="Medium Grid 2 Accent 3" w:semiHidden="0" w:uiPriority="68" w:unhideWhenUsed="0"/>
-    <w:lsdException w:name="Medium Grid 3 Accent 3" w:semiHidden="0" w:uiPriority="69" w:unhideWhenUsed="0"/>
-    <w:lsdException w:name="Dark List Accent 3" w:semiHidden="0" w:uiPriority="70" w:unhideWhenUsed="0"/>
-    <w:lsdException w:name="Colorful Shading Accent 3" w:semiHidden="0" w:uiPriority="71" w:unhideWhenUsed="0"/>
-    <w:lsdException w:name="Colorful List Accent 3" w:semiHidden="0" w:uiPriority="72" w:unhideWhenUsed="0"/>
-    <w:lsdException w:name="Colorful Grid Accent 3" w:semiHidden="0" w:uiPriority="73" w:unhideWhenUsed="0"/>
-    <w:lsdException w:name="Light Shading Accent 4" w:semiHidden="0" w:uiPriority="60" w:unhideWhenUsed="0"/>
-    <w:lsdException w:name="Light List Accent 4" w:semiHidden="0" w:uiPriority="61" w:unhideWhenUsed="0"/>
-    <w:lsdException w:name="Light Grid Accent 4" w:semiHidden="0" w:uiPriority="62" w:unhideWhenUsed="0"/>
-    <w:lsdException w:name="Medium Shading 1 Accent 4" w:semiHidden="0" w:uiPriority="63" w:unhideWhenUsed="0"/>
-    <w:lsdException w:name="Medium Shading 2 Accent 4" w:semiHidden="0" w:uiPriority="64" w:unhideWhenUsed="0"/>
-    <w:lsdException w:name="Medium List 1 Accent 4" w:semiHidden="0" w:uiPriority="65" w:unhideWhenUsed="0"/>
-    <w:lsdException w:name="Medium List 2 Accent 4" w:semiHidden="0" w:uiPriority="66" w:unhideWhenUsed="0"/>
-    <w:lsdException w:name="Medium Grid 1 Accent 4" w:semiHidden="0" w:uiPriority="67" w:unhideWhenUsed="0"/>
-    <w:lsdException w:name="Medium Grid 2 Accent 4" w:semiHidden="0" w:uiPriority="68" w:unhideWhenUsed="0"/>
-    <w:lsdException w:name="Medium Grid 3 Accent 4" w:semiHidden="0" w:uiPriority="69" w:unhideWhenUsed="0"/>
-    <w:lsdException w:name="Dark List Accent 4" w:semiHidden="0" w:uiPriority="70" w:unhideWhenUsed="0"/>
-    <w:lsdException w:name="Colorful Shading Accent 4" w:semiHidden="0" w:uiPriority="71" w:unhideWhenUsed="0"/>
-    <w:lsdException w:name="Colorful List Accent 4" w:semiHidden="0" w:uiPriority="72" w:unhideWhenUsed="0"/>
-    <w:lsdException w:name="Colorful Grid Accent 4" w:semiHidden="0" w:uiPriority="73" w:unhideWhenUsed="0"/>
-    <w:lsdException w:name="Light Shading Accent 5" w:semiHidden="0" w:uiPriority="60" w:unhideWhenUsed="0"/>
-    <w:lsdException w:name="Light List Accent 5" w:semiHidden="0" w:uiPriority="61" w:unhideWhenUsed="0"/>
-    <w:lsdException w:name="Light Grid Accent 5" w:semiHidden="0" w:uiPriority="62" w:unhideWhenUsed="0"/>
-    <w:lsdException w:name="Medium Shading 1 Accent 5" w:semiHidden="0" w:uiPriority="63" w:unhideWhenUsed="0"/>
-    <w:lsdException w:name="Medium Shading 2 Accent 5" w:semiHidden="0" w:uiPriority="64" w:unhideWhenUsed="0"/>
-    <w:lsdException w:name="Medium List 1 Accent 5" w:semiHidden="0" w:uiPriority="65" w:unhideWhenUsed="0"/>
-    <w:lsdException w:name="Medium List 2 Accent 5" w:semiHidden="0" w:uiPriority="66" w:unhideWhenUsed="0"/>
-    <w:lsdException w:name="Medium Grid 1 Accent 5" w:semiHidden="0" w:uiPriority="67" w:unhideWhenUsed="0"/>
-    <w:lsdException w:name="Medium Grid 2 Accent 5" w:semiHidden="0" w:uiPriority="68" w:unhideWhenUsed="0"/>
-    <w:lsdException w:name="Medium Grid 3 Accent 5" w:semiHidden="0" w:uiPriority="69" w:unhideWhenUsed="0"/>
-    <w:lsdException w:name="Dark List Accent 5" w:semiHidden="0" w:uiPriority="70" w:unhideWhenUsed="0"/>
-    <w:lsdException w:name="Colorful Shading Accent 5" w:semiHidden="0" w:uiPriority="71" w:unhideWhenUsed="0"/>
-    <w:lsdException w:name="Colorful List Accent 5" w:semiHidden="0" w:uiPriority="72" w:unhideWhenUsed="0"/>
-    <w:lsdException w:name="Colorful Grid Accent 5" w:semiHidden="0" w:uiPriority="73" w:unhideWhenUsed="0"/>
-    <w:lsdException w:name="Light Shading Accent 6" w:semiHidden="0" w:uiPriority="60" w:unhideWhenUsed="0"/>
-    <w:lsdException w:name="Light List Accent 6" w:semiHidden="0" w:uiPriority="61" w:unhideWhenUsed="0"/>
-    <w:lsdException w:name="Light Grid Accent 6" w:semiHidden="0" w:uiPriority="62" w:unhideWhenUsed="0"/>
-    <w:lsdException w:name="Medium Shading 1 Accent 6" w:semiHidden="0" w:uiPriority="63" w:unhideWhenUsed="0"/>
-    <w:lsdException w:name="Medium Shading 2 Accent 6" w:semiHidden="0" w:uiPriority="64" w:unhideWhenUsed="0"/>
-    <w:lsdException w:name="Medium List 1 Accent 6" w:semiHidden="0" w:uiPriority="65" w:unhideWhenUsed="0"/>
-    <w:lsdException w:name="Medium List 2 Accent 6" w:semiHidden="0" w:uiPriority="66" w:unhideWhenUsed="0"/>
-    <w:lsdException w:name="Medium Grid 1 Accent 6" w:semiHidden="0" w:uiPriority="67" w:unhideWhenUsed="0"/>
-    <w:lsdException w:name="Medium Grid 2 Accent 6" w:semiHidden="0" w:uiPriority="68" w:unhideWhenUsed="0"/>
-    <w:lsdException w:name="Medium Grid 3 Accent 6" w:semiHidden="0" w:uiPriority="69" w:unhideWhenUsed="0"/>
-    <w:lsdException w:name="Dark List Accent 6" w:semiHidden="0" w:uiPriority="70" w:unhideWhenUsed="0"/>
-    <w:lsdException w:name="Colorful Shading Accent 6" w:semiHidden="0" w:uiPriority="71" w:unhideWhenUsed="0"/>
-    <w:lsdException w:name="Colorful List Accent 6" w:semiHidden="0" w:uiPriority="72" w:unhideWhenUsed="0"/>
-    <w:lsdException w:name="Colorful Grid Accent 6" w:semiHidden="0" w:uiPriority="73" w:unhideWhenUsed="0"/>
-    <w:lsdException w:name="Subtle Emphasis" w:semiHidden="0" w:uiPriority="19" w:unhideWhenUsed="0" w:qFormat="1"/>
-    <w:lsdException w:name="Intense Emphasis" w:semiHidden="0" w:uiPriority="21" w:unhideWhenUsed="0" w:qFormat="1"/>
-    <w:lsdException w:name="Subtle Reference" w:semiHidden="0" w:uiPriority="31" w:unhideWhenUsed="0" w:qFormat="1"/>
-    <w:lsdException w:name="Intense Reference" w:semiHidden="0" w:uiPriority="32" w:unhideWhenUsed="0" w:qFormat="1"/>
-    <w:lsdException w:name="Book Title" w:semiHidden="0" w:uiPriority="33" w:unhideWhenUsed="0" w:qFormat="1"/>
-    <w:lsdException w:name="Bibliography" w:uiPriority="37"/>
-    <w:lsdException w:name="TOC Heading" w:uiPriority="39" w:qFormat="1"/>
-  </w:latentStyles>
-  <w:style w:type="paragraph" w:default="1" w:styleId="Normal">
-    <w:name w:val="Normal"/>
-    <w:qFormat/>
-    <w:pPr>
-      <w:widowControl w:val="0"/>
-      <w:spacing w:line="240" w:lineRule="atLeast"/>
-    </w:pPr>
-    <w:rPr>
-      <w:sz w:val="24"/>
-      <w:lang w:val="vi-VN"/>
-    </w:rPr>
-  </w:style>
-  <w:style w:type="paragraph" w:styleId="Heading1">
-    <w:name w:val="heading 1"/>
-    <w:basedOn w:val="Normal"/>
-    <w:next w:val="Normal"/>
-    <w:qFormat/>
-    <w:rsid w:val="008F2F96"/>
-    <w:pPr>
-      <w:keepNext/>
-      <w:numPr>
-        <w:numId w:val="1"/>
-      </w:numPr>
-      <w:spacing w:before="120" w:after="60"/>
-      <w:outlineLvl w:val="0"/>
-    </w:pPr>
-    <w:rPr>
-      <w:rFonts w:ascii="Arial" w:hAnsi="Arial"/>
-      <w:b/>
-      <w:sz w:val="28"/>
-    </w:rPr>
-  </w:style>
-  <w:style w:type="paragraph" w:styleId="Heading2">
-    <w:name w:val="heading 2"/>
-    <w:basedOn w:val="Heading1"/>
-    <w:next w:val="Normal"/>
-    <w:qFormat/>
-    <w:rsid w:val="008F2F96"/>
-    <w:pPr>
-      <w:numPr>
-        <w:ilvl w:val="1"/>
-      </w:numPr>
-      <w:outlineLvl w:val="1"/>
-    </w:pPr>
-    <w:rPr>
-      <w:sz w:val="26"/>
-    </w:rPr>
-  </w:style>
-  <w:style w:type="paragraph" w:styleId="Heading3">
-    <w:name w:val="heading 3"/>
-    <w:basedOn w:val="Heading1"/>
-    <w:next w:val="Normal"/>
-    <w:qFormat/>
-    <w:rsid w:val="00AE607F"/>
-    <w:pPr>
-      <w:keepNext w:val="0"/>
-      <w:numPr>
-        <w:ilvl w:val="2"/>
-      </w:numPr>
-      <w:spacing w:before="240" w:after="240" w:line="276" w:lineRule="auto"/>
-      <w:ind w:left="1224" w:hanging="504"/>
-      <w:contextualSpacing/>
-      <w:outlineLvl w:val="2"/>
-    </w:pPr>
-    <w:rPr>
-      <w:b w:val="0"/>
-      <w:i/>
-      <w:sz w:val="24"/>
-    </w:rPr>
-  </w:style>
-  <w:style w:type="paragraph" w:styleId="Heading4">
-    <w:name w:val="heading 4"/>
-    <w:basedOn w:val="Heading1"/>
-    <w:next w:val="Normal"/>
-    <w:qFormat/>
-    <w:rsid w:val="007D1CF6"/>
-    <w:pPr>
-      <w:keepNext w:val="0"/>
-      <w:numPr>
-        <w:ilvl w:val="3"/>
-      </w:numPr>
-      <w:spacing w:before="240" w:after="240" w:line="276" w:lineRule="auto"/>
-      <w:ind w:left="1728" w:hanging="648"/>
-      <w:contextualSpacing/>
-      <w:outlineLvl w:val="3"/>
-    </w:pPr>
-    <w:rPr>
-      <w:b w:val="0"/>
-      <w:sz w:val="24"/>
-    </w:rPr>
-  </w:style>
-  <w:style w:type="paragraph" w:styleId="Heading5">
-    <w:name w:val="heading 5"/>
-    <w:basedOn w:val="Normal"/>
-    <w:next w:val="Normal"/>
-    <w:qFormat/>
-    <w:pPr>
-      <w:numPr>
-        <w:ilvl w:val="4"/>
-        <w:numId w:val="1"/>
-      </w:numPr>
-      <w:spacing w:before="240" w:after="60"/>
-      <w:outlineLvl w:val="4"/>
-    </w:pPr>
-    <w:rPr>
-      <w:sz w:val="22"/>
-    </w:rPr>
-  </w:style>
-  <w:style w:type="paragraph" w:styleId="Heading6">
-    <w:name w:val="heading 6"/>
-    <w:basedOn w:val="Normal"/>
-    <w:next w:val="Normal"/>
-    <w:qFormat/>
-    <w:pPr>
-      <w:numPr>
-        <w:ilvl w:val="5"/>
-        <w:numId w:val="1"/>
-      </w:numPr>
-      <w:spacing w:before="240" w:after="60"/>
-      <w:outlineLvl w:val="5"/>
-    </w:pPr>
-    <w:rPr>
-      <w:i/>
-      <w:sz w:val="22"/>
-    </w:rPr>
-  </w:style>
-  <w:style w:type="paragraph" w:styleId="Heading7">
-    <w:name w:val="heading 7"/>
-    <w:basedOn w:val="Normal"/>
-    <w:next w:val="Normal"/>
-    <w:qFormat/>
-    <w:pPr>
-      <w:numPr>
-        <w:ilvl w:val="6"/>
-        <w:numId w:val="1"/>
-      </w:numPr>
-      <w:spacing w:before="240" w:after="60"/>
-      <w:outlineLvl w:val="6"/>
-    </w:pPr>
-  </w:style>
-  <w:style w:type="paragraph" w:styleId="Heading8">
-    <w:name w:val="heading 8"/>
-    <w:basedOn w:val="Normal"/>
-    <w:next w:val="Normal"/>
-    <w:qFormat/>
-    <w:pPr>
-      <w:numPr>
-        <w:ilvl w:val="7"/>
-        <w:numId w:val="1"/>
-      </w:numPr>
-      <w:spacing w:before="240" w:after="60"/>
-      <w:outlineLvl w:val="7"/>
-    </w:pPr>
-    <w:rPr>
-      <w:i/>
-    </w:rPr>
-  </w:style>
-  <w:style w:type="paragraph" w:styleId="Heading9">
-    <w:name w:val="heading 9"/>
-    <w:basedOn w:val="Normal"/>
-    <w:next w:val="Normal"/>
-    <w:qFormat/>
-    <w:pPr>
-      <w:numPr>
-        <w:ilvl w:val="8"/>
-        <w:numId w:val="1"/>
-      </w:numPr>
-      <w:spacing w:before="240" w:after="60"/>
-      <w:outlineLvl w:val="8"/>
-    </w:pPr>
-    <w:rPr>
-      <w:b/>
-      <w:i/>
-      <w:sz w:val="18"/>
-    </w:rPr>
-  </w:style>
-  <w:style w:type="character" w:default="1" w:styleId="DefaultParagraphFont">
-    <w:name w:val="Default Paragraph Font"/>
-    <w:uiPriority w:val="1"/>
-    <w:semiHidden/>
-    <w:unhideWhenUsed/>
-  </w:style>
-  <w:style w:type="table" w:default="1" w:styleId="TableNormal">
-    <w:name w:val="Normal Table"/>
-    <w:uiPriority w:val="99"/>
-    <w:semiHidden/>
-    <w:unhideWhenUsed/>
-    <w:tblPr>
-      <w:tblInd w:w="0" w:type="dxa"/>
-      <w:tblCellMar>
-        <w:top w:w="0" w:type="dxa"/>
-        <w:left w:w="108" w:type="dxa"/>
-        <w:bottom w:w="0" w:type="dxa"/>
-        <w:right w:w="108" w:type="dxa"/>
-      </w:tblCellMar>
-    </w:tblPr>
-  </w:style>
-  <w:style w:type="numbering" w:default="1" w:styleId="NoList">
-    <w:name w:val="No List"/>
-    <w:uiPriority w:val="99"/>
-    <w:semiHidden/>
-    <w:unhideWhenUsed/>
-  </w:style>
-  <w:style w:type="paragraph" w:customStyle="1" w:styleId="Paragraph2">
-    <w:name w:val="Paragraph2"/>
-    <w:basedOn w:val="Normal"/>
-    <w:pPr>
-      <w:spacing w:before="80"/>
-      <w:ind w:left="720"/>
-      <w:jc w:val="both"/>
-    </w:pPr>
-    <w:rPr>
-      <w:color w:val="000000"/>
-      <w:lang w:val="en-AU"/>
-    </w:rPr>
-  </w:style>
-  <w:style w:type="paragraph" w:styleId="Title">
-    <w:name w:val="Title"/>
-    <w:basedOn w:val="Normal"/>
-    <w:next w:val="Normal"/>
-    <w:qFormat/>
-    <w:pPr>
-      <w:spacing w:line="240" w:lineRule="auto"/>
-      <w:jc w:val="center"/>
-    </w:pPr>
-    <w:rPr>
-      <w:rFonts w:ascii="Arial" w:hAnsi="Arial"/>
-      <w:b/>
-      <w:sz w:val="36"/>
-    </w:rPr>
-  </w:style>
-  <w:style w:type="paragraph" w:styleId="Subtitle">
-    <w:name w:val="Subtitle"/>
-    <w:basedOn w:val="Normal"/>
-    <w:qFormat/>
-    <w:pPr>
-      <w:spacing w:after="60"/>
-      <w:jc w:val="center"/>
-    </w:pPr>
-    <w:rPr>
-      <w:rFonts w:ascii="Arial" w:hAnsi="Arial"/>
-      <w:i/>
-      <w:sz w:val="36"/>
-      <w:lang w:val="en-AU"/>
-    </w:rPr>
-  </w:style>
-  <w:style w:type="paragraph" w:styleId="NormalIndent">
-    <w:name w:val="Normal Indent"/>
-    <w:basedOn w:val="Normal"/>
-    <w:pPr>
-      <w:ind w:left="900" w:hanging="900"/>
-    </w:pPr>
-  </w:style>
-  <w:style w:type="paragraph" w:styleId="TOC1">
-    <w:name w:val="toc 1"/>
-    <w:basedOn w:val="Normal"/>
-    <w:next w:val="Normal"/>
-    <w:semiHidden/>
-    <w:pPr>
-      <w:tabs>
-        <w:tab w:val="right" w:pos="9360"/>
-      </w:tabs>
-      <w:spacing w:before="240" w:after="60"/>
-      <w:ind w:right="720"/>
-    </w:pPr>
-  </w:style>
-  <w:style w:type="paragraph" w:styleId="TOC2">
-    <w:name w:val="toc 2"/>
-    <w:basedOn w:val="Normal"/>
-    <w:next w:val="Normal"/>
-    <w:semiHidden/>
-    <w:pPr>
-      <w:tabs>
-        <w:tab w:val="right" w:pos="9360"/>
-      </w:tabs>
-      <w:ind w:left="432" w:right="720"/>
-    </w:pPr>
-  </w:style>
-  <w:style w:type="paragraph" w:styleId="TOC3">
-    <w:name w:val="toc 3"/>
-    <w:basedOn w:val="Normal"/>
-    <w:next w:val="Normal"/>
-    <w:semiHidden/>
-    <w:pPr>
-      <w:tabs>
-        <w:tab w:val="right" w:pos="9360"/>
-      </w:tabs>
-      <w:ind w:left="864"/>
-    </w:pPr>
-  </w:style>
-  <w:style w:type="paragraph" w:styleId="Header">
-    <w:name w:val="header"/>
-    <w:basedOn w:val="Normal"/>
-    <w:pPr>
-      <w:tabs>
-        <w:tab w:val="center" w:pos="4320"/>
-        <w:tab w:val="right" w:pos="8640"/>
-      </w:tabs>
-    </w:pPr>
-  </w:style>
-  <w:style w:type="paragraph" w:styleId="Footer">
-    <w:name w:val="footer"/>
-    <w:basedOn w:val="Normal"/>
-    <w:pPr>
-      <w:tabs>
-        <w:tab w:val="center" w:pos="4320"/>
-        <w:tab w:val="right" w:pos="8640"/>
-      </w:tabs>
-    </w:pPr>
-  </w:style>
-  <w:style w:type="character" w:styleId="PageNumber">
-    <w:name w:val="page number"/>
-    <w:basedOn w:val="DefaultParagraphFont"/>
-  </w:style>
-  <w:style w:type="paragraph" w:customStyle="1" w:styleId="Bullet2">
-    <w:name w:val="Bullet2"/>
-    <w:basedOn w:val="Normal"/>
-    <w:pPr>
-      <w:ind w:left="1440" w:hanging="360"/>
-    </w:pPr>
-    <w:rPr>
-      <w:color w:val="000080"/>
-    </w:rPr>
-  </w:style>
-  <w:style w:type="paragraph" w:customStyle="1" w:styleId="Paragraph1">
-    <w:name w:val="Paragraph1"/>
-    <w:basedOn w:val="Normal"/>
-    <w:pPr>
-      <w:spacing w:before="80" w:line="240" w:lineRule="auto"/>
-      <w:jc w:val="both"/>
-    </w:pPr>
-  </w:style>
-  <w:style w:type="paragraph" w:customStyle="1" w:styleId="Tabletext">
-    <w:name w:val="Tabletext"/>
-    <w:basedOn w:val="Normal"/>
-    <w:pPr>
-      <w:keepLines/>
-      <w:spacing w:after="120"/>
-    </w:pPr>
-  </w:style>
-  <w:style w:type="paragraph" w:styleId="BodyText">
-    <w:name w:val="Body Text"/>
-    <w:basedOn w:val="Normal"/>
-    <w:pPr>
-      <w:keepLines/>
-      <w:spacing w:after="120"/>
-      <w:ind w:left="720"/>
-    </w:pPr>
-  </w:style>
-  <w:style w:type="paragraph" w:customStyle="1" w:styleId="Paragraph3">
-    <w:name w:val="Paragraph3"/>
-    <w:basedOn w:val="Paragraph1"/>
-    <w:pPr>
-      <w:ind w:left="1530"/>
-    </w:pPr>
-  </w:style>
-  <w:style w:type="paragraph" w:customStyle="1" w:styleId="Bullet1">
-    <w:name w:val="Bullet1"/>
-    <w:basedOn w:val="Normal"/>
-    <w:pPr>
-      <w:ind w:left="720" w:hanging="432"/>
-    </w:pPr>
-  </w:style>
-  <w:style w:type="character" w:styleId="FootnoteReference">
-    <w:name w:val="footnote reference"/>
-    <w:semiHidden/>
-    <w:rPr>
-      <w:sz w:val="20"/>
-      <w:vertAlign w:val="superscript"/>
-    </w:rPr>
-  </w:style>
-  <w:style w:type="paragraph" w:styleId="FootnoteText">
-    <w:name w:val="footnote text"/>
-    <w:basedOn w:val="Normal"/>
-    <w:semiHidden/>
-    <w:pPr>
-      <w:keepNext/>
-      <w:keepLines/>
-      <w:pBdr>
-        <w:bottom w:val="single" w:sz="6" w:space="0" w:color="000000"/>
-      </w:pBdr>
-      <w:spacing w:before="40" w:after="40"/>
-      <w:ind w:left="360" w:hanging="360"/>
-    </w:pPr>
-    <w:rPr>
-      <w:rFonts w:ascii="Helvetica" w:hAnsi="Helvetica"/>
-      <w:sz w:val="16"/>
-    </w:rPr>
-  </w:style>
-  <w:style w:type="paragraph" w:styleId="DocumentMap">
-    <w:name w:val="Document Map"/>
-    <w:basedOn w:val="Normal"/>
-    <w:semiHidden/>
-    <w:pPr>
-      <w:shd w:val="clear" w:color="auto" w:fill="000080"/>
-    </w:pPr>
-    <w:rPr>
-      <w:rFonts w:ascii="Tahoma" w:hAnsi="Tahoma"/>
-    </w:rPr>
-  </w:style>
-  <w:style w:type="paragraph" w:customStyle="1" w:styleId="Paragraph4">
-    <w:name w:val="Paragraph4"/>
-    <w:basedOn w:val="Paragraph1"/>
-    <w:pPr>
-      <w:ind w:left="2250"/>
-    </w:pPr>
-  </w:style>
-  <w:style w:type="paragraph" w:styleId="TOC4">
-    <w:name w:val="toc 4"/>
-    <w:basedOn w:val="Normal"/>
-    <w:next w:val="Normal"/>
-    <w:semiHidden/>
-    <w:pPr>
-      <w:ind w:left="600"/>
-    </w:pPr>
-  </w:style>
-  <w:style w:type="paragraph" w:styleId="TOC5">
-    <w:name w:val="toc 5"/>
-    <w:basedOn w:val="Normal"/>
-    <w:next w:val="Normal"/>
-    <w:semiHidden/>
-    <w:pPr>
-      <w:ind w:left="800"/>
-    </w:pPr>
-  </w:style>
-  <w:style w:type="paragraph" w:styleId="TOC6">
-    <w:name w:val="toc 6"/>
-    <w:basedOn w:val="Normal"/>
-    <w:next w:val="Normal"/>
-    <w:semiHidden/>
-    <w:pPr>
-      <w:ind w:left="1000"/>
-    </w:pPr>
-  </w:style>
-  <w:style w:type="paragraph" w:styleId="TOC7">
-    <w:name w:val="toc 7"/>
-    <w:basedOn w:val="Normal"/>
-    <w:next w:val="Normal"/>
-    <w:semiHidden/>
-    <w:pPr>
-      <w:ind w:left="1200"/>
-    </w:pPr>
-  </w:style>
-  <w:style w:type="paragraph" w:styleId="TOC8">
-    <w:name w:val="toc 8"/>
-    <w:basedOn w:val="Normal"/>
-    <w:next w:val="Normal"/>
-    <w:semiHidden/>
-    <w:pPr>
-      <w:ind w:left="1400"/>
-    </w:pPr>
-  </w:style>
-  <w:style w:type="paragraph" w:styleId="TOC9">
-    <w:name w:val="toc 9"/>
-    <w:basedOn w:val="Normal"/>
-    <w:next w:val="Normal"/>
-    <w:semiHidden/>
-    <w:pPr>
-      <w:ind w:left="1600"/>
-    </w:pPr>
-  </w:style>
-  <w:style w:type="paragraph" w:styleId="BodyText2">
-    <w:name w:val="Body Text 2"/>
-    <w:basedOn w:val="Normal"/>
-    <w:pPr>
-      <w:widowControl/>
-      <w:spacing w:line="240" w:lineRule="auto"/>
-    </w:pPr>
-    <w:rPr>
-      <w:snapToGrid w:val="0"/>
-      <w:sz w:val="28"/>
-    </w:rPr>
-  </w:style>
-  <w:style w:type="paragraph" w:styleId="BodyText3">
-    <w:name w:val="Body Text 3"/>
-    <w:basedOn w:val="Normal"/>
-    <w:pPr>
-      <w:widowControl/>
-      <w:spacing w:line="240" w:lineRule="auto"/>
-    </w:pPr>
-    <w:rPr>
-      <w:snapToGrid w:val="0"/>
-    </w:rPr>
-  </w:style>
-  <w:style w:type="paragraph" w:customStyle="1" w:styleId="ToDoItem">
-    <w:name w:val="To Do Item"/>
-    <w:basedOn w:val="Normal"/>
-    <w:pPr>
-      <w:numPr>
-        <w:numId w:val="2"/>
-      </w:numPr>
-    </w:pPr>
-  </w:style>
-  <w:style w:type="character" w:customStyle="1" w:styleId="SoDAField">
-    <w:name w:val="SoDA Field"/>
-    <w:rPr>
-      <w:color w:val="0000FF"/>
-    </w:rPr>
-  </w:style>
-  <w:style w:type="table" w:styleId="TableGrid">
-    <w:name w:val="Table Grid"/>
-    <w:basedOn w:val="TableNormal"/>
-    <w:rsid w:val="007A1DE8"/>
-    <w:pPr>
-      <w:widowControl w:val="0"/>
-      <w:spacing w:line="240" w:lineRule="atLeast"/>
-    </w:pPr>
-    <w:tblPr>
-      <w:tblInd w:w="0" w:type="dxa"/>
-      <w:tblBorders>
-        <w:top w:val="single" w:sz="4" w:space="0" w:color="auto"/>
-        <w:left w:val="single" w:sz="4" w:space="0" w:color="auto"/>
-        <w:bottom w:val="single" w:sz="4" w:space="0" w:color="auto"/>
-        <w:right w:val="single" w:sz="4" w:space="0" w:color="auto"/>
-        <w:insideH w:val="single" w:sz="4" w:space="0" w:color="auto"/>
-        <w:insideV w:val="single" w:sz="4" w:space="0" w:color="auto"/>
-      </w:tblBorders>
-      <w:tblCellMar>
-        <w:top w:w="0" w:type="dxa"/>
-        <w:left w:w="108" w:type="dxa"/>
-        <w:bottom w:w="0" w:type="dxa"/>
-        <w:right w:w="108" w:type="dxa"/>
-      </w:tblCellMar>
     </w:tblPr>
   </w:style>
   <w:style w:type="paragraph" w:styleId="NormalWeb">

</xml_diff>

<commit_message>
add code inser nhanvien
nhanvien
</commit_message>
<xml_diff>
--- a/baocaolan1.docx
+++ b/baocaolan1.docx
@@ -1256,6 +1256,132 @@
                 <w:lang w:val="en-US"/>
               </w:rPr>
               <w:t>1642094, 1642043, 1642057, 1642029</w:t>
+            </w:r>
+          </w:p>
+        </w:tc>
+      </w:tr>
+      <w:tr>
+        <w:tc>
+          <w:tcPr>
+            <w:tcW w:w="2093" w:type="dxa"/>
+            <w:tcBorders>
+              <w:top w:val="single" w:sz="6" w:space="0" w:color="auto"/>
+              <w:left w:val="single" w:sz="6" w:space="0" w:color="auto"/>
+              <w:bottom w:val="single" w:sz="6" w:space="0" w:color="auto"/>
+              <w:right w:val="single" w:sz="6" w:space="0" w:color="auto"/>
+            </w:tcBorders>
+          </w:tcPr>
+          <w:p>
+            <w:pPr>
+              <w:keepLines/>
+              <w:spacing w:after="120"/>
+              <w:jc w:val="center"/>
+              <w:rPr>
+                <w:rFonts w:eastAsia="SimSun"/>
+                <w:color w:val="000000" w:themeColor="text1"/>
+                <w:lang w:val="en-US"/>
+              </w:rPr>
+            </w:pPr>
+            <w:r>
+              <w:rPr>
+                <w:rFonts w:eastAsia="SimSun"/>
+                <w:color w:val="000000" w:themeColor="text1"/>
+                <w:lang w:val="en-US"/>
+              </w:rPr>
+              <w:t>23/5/2017</w:t>
+            </w:r>
+          </w:p>
+        </w:tc>
+        <w:tc>
+          <w:tcPr>
+            <w:tcW w:w="1363" w:type="dxa"/>
+            <w:tcBorders>
+              <w:top w:val="single" w:sz="6" w:space="0" w:color="auto"/>
+              <w:left w:val="single" w:sz="6" w:space="0" w:color="auto"/>
+              <w:bottom w:val="single" w:sz="6" w:space="0" w:color="auto"/>
+              <w:right w:val="single" w:sz="6" w:space="0" w:color="auto"/>
+            </w:tcBorders>
+          </w:tcPr>
+          <w:p>
+            <w:pPr>
+              <w:keepLines/>
+              <w:spacing w:after="120"/>
+              <w:jc w:val="center"/>
+              <w:rPr>
+                <w:rFonts w:eastAsia="SimSun"/>
+                <w:color w:val="000000" w:themeColor="text1"/>
+                <w:lang w:val="en-US"/>
+              </w:rPr>
+            </w:pPr>
+            <w:r>
+              <w:rPr>
+                <w:rFonts w:eastAsia="SimSun"/>
+                <w:color w:val="000000" w:themeColor="text1"/>
+                <w:lang w:val="en-US"/>
+              </w:rPr>
+              <w:t>1.04</w:t>
+            </w:r>
+          </w:p>
+        </w:tc>
+        <w:tc>
+          <w:tcPr>
+            <w:tcW w:w="3744" w:type="dxa"/>
+            <w:tcBorders>
+              <w:top w:val="single" w:sz="6" w:space="0" w:color="auto"/>
+              <w:left w:val="single" w:sz="6" w:space="0" w:color="auto"/>
+              <w:bottom w:val="single" w:sz="6" w:space="0" w:color="auto"/>
+              <w:right w:val="single" w:sz="6" w:space="0" w:color="auto"/>
+            </w:tcBorders>
+          </w:tcPr>
+          <w:p>
+            <w:pPr>
+              <w:keepLines/>
+              <w:spacing w:after="120"/>
+              <w:jc w:val="center"/>
+              <w:rPr>
+                <w:rFonts w:eastAsia="SimSun"/>
+                <w:color w:val="000000" w:themeColor="text1"/>
+                <w:lang w:val="en-US"/>
+              </w:rPr>
+            </w:pPr>
+            <w:r>
+              <w:rPr>
+                <w:rFonts w:eastAsia="SimSun"/>
+                <w:color w:val="000000" w:themeColor="text1"/>
+                <w:lang w:val="en-US"/>
+              </w:rPr>
+              <w:t>Cập nhật mô hình eer và mô hình cơ sở dữ liệu</w:t>
+            </w:r>
+          </w:p>
+        </w:tc>
+        <w:tc>
+          <w:tcPr>
+            <w:tcW w:w="2304" w:type="dxa"/>
+            <w:tcBorders>
+              <w:top w:val="single" w:sz="6" w:space="0" w:color="auto"/>
+              <w:left w:val="single" w:sz="6" w:space="0" w:color="auto"/>
+              <w:bottom w:val="single" w:sz="6" w:space="0" w:color="auto"/>
+              <w:right w:val="single" w:sz="6" w:space="0" w:color="auto"/>
+            </w:tcBorders>
+          </w:tcPr>
+          <w:p>
+            <w:pPr>
+              <w:keepLines/>
+              <w:spacing w:after="120"/>
+              <w:jc w:val="both"/>
+              <w:rPr>
+                <w:rFonts w:eastAsia="SimSun"/>
+                <w:color w:val="000000" w:themeColor="text1"/>
+                <w:lang w:val="en-US"/>
+              </w:rPr>
+            </w:pPr>
+            <w:r>
+              <w:rPr>
+                <w:rFonts w:eastAsia="SimSun"/>
+                <w:color w:val="000000" w:themeColor="text1"/>
+                <w:lang w:val="en-US"/>
+              </w:rPr>
+              <w:t>1642057</w:t>
             </w:r>
           </w:p>
         </w:tc>
@@ -3294,12 +3420,22 @@
         <w:spacing w:before="240" w:after="240" w:line="276" w:lineRule="auto"/>
         <w:ind w:left="900" w:hanging="540"/>
         <w:contextualSpacing/>
+        <w:rPr>
+          <w:lang w:val="en-US"/>
+        </w:rPr>
       </w:pPr>
       <w:bookmarkStart w:id="9" w:name="_Toc334194237"/>
       <w:r>
         <w:t>Các giả định và phụ thuộc</w:t>
       </w:r>
       <w:bookmarkEnd w:id="9"/>
+    </w:p>
+    <w:p>
+      <w:pPr>
+        <w:rPr>
+          <w:lang w:val="en-US"/>
+        </w:rPr>
+      </w:pPr>
     </w:p>
     <w:p>
       <w:pPr>
@@ -6956,9 +7092,18 @@
             <w:pPr>
               <w:rPr>
                 <w:rFonts w:eastAsia="SimSun"/>
-                <w:color w:val="0000FF"/>
-              </w:rPr>
-            </w:pPr>
+                <w:color w:val="000000" w:themeColor="text1"/>
+                <w:lang w:val="en-US"/>
+              </w:rPr>
+            </w:pPr>
+            <w:r>
+              <w:rPr>
+                <w:rFonts w:eastAsia="SimSun"/>
+                <w:color w:val="000000" w:themeColor="text1"/>
+                <w:lang w:val="en-US"/>
+              </w:rPr>
+              <w:t>Thực hiện đăng nhập vào tài khoản để thực hiện  các chức năng của hệ thống</w:t>
+            </w:r>
           </w:p>
         </w:tc>
       </w:tr>
@@ -7042,8 +7187,16 @@
               <w:jc w:val="center"/>
               <w:rPr>
                 <w:rFonts w:eastAsia="SimSun"/>
-              </w:rPr>
-            </w:pPr>
+                <w:lang w:val="en-US"/>
+              </w:rPr>
+            </w:pPr>
+            <w:r>
+              <w:rPr>
+                <w:rFonts w:eastAsia="SimSun"/>
+                <w:lang w:val="en-US"/>
+              </w:rPr>
+              <w:t xml:space="preserve">Thoát khỏi  ứng dụng </w:t>
+            </w:r>
           </w:p>
         </w:tc>
       </w:tr>
@@ -7127,8 +7280,16 @@
               <w:jc w:val="center"/>
               <w:rPr>
                 <w:rFonts w:eastAsia="SimSun"/>
-              </w:rPr>
-            </w:pPr>
+                <w:lang w:val="en-US"/>
+              </w:rPr>
+            </w:pPr>
+            <w:r>
+              <w:rPr>
+                <w:rFonts w:eastAsia="SimSun"/>
+                <w:lang w:val="en-US"/>
+              </w:rPr>
+              <w:t>Tra cứu sách dựa theo tên sách để tìm kiếm sách</w:t>
+            </w:r>
           </w:p>
         </w:tc>
       </w:tr>
@@ -7214,8 +7375,16 @@
               <w:jc w:val="center"/>
               <w:rPr>
                 <w:rFonts w:eastAsia="SimSun"/>
-              </w:rPr>
-            </w:pPr>
+                <w:lang w:val="en-US"/>
+              </w:rPr>
+            </w:pPr>
+            <w:r>
+              <w:rPr>
+                <w:rFonts w:eastAsia="SimSun"/>
+                <w:lang w:val="en-US"/>
+              </w:rPr>
+              <w:t>Thêm sách vào danh mục cần bán</w:t>
+            </w:r>
           </w:p>
         </w:tc>
       </w:tr>
@@ -7299,8 +7468,16 @@
               <w:jc w:val="center"/>
               <w:rPr>
                 <w:rFonts w:eastAsia="SimSun"/>
-              </w:rPr>
-            </w:pPr>
+                <w:lang w:val="en-US"/>
+              </w:rPr>
+            </w:pPr>
+            <w:r>
+              <w:rPr>
+                <w:rFonts w:eastAsia="SimSun"/>
+                <w:lang w:val="en-US"/>
+              </w:rPr>
+              <w:t>Cập nhật lại thông tin của sách bán</w:t>
+            </w:r>
           </w:p>
         </w:tc>
       </w:tr>
@@ -7384,8 +7561,16 @@
               <w:jc w:val="center"/>
               <w:rPr>
                 <w:rFonts w:eastAsia="SimSun"/>
-              </w:rPr>
-            </w:pPr>
+                <w:lang w:val="en-US"/>
+              </w:rPr>
+            </w:pPr>
+            <w:r>
+              <w:rPr>
+                <w:rFonts w:eastAsia="SimSun"/>
+                <w:lang w:val="en-US"/>
+              </w:rPr>
+              <w:t>Xóa một cuốn sách khi cửa hàng không cần bán nữa</w:t>
+            </w:r>
           </w:p>
         </w:tc>
       </w:tr>
@@ -7471,8 +7656,16 @@
               <w:jc w:val="center"/>
               <w:rPr>
                 <w:rFonts w:eastAsia="SimSun"/>
-              </w:rPr>
-            </w:pPr>
+                <w:lang w:val="en-US"/>
+              </w:rPr>
+            </w:pPr>
+            <w:r>
+              <w:rPr>
+                <w:rFonts w:eastAsia="SimSun"/>
+                <w:lang w:val="en-US"/>
+              </w:rPr>
+              <w:t>Lập hóa đơn cho khách hàng khi khác hàng tới mua sách</w:t>
+            </w:r>
           </w:p>
         </w:tc>
       </w:tr>
@@ -7558,8 +7751,24 @@
               <w:jc w:val="center"/>
               <w:rPr>
                 <w:rFonts w:eastAsia="SimSun"/>
-              </w:rPr>
-            </w:pPr>
+                <w:lang w:val="en-US"/>
+              </w:rPr>
+            </w:pPr>
+            <w:r>
+              <w:rPr>
+                <w:rFonts w:eastAsia="SimSun"/>
+                <w:lang w:val="en-US"/>
+              </w:rPr>
+              <w:t xml:space="preserve">Lập phiếu nhập khi tiến hành nhập sách từ nhà </w:t>
+            </w:r>
+            <w:r>
+              <w:rPr>
+                <w:rFonts w:eastAsia="SimSun"/>
+                <w:lang w:val="en-US"/>
+              </w:rPr>
+              <w:lastRenderedPageBreak/>
+              <w:t>cung cấp</w:t>
+            </w:r>
           </w:p>
         </w:tc>
       </w:tr>
@@ -7589,6 +7798,7 @@
                 <w:rFonts w:eastAsia="SimSun"/>
                 <w:b/>
               </w:rPr>
+              <w:lastRenderedPageBreak/>
               <w:t>UCID-</w:t>
             </w:r>
             <w:r>
@@ -7643,8 +7853,16 @@
               <w:jc w:val="center"/>
               <w:rPr>
                 <w:rFonts w:eastAsia="SimSun"/>
-              </w:rPr>
-            </w:pPr>
+                <w:lang w:val="en-US"/>
+              </w:rPr>
+            </w:pPr>
+            <w:r>
+              <w:rPr>
+                <w:rFonts w:eastAsia="SimSun"/>
+                <w:lang w:val="en-US"/>
+              </w:rPr>
+              <w:t>Lập báo cao doanh số theo  tháng</w:t>
+            </w:r>
           </w:p>
         </w:tc>
       </w:tr>
@@ -7727,8 +7945,16 @@
               <w:jc w:val="center"/>
               <w:rPr>
                 <w:rFonts w:eastAsia="SimSun"/>
-              </w:rPr>
-            </w:pPr>
+                <w:lang w:val="en-US"/>
+              </w:rPr>
+            </w:pPr>
+            <w:r>
+              <w:rPr>
+                <w:rFonts w:eastAsia="SimSun"/>
+                <w:lang w:val="en-US"/>
+              </w:rPr>
+              <w:t>Tra cứu danh sách tất cả nhân viên của hệ thống</w:t>
+            </w:r>
           </w:p>
         </w:tc>
       </w:tr>
@@ -7760,7 +7986,6 @@
                 <w:rFonts w:eastAsia="SimSun"/>
                 <w:b/>
               </w:rPr>
-              <w:lastRenderedPageBreak/>
               <w:t>UCID-1</w:t>
             </w:r>
             <w:r>
@@ -7815,8 +8040,16 @@
               <w:jc w:val="center"/>
               <w:rPr>
                 <w:rFonts w:eastAsia="SimSun"/>
-              </w:rPr>
-            </w:pPr>
+                <w:lang w:val="en-US"/>
+              </w:rPr>
+            </w:pPr>
+            <w:r>
+              <w:rPr>
+                <w:rFonts w:eastAsia="SimSun"/>
+                <w:lang w:val="en-US"/>
+              </w:rPr>
+              <w:t>Thêm một thành viên mới vào hệ thống</w:t>
+            </w:r>
           </w:p>
         </w:tc>
       </w:tr>
@@ -7897,11 +8130,18 @@
           </w:tcPr>
           <w:p>
             <w:pPr>
-              <w:jc w:val="center"/>
-              <w:rPr>
-                <w:rFonts w:eastAsia="SimSun"/>
-              </w:rPr>
-            </w:pPr>
+              <w:rPr>
+                <w:rFonts w:eastAsia="SimSun"/>
+                <w:lang w:val="en-US"/>
+              </w:rPr>
+            </w:pPr>
+            <w:r>
+              <w:rPr>
+                <w:rFonts w:eastAsia="SimSun"/>
+                <w:lang w:val="en-US"/>
+              </w:rPr>
+              <w:t>Cập nhật thông tin một thành viên</w:t>
+            </w:r>
           </w:p>
         </w:tc>
       </w:tr>
@@ -7985,8 +8225,16 @@
               <w:jc w:val="center"/>
               <w:rPr>
                 <w:rFonts w:eastAsia="SimSun"/>
-              </w:rPr>
-            </w:pPr>
+                <w:lang w:val="en-US"/>
+              </w:rPr>
+            </w:pPr>
+            <w:r>
+              <w:rPr>
+                <w:rFonts w:eastAsia="SimSun"/>
+                <w:lang w:val="en-US"/>
+              </w:rPr>
+              <w:t>Xóa thành viên đó nếu đã nghỉ làm ở cửa hàng</w:t>
+            </w:r>
           </w:p>
         </w:tc>
       </w:tr>
@@ -8072,8 +8320,16 @@
               <w:jc w:val="center"/>
               <w:rPr>
                 <w:rFonts w:eastAsia="SimSun"/>
-              </w:rPr>
-            </w:pPr>
+                <w:lang w:val="en-US"/>
+              </w:rPr>
+            </w:pPr>
+            <w:r>
+              <w:rPr>
+                <w:rFonts w:eastAsia="SimSun"/>
+                <w:lang w:val="en-US"/>
+              </w:rPr>
+              <w:t>Tra cứu thông tin nhân viên</w:t>
+            </w:r>
           </w:p>
         </w:tc>
       </w:tr>
@@ -8157,8 +8413,16 @@
               <w:jc w:val="center"/>
               <w:rPr>
                 <w:rFonts w:eastAsia="SimSun"/>
-              </w:rPr>
-            </w:pPr>
+                <w:lang w:val="en-US"/>
+              </w:rPr>
+            </w:pPr>
+            <w:r>
+              <w:rPr>
+                <w:rFonts w:eastAsia="SimSun"/>
+                <w:lang w:val="en-US"/>
+              </w:rPr>
+              <w:t>Thêm mới một nhân viên</w:t>
+            </w:r>
           </w:p>
         </w:tc>
       </w:tr>
@@ -8242,8 +8506,16 @@
               <w:jc w:val="center"/>
               <w:rPr>
                 <w:rFonts w:eastAsia="SimSun"/>
-              </w:rPr>
-            </w:pPr>
+                <w:lang w:val="en-US"/>
+              </w:rPr>
+            </w:pPr>
+            <w:r>
+              <w:rPr>
+                <w:rFonts w:eastAsia="SimSun"/>
+                <w:lang w:val="en-US"/>
+              </w:rPr>
+              <w:t>Cập nhật thông tin nhân viên</w:t>
+            </w:r>
           </w:p>
         </w:tc>
       </w:tr>
@@ -8329,8 +8601,16 @@
               <w:jc w:val="center"/>
               <w:rPr>
                 <w:rFonts w:eastAsia="SimSun"/>
-              </w:rPr>
-            </w:pPr>
+                <w:lang w:val="en-US"/>
+              </w:rPr>
+            </w:pPr>
+            <w:r>
+              <w:rPr>
+                <w:rFonts w:eastAsia="SimSun"/>
+                <w:lang w:val="en-US"/>
+              </w:rPr>
+              <w:t>Xóa một nhâ viên khỏi hệ thống</w:t>
+            </w:r>
           </w:p>
         </w:tc>
       </w:tr>
@@ -8414,8 +8694,16 @@
               <w:jc w:val="center"/>
               <w:rPr>
                 <w:rFonts w:eastAsia="SimSun"/>
-              </w:rPr>
-            </w:pPr>
+                <w:lang w:val="en-US"/>
+              </w:rPr>
+            </w:pPr>
+            <w:r>
+              <w:rPr>
+                <w:rFonts w:eastAsia="SimSun"/>
+                <w:lang w:val="en-US"/>
+              </w:rPr>
+              <w:t>Khóa tài khoản một nhân viên không có quyền đăng nhập vào hệ thống chỉ admin mới có quyền thực hiện điều đó</w:t>
+            </w:r>
           </w:p>
         </w:tc>
       </w:tr>
@@ -8499,8 +8787,32 @@
               <w:jc w:val="center"/>
               <w:rPr>
                 <w:rFonts w:eastAsia="SimSun"/>
-              </w:rPr>
-            </w:pPr>
+                <w:lang w:val="en-US"/>
+              </w:rPr>
+            </w:pPr>
+            <w:r>
+              <w:rPr>
+                <w:rFonts w:eastAsia="SimSun"/>
+                <w:lang w:val="en-US"/>
+              </w:rPr>
+              <w:t xml:space="preserve">Thay đổi các quy định của hệ thống như số sách nhập tối </w:t>
+            </w:r>
+            <w:proofErr w:type="gramStart"/>
+            <w:r>
+              <w:rPr>
+                <w:rFonts w:eastAsia="SimSun"/>
+                <w:lang w:val="en-US"/>
+              </w:rPr>
+              <w:t>thiểu ,</w:t>
+            </w:r>
+            <w:proofErr w:type="gramEnd"/>
+            <w:r>
+              <w:rPr>
+                <w:rFonts w:eastAsia="SimSun"/>
+                <w:lang w:val="en-US"/>
+              </w:rPr>
+              <w:t xml:space="preserve"> số sách nhập tối đa, sô lượng tồn tối thiểu..vv</w:t>
+            </w:r>
           </w:p>
         </w:tc>
       </w:tr>
@@ -12615,8 +12927,6 @@
               </w:rPr>
               <w:t>UCID-6</w:t>
             </w:r>
-            <w:bookmarkStart w:id="18" w:name="_GoBack"/>
-            <w:bookmarkEnd w:id="18"/>
           </w:p>
         </w:tc>
       </w:tr>
@@ -23206,12 +23516,164 @@
         <w:jc w:val="both"/>
         <w:rPr>
           <w:color w:val="0000FF"/>
+          <w:lang w:val="en-US"/>
         </w:rPr>
       </w:pPr>
+    </w:p>
+    <w:p>
+      <w:pPr>
+        <w:spacing w:line="360" w:lineRule="auto"/>
+        <w:jc w:val="both"/>
+        <w:rPr>
+          <w:color w:val="000000" w:themeColor="text1"/>
+          <w:lang w:val="en-US"/>
+        </w:rPr>
+      </w:pPr>
+      <w:r>
+        <w:rPr>
+          <w:color w:val="000000" w:themeColor="text1"/>
+          <w:lang w:val="en-US"/>
+        </w:rPr>
+        <w:t>Mô hình Errd</w:t>
+      </w:r>
+    </w:p>
+    <w:p>
+      <w:pPr>
+        <w:spacing w:line="360" w:lineRule="auto"/>
+        <w:jc w:val="both"/>
+        <w:rPr>
+          <w:color w:val="000000" w:themeColor="text1"/>
+          <w:lang w:val="en-US"/>
+        </w:rPr>
+      </w:pPr>
+    </w:p>
+    <w:p>
+      <w:pPr>
+        <w:spacing w:line="360" w:lineRule="auto"/>
+        <w:jc w:val="both"/>
+        <w:rPr>
+          <w:color w:val="000000" w:themeColor="text1"/>
+          <w:lang w:val="en-US"/>
+        </w:rPr>
+      </w:pPr>
+      <w:r>
+        <w:rPr>
+          <w:color w:val="000000" w:themeColor="text1"/>
+          <w:lang w:val="en-US"/>
+        </w:rPr>
+        <w:tab/>
+      </w:r>
+      <w:r>
+        <w:rPr>
+          <w:color w:val="000000" w:themeColor="text1"/>
+          <w:lang w:val="en-US"/>
+        </w:rPr>
+        <w:lastRenderedPageBreak/>
+        <w:tab/>
+      </w:r>
+      <w:r>
+        <w:rPr>
+          <w:noProof/>
+          <w:color w:val="000000" w:themeColor="text1"/>
+          <w:lang w:val="en-US"/>
+        </w:rPr>
+        <w:drawing>
+          <wp:inline distT="0" distB="0" distL="0" distR="0">
+            <wp:extent cx="6362700" cy="6248400"/>
+            <wp:effectExtent l="0" t="0" r="0" b="0"/>
+            <wp:docPr id="5" name="Picture 5"/>
+            <wp:cNvGraphicFramePr>
+              <a:graphicFrameLocks xmlns:a="http://schemas.openxmlformats.org/drawingml/2006/main" noChangeAspect="1"/>
+            </wp:cNvGraphicFramePr>
+            <a:graphic xmlns:a="http://schemas.openxmlformats.org/drawingml/2006/main">
+              <a:graphicData uri="http://schemas.openxmlformats.org/drawingml/2006/picture">
+                <pic:pic xmlns:pic="http://schemas.openxmlformats.org/drawingml/2006/picture">
+                  <pic:nvPicPr>
+                    <pic:cNvPr id="0" name="Class Diagram1.jpg"/>
+                    <pic:cNvPicPr/>
+                  </pic:nvPicPr>
+                  <pic:blipFill>
+                    <a:blip r:embed="rId10">
+                      <a:extLst>
+                        <a:ext uri="{28A0092B-C50C-407E-A947-70E740481C1C}">
+                          <a14:useLocalDpi xmlns:a14="http://schemas.microsoft.com/office/drawing/2010/main" val="0"/>
+                        </a:ext>
+                      </a:extLst>
+                    </a:blip>
+                    <a:stretch>
+                      <a:fillRect/>
+                    </a:stretch>
+                  </pic:blipFill>
+                  <pic:spPr>
+                    <a:xfrm>
+                      <a:off x="0" y="0"/>
+                      <a:ext cx="6363573" cy="6249257"/>
+                    </a:xfrm>
+                    <a:prstGeom prst="rect">
+                      <a:avLst/>
+                    </a:prstGeom>
+                  </pic:spPr>
+                </pic:pic>
+              </a:graphicData>
+            </a:graphic>
+          </wp:inline>
+        </w:drawing>
+      </w:r>
+    </w:p>
+    <w:p>
+      <w:pPr>
+        <w:spacing w:line="360" w:lineRule="auto"/>
+        <w:jc w:val="both"/>
+        <w:rPr>
+          <w:color w:val="000000" w:themeColor="text1"/>
+          <w:lang w:val="en-US"/>
+        </w:rPr>
+      </w:pPr>
+    </w:p>
+    <w:p>
+      <w:pPr>
+        <w:spacing w:line="360" w:lineRule="auto"/>
+        <w:jc w:val="both"/>
+        <w:rPr>
+          <w:color w:val="000000" w:themeColor="text1"/>
+          <w:lang w:val="en-US"/>
+        </w:rPr>
+      </w:pPr>
+    </w:p>
+    <w:p>
+      <w:pPr>
+        <w:spacing w:line="360" w:lineRule="auto"/>
+        <w:jc w:val="both"/>
+        <w:rPr>
+          <w:color w:val="000000" w:themeColor="text1"/>
+          <w:lang w:val="en-US"/>
+        </w:rPr>
+      </w:pPr>
+    </w:p>
+    <w:p>
+      <w:pPr>
+        <w:spacing w:line="360" w:lineRule="auto"/>
+        <w:jc w:val="both"/>
+        <w:rPr>
+          <w:color w:val="000000" w:themeColor="text1"/>
+          <w:lang w:val="en-US"/>
+        </w:rPr>
+      </w:pPr>
+    </w:p>
+    <w:p>
+      <w:pPr>
+        <w:spacing w:line="360" w:lineRule="auto"/>
+        <w:jc w:val="both"/>
+        <w:rPr>
+          <w:lang w:val="en-US"/>
+        </w:rPr>
+      </w:pPr>
+      <w:bookmarkStart w:id="18" w:name="_GoBack"/>
+      <w:bookmarkEnd w:id="18"/>
     </w:p>
     <w:sectPr>
-      <w:headerReference w:type="default" r:id="rId10"/>
-      <w:footerReference w:type="default" r:id="rId11"/>
+      <w:headerReference w:type="default" r:id="rId11"/>
+      <w:footerReference w:type="default" r:id="rId12"/>
       <w:pgSz w:w="11907" w:h="16839" w:code="9"/>
       <w:pgMar w:top="1440" w:right="1440" w:bottom="1440" w:left="1440" w:header="720" w:footer="720" w:gutter="0"/>
       <w:pgNumType w:start="1"/>
@@ -23329,7 +23791,7 @@
               <w:rStyle w:val="PageNumber"/>
               <w:noProof/>
             </w:rPr>
-            <w:t>19</w:t>
+            <w:t>20</w:t>
           </w:r>
           <w:r>
             <w:rPr>
@@ -30225,7 +30687,6 @@
       <w:spacing w:line="240" w:lineRule="atLeast"/>
     </w:pPr>
     <w:tblPr>
-      <w:tblInd w:w="0" w:type="dxa"/>
       <w:tblBorders>
         <w:top w:val="single" w:sz="4" w:space="0" w:color="auto"/>
         <w:left w:val="single" w:sz="4" w:space="0" w:color="auto"/>
@@ -30234,12 +30695,6 @@
         <w:insideH w:val="single" w:sz="4" w:space="0" w:color="auto"/>
         <w:insideV w:val="single" w:sz="4" w:space="0" w:color="auto"/>
       </w:tblBorders>
-      <w:tblCellMar>
-        <w:top w:w="0" w:type="dxa"/>
-        <w:left w:w="108" w:type="dxa"/>
-        <w:bottom w:w="0" w:type="dxa"/>
-        <w:right w:w="108" w:type="dxa"/>
-      </w:tblCellMar>
     </w:tblPr>
   </w:style>
   <w:style w:type="paragraph" w:styleId="NormalWeb">
@@ -31022,7 +31477,6 @@
       <w:spacing w:line="240" w:lineRule="atLeast"/>
     </w:pPr>
     <w:tblPr>
-      <w:tblInd w:w="0" w:type="dxa"/>
       <w:tblBorders>
         <w:top w:val="single" w:sz="4" w:space="0" w:color="auto"/>
         <w:left w:val="single" w:sz="4" w:space="0" w:color="auto"/>
@@ -31031,12 +31485,6 @@
         <w:insideH w:val="single" w:sz="4" w:space="0" w:color="auto"/>
         <w:insideV w:val="single" w:sz="4" w:space="0" w:color="auto"/>
       </w:tblBorders>
-      <w:tblCellMar>
-        <w:top w:w="0" w:type="dxa"/>
-        <w:left w:w="108" w:type="dxa"/>
-        <w:bottom w:w="0" w:type="dxa"/>
-        <w:right w:w="108" w:type="dxa"/>
-      </w:tblCellMar>
     </w:tblPr>
   </w:style>
   <w:style w:type="paragraph" w:styleId="NormalWeb">

</xml_diff>